<commit_message>
Edited response to reviewer 1
</commit_message>
<xml_diff>
--- a/Manuscript/Response.docx
+++ b/Manuscript/Response.docx
@@ -1,10 +1,23 @@
 
 <file path=word/document.xml><?xml version="1.0" encoding="utf-8"?>
-<w:document xmlns:wpc="http://schemas.microsoft.com/office/word/2010/wordprocessingCanvas" xmlns:mc="http://schemas.openxmlformats.org/markup-compatibility/2006" xmlns:o="urn:schemas-microsoft-com:office:office" xmlns:r="http://schemas.openxmlformats.org/officeDocument/2006/relationships" xmlns:m="http://schemas.openxmlformats.org/officeDocument/2006/math" xmlns:v="urn:schemas-microsoft-com:vml" xmlns:wp14="http://schemas.microsoft.com/office/word/2010/wordprocessingDrawing" xmlns:wp="http://schemas.openxmlformats.org/drawingml/2006/wordprocessingDrawing" xmlns:w10="urn:schemas-microsoft-com:office:word" xmlns:w="http://schemas.openxmlformats.org/wordprocessingml/2006/main" xmlns:w14="http://schemas.microsoft.com/office/word/2010/wordml" xmlns:w15="http://schemas.microsoft.com/office/word/2012/wordml" xmlns:wpg="http://schemas.microsoft.com/office/word/2010/wordprocessingGroup" xmlns:wpi="http://schemas.microsoft.com/office/word/2010/wordprocessingInk" xmlns:wne="http://schemas.microsoft.com/office/word/2006/wordml" xmlns:wps="http://schemas.microsoft.com/office/word/2010/wordprocessingShape" mc:Ignorable="w14 w15 wp14">
+<w:document xmlns:wpc="http://schemas.microsoft.com/office/word/2010/wordprocessingCanvas" xmlns:mo="http://schemas.microsoft.com/office/mac/office/2008/main" xmlns:mc="http://schemas.openxmlformats.org/markup-compatibility/2006" xmlns:mv="urn:schemas-microsoft-com:mac:vml" xmlns:o="urn:schemas-microsoft-com:office:office" xmlns:r="http://schemas.openxmlformats.org/officeDocument/2006/relationships" xmlns:m="http://schemas.openxmlformats.org/officeDocument/2006/math" xmlns:v="urn:schemas-microsoft-com:vml" xmlns:wp14="http://schemas.microsoft.com/office/word/2010/wordprocessingDrawing" xmlns:wp="http://schemas.openxmlformats.org/drawingml/2006/wordprocessingDrawing" xmlns:w10="urn:schemas-microsoft-com:office:word" xmlns:w="http://schemas.openxmlformats.org/wordprocessingml/2006/main" xmlns:w14="http://schemas.microsoft.com/office/word/2010/wordml" xmlns:wpg="http://schemas.microsoft.com/office/word/2010/wordprocessingGroup" xmlns:wpi="http://schemas.microsoft.com/office/word/2010/wordprocessingInk" xmlns:wne="http://schemas.microsoft.com/office/word/2006/wordml" xmlns:wps="http://schemas.microsoft.com/office/word/2010/wordprocessingShape" mc:Ignorable="w14 wp14">
   <w:body>
     <w:p>
       <w:pPr>
         <w:rPr>
+          <w:b/>
+        </w:rPr>
+      </w:pPr>
+      <w:r>
+        <w:rPr>
+          <w:b/>
+        </w:rPr>
+        <w:t>We thank the reviewers for their helpful and insightful comments.  We have addressed these concerns both in this document and in the revised manuscript.</w:t>
+      </w:r>
+    </w:p>
+    <w:p>
+      <w:pPr>
+        <w:rPr>
           <w:color w:val="808080" w:themeColor="background1" w:themeShade="80"/>
         </w:rPr>
       </w:pPr>
@@ -115,37 +128,55 @@
           <w:b/>
         </w:rPr>
       </w:pPr>
-      <w:r>
-        <w:rPr>
-          <w:b/>
-        </w:rPr>
-        <w:t xml:space="preserve">Response: We </w:t>
-      </w:r>
-      <w:r>
-        <w:rPr>
-          <w:b/>
-        </w:rPr>
-        <w:t xml:space="preserve">had </w:t>
-      </w:r>
-      <w:r>
-        <w:rPr>
-          <w:b/>
-        </w:rPr>
-        <w:t xml:space="preserve">measured </w:t>
-      </w:r>
-      <w:proofErr w:type="spellStart"/>
-      <w:r>
-        <w:rPr>
-          <w:b/>
-        </w:rPr>
-        <w:t>Akt</w:t>
-      </w:r>
-      <w:proofErr w:type="spellEnd"/>
-      <w:r>
-        <w:rPr>
-          <w:b/>
-        </w:rPr>
-        <w:t xml:space="preserve"> phosphorylation on Ser474, S6K phosphorylation on Thr389, and AMPK phosphorylati</w:t>
+      <w:ins w:id="0" w:author="Dave Bridges" w:date="2016-02-20T08:49:00Z">
+        <w:r>
+          <w:rPr>
+            <w:b/>
+          </w:rPr>
+          <w:t xml:space="preserve">We </w:t>
+        </w:r>
+      </w:ins>
+      <w:del w:id="1" w:author="Dave Bridges" w:date="2016-02-20T08:49:00Z">
+        <w:r>
+          <w:rPr>
+            <w:b/>
+          </w:rPr>
+          <w:delText xml:space="preserve">Response: We </w:delText>
+        </w:r>
+        <w:r>
+          <w:rPr>
+            <w:b/>
+          </w:rPr>
+          <w:delText xml:space="preserve">had </w:delText>
+        </w:r>
+      </w:del>
+      <w:r>
+        <w:rPr>
+          <w:b/>
+        </w:rPr>
+        <w:t>measured Akt phosphorylation on Ser47</w:t>
+      </w:r>
+      <w:ins w:id="2" w:author="Dave Bridges" w:date="2016-02-20T08:49:00Z">
+        <w:r>
+          <w:rPr>
+            <w:b/>
+          </w:rPr>
+          <w:t>3</w:t>
+        </w:r>
+      </w:ins>
+      <w:del w:id="3" w:author="Dave Bridges" w:date="2016-02-20T08:49:00Z">
+        <w:r>
+          <w:rPr>
+            <w:b/>
+          </w:rPr>
+          <w:delText>4</w:delText>
+        </w:r>
+      </w:del>
+      <w:r>
+        <w:rPr>
+          <w:b/>
+        </w:rPr>
+        <w:t>, S6K phosphorylation on Thr389, and AMPK phosphorylati</w:t>
       </w:r>
       <w:r>
         <w:rPr>
@@ -163,99 +194,184 @@
         <w:rPr>
           <w:b/>
         </w:rPr>
-        <w:t xml:space="preserve"> via western blot</w:t>
-      </w:r>
-      <w:r>
-        <w:rPr>
-          <w:b/>
-        </w:rPr>
-        <w:t xml:space="preserve">. We felt that this data did not </w:t>
-      </w:r>
-      <w:r>
-        <w:rPr>
-          <w:b/>
-        </w:rPr>
-        <w:t>add any value to our manuscript</w:t>
-      </w:r>
-      <w:r>
-        <w:rPr>
-          <w:b/>
-        </w:rPr>
-        <w:t xml:space="preserve"> as there were no differences </w:t>
-      </w:r>
-      <w:r>
-        <w:rPr>
-          <w:b/>
-        </w:rPr>
-        <w:t xml:space="preserve">between the groups, </w:t>
-      </w:r>
-      <w:r>
-        <w:rPr>
-          <w:b/>
-        </w:rPr>
-        <w:t>thus</w:t>
-      </w:r>
-      <w:r>
-        <w:rPr>
-          <w:b/>
-        </w:rPr>
-        <w:t xml:space="preserve"> chose not to include it</w:t>
-      </w:r>
-      <w:r>
-        <w:rPr>
-          <w:b/>
-        </w:rPr>
-        <w:t xml:space="preserve"> in our original submission. This data is included here</w:t>
-      </w:r>
-      <w:r>
-        <w:rPr>
-          <w:b/>
-        </w:rPr>
-        <w:t xml:space="preserve"> for your convenience</w:t>
-      </w:r>
-      <w:r>
-        <w:rPr>
-          <w:b/>
-        </w:rPr>
-        <w:t>;</w:t>
-      </w:r>
-      <w:r>
-        <w:rPr>
-          <w:b/>
-        </w:rPr>
-        <w:t xml:space="preserve"> however, we </w:t>
-      </w:r>
-      <w:r>
-        <w:rPr>
-          <w:b/>
-        </w:rPr>
-        <w:t>maintain</w:t>
-      </w:r>
-      <w:r>
-        <w:rPr>
-          <w:b/>
-        </w:rPr>
-        <w:t xml:space="preserve"> that its inclusion </w:t>
-      </w:r>
-      <w:r>
-        <w:rPr>
-          <w:b/>
-        </w:rPr>
-        <w:t xml:space="preserve">would not </w:t>
-      </w:r>
-      <w:r>
-        <w:rPr>
-          <w:b/>
-        </w:rPr>
-        <w:t>add value to the revised submission.</w:t>
-      </w:r>
+        <w:t xml:space="preserve"> </w:t>
+      </w:r>
+      <w:ins w:id="4" w:author="Dave Bridges" w:date="2016-02-20T08:50:00Z">
+        <w:r>
+          <w:rPr>
+            <w:b/>
+          </w:rPr>
+          <w:t xml:space="preserve">from quadriceps lysates </w:t>
+        </w:r>
+      </w:ins>
+      <w:r>
+        <w:rPr>
+          <w:b/>
+        </w:rPr>
+        <w:t>via western blot</w:t>
+      </w:r>
+      <w:ins w:id="5" w:author="Dave Bridges" w:date="2016-02-20T08:51:00Z">
+        <w:r>
+          <w:rPr>
+            <w:b/>
+          </w:rPr>
+          <w:t>ting</w:t>
+        </w:r>
+      </w:ins>
+      <w:r>
+        <w:rPr>
+          <w:b/>
+        </w:rPr>
+        <w:t xml:space="preserve">. </w:t>
+      </w:r>
+      <w:del w:id="6" w:author="Dave Bridges" w:date="2016-02-20T08:50:00Z">
+        <w:r>
+          <w:rPr>
+            <w:b/>
+          </w:rPr>
+          <w:delText xml:space="preserve">We felt that this data did not </w:delText>
+        </w:r>
+        <w:r>
+          <w:rPr>
+            <w:b/>
+          </w:rPr>
+          <w:delText>add any value to our manuscript</w:delText>
+        </w:r>
+        <w:r>
+          <w:rPr>
+            <w:b/>
+          </w:rPr>
+          <w:delText xml:space="preserve"> as there were no differences </w:delText>
+        </w:r>
+        <w:r>
+          <w:rPr>
+            <w:b/>
+          </w:rPr>
+          <w:delText xml:space="preserve">between the groups, </w:delText>
+        </w:r>
+        <w:r>
+          <w:rPr>
+            <w:b/>
+          </w:rPr>
+          <w:delText>thus</w:delText>
+        </w:r>
+        <w:r>
+          <w:rPr>
+            <w:b/>
+          </w:rPr>
+          <w:delText xml:space="preserve"> chose not to include it</w:delText>
+        </w:r>
+        <w:r>
+          <w:rPr>
+            <w:b/>
+          </w:rPr>
+          <w:delText xml:space="preserve"> in our original submission. </w:delText>
+        </w:r>
+      </w:del>
+      <w:del w:id="7" w:author="Dave Bridges" w:date="2016-02-20T08:49:00Z">
+        <w:r>
+          <w:rPr>
+            <w:b/>
+          </w:rPr>
+          <w:delText>This data is included here</w:delText>
+        </w:r>
+        <w:r>
+          <w:rPr>
+            <w:b/>
+          </w:rPr>
+          <w:delText xml:space="preserve"> for your convenience</w:delText>
+        </w:r>
+        <w:r>
+          <w:rPr>
+            <w:b/>
+          </w:rPr>
+          <w:delText>;</w:delText>
+        </w:r>
+        <w:r>
+          <w:rPr>
+            <w:b/>
+          </w:rPr>
+          <w:delText xml:space="preserve"> however, we </w:delText>
+        </w:r>
+        <w:r>
+          <w:rPr>
+            <w:b/>
+          </w:rPr>
+          <w:delText>maintain</w:delText>
+        </w:r>
+        <w:r>
+          <w:rPr>
+            <w:b/>
+          </w:rPr>
+          <w:delText xml:space="preserve"> that its inclusion </w:delText>
+        </w:r>
+        <w:r>
+          <w:rPr>
+            <w:b/>
+          </w:rPr>
+          <w:delText xml:space="preserve">would not </w:delText>
+        </w:r>
+        <w:r>
+          <w:rPr>
+            <w:b/>
+          </w:rPr>
+          <w:delText>add value to the revised submission.</w:delText>
+        </w:r>
+      </w:del>
+      <w:ins w:id="8" w:author="Dave Bridges" w:date="2016-02-20T08:50:00Z">
+        <w:r>
+          <w:rPr>
+            <w:b/>
+          </w:rPr>
+          <w:t xml:space="preserve">We have stated the lack of effects on these pathways in the revised manuscript as data not </w:t>
+        </w:r>
+        <w:commentRangeStart w:id="9"/>
+        <w:r>
+          <w:rPr>
+            <w:b/>
+          </w:rPr>
+          <w:t>shown</w:t>
+        </w:r>
+        <w:commentRangeEnd w:id="9"/>
+        <w:r>
+          <w:rPr>
+            <w:rStyle w:val="CommentReference"/>
+          </w:rPr>
+          <w:commentReference w:id="9"/>
+        </w:r>
+      </w:ins>
+      <w:proofErr w:type="gramStart"/>
+      <w:ins w:id="11" w:author="Dave Bridges" w:date="2016-02-20T08:49:00Z">
+        <w:r>
+          <w:rPr>
+            <w:b/>
+          </w:rPr>
+          <w:t xml:space="preserve"> </w:t>
+        </w:r>
+      </w:ins>
+      <w:ins w:id="12" w:author="Dave Bridges" w:date="2016-02-20T08:51:00Z">
+        <w:r>
+          <w:rPr>
+            <w:b/>
+          </w:rPr>
+          <w:t xml:space="preserve"> on</w:t>
+        </w:r>
+        <w:proofErr w:type="gramEnd"/>
+        <w:r>
+          <w:rPr>
+            <w:b/>
+          </w:rPr>
+          <w:t xml:space="preserve"> Line XXX (page XX)</w:t>
+        </w:r>
+      </w:ins>
     </w:p>
     <w:p>
       <w:pPr>
         <w:jc w:val="center"/>
       </w:pPr>
-      <w:r>
-        <w:pict>
+      <w:commentRangeStart w:id="13"/>
+      <w:r>
+        <w:pict w14:anchorId="7E419D4C">
           <v:shapetype id="_x0000_t75" coordsize="21600,21600" o:spt="75" o:preferrelative="t" path="m@4@5l@4@11@9@11@9@5xe" filled="f" stroked="f">
             <v:stroke joinstyle="miter"/>
             <v:formulas>
@@ -275,11 +391,18 @@
             <v:path o:extrusionok="f" gradientshapeok="t" o:connecttype="rect"/>
             <o:lock v:ext="edit" aspectratio="t"/>
           </v:shapetype>
-          <v:shape id="_x0000_i1025" type="#_x0000_t75" style="width:160.5pt;height:164.5pt">
-            <v:imagedata r:id="rId4" o:title="Muscle insulin signaling westerns"/>
+          <v:shape id="_x0000_i1025" type="#_x0000_t75" style="width:160.65pt;height:164.65pt">
+            <v:imagedata r:id="rId6" o:title="Muscle insulin signaling westerns"/>
           </v:shape>
         </w:pict>
       </w:r>
+      <w:commentRangeEnd w:id="13"/>
+      <w:r>
+        <w:rPr>
+          <w:rStyle w:val="CommentReference"/>
+        </w:rPr>
+        <w:commentReference w:id="13"/>
+      </w:r>
     </w:p>
     <w:p>
       <w:pPr>
@@ -307,12 +430,14 @@
           <w:b/>
         </w:rPr>
       </w:pPr>
-      <w:r>
-        <w:rPr>
-          <w:b/>
-        </w:rPr>
-        <w:t xml:space="preserve">Response: </w:t>
-      </w:r>
+      <w:del w:id="14" w:author="Dave Bridges" w:date="2016-02-20T08:52:00Z">
+        <w:r>
+          <w:rPr>
+            <w:b/>
+          </w:rPr>
+          <w:delText xml:space="preserve">Response: </w:delText>
+        </w:r>
+      </w:del>
       <w:r>
         <w:rPr>
           <w:b/>
@@ -337,12 +462,14 @@
         </w:rPr>
         <w:t xml:space="preserve">We analyzed the feeding bout data from the metabolic cage experiments and found that the MCP230-exposed mice ate </w:t>
       </w:r>
-      <w:r>
-        <w:rPr>
-          <w:b/>
-        </w:rPr>
-        <w:t xml:space="preserve">ever so </w:t>
-      </w:r>
+      <w:del w:id="15" w:author="Dave Bridges" w:date="2016-02-20T08:53:00Z">
+        <w:r>
+          <w:rPr>
+            <w:b/>
+          </w:rPr>
+          <w:delText xml:space="preserve">ever so </w:delText>
+        </w:r>
+      </w:del>
       <w:r>
         <w:rPr>
           <w:b/>
@@ -409,17 +536,39 @@
         </w:rPr>
         <w:t xml:space="preserve">neither of these parameters (time length of feeding bout or amount of food consumed) </w:t>
       </w:r>
-      <w:r>
-        <w:rPr>
-          <w:b/>
-        </w:rPr>
-        <w:t xml:space="preserve">were statistically </w:t>
+      <w:proofErr w:type="gramStart"/>
+      <w:r>
+        <w:rPr>
+          <w:b/>
+        </w:rPr>
+        <w:t>were</w:t>
+      </w:r>
+      <w:proofErr w:type="gramEnd"/>
+      <w:r>
+        <w:rPr>
+          <w:b/>
+        </w:rPr>
+        <w:t xml:space="preserve"> </w:t>
+      </w:r>
+      <w:commentRangeStart w:id="16"/>
+      <w:r>
+        <w:rPr>
+          <w:b/>
+        </w:rPr>
+        <w:t xml:space="preserve">statistically </w:t>
       </w:r>
       <w:r>
         <w:rPr>
           <w:b/>
         </w:rPr>
         <w:t>different</w:t>
+      </w:r>
+      <w:commentRangeEnd w:id="16"/>
+      <w:r>
+        <w:rPr>
+          <w:rStyle w:val="CommentReference"/>
+        </w:rPr>
+        <w:commentReference w:id="16"/>
       </w:r>
       <w:r>
         <w:rPr>
@@ -571,12 +720,14 @@
           <w:b/>
         </w:rPr>
       </w:pPr>
-      <w:r>
-        <w:rPr>
-          <w:b/>
-        </w:rPr>
-        <w:t xml:space="preserve">Response: </w:t>
-      </w:r>
+      <w:del w:id="17" w:author="Dave Bridges" w:date="2016-02-20T08:54:00Z">
+        <w:r>
+          <w:rPr>
+            <w:b/>
+          </w:rPr>
+          <w:delText xml:space="preserve">Response: </w:delText>
+        </w:r>
+      </w:del>
       <w:r>
         <w:rPr>
           <w:b/>
@@ -605,7 +756,29 @@
         <w:rPr>
           <w:b/>
         </w:rPr>
-        <w:t xml:space="preserve">. Although we did not measure glucose or insulin levels prior to the high fat diet, the values obtained </w:t>
+        <w:t xml:space="preserve">. </w:t>
+      </w:r>
+      <w:del w:id="18" w:author="Dave Bridges" w:date="2016-02-20T08:55:00Z">
+        <w:r>
+          <w:rPr>
+            <w:b/>
+          </w:rPr>
+          <w:delText>Although we did not measure glucose or insulin levels prior to the high fat diet, the</w:delText>
+        </w:r>
+      </w:del>
+      <w:ins w:id="19" w:author="Dave Bridges" w:date="2016-02-20T08:55:00Z">
+        <w:r>
+          <w:rPr>
+            <w:b/>
+          </w:rPr>
+          <w:t>The glucose and insulin</w:t>
+        </w:r>
+      </w:ins>
+      <w:r>
+        <w:rPr>
+          <w:b/>
+        </w:rPr>
+        <w:t xml:space="preserve"> values obtained </w:t>
       </w:r>
       <w:r>
         <w:rPr>
@@ -617,7 +790,29 @@
         <w:rPr>
           <w:b/>
         </w:rPr>
-        <w:t>after 12 weeks of high fat diet are, in our hands, elevated compared to that of</w:t>
+        <w:t>after 12 weeks of high fat diet are</w:t>
+      </w:r>
+      <w:ins w:id="20" w:author="Dave Bridges" w:date="2016-02-20T08:54:00Z">
+        <w:r>
+          <w:rPr>
+            <w:b/>
+          </w:rPr>
+          <w:t xml:space="preserve"> </w:t>
+        </w:r>
+      </w:ins>
+      <w:del w:id="21" w:author="Dave Bridges" w:date="2016-02-20T08:54:00Z">
+        <w:r>
+          <w:rPr>
+            <w:b/>
+          </w:rPr>
+          <w:delText xml:space="preserve">, in our hands, </w:delText>
+        </w:r>
+      </w:del>
+      <w:r>
+        <w:rPr>
+          <w:b/>
+        </w:rPr>
+        <w:t>elevated compared to that of</w:t>
       </w:r>
       <w:r>
         <w:rPr>
@@ -637,23 +832,69 @@
         </w:rPr>
         <w:t xml:space="preserve"> </w:t>
       </w:r>
-      <w:r>
-        <w:rPr>
-          <w:b/>
-        </w:rPr>
-        <w:t xml:space="preserve">This tells us that the high fat diet did have an effect on glucose and insulin levels, yet that there were no </w:t>
-      </w:r>
-      <w:r>
-        <w:rPr>
-          <w:b/>
-        </w:rPr>
-        <w:t>additive effects o</w:t>
-      </w:r>
-      <w:r>
-        <w:rPr>
-          <w:b/>
-        </w:rPr>
-        <w:t xml:space="preserve">n these parameters as a result of acute </w:t>
+      <w:del w:id="22" w:author="Dave Bridges" w:date="2016-02-20T08:56:00Z">
+        <w:r>
+          <w:rPr>
+            <w:b/>
+          </w:rPr>
+          <w:delText>This tells us that the</w:delText>
+        </w:r>
+      </w:del>
+      <w:ins w:id="23" w:author="Dave Bridges" w:date="2016-02-20T08:56:00Z">
+        <w:r>
+          <w:rPr>
+            <w:b/>
+          </w:rPr>
+          <w:t>Our interpretation is therefore that</w:t>
+        </w:r>
+      </w:ins>
+      <w:r>
+        <w:rPr>
+          <w:b/>
+        </w:rPr>
+        <w:t xml:space="preserve"> high fat diet did have an effect on glucose and insulin levels</w:t>
+      </w:r>
+      <w:ins w:id="24" w:author="Dave Bridges" w:date="2016-02-20T08:56:00Z">
+        <w:r>
+          <w:rPr>
+            <w:b/>
+          </w:rPr>
+          <w:t xml:space="preserve"> </w:t>
+        </w:r>
+      </w:ins>
+      <w:del w:id="25" w:author="Dave Bridges" w:date="2016-02-20T08:56:00Z">
+        <w:r>
+          <w:rPr>
+            <w:b/>
+          </w:rPr>
+          <w:delText xml:space="preserve">, yet that there were no </w:delText>
+        </w:r>
+        <w:r>
+          <w:rPr>
+            <w:b/>
+          </w:rPr>
+          <w:delText>additive effects o</w:delText>
+        </w:r>
+        <w:r>
+          <w:rPr>
+            <w:b/>
+          </w:rPr>
+          <w:delText>n these parameters as a result of acute</w:delText>
+        </w:r>
+      </w:del>
+      <w:ins w:id="26" w:author="Dave Bridges" w:date="2016-02-20T08:56:00Z">
+        <w:r>
+          <w:rPr>
+            <w:b/>
+          </w:rPr>
+          <w:t>but that this was not modified by</w:t>
+        </w:r>
+      </w:ins>
+      <w:r>
+        <w:rPr>
+          <w:b/>
+        </w:rPr>
+        <w:t xml:space="preserve"> </w:t>
       </w:r>
       <w:r>
         <w:rPr>
@@ -678,7 +919,27 @@
         <w:rPr>
           <w:b/>
         </w:rPr>
-        <w:t xml:space="preserve">We have emphasized this point in our revised discussion. </w:t>
+        <w:t xml:space="preserve">We have emphasized this point in our </w:t>
+      </w:r>
+      <w:commentRangeStart w:id="27"/>
+      <w:r>
+        <w:rPr>
+          <w:b/>
+        </w:rPr>
+        <w:t>revised discussion</w:t>
+      </w:r>
+      <w:commentRangeEnd w:id="27"/>
+      <w:r>
+        <w:rPr>
+          <w:rStyle w:val="CommentReference"/>
+        </w:rPr>
+        <w:commentReference w:id="27"/>
+      </w:r>
+      <w:r>
+        <w:rPr>
+          <w:b/>
+        </w:rPr>
+        <w:t xml:space="preserve">. </w:t>
       </w:r>
     </w:p>
     <w:p>
@@ -692,20 +953,81 @@
     <w:p>
       <w:pPr>
         <w:rPr>
-          <w:b/>
-        </w:rPr>
-      </w:pPr>
-      <w:r>
-        <w:rPr>
-          <w:b/>
-        </w:rPr>
-        <w:t xml:space="preserve">Response: </w:t>
-      </w:r>
-      <w:r>
-        <w:rPr>
-          <w:b/>
-        </w:rPr>
-        <w:t>We thank this reviewer for this suggestion. We have analyzed the upstream regulators of mitochondrial biogenesis (</w:t>
+          <w:ins w:id="28" w:author="Dave Bridges" w:date="2016-02-20T08:59:00Z"/>
+          <w:b/>
+        </w:rPr>
+      </w:pPr>
+      <w:del w:id="29" w:author="Dave Bridges" w:date="2016-02-20T08:56:00Z">
+        <w:r>
+          <w:rPr>
+            <w:b/>
+          </w:rPr>
+          <w:delText xml:space="preserve">Response: </w:delText>
+        </w:r>
+        <w:r>
+          <w:rPr>
+            <w:b/>
+          </w:rPr>
+          <w:delText>We thank this reviewer for this suggestion.</w:delText>
+        </w:r>
+      </w:del>
+      <w:del w:id="30" w:author="Dave Bridges" w:date="2016-02-20T08:57:00Z">
+        <w:r>
+          <w:rPr>
+            <w:b/>
+          </w:rPr>
+          <w:delText xml:space="preserve"> </w:delText>
+        </w:r>
+      </w:del>
+      <w:r>
+        <w:rPr>
+          <w:b/>
+        </w:rPr>
+        <w:t xml:space="preserve">We </w:t>
+      </w:r>
+      <w:del w:id="31" w:author="Dave Bridges" w:date="2016-02-20T08:57:00Z">
+        <w:r>
+          <w:rPr>
+            <w:b/>
+          </w:rPr>
+          <w:delText>have analyzed</w:delText>
+        </w:r>
+      </w:del>
+      <w:ins w:id="32" w:author="Dave Bridges" w:date="2016-02-20T08:57:00Z">
+        <w:r>
+          <w:rPr>
+            <w:b/>
+          </w:rPr>
+          <w:t>evaluated</w:t>
+        </w:r>
+      </w:ins>
+      <w:r>
+        <w:rPr>
+          <w:b/>
+        </w:rPr>
+        <w:t xml:space="preserve"> </w:t>
+      </w:r>
+      <w:del w:id="33" w:author="Dave Bridges" w:date="2016-02-20T08:57:00Z">
+        <w:r>
+          <w:rPr>
+            <w:b/>
+          </w:rPr>
+          <w:delText xml:space="preserve">the </w:delText>
+        </w:r>
+      </w:del>
+      <w:ins w:id="34" w:author="Dave Bridges" w:date="2016-02-20T08:57:00Z">
+        <w:r>
+          <w:rPr>
+            <w:b/>
+          </w:rPr>
+          <w:t xml:space="preserve">several </w:t>
+        </w:r>
+      </w:ins>
+      <w:r>
+        <w:rPr>
+          <w:b/>
+        </w:rPr>
+        <w:t>upstream regulators of mitochondrial biogenesis (</w:t>
       </w:r>
       <w:proofErr w:type="spellStart"/>
       <w:r>
@@ -771,7 +1093,29 @@
         <w:rPr>
           <w:b/>
         </w:rPr>
-        <w:t>) by qPCR and found that the MCP230-exposed group had similar mRNA levels to the control group</w:t>
+        <w:t xml:space="preserve">) by </w:t>
+      </w:r>
+      <w:proofErr w:type="spellStart"/>
+      <w:r>
+        <w:rPr>
+          <w:b/>
+        </w:rPr>
+        <w:t>qPCR</w:t>
+      </w:r>
+      <w:proofErr w:type="spellEnd"/>
+      <w:ins w:id="35" w:author="Dave Bridges" w:date="2016-02-20T08:57:00Z">
+        <w:r>
+          <w:rPr>
+            <w:b/>
+          </w:rPr>
+          <w:t xml:space="preserve"> from quadriceps lysates</w:t>
+        </w:r>
+      </w:ins>
+      <w:r>
+        <w:rPr>
+          <w:b/>
+        </w:rPr>
+        <w:t xml:space="preserve"> and found that the MCP230-exposed group had similar mRNA levels to the control group</w:t>
       </w:r>
       <w:r>
         <w:rPr>
@@ -916,6 +1260,77 @@
         </w:rPr>
         <w:t xml:space="preserve"> </w:t>
       </w:r>
+      <w:ins w:id="36" w:author="Dave Bridges" w:date="2016-02-20T08:57:00Z">
+        <w:r>
+          <w:rPr>
+            <w:b/>
+          </w:rPr>
+          <w:t xml:space="preserve">Our interpretation is that these increases in </w:t>
+        </w:r>
+      </w:ins>
+      <w:proofErr w:type="spellStart"/>
+      <w:ins w:id="37" w:author="Dave Bridges" w:date="2016-02-20T08:58:00Z">
+        <w:r>
+          <w:rPr>
+            <w:b/>
+            <w:i/>
+          </w:rPr>
+          <w:t>Pppard</w:t>
+        </w:r>
+        <w:proofErr w:type="spellEnd"/>
+        <w:r>
+          <w:rPr>
+            <w:b/>
+            <w:i/>
+          </w:rPr>
+          <w:t xml:space="preserve"> and Ppargc1b </w:t>
+        </w:r>
+        <w:r>
+          <w:rPr>
+            <w:b/>
+          </w:rPr>
+          <w:t xml:space="preserve">mRNA levels are compensatory to impaired mitochondrial function in these muscles.  We have described these data and our interpretations on Page XXX line XXX </w:t>
+        </w:r>
+        <w:commentRangeStart w:id="38"/>
+        <w:r>
+          <w:rPr>
+            <w:b/>
+          </w:rPr>
+          <w:t>as</w:t>
+        </w:r>
+      </w:ins>
+      <w:commentRangeEnd w:id="38"/>
+      <w:ins w:id="39" w:author="Dave Bridges" w:date="2016-02-20T08:59:00Z">
+        <w:r>
+          <w:rPr>
+            <w:rStyle w:val="CommentReference"/>
+          </w:rPr>
+          <w:commentReference w:id="38"/>
+        </w:r>
+      </w:ins>
+      <w:ins w:id="41" w:author="Dave Bridges" w:date="2016-02-20T08:58:00Z">
+        <w:r>
+          <w:rPr>
+            <w:b/>
+          </w:rPr>
+          <w:t>:</w:t>
+        </w:r>
+      </w:ins>
+    </w:p>
+    <w:p>
+      <w:pPr>
+        <w:rPr>
+          <w:ins w:id="42" w:author="Dave Bridges" w:date="2016-02-20T08:58:00Z"/>
+          <w:b/>
+        </w:rPr>
+      </w:pPr>
+    </w:p>
+    <w:p>
+      <w:pPr>
+        <w:rPr>
+          <w:b/>
+        </w:rPr>
+      </w:pPr>
       <w:r>
         <w:rPr>
           <w:b/>
@@ -1000,9 +1415,9 @@
         <w:rPr>
           <w:b/>
         </w:rPr>
-        <w:pict>
-          <v:shape id="_x0000_i1026" type="#_x0000_t75" style="width:251pt;height:214pt">
-            <v:imagedata r:id="rId5" o:title="MitoBiogen"/>
+        <w:pict w14:anchorId="363C5EBA">
+          <v:shape id="_x0000_i1026" type="#_x0000_t75" style="width:251.35pt;height:214pt">
+            <v:imagedata r:id="rId7" o:title="MitoBiogen"/>
           </v:shape>
         </w:pict>
       </w:r>
@@ -1032,30 +1447,86 @@
           <w:b/>
         </w:rPr>
       </w:pPr>
-      <w:r>
-        <w:rPr>
-          <w:b/>
-        </w:rPr>
-        <w:t xml:space="preserve">Response: </w:t>
-      </w:r>
-      <w:r>
-        <w:rPr>
-          <w:b/>
-        </w:rPr>
-        <w:t>We thank this reviewer for bringing this to our attention. After re-running the western blots for the</w:t>
-      </w:r>
-      <w:r>
-        <w:rPr>
-          <w:b/>
-        </w:rPr>
-        <w:t>se same</w:t>
-      </w:r>
-      <w:r>
-        <w:rPr>
-          <w:b/>
-        </w:rPr>
-        <w:t xml:space="preserve"> OXPHOS proteins </w:t>
-      </w:r>
+      <w:del w:id="43" w:author="Dave Bridges" w:date="2016-02-20T08:59:00Z">
+        <w:r>
+          <w:rPr>
+            <w:b/>
+          </w:rPr>
+          <w:delText xml:space="preserve">Response: </w:delText>
+        </w:r>
+      </w:del>
+      <w:del w:id="44" w:author="Dave Bridges" w:date="2016-02-20T09:00:00Z">
+        <w:r>
+          <w:rPr>
+            <w:b/>
+          </w:rPr>
+          <w:delText>We thank this reviewer for bringing this to our attention. After</w:delText>
+        </w:r>
+      </w:del>
+      <w:ins w:id="45" w:author="Dave Bridges" w:date="2016-02-20T09:00:00Z">
+        <w:r>
+          <w:rPr>
+            <w:b/>
+          </w:rPr>
+          <w:t xml:space="preserve">We previously </w:t>
+        </w:r>
+      </w:ins>
+      <w:ins w:id="46" w:author="Dave Bridges" w:date="2016-02-20T09:01:00Z">
+        <w:r>
+          <w:rPr>
+            <w:b/>
+          </w:rPr>
+          <w:t>increases</w:t>
+        </w:r>
+      </w:ins>
+      <w:ins w:id="47" w:author="Dave Bridges" w:date="2016-02-20T09:00:00Z">
+        <w:r>
+          <w:rPr>
+            <w:b/>
+          </w:rPr>
+          <w:t xml:space="preserve"> in NDUFB8/ATP5A pr</w:t>
+        </w:r>
+      </w:ins>
+      <w:ins w:id="48" w:author="Dave Bridges" w:date="2016-02-20T09:01:00Z">
+        <w:r>
+          <w:rPr>
+            <w:b/>
+          </w:rPr>
+          <w:t>oteins that while reached statistical significance were very models.  We</w:t>
+        </w:r>
+        <w:r>
+          <w:rPr>
+            <w:b/>
+          </w:rPr>
+          <w:t xml:space="preserve"> repeated this analysis</w:t>
+        </w:r>
+        <w:r>
+          <w:rPr>
+            <w:b/>
+          </w:rPr>
+          <w:t xml:space="preserve"> </w:t>
+        </w:r>
+      </w:ins>
+      <w:del w:id="49" w:author="Dave Bridges" w:date="2016-02-20T09:02:00Z">
+        <w:r>
+          <w:rPr>
+            <w:b/>
+          </w:rPr>
+          <w:delText xml:space="preserve"> re-running the western blots for the</w:delText>
+        </w:r>
+        <w:r>
+          <w:rPr>
+            <w:b/>
+          </w:rPr>
+          <w:delText>se same</w:delText>
+        </w:r>
+        <w:r>
+          <w:rPr>
+            <w:b/>
+          </w:rPr>
+          <w:delText xml:space="preserve"> OXPHOS proteins </w:delText>
+        </w:r>
+      </w:del>
       <w:r>
         <w:rPr>
           <w:b/>
@@ -1066,8 +1537,38 @@
         <w:rPr>
           <w:b/>
         </w:rPr>
-        <w:t>a higher number of samples</w:t>
-      </w:r>
+        <w:t xml:space="preserve">a </w:t>
+      </w:r>
+      <w:del w:id="50" w:author="Dave Bridges" w:date="2016-02-20T09:00:00Z">
+        <w:r>
+          <w:rPr>
+            <w:b/>
+          </w:rPr>
+          <w:delText xml:space="preserve">higher </w:delText>
+        </w:r>
+      </w:del>
+      <w:ins w:id="51" w:author="Dave Bridges" w:date="2016-02-20T09:00:00Z">
+        <w:r>
+          <w:rPr>
+            <w:b/>
+          </w:rPr>
+          <w:t xml:space="preserve">larger </w:t>
+        </w:r>
+      </w:ins>
+      <w:r>
+        <w:rPr>
+          <w:b/>
+        </w:rPr>
+        <w:t>number of samples</w:t>
+      </w:r>
+      <w:ins w:id="52" w:author="Dave Bridges" w:date="2016-02-20T09:00:00Z">
+        <w:r>
+          <w:rPr>
+            <w:b/>
+          </w:rPr>
+          <w:t xml:space="preserve"> (n=XX up from previous n =)</w:t>
+        </w:r>
+      </w:ins>
       <w:r>
         <w:rPr>
           <w:b/>
@@ -1188,6 +1689,24 @@
         </w:rPr>
         <w:t xml:space="preserve"> accordingly. </w:t>
       </w:r>
+      <w:ins w:id="53" w:author="Dave Bridges" w:date="2016-02-20T09:00:00Z">
+        <w:r>
+          <w:rPr>
+            <w:b/>
+          </w:rPr>
+          <w:t>We have removed all statements regarding reductions of these proteins</w:t>
+        </w:r>
+      </w:ins>
+      <w:ins w:id="54" w:author="Dave Bridges" w:date="2016-02-20T09:02:00Z">
+        <w:r>
+          <w:rPr>
+            <w:b/>
+          </w:rPr>
+          <w:t xml:space="preserve">.  </w:t>
+        </w:r>
+      </w:ins>
+      <w:bookmarkStart w:id="55" w:name="_GoBack"/>
+      <w:bookmarkEnd w:id="55"/>
       <w:r>
         <w:rPr>
           <w:b/>
@@ -1224,7 +1743,7 @@
         </w:rPr>
         <w:lastRenderedPageBreak/>
         <w:drawing>
-          <wp:inline distT="0" distB="0" distL="0" distR="0">
+          <wp:inline distT="0" distB="0" distL="0" distR="0" wp14:anchorId="450AD19F" wp14:editId="4B18A89D">
             <wp:extent cx="4245736" cy="1114029"/>
             <wp:effectExtent l="0" t="0" r="2540" b="0"/>
             <wp:docPr id="1" name="Picture 1" descr="C:\Users\esteph16\AppData\Local\Microsoft\Windows\INetCache\Content.Word\Fig 5D&amp;E.PNG"/>
@@ -1241,7 +1760,7 @@
                     </pic:cNvPicPr>
                   </pic:nvPicPr>
                   <pic:blipFill>
-                    <a:blip r:embed="rId6" cstate="print">
+                    <a:blip r:embed="rId8" cstate="print">
                       <a:extLst>
                         <a:ext uri="{28A0092B-C50C-407E-A947-70E740481C1C}">
                           <a14:useLocalDpi xmlns:a14="http://schemas.microsoft.com/office/drawing/2010/main" val="0"/>
@@ -2400,9 +2919,9 @@
         <w:rPr>
           <w:b/>
         </w:rPr>
-        <w:pict>
-          <v:shape id="_x0000_i1027" type="#_x0000_t75" style="width:267pt;height:187.5pt">
-            <v:imagedata r:id="rId7" o:title="VO2 &amp; mWatts"/>
+        <w:pict w14:anchorId="0C095F70">
+          <v:shape id="_x0000_i1027" type="#_x0000_t75" style="width:267.35pt;height:187.35pt">
+            <v:imagedata r:id="rId9" o:title="VO2 &amp; mWatts"/>
           </v:shape>
         </w:pict>
       </w:r>
@@ -2652,7 +3171,7 @@
           <w:color w:val="FF0000"/>
         </w:rPr>
         <w:drawing>
-          <wp:inline distT="0" distB="0" distL="0" distR="0">
+          <wp:inline distT="0" distB="0" distL="0" distR="0" wp14:anchorId="5E9EFB57" wp14:editId="141D2687">
             <wp:extent cx="3270250" cy="1428750"/>
             <wp:effectExtent l="0" t="0" r="6350" b="0"/>
             <wp:docPr id="2" name="Picture 2" descr="C:\Users\esteph16\AppData\Local\Microsoft\Windows\INetCache\Content.Word\Antioxidant defense.png"/>
@@ -2669,7 +3188,7 @@
                     </pic:cNvPicPr>
                   </pic:nvPicPr>
                   <pic:blipFill>
-                    <a:blip r:embed="rId8">
+                    <a:blip r:embed="rId10">
                       <a:extLst>
                         <a:ext uri="{28A0092B-C50C-407E-A947-70E740481C1C}">
                           <a14:useLocalDpi xmlns:a14="http://schemas.microsoft.com/office/drawing/2010/main" val="0"/>
@@ -3091,9 +3610,9 @@
         <w:rPr>
           <w:b/>
         </w:rPr>
-        <w:pict>
-          <v:shape id="_x0000_i1028" type="#_x0000_t75" style="width:362pt;height:133.5pt">
-            <v:imagedata r:id="rId9" o:title="Three groups"/>
+        <w:pict w14:anchorId="3D5BCE6D">
+          <v:shape id="_x0000_i1028" type="#_x0000_t75" style="width:362pt;height:133.35pt">
+            <v:imagedata r:id="rId11" o:title="Three groups"/>
           </v:shape>
         </w:pict>
       </w:r>
@@ -3188,13 +3707,7 @@
           <w:b/>
         </w:rPr>
         <w:lastRenderedPageBreak/>
-        <w:t>only functional measure of mitochondrial energy meta</w:t>
-      </w:r>
-      <w:r>
-        <w:rPr>
-          <w:b/>
-        </w:rPr>
-        <w:t xml:space="preserve">bolism is an obvious limitation </w:t>
+        <w:t xml:space="preserve">only functional measure of mitochondrial energy metabolism is an obvious limitation </w:t>
       </w:r>
       <w:r>
         <w:rPr>
@@ -3206,25 +3719,7 @@
         <w:rPr>
           <w:b/>
         </w:rPr>
-        <w:t>m</w:t>
-      </w:r>
-      <w:r>
-        <w:rPr>
-          <w:b/>
-        </w:rPr>
-        <w:t>ore functional experiments is something that we have</w:t>
-      </w:r>
-      <w:r>
-        <w:rPr>
-          <w:b/>
-        </w:rPr>
-        <w:t xml:space="preserve"> carefully</w:t>
-      </w:r>
-      <w:r>
-        <w:rPr>
-          <w:b/>
-        </w:rPr>
-        <w:t xml:space="preserve"> considered</w:t>
+        <w:t>more functional experiments is something that we have carefully considered</w:t>
       </w:r>
       <w:r>
         <w:rPr>
@@ -3662,25 +4157,7 @@
         <w:rPr>
           <w:b/>
         </w:rPr>
-        <w:t xml:space="preserve">., </w:t>
-      </w:r>
-      <w:r>
-        <w:rPr>
-          <w:b/>
-        </w:rPr>
-        <w:t xml:space="preserve">Mucosal Immunology (2014) 7, </w:t>
-      </w:r>
-      <w:r>
-        <w:rPr>
-          <w:b/>
-        </w:rPr>
-        <w:t>694–704; doi:10.1038/mi.2013.88</w:t>
-      </w:r>
-      <w:r>
-        <w:rPr>
-          <w:b/>
-        </w:rPr>
-        <w:t xml:space="preserve">. </w:t>
+        <w:t xml:space="preserve">., Mucosal Immunology (2014) 7, 694–704; doi:10.1038/mi.2013.88. </w:t>
       </w:r>
     </w:p>
     <w:p/>
@@ -3852,8 +4329,6 @@
         </w:rPr>
         <w:t xml:space="preserve"> </w:t>
       </w:r>
-      <w:bookmarkStart w:id="0" w:name="_GoBack"/>
-      <w:bookmarkEnd w:id="0"/>
     </w:p>
     <w:p>
       <w:pPr>
@@ -3942,21 +4417,7 @@
         <w:rPr>
           <w:color w:val="808080" w:themeColor="background1" w:themeShade="80"/>
         </w:rPr>
-        <w:t xml:space="preserve">Also, there is </w:t>
-      </w:r>
-      <w:proofErr w:type="gramStart"/>
-      <w:r>
-        <w:rPr>
-          <w:color w:val="808080" w:themeColor="background1" w:themeShade="80"/>
-        </w:rPr>
-        <w:t>a disconnect</w:t>
-      </w:r>
-      <w:proofErr w:type="gramEnd"/>
-      <w:r>
-        <w:rPr>
-          <w:color w:val="808080" w:themeColor="background1" w:themeShade="80"/>
-        </w:rPr>
-        <w:t xml:space="preserve"> between the </w:t>
+        <w:t xml:space="preserve">Also, there is a disconnect between the </w:t>
       </w:r>
       <w:proofErr w:type="spellStart"/>
       <w:r>
@@ -4212,8 +4673,105 @@
 </w:document>
 </file>
 
+<file path=word/comments.xml><?xml version="1.0" encoding="utf-8"?>
+<w:comments xmlns:wpc="http://schemas.microsoft.com/office/word/2010/wordprocessingCanvas" xmlns:mo="http://schemas.microsoft.com/office/mac/office/2008/main" xmlns:mc="http://schemas.openxmlformats.org/markup-compatibility/2006" xmlns:mv="urn:schemas-microsoft-com:mac:vml" xmlns:o="urn:schemas-microsoft-com:office:office" xmlns:r="http://schemas.openxmlformats.org/officeDocument/2006/relationships" xmlns:m="http://schemas.openxmlformats.org/officeDocument/2006/math" xmlns:v="urn:schemas-microsoft-com:vml" xmlns:wp14="http://schemas.microsoft.com/office/word/2010/wordprocessingDrawing" xmlns:wp="http://schemas.openxmlformats.org/drawingml/2006/wordprocessingDrawing" xmlns:w10="urn:schemas-microsoft-com:office:word" xmlns:w="http://schemas.openxmlformats.org/wordprocessingml/2006/main" xmlns:w14="http://schemas.microsoft.com/office/word/2010/wordml" xmlns:wpg="http://schemas.microsoft.com/office/word/2010/wordprocessingGroup" xmlns:wpi="http://schemas.microsoft.com/office/word/2010/wordprocessingInk" xmlns:wne="http://schemas.microsoft.com/office/word/2006/wordml" xmlns:wps="http://schemas.microsoft.com/office/word/2010/wordprocessingShape" mc:Ignorable="w14 wp14">
+  <w:comment w:id="9" w:author="Dave Bridges" w:date="2016-02-20T08:50:00Z" w:initials="DB">
+    <w:p>
+      <w:pPr>
+        <w:pStyle w:val="CommentText"/>
+      </w:pPr>
+      <w:ins w:id="10" w:author="Dave Bridges" w:date="2016-02-20T08:50:00Z">
+        <w:r>
+          <w:rPr>
+            <w:rStyle w:val="CommentReference"/>
+          </w:rPr>
+          <w:annotationRef/>
+        </w:r>
+      </w:ins>
+      <w:r>
+        <w:t>Say this in the manuscript, this is their fault for not letting us have supplementary data</w:t>
+      </w:r>
+    </w:p>
+  </w:comment>
+  <w:comment w:id="13" w:author="Dave Bridges" w:date="2016-02-20T08:52:00Z" w:initials="DB">
+    <w:p>
+      <w:pPr>
+        <w:pStyle w:val="CommentText"/>
+      </w:pPr>
+      <w:r>
+        <w:rPr>
+          <w:rStyle w:val="CommentReference"/>
+        </w:rPr>
+        <w:annotationRef/>
+      </w:r>
+      <w:r>
+        <w:t xml:space="preserve">Needs a figure legend describing which antibodies were used, what tissue they were from and the n for the total quantification.  Change the scale on the quantification for </w:t>
+      </w:r>
+      <w:proofErr w:type="spellStart"/>
+      <w:r>
+        <w:t>pAkt</w:t>
+      </w:r>
+      <w:proofErr w:type="spellEnd"/>
+      <w:r>
+        <w:t xml:space="preserve"> to go from 0 to 1.2 like the others.</w:t>
+      </w:r>
+    </w:p>
+  </w:comment>
+  <w:comment w:id="16" w:author="Dave Bridges" w:date="2016-02-20T08:53:00Z" w:initials="DB">
+    <w:p>
+      <w:pPr>
+        <w:pStyle w:val="CommentText"/>
+      </w:pPr>
+      <w:r>
+        <w:rPr>
+          <w:rStyle w:val="CommentReference"/>
+        </w:rPr>
+        <w:annotationRef/>
+      </w:r>
+      <w:r>
+        <w:t>Put this data here</w:t>
+      </w:r>
+    </w:p>
+  </w:comment>
+  <w:comment w:id="27" w:author="Dave Bridges" w:date="2016-02-20T08:54:00Z" w:initials="DB">
+    <w:p>
+      <w:pPr>
+        <w:pStyle w:val="CommentText"/>
+      </w:pPr>
+      <w:r>
+        <w:rPr>
+          <w:rStyle w:val="CommentReference"/>
+        </w:rPr>
+        <w:annotationRef/>
+      </w:r>
+      <w:r>
+        <w:t>What exactly did you say</w:t>
+      </w:r>
+    </w:p>
+  </w:comment>
+  <w:comment w:id="38" w:author="Dave Bridges" w:date="2016-02-20T08:59:00Z" w:initials="DB">
+    <w:p>
+      <w:pPr>
+        <w:pStyle w:val="CommentText"/>
+      </w:pPr>
+      <w:ins w:id="40" w:author="Dave Bridges" w:date="2016-02-20T08:59:00Z">
+        <w:r>
+          <w:rPr>
+            <w:rStyle w:val="CommentReference"/>
+          </w:rPr>
+          <w:annotationRef/>
+        </w:r>
+      </w:ins>
+      <w:r>
+        <w:t>Quote what you put the paper here</w:t>
+      </w:r>
+    </w:p>
+  </w:comment>
+</w:comments>
+</file>
+
 <file path=word/styles.xml><?xml version="1.0" encoding="utf-8"?>
-<w:styles xmlns:mc="http://schemas.openxmlformats.org/markup-compatibility/2006" xmlns:r="http://schemas.openxmlformats.org/officeDocument/2006/relationships" xmlns:w="http://schemas.openxmlformats.org/wordprocessingml/2006/main" xmlns:w14="http://schemas.microsoft.com/office/word/2010/wordml" xmlns:w15="http://schemas.microsoft.com/office/word/2012/wordml" mc:Ignorable="w14 w15">
+<w:styles xmlns:mc="http://schemas.openxmlformats.org/markup-compatibility/2006" xmlns:r="http://schemas.openxmlformats.org/officeDocument/2006/relationships" xmlns:w="http://schemas.openxmlformats.org/wordprocessingml/2006/main" xmlns:w14="http://schemas.microsoft.com/office/word/2010/wordml" mc:Ignorable="w14">
   <w:docDefaults>
     <w:rPrDefault>
       <w:rPr>
@@ -4229,378 +4787,153 @@
       </w:pPr>
     </w:pPrDefault>
   </w:docDefaults>
-  <w:latentStyles w:defLockedState="0" w:defUIPriority="99" w:defSemiHidden="0" w:defUnhideWhenUsed="0" w:defQFormat="0" w:count="371">
-    <w:lsdException w:name="Normal" w:uiPriority="0" w:qFormat="1"/>
-    <w:lsdException w:name="heading 1" w:uiPriority="9" w:qFormat="1"/>
-    <w:lsdException w:name="heading 2" w:semiHidden="1" w:uiPriority="9" w:unhideWhenUsed="1" w:qFormat="1"/>
-    <w:lsdException w:name="heading 3" w:semiHidden="1" w:uiPriority="9" w:unhideWhenUsed="1" w:qFormat="1"/>
-    <w:lsdException w:name="heading 4" w:semiHidden="1" w:uiPriority="9" w:unhideWhenUsed="1" w:qFormat="1"/>
-    <w:lsdException w:name="heading 5" w:semiHidden="1" w:uiPriority="9" w:unhideWhenUsed="1" w:qFormat="1"/>
-    <w:lsdException w:name="heading 6" w:semiHidden="1" w:uiPriority="9" w:unhideWhenUsed="1" w:qFormat="1"/>
-    <w:lsdException w:name="heading 7" w:semiHidden="1" w:uiPriority="9" w:unhideWhenUsed="1" w:qFormat="1"/>
-    <w:lsdException w:name="heading 8" w:semiHidden="1" w:uiPriority="9" w:unhideWhenUsed="1" w:qFormat="1"/>
-    <w:lsdException w:name="heading 9" w:semiHidden="1" w:uiPriority="9" w:unhideWhenUsed="1" w:qFormat="1"/>
-    <w:lsdException w:name="index 1" w:semiHidden="1" w:unhideWhenUsed="1"/>
-    <w:lsdException w:name="index 2" w:semiHidden="1" w:unhideWhenUsed="1"/>
-    <w:lsdException w:name="index 3" w:semiHidden="1" w:unhideWhenUsed="1"/>
-    <w:lsdException w:name="index 4" w:semiHidden="1" w:unhideWhenUsed="1"/>
-    <w:lsdException w:name="index 5" w:semiHidden="1" w:unhideWhenUsed="1"/>
-    <w:lsdException w:name="index 6" w:semiHidden="1" w:unhideWhenUsed="1"/>
-    <w:lsdException w:name="index 7" w:semiHidden="1" w:unhideWhenUsed="1"/>
-    <w:lsdException w:name="index 8" w:semiHidden="1" w:unhideWhenUsed="1"/>
-    <w:lsdException w:name="index 9" w:semiHidden="1" w:unhideWhenUsed="1"/>
-    <w:lsdException w:name="toc 1" w:semiHidden="1" w:uiPriority="39" w:unhideWhenUsed="1"/>
-    <w:lsdException w:name="toc 2" w:semiHidden="1" w:uiPriority="39" w:unhideWhenUsed="1"/>
-    <w:lsdException w:name="toc 3" w:semiHidden="1" w:uiPriority="39" w:unhideWhenUsed="1"/>
-    <w:lsdException w:name="toc 4" w:semiHidden="1" w:uiPriority="39" w:unhideWhenUsed="1"/>
-    <w:lsdException w:name="toc 5" w:semiHidden="1" w:uiPriority="39" w:unhideWhenUsed="1"/>
-    <w:lsdException w:name="toc 6" w:semiHidden="1" w:uiPriority="39" w:unhideWhenUsed="1"/>
-    <w:lsdException w:name="toc 7" w:semiHidden="1" w:uiPriority="39" w:unhideWhenUsed="1"/>
-    <w:lsdException w:name="toc 8" w:semiHidden="1" w:uiPriority="39" w:unhideWhenUsed="1"/>
-    <w:lsdException w:name="toc 9" w:semiHidden="1" w:uiPriority="39" w:unhideWhenUsed="1"/>
-    <w:lsdException w:name="Normal Indent" w:semiHidden="1" w:unhideWhenUsed="1"/>
-    <w:lsdException w:name="footnote text" w:semiHidden="1" w:unhideWhenUsed="1"/>
-    <w:lsdException w:name="annotation text" w:semiHidden="1" w:unhideWhenUsed="1"/>
-    <w:lsdException w:name="header" w:semiHidden="1" w:unhideWhenUsed="1"/>
-    <w:lsdException w:name="footer" w:semiHidden="1" w:unhideWhenUsed="1"/>
-    <w:lsdException w:name="index heading" w:semiHidden="1" w:unhideWhenUsed="1"/>
-    <w:lsdException w:name="caption" w:semiHidden="1" w:uiPriority="35" w:unhideWhenUsed="1" w:qFormat="1"/>
-    <w:lsdException w:name="table of figures" w:semiHidden="1" w:unhideWhenUsed="1"/>
-    <w:lsdException w:name="envelope address" w:semiHidden="1" w:unhideWhenUsed="1"/>
-    <w:lsdException w:name="envelope return" w:semiHidden="1" w:unhideWhenUsed="1"/>
-    <w:lsdException w:name="footnote reference" w:semiHidden="1" w:unhideWhenUsed="1"/>
-    <w:lsdException w:name="annotation reference" w:semiHidden="1" w:unhideWhenUsed="1"/>
-    <w:lsdException w:name="line number" w:semiHidden="1" w:unhideWhenUsed="1"/>
-    <w:lsdException w:name="page number" w:semiHidden="1" w:unhideWhenUsed="1"/>
-    <w:lsdException w:name="endnote reference" w:semiHidden="1" w:unhideWhenUsed="1"/>
-    <w:lsdException w:name="endnote text" w:semiHidden="1" w:unhideWhenUsed="1"/>
-    <w:lsdException w:name="table of authorities" w:semiHidden="1" w:unhideWhenUsed="1"/>
-    <w:lsdException w:name="macro" w:semiHidden="1" w:unhideWhenUsed="1"/>
-    <w:lsdException w:name="toa heading" w:semiHidden="1" w:unhideWhenUsed="1"/>
-    <w:lsdException w:name="List" w:semiHidden="1" w:unhideWhenUsed="1"/>
-    <w:lsdException w:name="List Bullet" w:semiHidden="1" w:unhideWhenUsed="1"/>
-    <w:lsdException w:name="List Number" w:semiHidden="1" w:unhideWhenUsed="1"/>
-    <w:lsdException w:name="List 2" w:semiHidden="1" w:unhideWhenUsed="1"/>
-    <w:lsdException w:name="List 3" w:semiHidden="1" w:unhideWhenUsed="1"/>
-    <w:lsdException w:name="List 4" w:semiHidden="1" w:unhideWhenUsed="1"/>
-    <w:lsdException w:name="List 5" w:semiHidden="1" w:unhideWhenUsed="1"/>
-    <w:lsdException w:name="List Bullet 2" w:semiHidden="1" w:unhideWhenUsed="1"/>
-    <w:lsdException w:name="List Bullet 3" w:semiHidden="1" w:unhideWhenUsed="1"/>
-    <w:lsdException w:name="List Bullet 4" w:semiHidden="1" w:unhideWhenUsed="1"/>
-    <w:lsdException w:name="List Bullet 5" w:semiHidden="1" w:unhideWhenUsed="1"/>
-    <w:lsdException w:name="List Number 2" w:semiHidden="1" w:unhideWhenUsed="1"/>
-    <w:lsdException w:name="List Number 3" w:semiHidden="1" w:unhideWhenUsed="1"/>
-    <w:lsdException w:name="List Number 4" w:semiHidden="1" w:unhideWhenUsed="1"/>
-    <w:lsdException w:name="List Number 5" w:semiHidden="1" w:unhideWhenUsed="1"/>
-    <w:lsdException w:name="Title" w:uiPriority="10" w:qFormat="1"/>
-    <w:lsdException w:name="Closing" w:semiHidden="1" w:unhideWhenUsed="1"/>
-    <w:lsdException w:name="Signature" w:semiHidden="1" w:unhideWhenUsed="1"/>
-    <w:lsdException w:name="Default Paragraph Font" w:semiHidden="1" w:uiPriority="1" w:unhideWhenUsed="1"/>
-    <w:lsdException w:name="Body Text" w:semiHidden="1" w:unhideWhenUsed="1"/>
-    <w:lsdException w:name="Body Text Indent" w:semiHidden="1" w:unhideWhenUsed="1"/>
-    <w:lsdException w:name="List Continue" w:semiHidden="1" w:unhideWhenUsed="1"/>
-    <w:lsdException w:name="List Continue 2" w:semiHidden="1" w:unhideWhenUsed="1"/>
-    <w:lsdException w:name="List Continue 3" w:semiHidden="1" w:unhideWhenUsed="1"/>
-    <w:lsdException w:name="List Continue 4" w:semiHidden="1" w:unhideWhenUsed="1"/>
-    <w:lsdException w:name="List Continue 5" w:semiHidden="1" w:unhideWhenUsed="1"/>
-    <w:lsdException w:name="Message Header" w:semiHidden="1" w:unhideWhenUsed="1"/>
-    <w:lsdException w:name="Subtitle" w:uiPriority="11" w:qFormat="1"/>
-    <w:lsdException w:name="Salutation" w:semiHidden="1" w:unhideWhenUsed="1"/>
-    <w:lsdException w:name="Date" w:semiHidden="1" w:unhideWhenUsed="1"/>
-    <w:lsdException w:name="Body Text First Indent" w:semiHidden="1" w:unhideWhenUsed="1"/>
-    <w:lsdException w:name="Body Text First Indent 2" w:semiHidden="1" w:unhideWhenUsed="1"/>
-    <w:lsdException w:name="Note Heading" w:semiHidden="1" w:unhideWhenUsed="1"/>
-    <w:lsdException w:name="Body Text 2" w:semiHidden="1" w:unhideWhenUsed="1"/>
-    <w:lsdException w:name="Body Text 3" w:semiHidden="1" w:unhideWhenUsed="1"/>
-    <w:lsdException w:name="Body Text Indent 2" w:semiHidden="1" w:unhideWhenUsed="1"/>
-    <w:lsdException w:name="Body Text Indent 3" w:semiHidden="1" w:unhideWhenUsed="1"/>
-    <w:lsdException w:name="Block Text" w:semiHidden="1" w:unhideWhenUsed="1"/>
-    <w:lsdException w:name="Hyperlink" w:semiHidden="1" w:unhideWhenUsed="1"/>
-    <w:lsdException w:name="FollowedHyperlink" w:semiHidden="1" w:unhideWhenUsed="1"/>
-    <w:lsdException w:name="Strong" w:uiPriority="22" w:qFormat="1"/>
-    <w:lsdException w:name="Emphasis" w:uiPriority="20" w:qFormat="1"/>
-    <w:lsdException w:name="Document Map" w:semiHidden="1" w:unhideWhenUsed="1"/>
-    <w:lsdException w:name="Plain Text" w:semiHidden="1" w:unhideWhenUsed="1"/>
-    <w:lsdException w:name="E-mail Signature" w:semiHidden="1" w:unhideWhenUsed="1"/>
-    <w:lsdException w:name="HTML Top of Form" w:semiHidden="1" w:unhideWhenUsed="1"/>
-    <w:lsdException w:name="HTML Bottom of Form" w:semiHidden="1" w:unhideWhenUsed="1"/>
-    <w:lsdException w:name="Normal (Web)" w:semiHidden="1" w:unhideWhenUsed="1"/>
-    <w:lsdException w:name="HTML Acronym" w:semiHidden="1" w:unhideWhenUsed="1"/>
-    <w:lsdException w:name="HTML Address" w:semiHidden="1" w:unhideWhenUsed="1"/>
-    <w:lsdException w:name="HTML Cite" w:semiHidden="1" w:unhideWhenUsed="1"/>
-    <w:lsdException w:name="HTML Code" w:semiHidden="1" w:unhideWhenUsed="1"/>
-    <w:lsdException w:name="HTML Definition" w:semiHidden="1" w:unhideWhenUsed="1"/>
-    <w:lsdException w:name="HTML Keyboard" w:semiHidden="1" w:unhideWhenUsed="1"/>
-    <w:lsdException w:name="HTML Preformatted" w:semiHidden="1" w:unhideWhenUsed="1"/>
-    <w:lsdException w:name="HTML Sample" w:semiHidden="1" w:unhideWhenUsed="1"/>
-    <w:lsdException w:name="HTML Typewriter" w:semiHidden="1" w:unhideWhenUsed="1"/>
-    <w:lsdException w:name="HTML Variable" w:semiHidden="1" w:unhideWhenUsed="1"/>
-    <w:lsdException w:name="Normal Table" w:semiHidden="1" w:unhideWhenUsed="1"/>
-    <w:lsdException w:name="annotation subject" w:semiHidden="1" w:unhideWhenUsed="1"/>
-    <w:lsdException w:name="No List" w:semiHidden="1" w:unhideWhenUsed="1"/>
-    <w:lsdException w:name="Outline List 1" w:semiHidden="1" w:unhideWhenUsed="1"/>
-    <w:lsdException w:name="Outline List 2" w:semiHidden="1" w:unhideWhenUsed="1"/>
-    <w:lsdException w:name="Outline List 3" w:semiHidden="1" w:unhideWhenUsed="1"/>
-    <w:lsdException w:name="Table Simple 1" w:semiHidden="1" w:unhideWhenUsed="1"/>
-    <w:lsdException w:name="Table Simple 2" w:semiHidden="1" w:unhideWhenUsed="1"/>
-    <w:lsdException w:name="Table Simple 3" w:semiHidden="1" w:unhideWhenUsed="1"/>
-    <w:lsdException w:name="Table Classic 1" w:semiHidden="1" w:unhideWhenUsed="1"/>
-    <w:lsdException w:name="Table Classic 2" w:semiHidden="1" w:unhideWhenUsed="1"/>
-    <w:lsdException w:name="Table Classic 3" w:semiHidden="1" w:unhideWhenUsed="1"/>
-    <w:lsdException w:name="Table Classic 4" w:semiHidden="1" w:unhideWhenUsed="1"/>
-    <w:lsdException w:name="Table Colorful 1" w:semiHidden="1" w:unhideWhenUsed="1"/>
-    <w:lsdException w:name="Table Colorful 2" w:semiHidden="1" w:unhideWhenUsed="1"/>
-    <w:lsdException w:name="Table Colorful 3" w:semiHidden="1" w:unhideWhenUsed="1"/>
-    <w:lsdException w:name="Table Columns 1" w:semiHidden="1" w:unhideWhenUsed="1"/>
-    <w:lsdException w:name="Table Columns 2" w:semiHidden="1" w:unhideWhenUsed="1"/>
-    <w:lsdException w:name="Table Columns 3" w:semiHidden="1" w:unhideWhenUsed="1"/>
-    <w:lsdException w:name="Table Columns 4" w:semiHidden="1" w:unhideWhenUsed="1"/>
-    <w:lsdException w:name="Table Columns 5" w:semiHidden="1" w:unhideWhenUsed="1"/>
-    <w:lsdException w:name="Table Grid 1" w:semiHidden="1" w:unhideWhenUsed="1"/>
-    <w:lsdException w:name="Table Grid 2" w:semiHidden="1" w:unhideWhenUsed="1"/>
-    <w:lsdException w:name="Table Grid 3" w:semiHidden="1" w:unhideWhenUsed="1"/>
-    <w:lsdException w:name="Table Grid 4" w:semiHidden="1" w:unhideWhenUsed="1"/>
-    <w:lsdException w:name="Table Grid 5" w:semiHidden="1" w:unhideWhenUsed="1"/>
-    <w:lsdException w:name="Table Grid 6" w:semiHidden="1" w:unhideWhenUsed="1"/>
-    <w:lsdException w:name="Table Grid 7" w:semiHidden="1" w:unhideWhenUsed="1"/>
-    <w:lsdException w:name="Table Grid 8" w:semiHidden="1" w:unhideWhenUsed="1"/>
-    <w:lsdException w:name="Table List 1" w:semiHidden="1" w:unhideWhenUsed="1"/>
-    <w:lsdException w:name="Table List 2" w:semiHidden="1" w:unhideWhenUsed="1"/>
-    <w:lsdException w:name="Table List 3" w:semiHidden="1" w:unhideWhenUsed="1"/>
-    <w:lsdException w:name="Table List 4" w:semiHidden="1" w:unhideWhenUsed="1"/>
-    <w:lsdException w:name="Table List 5" w:semiHidden="1" w:unhideWhenUsed="1"/>
-    <w:lsdException w:name="Table List 6" w:semiHidden="1" w:unhideWhenUsed="1"/>
-    <w:lsdException w:name="Table List 7" w:semiHidden="1" w:unhideWhenUsed="1"/>
-    <w:lsdException w:name="Table List 8" w:semiHidden="1" w:unhideWhenUsed="1"/>
-    <w:lsdException w:name="Table 3D effects 1" w:semiHidden="1" w:unhideWhenUsed="1"/>
-    <w:lsdException w:name="Table 3D effects 2" w:semiHidden="1" w:unhideWhenUsed="1"/>
-    <w:lsdException w:name="Table 3D effects 3" w:semiHidden="1" w:unhideWhenUsed="1"/>
-    <w:lsdException w:name="Table Contemporary" w:semiHidden="1" w:unhideWhenUsed="1"/>
-    <w:lsdException w:name="Table Elegant" w:semiHidden="1" w:unhideWhenUsed="1"/>
-    <w:lsdException w:name="Table Professional" w:semiHidden="1" w:unhideWhenUsed="1"/>
-    <w:lsdException w:name="Table Subtle 1" w:semiHidden="1" w:unhideWhenUsed="1"/>
-    <w:lsdException w:name="Table Subtle 2" w:semiHidden="1" w:unhideWhenUsed="1"/>
-    <w:lsdException w:name="Table Web 1" w:semiHidden="1" w:unhideWhenUsed="1"/>
-    <w:lsdException w:name="Table Web 2" w:semiHidden="1" w:unhideWhenUsed="1"/>
-    <w:lsdException w:name="Table Web 3" w:semiHidden="1" w:unhideWhenUsed="1"/>
-    <w:lsdException w:name="Balloon Text" w:semiHidden="1" w:unhideWhenUsed="1"/>
-    <w:lsdException w:name="Table Grid" w:uiPriority="39"/>
-    <w:lsdException w:name="Table Theme" w:semiHidden="1" w:unhideWhenUsed="1"/>
-    <w:lsdException w:name="Placeholder Text" w:semiHidden="1"/>
-    <w:lsdException w:name="No Spacing" w:uiPriority="1" w:qFormat="1"/>
-    <w:lsdException w:name="Light Shading" w:uiPriority="60"/>
-    <w:lsdException w:name="Light List" w:uiPriority="61"/>
-    <w:lsdException w:name="Light Grid" w:uiPriority="62"/>
-    <w:lsdException w:name="Medium Shading 1" w:uiPriority="63"/>
-    <w:lsdException w:name="Medium Shading 2" w:uiPriority="64"/>
-    <w:lsdException w:name="Medium List 1" w:uiPriority="65"/>
-    <w:lsdException w:name="Medium List 2" w:uiPriority="66"/>
-    <w:lsdException w:name="Medium Grid 1" w:uiPriority="67"/>
-    <w:lsdException w:name="Medium Grid 2" w:uiPriority="68"/>
-    <w:lsdException w:name="Medium Grid 3" w:uiPriority="69"/>
-    <w:lsdException w:name="Dark List" w:uiPriority="70"/>
-    <w:lsdException w:name="Colorful Shading" w:uiPriority="71"/>
-    <w:lsdException w:name="Colorful List" w:uiPriority="72"/>
-    <w:lsdException w:name="Colorful Grid" w:uiPriority="73"/>
-    <w:lsdException w:name="Light Shading Accent 1" w:uiPriority="60"/>
-    <w:lsdException w:name="Light List Accent 1" w:uiPriority="61"/>
-    <w:lsdException w:name="Light Grid Accent 1" w:uiPriority="62"/>
-    <w:lsdException w:name="Medium Shading 1 Accent 1" w:uiPriority="63"/>
-    <w:lsdException w:name="Medium Shading 2 Accent 1" w:uiPriority="64"/>
-    <w:lsdException w:name="Medium List 1 Accent 1" w:uiPriority="65"/>
-    <w:lsdException w:name="Revision" w:semiHidden="1"/>
-    <w:lsdException w:name="List Paragraph" w:uiPriority="34" w:qFormat="1"/>
-    <w:lsdException w:name="Quote" w:uiPriority="29" w:qFormat="1"/>
-    <w:lsdException w:name="Intense Quote" w:uiPriority="30" w:qFormat="1"/>
-    <w:lsdException w:name="Medium List 2 Accent 1" w:uiPriority="66"/>
-    <w:lsdException w:name="Medium Grid 1 Accent 1" w:uiPriority="67"/>
-    <w:lsdException w:name="Medium Grid 2 Accent 1" w:uiPriority="68"/>
-    <w:lsdException w:name="Medium Grid 3 Accent 1" w:uiPriority="69"/>
-    <w:lsdException w:name="Dark List Accent 1" w:uiPriority="70"/>
-    <w:lsdException w:name="Colorful Shading Accent 1" w:uiPriority="71"/>
-    <w:lsdException w:name="Colorful List Accent 1" w:uiPriority="72"/>
-    <w:lsdException w:name="Colorful Grid Accent 1" w:uiPriority="73"/>
-    <w:lsdException w:name="Light Shading Accent 2" w:uiPriority="60"/>
-    <w:lsdException w:name="Light List Accent 2" w:uiPriority="61"/>
-    <w:lsdException w:name="Light Grid Accent 2" w:uiPriority="62"/>
-    <w:lsdException w:name="Medium Shading 1 Accent 2" w:uiPriority="63"/>
-    <w:lsdException w:name="Medium Shading 2 Accent 2" w:uiPriority="64"/>
-    <w:lsdException w:name="Medium List 1 Accent 2" w:uiPriority="65"/>
-    <w:lsdException w:name="Medium List 2 Accent 2" w:uiPriority="66"/>
-    <w:lsdException w:name="Medium Grid 1 Accent 2" w:uiPriority="67"/>
-    <w:lsdException w:name="Medium Grid 2 Accent 2" w:uiPriority="68"/>
-    <w:lsdException w:name="Medium Grid 3 Accent 2" w:uiPriority="69"/>
-    <w:lsdException w:name="Dark List Accent 2" w:uiPriority="70"/>
-    <w:lsdException w:name="Colorful Shading Accent 2" w:uiPriority="71"/>
-    <w:lsdException w:name="Colorful List Accent 2" w:uiPriority="72"/>
-    <w:lsdException w:name="Colorful Grid Accent 2" w:uiPriority="73"/>
-    <w:lsdException w:name="Light Shading Accent 3" w:uiPriority="60"/>
-    <w:lsdException w:name="Light List Accent 3" w:uiPriority="61"/>
-    <w:lsdException w:name="Light Grid Accent 3" w:uiPriority="62"/>
-    <w:lsdException w:name="Medium Shading 1 Accent 3" w:uiPriority="63"/>
-    <w:lsdException w:name="Medium Shading 2 Accent 3" w:uiPriority="64"/>
-    <w:lsdException w:name="Medium List 1 Accent 3" w:uiPriority="65"/>
-    <w:lsdException w:name="Medium List 2 Accent 3" w:uiPriority="66"/>
-    <w:lsdException w:name="Medium Grid 1 Accent 3" w:uiPriority="67"/>
-    <w:lsdException w:name="Medium Grid 2 Accent 3" w:uiPriority="68"/>
-    <w:lsdException w:name="Medium Grid 3 Accent 3" w:uiPriority="69"/>
-    <w:lsdException w:name="Dark List Accent 3" w:uiPriority="70"/>
-    <w:lsdException w:name="Colorful Shading Accent 3" w:uiPriority="71"/>
-    <w:lsdException w:name="Colorful List Accent 3" w:uiPriority="72"/>
-    <w:lsdException w:name="Colorful Grid Accent 3" w:uiPriority="73"/>
-    <w:lsdException w:name="Light Shading Accent 4" w:uiPriority="60"/>
-    <w:lsdException w:name="Light List Accent 4" w:uiPriority="61"/>
-    <w:lsdException w:name="Light Grid Accent 4" w:uiPriority="62"/>
-    <w:lsdException w:name="Medium Shading 1 Accent 4" w:uiPriority="63"/>
-    <w:lsdException w:name="Medium Shading 2 Accent 4" w:uiPriority="64"/>
-    <w:lsdException w:name="Medium List 1 Accent 4" w:uiPriority="65"/>
-    <w:lsdException w:name="Medium List 2 Accent 4" w:uiPriority="66"/>
-    <w:lsdException w:name="Medium Grid 1 Accent 4" w:uiPriority="67"/>
-    <w:lsdException w:name="Medium Grid 2 Accent 4" w:uiPriority="68"/>
-    <w:lsdException w:name="Medium Grid 3 Accent 4" w:uiPriority="69"/>
-    <w:lsdException w:name="Dark List Accent 4" w:uiPriority="70"/>
-    <w:lsdException w:name="Colorful Shading Accent 4" w:uiPriority="71"/>
-    <w:lsdException w:name="Colorful List Accent 4" w:uiPriority="72"/>
-    <w:lsdException w:name="Colorful Grid Accent 4" w:uiPriority="73"/>
-    <w:lsdException w:name="Light Shading Accent 5" w:uiPriority="60"/>
-    <w:lsdException w:name="Light List Accent 5" w:uiPriority="61"/>
-    <w:lsdException w:name="Light Grid Accent 5" w:uiPriority="62"/>
-    <w:lsdException w:name="Medium Shading 1 Accent 5" w:uiPriority="63"/>
-    <w:lsdException w:name="Medium Shading 2 Accent 5" w:uiPriority="64"/>
-    <w:lsdException w:name="Medium List 1 Accent 5" w:uiPriority="65"/>
-    <w:lsdException w:name="Medium List 2 Accent 5" w:uiPriority="66"/>
-    <w:lsdException w:name="Medium Grid 1 Accent 5" w:uiPriority="67"/>
-    <w:lsdException w:name="Medium Grid 2 Accent 5" w:uiPriority="68"/>
-    <w:lsdException w:name="Medium Grid 3 Accent 5" w:uiPriority="69"/>
-    <w:lsdException w:name="Dark List Accent 5" w:uiPriority="70"/>
-    <w:lsdException w:name="Colorful Shading Accent 5" w:uiPriority="71"/>
-    <w:lsdException w:name="Colorful List Accent 5" w:uiPriority="72"/>
-    <w:lsdException w:name="Colorful Grid Accent 5" w:uiPriority="73"/>
-    <w:lsdException w:name="Light Shading Accent 6" w:uiPriority="60"/>
-    <w:lsdException w:name="Light List Accent 6" w:uiPriority="61"/>
-    <w:lsdException w:name="Light Grid Accent 6" w:uiPriority="62"/>
-    <w:lsdException w:name="Medium Shading 1 Accent 6" w:uiPriority="63"/>
-    <w:lsdException w:name="Medium Shading 2 Accent 6" w:uiPriority="64"/>
-    <w:lsdException w:name="Medium List 1 Accent 6" w:uiPriority="65"/>
-    <w:lsdException w:name="Medium List 2 Accent 6" w:uiPriority="66"/>
-    <w:lsdException w:name="Medium Grid 1 Accent 6" w:uiPriority="67"/>
-    <w:lsdException w:name="Medium Grid 2 Accent 6" w:uiPriority="68"/>
-    <w:lsdException w:name="Medium Grid 3 Accent 6" w:uiPriority="69"/>
-    <w:lsdException w:name="Dark List Accent 6" w:uiPriority="70"/>
-    <w:lsdException w:name="Colorful Shading Accent 6" w:uiPriority="71"/>
-    <w:lsdException w:name="Colorful List Accent 6" w:uiPriority="72"/>
-    <w:lsdException w:name="Colorful Grid Accent 6" w:uiPriority="73"/>
-    <w:lsdException w:name="Subtle Emphasis" w:uiPriority="19" w:qFormat="1"/>
-    <w:lsdException w:name="Intense Emphasis" w:uiPriority="21" w:qFormat="1"/>
-    <w:lsdException w:name="Subtle Reference" w:uiPriority="31" w:qFormat="1"/>
-    <w:lsdException w:name="Intense Reference" w:uiPriority="32" w:qFormat="1"/>
-    <w:lsdException w:name="Book Title" w:uiPriority="33" w:qFormat="1"/>
-    <w:lsdException w:name="Bibliography" w:semiHidden="1" w:uiPriority="37" w:unhideWhenUsed="1"/>
-    <w:lsdException w:name="TOC Heading" w:semiHidden="1" w:uiPriority="39" w:unhideWhenUsed="1" w:qFormat="1"/>
-    <w:lsdException w:name="Plain Table 1" w:uiPriority="41"/>
-    <w:lsdException w:name="Plain Table 2" w:uiPriority="42"/>
-    <w:lsdException w:name="Plain Table 3" w:uiPriority="43"/>
-    <w:lsdException w:name="Plain Table 4" w:uiPriority="44"/>
-    <w:lsdException w:name="Plain Table 5" w:uiPriority="45"/>
-    <w:lsdException w:name="Grid Table Light" w:uiPriority="40"/>
-    <w:lsdException w:name="Grid Table 1 Light" w:uiPriority="46"/>
-    <w:lsdException w:name="Grid Table 2" w:uiPriority="47"/>
-    <w:lsdException w:name="Grid Table 3" w:uiPriority="48"/>
-    <w:lsdException w:name="Grid Table 4" w:uiPriority="49"/>
-    <w:lsdException w:name="Grid Table 5 Dark" w:uiPriority="50"/>
-    <w:lsdException w:name="Grid Table 6 Colorful" w:uiPriority="51"/>
-    <w:lsdException w:name="Grid Table 7 Colorful" w:uiPriority="52"/>
-    <w:lsdException w:name="Grid Table 1 Light Accent 1" w:uiPriority="46"/>
-    <w:lsdException w:name="Grid Table 2 Accent 1" w:uiPriority="47"/>
-    <w:lsdException w:name="Grid Table 3 Accent 1" w:uiPriority="48"/>
-    <w:lsdException w:name="Grid Table 4 Accent 1" w:uiPriority="49"/>
-    <w:lsdException w:name="Grid Table 5 Dark Accent 1" w:uiPriority="50"/>
-    <w:lsdException w:name="Grid Table 6 Colorful Accent 1" w:uiPriority="51"/>
-    <w:lsdException w:name="Grid Table 7 Colorful Accent 1" w:uiPriority="52"/>
-    <w:lsdException w:name="Grid Table 1 Light Accent 2" w:uiPriority="46"/>
-    <w:lsdException w:name="Grid Table 2 Accent 2" w:uiPriority="47"/>
-    <w:lsdException w:name="Grid Table 3 Accent 2" w:uiPriority="48"/>
-    <w:lsdException w:name="Grid Table 4 Accent 2" w:uiPriority="49"/>
-    <w:lsdException w:name="Grid Table 5 Dark Accent 2" w:uiPriority="50"/>
-    <w:lsdException w:name="Grid Table 6 Colorful Accent 2" w:uiPriority="51"/>
-    <w:lsdException w:name="Grid Table 7 Colorful Accent 2" w:uiPriority="52"/>
-    <w:lsdException w:name="Grid Table 1 Light Accent 3" w:uiPriority="46"/>
-    <w:lsdException w:name="Grid Table 2 Accent 3" w:uiPriority="47"/>
-    <w:lsdException w:name="Grid Table 3 Accent 3" w:uiPriority="48"/>
-    <w:lsdException w:name="Grid Table 4 Accent 3" w:uiPriority="49"/>
-    <w:lsdException w:name="Grid Table 5 Dark Accent 3" w:uiPriority="50"/>
-    <w:lsdException w:name="Grid Table 6 Colorful Accent 3" w:uiPriority="51"/>
-    <w:lsdException w:name="Grid Table 7 Colorful Accent 3" w:uiPriority="52"/>
-    <w:lsdException w:name="Grid Table 1 Light Accent 4" w:uiPriority="46"/>
-    <w:lsdException w:name="Grid Table 2 Accent 4" w:uiPriority="47"/>
-    <w:lsdException w:name="Grid Table 3 Accent 4" w:uiPriority="48"/>
-    <w:lsdException w:name="Grid Table 4 Accent 4" w:uiPriority="49"/>
-    <w:lsdException w:name="Grid Table 5 Dark Accent 4" w:uiPriority="50"/>
-    <w:lsdException w:name="Grid Table 6 Colorful Accent 4" w:uiPriority="51"/>
-    <w:lsdException w:name="Grid Table 7 Colorful Accent 4" w:uiPriority="52"/>
-    <w:lsdException w:name="Grid Table 1 Light Accent 5" w:uiPriority="46"/>
-    <w:lsdException w:name="Grid Table 2 Accent 5" w:uiPriority="47"/>
-    <w:lsdException w:name="Grid Table 3 Accent 5" w:uiPriority="48"/>
-    <w:lsdException w:name="Grid Table 4 Accent 5" w:uiPriority="49"/>
-    <w:lsdException w:name="Grid Table 5 Dark Accent 5" w:uiPriority="50"/>
-    <w:lsdException w:name="Grid Table 6 Colorful Accent 5" w:uiPriority="51"/>
-    <w:lsdException w:name="Grid Table 7 Colorful Accent 5" w:uiPriority="52"/>
-    <w:lsdException w:name="Grid Table 1 Light Accent 6" w:uiPriority="46"/>
-    <w:lsdException w:name="Grid Table 2 Accent 6" w:uiPriority="47"/>
-    <w:lsdException w:name="Grid Table 3 Accent 6" w:uiPriority="48"/>
-    <w:lsdException w:name="Grid Table 4 Accent 6" w:uiPriority="49"/>
-    <w:lsdException w:name="Grid Table 5 Dark Accent 6" w:uiPriority="50"/>
-    <w:lsdException w:name="Grid Table 6 Colorful Accent 6" w:uiPriority="51"/>
-    <w:lsdException w:name="Grid Table 7 Colorful Accent 6" w:uiPriority="52"/>
-    <w:lsdException w:name="List Table 1 Light" w:uiPriority="46"/>
-    <w:lsdException w:name="List Table 2" w:uiPriority="47"/>
-    <w:lsdException w:name="List Table 3" w:uiPriority="48"/>
-    <w:lsdException w:name="List Table 4" w:uiPriority="49"/>
-    <w:lsdException w:name="List Table 5 Dark" w:uiPriority="50"/>
-    <w:lsdException w:name="List Table 6 Colorful" w:uiPriority="51"/>
-    <w:lsdException w:name="List Table 7 Colorful" w:uiPriority="52"/>
-    <w:lsdException w:name="List Table 1 Light Accent 1" w:uiPriority="46"/>
-    <w:lsdException w:name="List Table 2 Accent 1" w:uiPriority="47"/>
-    <w:lsdException w:name="List Table 3 Accent 1" w:uiPriority="48"/>
-    <w:lsdException w:name="List Table 4 Accent 1" w:uiPriority="49"/>
-    <w:lsdException w:name="List Table 5 Dark Accent 1" w:uiPriority="50"/>
-    <w:lsdException w:name="List Table 6 Colorful Accent 1" w:uiPriority="51"/>
-    <w:lsdException w:name="List Table 7 Colorful Accent 1" w:uiPriority="52"/>
-    <w:lsdException w:name="List Table 1 Light Accent 2" w:uiPriority="46"/>
-    <w:lsdException w:name="List Table 2 Accent 2" w:uiPriority="47"/>
-    <w:lsdException w:name="List Table 3 Accent 2" w:uiPriority="48"/>
-    <w:lsdException w:name="List Table 4 Accent 2" w:uiPriority="49"/>
-    <w:lsdException w:name="List Table 5 Dark Accent 2" w:uiPriority="50"/>
-    <w:lsdException w:name="List Table 6 Colorful Accent 2" w:uiPriority="51"/>
-    <w:lsdException w:name="List Table 7 Colorful Accent 2" w:uiPriority="52"/>
-    <w:lsdException w:name="List Table 1 Light Accent 3" w:uiPriority="46"/>
-    <w:lsdException w:name="List Table 2 Accent 3" w:uiPriority="47"/>
-    <w:lsdException w:name="List Table 3 Accent 3" w:uiPriority="48"/>
-    <w:lsdException w:name="List Table 4 Accent 3" w:uiPriority="49"/>
-    <w:lsdException w:name="List Table 5 Dark Accent 3" w:uiPriority="50"/>
-    <w:lsdException w:name="List Table 6 Colorful Accent 3" w:uiPriority="51"/>
-    <w:lsdException w:name="List Table 7 Colorful Accent 3" w:uiPriority="52"/>
-    <w:lsdException w:name="List Table 1 Light Accent 4" w:uiPriority="46"/>
-    <w:lsdException w:name="List Table 2 Accent 4" w:uiPriority="47"/>
-    <w:lsdException w:name="List Table 3 Accent 4" w:uiPriority="48"/>
-    <w:lsdException w:name="List Table 4 Accent 4" w:uiPriority="49"/>
-    <w:lsdException w:name="List Table 5 Dark Accent 4" w:uiPriority="50"/>
-    <w:lsdException w:name="List Table 6 Colorful Accent 4" w:uiPriority="51"/>
-    <w:lsdException w:name="List Table 7 Colorful Accent 4" w:uiPriority="52"/>
-    <w:lsdException w:name="List Table 1 Light Accent 5" w:uiPriority="46"/>
-    <w:lsdException w:name="List Table 2 Accent 5" w:uiPriority="47"/>
-    <w:lsdException w:name="List Table 3 Accent 5" w:uiPriority="48"/>
-    <w:lsdException w:name="List Table 4 Accent 5" w:uiPriority="49"/>
-    <w:lsdException w:name="List Table 5 Dark Accent 5" w:uiPriority="50"/>
-    <w:lsdException w:name="List Table 6 Colorful Accent 5" w:uiPriority="51"/>
-    <w:lsdException w:name="List Table 7 Colorful Accent 5" w:uiPriority="52"/>
-    <w:lsdException w:name="List Table 1 Light Accent 6" w:uiPriority="46"/>
-    <w:lsdException w:name="List Table 2 Accent 6" w:uiPriority="47"/>
-    <w:lsdException w:name="List Table 3 Accent 6" w:uiPriority="48"/>
-    <w:lsdException w:name="List Table 4 Accent 6" w:uiPriority="49"/>
-    <w:lsdException w:name="List Table 5 Dark Accent 6" w:uiPriority="50"/>
-    <w:lsdException w:name="List Table 6 Colorful Accent 6" w:uiPriority="51"/>
-    <w:lsdException w:name="List Table 7 Colorful Accent 6" w:uiPriority="52"/>
+  <w:latentStyles w:defLockedState="0" w:defUIPriority="99" w:defSemiHidden="1" w:defUnhideWhenUsed="1" w:defQFormat="0" w:count="276">
+    <w:lsdException w:name="Normal" w:semiHidden="0" w:uiPriority="0" w:unhideWhenUsed="0" w:qFormat="1"/>
+    <w:lsdException w:name="heading 1" w:semiHidden="0" w:uiPriority="9" w:unhideWhenUsed="0" w:qFormat="1"/>
+    <w:lsdException w:name="heading 2" w:uiPriority="9" w:qFormat="1"/>
+    <w:lsdException w:name="heading 3" w:uiPriority="9" w:qFormat="1"/>
+    <w:lsdException w:name="heading 4" w:uiPriority="9" w:qFormat="1"/>
+    <w:lsdException w:name="heading 5" w:uiPriority="9" w:qFormat="1"/>
+    <w:lsdException w:name="heading 6" w:uiPriority="9" w:qFormat="1"/>
+    <w:lsdException w:name="heading 7" w:uiPriority="9" w:qFormat="1"/>
+    <w:lsdException w:name="heading 8" w:uiPriority="9" w:qFormat="1"/>
+    <w:lsdException w:name="heading 9" w:uiPriority="9" w:qFormat="1"/>
+    <w:lsdException w:name="toc 1" w:uiPriority="39"/>
+    <w:lsdException w:name="toc 2" w:uiPriority="39"/>
+    <w:lsdException w:name="toc 3" w:uiPriority="39"/>
+    <w:lsdException w:name="toc 4" w:uiPriority="39"/>
+    <w:lsdException w:name="toc 5" w:uiPriority="39"/>
+    <w:lsdException w:name="toc 6" w:uiPriority="39"/>
+    <w:lsdException w:name="toc 7" w:uiPriority="39"/>
+    <w:lsdException w:name="toc 8" w:uiPriority="39"/>
+    <w:lsdException w:name="toc 9" w:uiPriority="39"/>
+    <w:lsdException w:name="caption" w:uiPriority="35" w:qFormat="1"/>
+    <w:lsdException w:name="Title" w:semiHidden="0" w:uiPriority="10" w:unhideWhenUsed="0" w:qFormat="1"/>
+    <w:lsdException w:name="Default Paragraph Font" w:uiPriority="1"/>
+    <w:lsdException w:name="Subtitle" w:semiHidden="0" w:uiPriority="11" w:unhideWhenUsed="0" w:qFormat="1"/>
+    <w:lsdException w:name="Strong" w:semiHidden="0" w:uiPriority="22" w:unhideWhenUsed="0" w:qFormat="1"/>
+    <w:lsdException w:name="Emphasis" w:semiHidden="0" w:uiPriority="20" w:unhideWhenUsed="0" w:qFormat="1"/>
+    <w:lsdException w:name="Table Grid" w:semiHidden="0" w:uiPriority="39" w:unhideWhenUsed="0"/>
+    <w:lsdException w:name="Note Level 1" w:semiHidden="0" w:unhideWhenUsed="0"/>
+    <w:lsdException w:name="Note Level 2" w:semiHidden="0" w:unhideWhenUsed="0"/>
+    <w:lsdException w:name="Note Level 3" w:semiHidden="0" w:unhideWhenUsed="0"/>
+    <w:lsdException w:name="Note Level 4" w:semiHidden="0" w:unhideWhenUsed="0"/>
+    <w:lsdException w:name="Note Level 5" w:semiHidden="0" w:unhideWhenUsed="0"/>
+    <w:lsdException w:name="Note Level 6" w:semiHidden="0" w:unhideWhenUsed="0"/>
+    <w:lsdException w:name="Note Level 7" w:semiHidden="0" w:unhideWhenUsed="0"/>
+    <w:lsdException w:name="Note Level 8" w:semiHidden="0" w:unhideWhenUsed="0"/>
+    <w:lsdException w:name="Note Level 9" w:semiHidden="0" w:unhideWhenUsed="0"/>
+    <w:lsdException w:name="Placeholder Text" w:unhideWhenUsed="0"/>
+    <w:lsdException w:name="No Spacing" w:semiHidden="0" w:uiPriority="1" w:unhideWhenUsed="0" w:qFormat="1"/>
+    <w:lsdException w:name="Light Shading" w:semiHidden="0" w:uiPriority="60" w:unhideWhenUsed="0"/>
+    <w:lsdException w:name="Light List" w:semiHidden="0" w:uiPriority="61" w:unhideWhenUsed="0"/>
+    <w:lsdException w:name="Light Grid" w:semiHidden="0" w:uiPriority="62" w:unhideWhenUsed="0"/>
+    <w:lsdException w:name="Medium Shading 1" w:semiHidden="0" w:uiPriority="63" w:unhideWhenUsed="0"/>
+    <w:lsdException w:name="Medium Shading 2" w:semiHidden="0" w:uiPriority="64" w:unhideWhenUsed="0"/>
+    <w:lsdException w:name="Medium List 1" w:semiHidden="0" w:uiPriority="65" w:unhideWhenUsed="0"/>
+    <w:lsdException w:name="Medium List 2" w:semiHidden="0" w:uiPriority="66" w:unhideWhenUsed="0"/>
+    <w:lsdException w:name="Medium Grid 1" w:semiHidden="0" w:uiPriority="67" w:unhideWhenUsed="0"/>
+    <w:lsdException w:name="Medium Grid 2" w:semiHidden="0" w:uiPriority="68" w:unhideWhenUsed="0"/>
+    <w:lsdException w:name="Medium Grid 3" w:semiHidden="0" w:uiPriority="69" w:unhideWhenUsed="0"/>
+    <w:lsdException w:name="Dark List" w:semiHidden="0" w:uiPriority="70" w:unhideWhenUsed="0"/>
+    <w:lsdException w:name="Colorful Shading" w:semiHidden="0" w:uiPriority="71" w:unhideWhenUsed="0"/>
+    <w:lsdException w:name="Colorful List" w:semiHidden="0" w:uiPriority="72" w:unhideWhenUsed="0"/>
+    <w:lsdException w:name="Colorful Grid" w:semiHidden="0" w:uiPriority="73" w:unhideWhenUsed="0"/>
+    <w:lsdException w:name="Light Shading Accent 1" w:semiHidden="0" w:uiPriority="60" w:unhideWhenUsed="0"/>
+    <w:lsdException w:name="Light List Accent 1" w:semiHidden="0" w:uiPriority="61" w:unhideWhenUsed="0"/>
+    <w:lsdException w:name="Light Grid Accent 1" w:semiHidden="0" w:uiPriority="62" w:unhideWhenUsed="0"/>
+    <w:lsdException w:name="Medium Shading 1 Accent 1" w:semiHidden="0" w:uiPriority="63" w:unhideWhenUsed="0"/>
+    <w:lsdException w:name="Medium Shading 2 Accent 1" w:semiHidden="0" w:uiPriority="64" w:unhideWhenUsed="0"/>
+    <w:lsdException w:name="Medium List 1 Accent 1" w:semiHidden="0" w:uiPriority="65" w:unhideWhenUsed="0"/>
+    <w:lsdException w:name="Revision" w:unhideWhenUsed="0"/>
+    <w:lsdException w:name="List Paragraph" w:semiHidden="0" w:uiPriority="34" w:unhideWhenUsed="0" w:qFormat="1"/>
+    <w:lsdException w:name="Quote" w:semiHidden="0" w:uiPriority="29" w:unhideWhenUsed="0" w:qFormat="1"/>
+    <w:lsdException w:name="Intense Quote" w:semiHidden="0" w:uiPriority="30" w:unhideWhenUsed="0" w:qFormat="1"/>
+    <w:lsdException w:name="Medium List 2 Accent 1" w:semiHidden="0" w:uiPriority="66" w:unhideWhenUsed="0"/>
+    <w:lsdException w:name="Medium Grid 1 Accent 1" w:semiHidden="0" w:uiPriority="67" w:unhideWhenUsed="0"/>
+    <w:lsdException w:name="Medium Grid 2 Accent 1" w:semiHidden="0" w:uiPriority="68" w:unhideWhenUsed="0"/>
+    <w:lsdException w:name="Medium Grid 3 Accent 1" w:semiHidden="0" w:uiPriority="69" w:unhideWhenUsed="0"/>
+    <w:lsdException w:name="Dark List Accent 1" w:semiHidden="0" w:uiPriority="70" w:unhideWhenUsed="0"/>
+    <w:lsdException w:name="Colorful Shading Accent 1" w:semiHidden="0" w:uiPriority="71" w:unhideWhenUsed="0"/>
+    <w:lsdException w:name="Colorful List Accent 1" w:semiHidden="0" w:uiPriority="72" w:unhideWhenUsed="0"/>
+    <w:lsdException w:name="Colorful Grid Accent 1" w:semiHidden="0" w:uiPriority="73" w:unhideWhenUsed="0"/>
+    <w:lsdException w:name="Light Shading Accent 2" w:semiHidden="0" w:uiPriority="60" w:unhideWhenUsed="0"/>
+    <w:lsdException w:name="Light List Accent 2" w:semiHidden="0" w:uiPriority="61" w:unhideWhenUsed="0"/>
+    <w:lsdException w:name="Light Grid Accent 2" w:semiHidden="0" w:uiPriority="62" w:unhideWhenUsed="0"/>
+    <w:lsdException w:name="Medium Shading 1 Accent 2" w:semiHidden="0" w:uiPriority="63" w:unhideWhenUsed="0"/>
+    <w:lsdException w:name="Medium Shading 2 Accent 2" w:semiHidden="0" w:uiPriority="64" w:unhideWhenUsed="0"/>
+    <w:lsdException w:name="Medium List 1 Accent 2" w:semiHidden="0" w:uiPriority="65" w:unhideWhenUsed="0"/>
+    <w:lsdException w:name="Medium List 2 Accent 2" w:semiHidden="0" w:uiPriority="66" w:unhideWhenUsed="0"/>
+    <w:lsdException w:name="Medium Grid 1 Accent 2" w:semiHidden="0" w:uiPriority="67" w:unhideWhenUsed="0"/>
+    <w:lsdException w:name="Medium Grid 2 Accent 2" w:semiHidden="0" w:uiPriority="68" w:unhideWhenUsed="0"/>
+    <w:lsdException w:name="Medium Grid 3 Accent 2" w:semiHidden="0" w:uiPriority="69" w:unhideWhenUsed="0"/>
+    <w:lsdException w:name="Dark List Accent 2" w:semiHidden="0" w:uiPriority="70" w:unhideWhenUsed="0"/>
+    <w:lsdException w:name="Colorful Shading Accent 2" w:semiHidden="0" w:uiPriority="71" w:unhideWhenUsed="0"/>
+    <w:lsdException w:name="Colorful List Accent 2" w:semiHidden="0" w:uiPriority="72" w:unhideWhenUsed="0"/>
+    <w:lsdException w:name="Colorful Grid Accent 2" w:semiHidden="0" w:uiPriority="73" w:unhideWhenUsed="0"/>
+    <w:lsdException w:name="Light Shading Accent 3" w:semiHidden="0" w:uiPriority="60" w:unhideWhenUsed="0"/>
+    <w:lsdException w:name="Light List Accent 3" w:semiHidden="0" w:uiPriority="61" w:unhideWhenUsed="0"/>
+    <w:lsdException w:name="Light Grid Accent 3" w:semiHidden="0" w:uiPriority="62" w:unhideWhenUsed="0"/>
+    <w:lsdException w:name="Medium Shading 1 Accent 3" w:semiHidden="0" w:uiPriority="63" w:unhideWhenUsed="0"/>
+    <w:lsdException w:name="Medium Shading 2 Accent 3" w:semiHidden="0" w:uiPriority="64" w:unhideWhenUsed="0"/>
+    <w:lsdException w:name="Medium List 1 Accent 3" w:semiHidden="0" w:uiPriority="65" w:unhideWhenUsed="0"/>
+    <w:lsdException w:name="Medium List 2 Accent 3" w:semiHidden="0" w:uiPriority="66" w:unhideWhenUsed="0"/>
+    <w:lsdException w:name="Medium Grid 1 Accent 3" w:semiHidden="0" w:uiPriority="67" w:unhideWhenUsed="0"/>
+    <w:lsdException w:name="Medium Grid 2 Accent 3" w:semiHidden="0" w:uiPriority="68" w:unhideWhenUsed="0"/>
+    <w:lsdException w:name="Medium Grid 3 Accent 3" w:semiHidden="0" w:uiPriority="69" w:unhideWhenUsed="0"/>
+    <w:lsdException w:name="Dark List Accent 3" w:semiHidden="0" w:uiPriority="70" w:unhideWhenUsed="0"/>
+    <w:lsdException w:name="Colorful Shading Accent 3" w:semiHidden="0" w:uiPriority="71" w:unhideWhenUsed="0"/>
+    <w:lsdException w:name="Colorful List Accent 3" w:semiHidden="0" w:uiPriority="72" w:unhideWhenUsed="0"/>
+    <w:lsdException w:name="Colorful Grid Accent 3" w:semiHidden="0" w:uiPriority="73" w:unhideWhenUsed="0"/>
+    <w:lsdException w:name="Light Shading Accent 4" w:semiHidden="0" w:uiPriority="60" w:unhideWhenUsed="0"/>
+    <w:lsdException w:name="Light List Accent 4" w:semiHidden="0" w:uiPriority="61" w:unhideWhenUsed="0"/>
+    <w:lsdException w:name="Light Grid Accent 4" w:semiHidden="0" w:uiPriority="62" w:unhideWhenUsed="0"/>
+    <w:lsdException w:name="Medium Shading 1 Accent 4" w:semiHidden="0" w:uiPriority="63" w:unhideWhenUsed="0"/>
+    <w:lsdException w:name="Medium Shading 2 Accent 4" w:semiHidden="0" w:uiPriority="64" w:unhideWhenUsed="0"/>
+    <w:lsdException w:name="Medium List 1 Accent 4" w:semiHidden="0" w:uiPriority="65" w:unhideWhenUsed="0"/>
+    <w:lsdException w:name="Medium List 2 Accent 4" w:semiHidden="0" w:uiPriority="66" w:unhideWhenUsed="0"/>
+    <w:lsdException w:name="Medium Grid 1 Accent 4" w:semiHidden="0" w:uiPriority="67" w:unhideWhenUsed="0"/>
+    <w:lsdException w:name="Medium Grid 2 Accent 4" w:semiHidden="0" w:uiPriority="68" w:unhideWhenUsed="0"/>
+    <w:lsdException w:name="Medium Grid 3 Accent 4" w:semiHidden="0" w:uiPriority="69" w:unhideWhenUsed="0"/>
+    <w:lsdException w:name="Dark List Accent 4" w:semiHidden="0" w:uiPriority="70" w:unhideWhenUsed="0"/>
+    <w:lsdException w:name="Colorful Shading Accent 4" w:semiHidden="0" w:uiPriority="71" w:unhideWhenUsed="0"/>
+    <w:lsdException w:name="Colorful List Accent 4" w:semiHidden="0" w:uiPriority="72" w:unhideWhenUsed="0"/>
+    <w:lsdException w:name="Colorful Grid Accent 4" w:semiHidden="0" w:uiPriority="73" w:unhideWhenUsed="0"/>
+    <w:lsdException w:name="Light Shading Accent 5" w:semiHidden="0" w:uiPriority="60" w:unhideWhenUsed="0"/>
+    <w:lsdException w:name="Light List Accent 5" w:semiHidden="0" w:uiPriority="61" w:unhideWhenUsed="0"/>
+    <w:lsdException w:name="Light Grid Accent 5" w:semiHidden="0" w:uiPriority="62" w:unhideWhenUsed="0"/>
+    <w:lsdException w:name="Medium Shading 1 Accent 5" w:semiHidden="0" w:uiPriority="63" w:unhideWhenUsed="0"/>
+    <w:lsdException w:name="Medium Shading 2 Accent 5" w:semiHidden="0" w:uiPriority="64" w:unhideWhenUsed="0"/>
+    <w:lsdException w:name="Medium List 1 Accent 5" w:semiHidden="0" w:uiPriority="65" w:unhideWhenUsed="0"/>
+    <w:lsdException w:name="Medium List 2 Accent 5" w:semiHidden="0" w:uiPriority="66" w:unhideWhenUsed="0"/>
+    <w:lsdException w:name="Medium Grid 1 Accent 5" w:semiHidden="0" w:uiPriority="67" w:unhideWhenUsed="0"/>
+    <w:lsdException w:name="Medium Grid 2 Accent 5" w:semiHidden="0" w:uiPriority="68" w:unhideWhenUsed="0"/>
+    <w:lsdException w:name="Medium Grid 3 Accent 5" w:semiHidden="0" w:uiPriority="69" w:unhideWhenUsed="0"/>
+    <w:lsdException w:name="Dark List Accent 5" w:semiHidden="0" w:uiPriority="70" w:unhideWhenUsed="0"/>
+    <w:lsdException w:name="Colorful Shading Accent 5" w:semiHidden="0" w:uiPriority="71" w:unhideWhenUsed="0"/>
+    <w:lsdException w:name="Colorful List Accent 5" w:semiHidden="0" w:uiPriority="72" w:unhideWhenUsed="0"/>
+    <w:lsdException w:name="Colorful Grid Accent 5" w:semiHidden="0" w:uiPriority="73" w:unhideWhenUsed="0"/>
+    <w:lsdException w:name="Light Shading Accent 6" w:semiHidden="0" w:uiPriority="60" w:unhideWhenUsed="0"/>
+    <w:lsdException w:name="Light List Accent 6" w:semiHidden="0" w:uiPriority="61" w:unhideWhenUsed="0"/>
+    <w:lsdException w:name="Light Grid Accent 6" w:semiHidden="0" w:uiPriority="62" w:unhideWhenUsed="0"/>
+    <w:lsdException w:name="Medium Shading 1 Accent 6" w:semiHidden="0" w:uiPriority="63" w:unhideWhenUsed="0"/>
+    <w:lsdException w:name="Medium Shading 2 Accent 6" w:semiHidden="0" w:uiPriority="64" w:unhideWhenUsed="0"/>
+    <w:lsdException w:name="Medium List 1 Accent 6" w:semiHidden="0" w:uiPriority="65" w:unhideWhenUsed="0"/>
+    <w:lsdException w:name="Medium List 2 Accent 6" w:semiHidden="0" w:uiPriority="66" w:unhideWhenUsed="0"/>
+    <w:lsdException w:name="Medium Grid 1 Accent 6" w:semiHidden="0" w:uiPriority="67" w:unhideWhenUsed="0"/>
+    <w:lsdException w:name="Medium Grid 2 Accent 6" w:semiHidden="0" w:uiPriority="68" w:unhideWhenUsed="0"/>
+    <w:lsdException w:name="Medium Grid 3 Accent 6" w:semiHidden="0" w:uiPriority="69" w:unhideWhenUsed="0"/>
+    <w:lsdException w:name="Dark List Accent 6" w:semiHidden="0" w:uiPriority="70" w:unhideWhenUsed="0"/>
+    <w:lsdException w:name="Colorful Shading Accent 6" w:semiHidden="0" w:uiPriority="71" w:unhideWhenUsed="0"/>
+    <w:lsdException w:name="Colorful List Accent 6" w:semiHidden="0" w:uiPriority="72" w:unhideWhenUsed="0"/>
+    <w:lsdException w:name="Colorful Grid Accent 6" w:semiHidden="0" w:uiPriority="73" w:unhideWhenUsed="0"/>
+    <w:lsdException w:name="Subtle Emphasis" w:semiHidden="0" w:uiPriority="19" w:unhideWhenUsed="0" w:qFormat="1"/>
+    <w:lsdException w:name="Intense Emphasis" w:semiHidden="0" w:uiPriority="21" w:unhideWhenUsed="0" w:qFormat="1"/>
+    <w:lsdException w:name="Subtle Reference" w:semiHidden="0" w:uiPriority="31" w:unhideWhenUsed="0" w:qFormat="1"/>
+    <w:lsdException w:name="Intense Reference" w:semiHidden="0" w:uiPriority="32" w:unhideWhenUsed="0" w:qFormat="1"/>
+    <w:lsdException w:name="Book Title" w:semiHidden="0" w:uiPriority="33" w:unhideWhenUsed="0" w:qFormat="1"/>
+    <w:lsdException w:name="Bibliography" w:uiPriority="37"/>
+    <w:lsdException w:name="TOC Heading" w:uiPriority="39" w:qFormat="1"/>
   </w:latentStyles>
   <w:style w:type="paragraph" w:default="1" w:styleId="Normal">
     <w:name w:val="Normal"/>
@@ -4643,6 +4976,416 @@
       <w:ind w:left="720"/>
       <w:contextualSpacing/>
     </w:pPr>
+  </w:style>
+  <w:style w:type="paragraph" w:styleId="BalloonText">
+    <w:name w:val="Balloon Text"/>
+    <w:basedOn w:val="Normal"/>
+    <w:link w:val="BalloonTextChar"/>
+    <w:uiPriority w:val="99"/>
+    <w:semiHidden/>
+    <w:unhideWhenUsed/>
+    <w:rsid w:val="00920538"/>
+    <w:pPr>
+      <w:spacing w:after="0" w:line="240" w:lineRule="auto"/>
+    </w:pPr>
+    <w:rPr>
+      <w:rFonts w:ascii="Lucida Grande" w:hAnsi="Lucida Grande"/>
+      <w:sz w:val="18"/>
+      <w:szCs w:val="18"/>
+    </w:rPr>
+  </w:style>
+  <w:style w:type="character" w:customStyle="1" w:styleId="BalloonTextChar">
+    <w:name w:val="Balloon Text Char"/>
+    <w:basedOn w:val="DefaultParagraphFont"/>
+    <w:link w:val="BalloonText"/>
+    <w:uiPriority w:val="99"/>
+    <w:semiHidden/>
+    <w:rsid w:val="00920538"/>
+    <w:rPr>
+      <w:rFonts w:ascii="Lucida Grande" w:hAnsi="Lucida Grande"/>
+      <w:sz w:val="18"/>
+      <w:szCs w:val="18"/>
+    </w:rPr>
+  </w:style>
+  <w:style w:type="character" w:styleId="CommentReference">
+    <w:name w:val="annotation reference"/>
+    <w:basedOn w:val="DefaultParagraphFont"/>
+    <w:uiPriority w:val="99"/>
+    <w:semiHidden/>
+    <w:unhideWhenUsed/>
+    <w:rsid w:val="00920538"/>
+    <w:rPr>
+      <w:sz w:val="18"/>
+      <w:szCs w:val="18"/>
+    </w:rPr>
+  </w:style>
+  <w:style w:type="paragraph" w:styleId="CommentText">
+    <w:name w:val="annotation text"/>
+    <w:basedOn w:val="Normal"/>
+    <w:link w:val="CommentTextChar"/>
+    <w:uiPriority w:val="99"/>
+    <w:semiHidden/>
+    <w:unhideWhenUsed/>
+    <w:rsid w:val="00920538"/>
+    <w:pPr>
+      <w:spacing w:line="240" w:lineRule="auto"/>
+    </w:pPr>
+    <w:rPr>
+      <w:sz w:val="24"/>
+      <w:szCs w:val="24"/>
+    </w:rPr>
+  </w:style>
+  <w:style w:type="character" w:customStyle="1" w:styleId="CommentTextChar">
+    <w:name w:val="Comment Text Char"/>
+    <w:basedOn w:val="DefaultParagraphFont"/>
+    <w:link w:val="CommentText"/>
+    <w:uiPriority w:val="99"/>
+    <w:semiHidden/>
+    <w:rsid w:val="00920538"/>
+    <w:rPr>
+      <w:sz w:val="24"/>
+      <w:szCs w:val="24"/>
+    </w:rPr>
+  </w:style>
+  <w:style w:type="paragraph" w:styleId="CommentSubject">
+    <w:name w:val="annotation subject"/>
+    <w:basedOn w:val="CommentText"/>
+    <w:next w:val="CommentText"/>
+    <w:link w:val="CommentSubjectChar"/>
+    <w:uiPriority w:val="99"/>
+    <w:semiHidden/>
+    <w:unhideWhenUsed/>
+    <w:rsid w:val="00920538"/>
+    <w:rPr>
+      <w:b/>
+      <w:bCs/>
+      <w:sz w:val="20"/>
+      <w:szCs w:val="20"/>
+    </w:rPr>
+  </w:style>
+  <w:style w:type="character" w:customStyle="1" w:styleId="CommentSubjectChar">
+    <w:name w:val="Comment Subject Char"/>
+    <w:basedOn w:val="CommentTextChar"/>
+    <w:link w:val="CommentSubject"/>
+    <w:uiPriority w:val="99"/>
+    <w:semiHidden/>
+    <w:rsid w:val="00920538"/>
+    <w:rPr>
+      <w:b/>
+      <w:bCs/>
+      <w:sz w:val="20"/>
+      <w:szCs w:val="20"/>
+    </w:rPr>
+  </w:style>
+</w:styles>
+</file>
+
+<file path=word/stylesWithEffects.xml><?xml version="1.0" encoding="utf-8"?>
+<w:styles xmlns:wpc="http://schemas.microsoft.com/office/word/2010/wordprocessingCanvas" xmlns:mo="http://schemas.microsoft.com/office/mac/office/2008/main" xmlns:mc="http://schemas.openxmlformats.org/markup-compatibility/2006" xmlns:mv="urn:schemas-microsoft-com:mac:vml" xmlns:o="urn:schemas-microsoft-com:office:office" xmlns:r="http://schemas.openxmlformats.org/officeDocument/2006/relationships" xmlns:m="http://schemas.openxmlformats.org/officeDocument/2006/math" xmlns:v="urn:schemas-microsoft-com:vml" xmlns:wp14="http://schemas.microsoft.com/office/word/2010/wordprocessingDrawing" xmlns:wp="http://schemas.openxmlformats.org/drawingml/2006/wordprocessingDrawing" xmlns:w10="urn:schemas-microsoft-com:office:word" xmlns:w="http://schemas.openxmlformats.org/wordprocessingml/2006/main" xmlns:w14="http://schemas.microsoft.com/office/word/2010/wordml" xmlns:wpg="http://schemas.microsoft.com/office/word/2010/wordprocessingGroup" xmlns:wpi="http://schemas.microsoft.com/office/word/2010/wordprocessingInk" xmlns:wne="http://schemas.microsoft.com/office/word/2006/wordml" xmlns:wps="http://schemas.microsoft.com/office/word/2010/wordprocessingShape" mc:Ignorable="w14 wp14">
+  <w:docDefaults>
+    <w:rPrDefault>
+      <w:rPr>
+        <w:rFonts w:asciiTheme="minorHAnsi" w:eastAsiaTheme="minorHAnsi" w:hAnsiTheme="minorHAnsi" w:cstheme="minorBidi"/>
+        <w:sz w:val="22"/>
+        <w:szCs w:val="22"/>
+        <w:lang w:val="en-US" w:eastAsia="en-US" w:bidi="ar-SA"/>
+      </w:rPr>
+    </w:rPrDefault>
+    <w:pPrDefault>
+      <w:pPr>
+        <w:spacing w:after="160" w:line="259" w:lineRule="auto"/>
+      </w:pPr>
+    </w:pPrDefault>
+  </w:docDefaults>
+  <w:latentStyles w:defLockedState="0" w:defUIPriority="99" w:defSemiHidden="1" w:defUnhideWhenUsed="1" w:defQFormat="0" w:count="276">
+    <w:lsdException w:name="Normal" w:semiHidden="0" w:uiPriority="0" w:unhideWhenUsed="0" w:qFormat="1"/>
+    <w:lsdException w:name="heading 1" w:semiHidden="0" w:uiPriority="9" w:unhideWhenUsed="0" w:qFormat="1"/>
+    <w:lsdException w:name="heading 2" w:uiPriority="9" w:qFormat="1"/>
+    <w:lsdException w:name="heading 3" w:uiPriority="9" w:qFormat="1"/>
+    <w:lsdException w:name="heading 4" w:uiPriority="9" w:qFormat="1"/>
+    <w:lsdException w:name="heading 5" w:uiPriority="9" w:qFormat="1"/>
+    <w:lsdException w:name="heading 6" w:uiPriority="9" w:qFormat="1"/>
+    <w:lsdException w:name="heading 7" w:uiPriority="9" w:qFormat="1"/>
+    <w:lsdException w:name="heading 8" w:uiPriority="9" w:qFormat="1"/>
+    <w:lsdException w:name="heading 9" w:uiPriority="9" w:qFormat="1"/>
+    <w:lsdException w:name="toc 1" w:uiPriority="39"/>
+    <w:lsdException w:name="toc 2" w:uiPriority="39"/>
+    <w:lsdException w:name="toc 3" w:uiPriority="39"/>
+    <w:lsdException w:name="toc 4" w:uiPriority="39"/>
+    <w:lsdException w:name="toc 5" w:uiPriority="39"/>
+    <w:lsdException w:name="toc 6" w:uiPriority="39"/>
+    <w:lsdException w:name="toc 7" w:uiPriority="39"/>
+    <w:lsdException w:name="toc 8" w:uiPriority="39"/>
+    <w:lsdException w:name="toc 9" w:uiPriority="39"/>
+    <w:lsdException w:name="caption" w:uiPriority="35" w:qFormat="1"/>
+    <w:lsdException w:name="Title" w:semiHidden="0" w:uiPriority="10" w:unhideWhenUsed="0" w:qFormat="1"/>
+    <w:lsdException w:name="Default Paragraph Font" w:uiPriority="1"/>
+    <w:lsdException w:name="Subtitle" w:semiHidden="0" w:uiPriority="11" w:unhideWhenUsed="0" w:qFormat="1"/>
+    <w:lsdException w:name="Strong" w:semiHidden="0" w:uiPriority="22" w:unhideWhenUsed="0" w:qFormat="1"/>
+    <w:lsdException w:name="Emphasis" w:semiHidden="0" w:uiPriority="20" w:unhideWhenUsed="0" w:qFormat="1"/>
+    <w:lsdException w:name="Table Grid" w:semiHidden="0" w:uiPriority="39" w:unhideWhenUsed="0"/>
+    <w:lsdException w:name="Note Level 1" w:semiHidden="0" w:unhideWhenUsed="0"/>
+    <w:lsdException w:name="Note Level 2" w:semiHidden="0" w:unhideWhenUsed="0"/>
+    <w:lsdException w:name="Note Level 3" w:semiHidden="0" w:unhideWhenUsed="0"/>
+    <w:lsdException w:name="Note Level 4" w:semiHidden="0" w:unhideWhenUsed="0"/>
+    <w:lsdException w:name="Note Level 5" w:semiHidden="0" w:unhideWhenUsed="0"/>
+    <w:lsdException w:name="Note Level 6" w:semiHidden="0" w:unhideWhenUsed="0"/>
+    <w:lsdException w:name="Note Level 7" w:semiHidden="0" w:unhideWhenUsed="0"/>
+    <w:lsdException w:name="Note Level 8" w:semiHidden="0" w:unhideWhenUsed="0"/>
+    <w:lsdException w:name="Note Level 9" w:semiHidden="0" w:unhideWhenUsed="0"/>
+    <w:lsdException w:name="Placeholder Text" w:unhideWhenUsed="0"/>
+    <w:lsdException w:name="No Spacing" w:semiHidden="0" w:uiPriority="1" w:unhideWhenUsed="0" w:qFormat="1"/>
+    <w:lsdException w:name="Light Shading" w:semiHidden="0" w:uiPriority="60" w:unhideWhenUsed="0"/>
+    <w:lsdException w:name="Light List" w:semiHidden="0" w:uiPriority="61" w:unhideWhenUsed="0"/>
+    <w:lsdException w:name="Light Grid" w:semiHidden="0" w:uiPriority="62" w:unhideWhenUsed="0"/>
+    <w:lsdException w:name="Medium Shading 1" w:semiHidden="0" w:uiPriority="63" w:unhideWhenUsed="0"/>
+    <w:lsdException w:name="Medium Shading 2" w:semiHidden="0" w:uiPriority="64" w:unhideWhenUsed="0"/>
+    <w:lsdException w:name="Medium List 1" w:semiHidden="0" w:uiPriority="65" w:unhideWhenUsed="0"/>
+    <w:lsdException w:name="Medium List 2" w:semiHidden="0" w:uiPriority="66" w:unhideWhenUsed="0"/>
+    <w:lsdException w:name="Medium Grid 1" w:semiHidden="0" w:uiPriority="67" w:unhideWhenUsed="0"/>
+    <w:lsdException w:name="Medium Grid 2" w:semiHidden="0" w:uiPriority="68" w:unhideWhenUsed="0"/>
+    <w:lsdException w:name="Medium Grid 3" w:semiHidden="0" w:uiPriority="69" w:unhideWhenUsed="0"/>
+    <w:lsdException w:name="Dark List" w:semiHidden="0" w:uiPriority="70" w:unhideWhenUsed="0"/>
+    <w:lsdException w:name="Colorful Shading" w:semiHidden="0" w:uiPriority="71" w:unhideWhenUsed="0"/>
+    <w:lsdException w:name="Colorful List" w:semiHidden="0" w:uiPriority="72" w:unhideWhenUsed="0"/>
+    <w:lsdException w:name="Colorful Grid" w:semiHidden="0" w:uiPriority="73" w:unhideWhenUsed="0"/>
+    <w:lsdException w:name="Light Shading Accent 1" w:semiHidden="0" w:uiPriority="60" w:unhideWhenUsed="0"/>
+    <w:lsdException w:name="Light List Accent 1" w:semiHidden="0" w:uiPriority="61" w:unhideWhenUsed="0"/>
+    <w:lsdException w:name="Light Grid Accent 1" w:semiHidden="0" w:uiPriority="62" w:unhideWhenUsed="0"/>
+    <w:lsdException w:name="Medium Shading 1 Accent 1" w:semiHidden="0" w:uiPriority="63" w:unhideWhenUsed="0"/>
+    <w:lsdException w:name="Medium Shading 2 Accent 1" w:semiHidden="0" w:uiPriority="64" w:unhideWhenUsed="0"/>
+    <w:lsdException w:name="Medium List 1 Accent 1" w:semiHidden="0" w:uiPriority="65" w:unhideWhenUsed="0"/>
+    <w:lsdException w:name="Revision" w:unhideWhenUsed="0"/>
+    <w:lsdException w:name="List Paragraph" w:semiHidden="0" w:uiPriority="34" w:unhideWhenUsed="0" w:qFormat="1"/>
+    <w:lsdException w:name="Quote" w:semiHidden="0" w:uiPriority="29" w:unhideWhenUsed="0" w:qFormat="1"/>
+    <w:lsdException w:name="Intense Quote" w:semiHidden="0" w:uiPriority="30" w:unhideWhenUsed="0" w:qFormat="1"/>
+    <w:lsdException w:name="Medium List 2 Accent 1" w:semiHidden="0" w:uiPriority="66" w:unhideWhenUsed="0"/>
+    <w:lsdException w:name="Medium Grid 1 Accent 1" w:semiHidden="0" w:uiPriority="67" w:unhideWhenUsed="0"/>
+    <w:lsdException w:name="Medium Grid 2 Accent 1" w:semiHidden="0" w:uiPriority="68" w:unhideWhenUsed="0"/>
+    <w:lsdException w:name="Medium Grid 3 Accent 1" w:semiHidden="0" w:uiPriority="69" w:unhideWhenUsed="0"/>
+    <w:lsdException w:name="Dark List Accent 1" w:semiHidden="0" w:uiPriority="70" w:unhideWhenUsed="0"/>
+    <w:lsdException w:name="Colorful Shading Accent 1" w:semiHidden="0" w:uiPriority="71" w:unhideWhenUsed="0"/>
+    <w:lsdException w:name="Colorful List Accent 1" w:semiHidden="0" w:uiPriority="72" w:unhideWhenUsed="0"/>
+    <w:lsdException w:name="Colorful Grid Accent 1" w:semiHidden="0" w:uiPriority="73" w:unhideWhenUsed="0"/>
+    <w:lsdException w:name="Light Shading Accent 2" w:semiHidden="0" w:uiPriority="60" w:unhideWhenUsed="0"/>
+    <w:lsdException w:name="Light List Accent 2" w:semiHidden="0" w:uiPriority="61" w:unhideWhenUsed="0"/>
+    <w:lsdException w:name="Light Grid Accent 2" w:semiHidden="0" w:uiPriority="62" w:unhideWhenUsed="0"/>
+    <w:lsdException w:name="Medium Shading 1 Accent 2" w:semiHidden="0" w:uiPriority="63" w:unhideWhenUsed="0"/>
+    <w:lsdException w:name="Medium Shading 2 Accent 2" w:semiHidden="0" w:uiPriority="64" w:unhideWhenUsed="0"/>
+    <w:lsdException w:name="Medium List 1 Accent 2" w:semiHidden="0" w:uiPriority="65" w:unhideWhenUsed="0"/>
+    <w:lsdException w:name="Medium List 2 Accent 2" w:semiHidden="0" w:uiPriority="66" w:unhideWhenUsed="0"/>
+    <w:lsdException w:name="Medium Grid 1 Accent 2" w:semiHidden="0" w:uiPriority="67" w:unhideWhenUsed="0"/>
+    <w:lsdException w:name="Medium Grid 2 Accent 2" w:semiHidden="0" w:uiPriority="68" w:unhideWhenUsed="0"/>
+    <w:lsdException w:name="Medium Grid 3 Accent 2" w:semiHidden="0" w:uiPriority="69" w:unhideWhenUsed="0"/>
+    <w:lsdException w:name="Dark List Accent 2" w:semiHidden="0" w:uiPriority="70" w:unhideWhenUsed="0"/>
+    <w:lsdException w:name="Colorful Shading Accent 2" w:semiHidden="0" w:uiPriority="71" w:unhideWhenUsed="0"/>
+    <w:lsdException w:name="Colorful List Accent 2" w:semiHidden="0" w:uiPriority="72" w:unhideWhenUsed="0"/>
+    <w:lsdException w:name="Colorful Grid Accent 2" w:semiHidden="0" w:uiPriority="73" w:unhideWhenUsed="0"/>
+    <w:lsdException w:name="Light Shading Accent 3" w:semiHidden="0" w:uiPriority="60" w:unhideWhenUsed="0"/>
+    <w:lsdException w:name="Light List Accent 3" w:semiHidden="0" w:uiPriority="61" w:unhideWhenUsed="0"/>
+    <w:lsdException w:name="Light Grid Accent 3" w:semiHidden="0" w:uiPriority="62" w:unhideWhenUsed="0"/>
+    <w:lsdException w:name="Medium Shading 1 Accent 3" w:semiHidden="0" w:uiPriority="63" w:unhideWhenUsed="0"/>
+    <w:lsdException w:name="Medium Shading 2 Accent 3" w:semiHidden="0" w:uiPriority="64" w:unhideWhenUsed="0"/>
+    <w:lsdException w:name="Medium List 1 Accent 3" w:semiHidden="0" w:uiPriority="65" w:unhideWhenUsed="0"/>
+    <w:lsdException w:name="Medium List 2 Accent 3" w:semiHidden="0" w:uiPriority="66" w:unhideWhenUsed="0"/>
+    <w:lsdException w:name="Medium Grid 1 Accent 3" w:semiHidden="0" w:uiPriority="67" w:unhideWhenUsed="0"/>
+    <w:lsdException w:name="Medium Grid 2 Accent 3" w:semiHidden="0" w:uiPriority="68" w:unhideWhenUsed="0"/>
+    <w:lsdException w:name="Medium Grid 3 Accent 3" w:semiHidden="0" w:uiPriority="69" w:unhideWhenUsed="0"/>
+    <w:lsdException w:name="Dark List Accent 3" w:semiHidden="0" w:uiPriority="70" w:unhideWhenUsed="0"/>
+    <w:lsdException w:name="Colorful Shading Accent 3" w:semiHidden="0" w:uiPriority="71" w:unhideWhenUsed="0"/>
+    <w:lsdException w:name="Colorful List Accent 3" w:semiHidden="0" w:uiPriority="72" w:unhideWhenUsed="0"/>
+    <w:lsdException w:name="Colorful Grid Accent 3" w:semiHidden="0" w:uiPriority="73" w:unhideWhenUsed="0"/>
+    <w:lsdException w:name="Light Shading Accent 4" w:semiHidden="0" w:uiPriority="60" w:unhideWhenUsed="0"/>
+    <w:lsdException w:name="Light List Accent 4" w:semiHidden="0" w:uiPriority="61" w:unhideWhenUsed="0"/>
+    <w:lsdException w:name="Light Grid Accent 4" w:semiHidden="0" w:uiPriority="62" w:unhideWhenUsed="0"/>
+    <w:lsdException w:name="Medium Shading 1 Accent 4" w:semiHidden="0" w:uiPriority="63" w:unhideWhenUsed="0"/>
+    <w:lsdException w:name="Medium Shading 2 Accent 4" w:semiHidden="0" w:uiPriority="64" w:unhideWhenUsed="0"/>
+    <w:lsdException w:name="Medium List 1 Accent 4" w:semiHidden="0" w:uiPriority="65" w:unhideWhenUsed="0"/>
+    <w:lsdException w:name="Medium List 2 Accent 4" w:semiHidden="0" w:uiPriority="66" w:unhideWhenUsed="0"/>
+    <w:lsdException w:name="Medium Grid 1 Accent 4" w:semiHidden="0" w:uiPriority="67" w:unhideWhenUsed="0"/>
+    <w:lsdException w:name="Medium Grid 2 Accent 4" w:semiHidden="0" w:uiPriority="68" w:unhideWhenUsed="0"/>
+    <w:lsdException w:name="Medium Grid 3 Accent 4" w:semiHidden="0" w:uiPriority="69" w:unhideWhenUsed="0"/>
+    <w:lsdException w:name="Dark List Accent 4" w:semiHidden="0" w:uiPriority="70" w:unhideWhenUsed="0"/>
+    <w:lsdException w:name="Colorful Shading Accent 4" w:semiHidden="0" w:uiPriority="71" w:unhideWhenUsed="0"/>
+    <w:lsdException w:name="Colorful List Accent 4" w:semiHidden="0" w:uiPriority="72" w:unhideWhenUsed="0"/>
+    <w:lsdException w:name="Colorful Grid Accent 4" w:semiHidden="0" w:uiPriority="73" w:unhideWhenUsed="0"/>
+    <w:lsdException w:name="Light Shading Accent 5" w:semiHidden="0" w:uiPriority="60" w:unhideWhenUsed="0"/>
+    <w:lsdException w:name="Light List Accent 5" w:semiHidden="0" w:uiPriority="61" w:unhideWhenUsed="0"/>
+    <w:lsdException w:name="Light Grid Accent 5" w:semiHidden="0" w:uiPriority="62" w:unhideWhenUsed="0"/>
+    <w:lsdException w:name="Medium Shading 1 Accent 5" w:semiHidden="0" w:uiPriority="63" w:unhideWhenUsed="0"/>
+    <w:lsdException w:name="Medium Shading 2 Accent 5" w:semiHidden="0" w:uiPriority="64" w:unhideWhenUsed="0"/>
+    <w:lsdException w:name="Medium List 1 Accent 5" w:semiHidden="0" w:uiPriority="65" w:unhideWhenUsed="0"/>
+    <w:lsdException w:name="Medium List 2 Accent 5" w:semiHidden="0" w:uiPriority="66" w:unhideWhenUsed="0"/>
+    <w:lsdException w:name="Medium Grid 1 Accent 5" w:semiHidden="0" w:uiPriority="67" w:unhideWhenUsed="0"/>
+    <w:lsdException w:name="Medium Grid 2 Accent 5" w:semiHidden="0" w:uiPriority="68" w:unhideWhenUsed="0"/>
+    <w:lsdException w:name="Medium Grid 3 Accent 5" w:semiHidden="0" w:uiPriority="69" w:unhideWhenUsed="0"/>
+    <w:lsdException w:name="Dark List Accent 5" w:semiHidden="0" w:uiPriority="70" w:unhideWhenUsed="0"/>
+    <w:lsdException w:name="Colorful Shading Accent 5" w:semiHidden="0" w:uiPriority="71" w:unhideWhenUsed="0"/>
+    <w:lsdException w:name="Colorful List Accent 5" w:semiHidden="0" w:uiPriority="72" w:unhideWhenUsed="0"/>
+    <w:lsdException w:name="Colorful Grid Accent 5" w:semiHidden="0" w:uiPriority="73" w:unhideWhenUsed="0"/>
+    <w:lsdException w:name="Light Shading Accent 6" w:semiHidden="0" w:uiPriority="60" w:unhideWhenUsed="0"/>
+    <w:lsdException w:name="Light List Accent 6" w:semiHidden="0" w:uiPriority="61" w:unhideWhenUsed="0"/>
+    <w:lsdException w:name="Light Grid Accent 6" w:semiHidden="0" w:uiPriority="62" w:unhideWhenUsed="0"/>
+    <w:lsdException w:name="Medium Shading 1 Accent 6" w:semiHidden="0" w:uiPriority="63" w:unhideWhenUsed="0"/>
+    <w:lsdException w:name="Medium Shading 2 Accent 6" w:semiHidden="0" w:uiPriority="64" w:unhideWhenUsed="0"/>
+    <w:lsdException w:name="Medium List 1 Accent 6" w:semiHidden="0" w:uiPriority="65" w:unhideWhenUsed="0"/>
+    <w:lsdException w:name="Medium List 2 Accent 6" w:semiHidden="0" w:uiPriority="66" w:unhideWhenUsed="0"/>
+    <w:lsdException w:name="Medium Grid 1 Accent 6" w:semiHidden="0" w:uiPriority="67" w:unhideWhenUsed="0"/>
+    <w:lsdException w:name="Medium Grid 2 Accent 6" w:semiHidden="0" w:uiPriority="68" w:unhideWhenUsed="0"/>
+    <w:lsdException w:name="Medium Grid 3 Accent 6" w:semiHidden="0" w:uiPriority="69" w:unhideWhenUsed="0"/>
+    <w:lsdException w:name="Dark List Accent 6" w:semiHidden="0" w:uiPriority="70" w:unhideWhenUsed="0"/>
+    <w:lsdException w:name="Colorful Shading Accent 6" w:semiHidden="0" w:uiPriority="71" w:unhideWhenUsed="0"/>
+    <w:lsdException w:name="Colorful List Accent 6" w:semiHidden="0" w:uiPriority="72" w:unhideWhenUsed="0"/>
+    <w:lsdException w:name="Colorful Grid Accent 6" w:semiHidden="0" w:uiPriority="73" w:unhideWhenUsed="0"/>
+    <w:lsdException w:name="Subtle Emphasis" w:semiHidden="0" w:uiPriority="19" w:unhideWhenUsed="0" w:qFormat="1"/>
+    <w:lsdException w:name="Intense Emphasis" w:semiHidden="0" w:uiPriority="21" w:unhideWhenUsed="0" w:qFormat="1"/>
+    <w:lsdException w:name="Subtle Reference" w:semiHidden="0" w:uiPriority="31" w:unhideWhenUsed="0" w:qFormat="1"/>
+    <w:lsdException w:name="Intense Reference" w:semiHidden="0" w:uiPriority="32" w:unhideWhenUsed="0" w:qFormat="1"/>
+    <w:lsdException w:name="Book Title" w:semiHidden="0" w:uiPriority="33" w:unhideWhenUsed="0" w:qFormat="1"/>
+    <w:lsdException w:name="Bibliography" w:uiPriority="37"/>
+    <w:lsdException w:name="TOC Heading" w:uiPriority="39" w:qFormat="1"/>
+  </w:latentStyles>
+  <w:style w:type="paragraph" w:default="1" w:styleId="Normal">
+    <w:name w:val="Normal"/>
+    <w:qFormat/>
+  </w:style>
+  <w:style w:type="character" w:default="1" w:styleId="DefaultParagraphFont">
+    <w:name w:val="Default Paragraph Font"/>
+    <w:uiPriority w:val="1"/>
+    <w:semiHidden/>
+    <w:unhideWhenUsed/>
+  </w:style>
+  <w:style w:type="table" w:default="1" w:styleId="TableNormal">
+    <w:name w:val="Normal Table"/>
+    <w:uiPriority w:val="99"/>
+    <w:semiHidden/>
+    <w:unhideWhenUsed/>
+    <w:tblPr>
+      <w:tblInd w:w="0" w:type="dxa"/>
+      <w:tblCellMar>
+        <w:top w:w="0" w:type="dxa"/>
+        <w:left w:w="108" w:type="dxa"/>
+        <w:bottom w:w="0" w:type="dxa"/>
+        <w:right w:w="108" w:type="dxa"/>
+      </w:tblCellMar>
+    </w:tblPr>
+  </w:style>
+  <w:style w:type="numbering" w:default="1" w:styleId="NoList">
+    <w:name w:val="No List"/>
+    <w:uiPriority w:val="99"/>
+    <w:semiHidden/>
+    <w:unhideWhenUsed/>
+  </w:style>
+  <w:style w:type="paragraph" w:styleId="ListParagraph">
+    <w:name w:val="List Paragraph"/>
+    <w:basedOn w:val="Normal"/>
+    <w:uiPriority w:val="34"/>
+    <w:qFormat/>
+    <w:rsid w:val="00D05356"/>
+    <w:pPr>
+      <w:ind w:left="720"/>
+      <w:contextualSpacing/>
+    </w:pPr>
+  </w:style>
+  <w:style w:type="paragraph" w:styleId="BalloonText">
+    <w:name w:val="Balloon Text"/>
+    <w:basedOn w:val="Normal"/>
+    <w:link w:val="BalloonTextChar"/>
+    <w:uiPriority w:val="99"/>
+    <w:semiHidden/>
+    <w:unhideWhenUsed/>
+    <w:rsid w:val="00920538"/>
+    <w:pPr>
+      <w:spacing w:after="0" w:line="240" w:lineRule="auto"/>
+    </w:pPr>
+    <w:rPr>
+      <w:rFonts w:ascii="Lucida Grande" w:hAnsi="Lucida Grande"/>
+      <w:sz w:val="18"/>
+      <w:szCs w:val="18"/>
+    </w:rPr>
+  </w:style>
+  <w:style w:type="character" w:customStyle="1" w:styleId="BalloonTextChar">
+    <w:name w:val="Balloon Text Char"/>
+    <w:basedOn w:val="DefaultParagraphFont"/>
+    <w:link w:val="BalloonText"/>
+    <w:uiPriority w:val="99"/>
+    <w:semiHidden/>
+    <w:rsid w:val="00920538"/>
+    <w:rPr>
+      <w:rFonts w:ascii="Lucida Grande" w:hAnsi="Lucida Grande"/>
+      <w:sz w:val="18"/>
+      <w:szCs w:val="18"/>
+    </w:rPr>
+  </w:style>
+  <w:style w:type="character" w:styleId="CommentReference">
+    <w:name w:val="annotation reference"/>
+    <w:basedOn w:val="DefaultParagraphFont"/>
+    <w:uiPriority w:val="99"/>
+    <w:semiHidden/>
+    <w:unhideWhenUsed/>
+    <w:rsid w:val="00920538"/>
+    <w:rPr>
+      <w:sz w:val="18"/>
+      <w:szCs w:val="18"/>
+    </w:rPr>
+  </w:style>
+  <w:style w:type="paragraph" w:styleId="CommentText">
+    <w:name w:val="annotation text"/>
+    <w:basedOn w:val="Normal"/>
+    <w:link w:val="CommentTextChar"/>
+    <w:uiPriority w:val="99"/>
+    <w:semiHidden/>
+    <w:unhideWhenUsed/>
+    <w:rsid w:val="00920538"/>
+    <w:pPr>
+      <w:spacing w:line="240" w:lineRule="auto"/>
+    </w:pPr>
+    <w:rPr>
+      <w:sz w:val="24"/>
+      <w:szCs w:val="24"/>
+    </w:rPr>
+  </w:style>
+  <w:style w:type="character" w:customStyle="1" w:styleId="CommentTextChar">
+    <w:name w:val="Comment Text Char"/>
+    <w:basedOn w:val="DefaultParagraphFont"/>
+    <w:link w:val="CommentText"/>
+    <w:uiPriority w:val="99"/>
+    <w:semiHidden/>
+    <w:rsid w:val="00920538"/>
+    <w:rPr>
+      <w:sz w:val="24"/>
+      <w:szCs w:val="24"/>
+    </w:rPr>
+  </w:style>
+  <w:style w:type="paragraph" w:styleId="CommentSubject">
+    <w:name w:val="annotation subject"/>
+    <w:basedOn w:val="CommentText"/>
+    <w:next w:val="CommentText"/>
+    <w:link w:val="CommentSubjectChar"/>
+    <w:uiPriority w:val="99"/>
+    <w:semiHidden/>
+    <w:unhideWhenUsed/>
+    <w:rsid w:val="00920538"/>
+    <w:rPr>
+      <w:b/>
+      <w:bCs/>
+      <w:sz w:val="20"/>
+      <w:szCs w:val="20"/>
+    </w:rPr>
+  </w:style>
+  <w:style w:type="character" w:customStyle="1" w:styleId="CommentSubjectChar">
+    <w:name w:val="Comment Subject Char"/>
+    <w:basedOn w:val="CommentTextChar"/>
+    <w:link w:val="CommentSubject"/>
+    <w:uiPriority w:val="99"/>
+    <w:semiHidden/>
+    <w:rsid w:val="00920538"/>
+    <w:rPr>
+      <w:b/>
+      <w:bCs/>
+      <w:sz w:val="20"/>
+      <w:szCs w:val="20"/>
+    </w:rPr>
   </w:style>
 </w:styles>
 </file>
@@ -4690,7 +5433,7 @@
     </a:clrScheme>
     <a:fontScheme name="Office">
       <a:majorFont>
-        <a:latin typeface="Calibri Light" panose="020F0302020204030204"/>
+        <a:latin typeface="Calibri Light"/>
         <a:ea typeface=""/>
         <a:cs typeface=""/>
         <a:font script="Jpan" typeface="ＭＳ ゴシック"/>
@@ -4725,7 +5468,7 @@
         <a:font script="Geor" typeface="Sylfaen"/>
       </a:majorFont>
       <a:minorFont>
-        <a:latin typeface="Calibri" panose="020F0502020204030204"/>
+        <a:latin typeface="Calibri"/>
         <a:ea typeface=""/>
         <a:cs typeface=""/>
         <a:font script="Jpan" typeface="ＭＳ 明朝"/>
@@ -4902,7 +5645,7 @@
   <a:extraClrSchemeLst/>
   <a:extLst>
     <a:ext uri="{05A4C25C-085E-4340-85A3-A5531E510DB2}">
-      <thm15:themeFamily xmlns:thm15="http://schemas.microsoft.com/office/thememl/2012/main" name="Office Theme" id="{62F939B6-93AF-4DB8-9C6B-D6C7DFDC589F}" vid="{4A3C46E8-61CC-4603-A589-7422A47A8E4A}"/>
+      <thm15:themeFamily xmlns:thm15="http://schemas.microsoft.com/office/thememl/2012/main" xmlns="" name="Office Theme" id="{62F939B6-93AF-4DB8-9C6B-D6C7DFDC589F}" vid="{4A3C46E8-61CC-4603-A589-7422A47A8E4A}"/>
     </a:ext>
   </a:extLst>
 </a:theme>

</xml_diff>

<commit_message>
Completed changes to response letter. It is ready for review.
</commit_message>
<xml_diff>
--- a/Manuscript/Response.docx
+++ b/Manuscript/Response.docx
@@ -120,7 +120,17 @@
           <w:sz w:val="20"/>
           <w:szCs w:val="20"/>
         </w:rPr>
-        <w:t xml:space="preserve">addresses the concerns raised by </w:t>
+        <w:t>addresses t</w:t>
+      </w:r>
+      <w:bookmarkStart w:id="0" w:name="_GoBack"/>
+      <w:bookmarkEnd w:id="0"/>
+      <w:r>
+        <w:rPr>
+          <w:rFonts w:ascii="Times New Roman" w:hAnsi="Times New Roman" w:cs="Times New Roman"/>
+          <w:sz w:val="20"/>
+          <w:szCs w:val="20"/>
+        </w:rPr>
+        <w:t xml:space="preserve">he concerns raised by </w:t>
       </w:r>
       <w:r>
         <w:rPr>
@@ -186,7 +196,7 @@
         </w:rPr>
         <w:t xml:space="preserve">In </w:t>
       </w:r>
-      <w:commentRangeStart w:id="0"/>
+      <w:commentRangeStart w:id="1"/>
       <w:r>
         <w:rPr>
           <w:rFonts w:ascii="Times New Roman" w:hAnsi="Times New Roman" w:cs="Times New Roman"/>
@@ -195,12 +205,12 @@
         </w:rPr>
         <w:t xml:space="preserve">many </w:t>
       </w:r>
-      <w:commentRangeEnd w:id="0"/>
+      <w:commentRangeEnd w:id="1"/>
       <w:r>
         <w:rPr>
           <w:rStyle w:val="CommentReference"/>
         </w:rPr>
-        <w:commentReference w:id="0"/>
+        <w:commentReference w:id="1"/>
       </w:r>
       <w:r>
         <w:rPr>
@@ -217,6 +227,104 @@
           <w:szCs w:val="20"/>
         </w:rPr>
         <w:t xml:space="preserve"> and improve the quality of our paper. </w:t>
+      </w:r>
+      <w:r>
+        <w:rPr>
+          <w:rFonts w:ascii="Times New Roman" w:hAnsi="Times New Roman" w:cs="Times New Roman"/>
+          <w:sz w:val="20"/>
+          <w:szCs w:val="20"/>
+        </w:rPr>
+        <w:t xml:space="preserve">For example, we have measured the expression levels of the upstream regulators of mitochondrial biogenesis, as well as a number of important oxidative stress response genes, to support our hypothesis that oxidative stress is elevated in the mice that were exposed to MCP230 </w:t>
+      </w:r>
+      <w:r>
+        <w:rPr>
+          <w:rFonts w:ascii="Times New Roman" w:hAnsi="Times New Roman" w:cs="Times New Roman"/>
+          <w:i/>
+          <w:sz w:val="20"/>
+          <w:szCs w:val="20"/>
+        </w:rPr>
+        <w:t>in utero</w:t>
+      </w:r>
+      <w:r>
+        <w:rPr>
+          <w:rFonts w:ascii="Times New Roman" w:hAnsi="Times New Roman" w:cs="Times New Roman"/>
+          <w:sz w:val="20"/>
+          <w:szCs w:val="20"/>
+        </w:rPr>
+        <w:t xml:space="preserve"> and </w:t>
+      </w:r>
+      <w:r>
+        <w:rPr>
+          <w:rFonts w:ascii="Times New Roman" w:hAnsi="Times New Roman" w:cs="Times New Roman"/>
+          <w:sz w:val="20"/>
+          <w:szCs w:val="20"/>
+        </w:rPr>
+        <w:t xml:space="preserve">that </w:t>
+      </w:r>
+      <w:r>
+        <w:rPr>
+          <w:rFonts w:ascii="Times New Roman" w:hAnsi="Times New Roman" w:cs="Times New Roman"/>
+          <w:sz w:val="20"/>
+          <w:szCs w:val="20"/>
+        </w:rPr>
+        <w:t xml:space="preserve">alterations to the mitochondria are </w:t>
+      </w:r>
+      <w:r>
+        <w:rPr>
+          <w:rFonts w:ascii="Times New Roman" w:hAnsi="Times New Roman" w:cs="Times New Roman"/>
+          <w:sz w:val="20"/>
+          <w:szCs w:val="20"/>
+        </w:rPr>
+        <w:t xml:space="preserve">likely </w:t>
+      </w:r>
+      <w:r>
+        <w:rPr>
+          <w:rFonts w:ascii="Times New Roman" w:hAnsi="Times New Roman" w:cs="Times New Roman"/>
+          <w:sz w:val="20"/>
+          <w:szCs w:val="20"/>
+        </w:rPr>
+        <w:t>a response to this</w:t>
+      </w:r>
+      <w:r>
+        <w:rPr>
+          <w:rFonts w:ascii="Times New Roman" w:hAnsi="Times New Roman" w:cs="Times New Roman"/>
+          <w:sz w:val="20"/>
+          <w:szCs w:val="20"/>
+        </w:rPr>
+        <w:t xml:space="preserve"> oxidative stress</w:t>
+      </w:r>
+      <w:r>
+        <w:rPr>
+          <w:rFonts w:ascii="Times New Roman" w:hAnsi="Times New Roman" w:cs="Times New Roman"/>
+          <w:sz w:val="20"/>
+          <w:szCs w:val="20"/>
+        </w:rPr>
+        <w:t>, rather than a down-regulation of mitochondrial biogenesis</w:t>
+      </w:r>
+      <w:r>
+        <w:rPr>
+          <w:rFonts w:ascii="Times New Roman" w:hAnsi="Times New Roman" w:cs="Times New Roman"/>
+          <w:sz w:val="20"/>
+          <w:szCs w:val="20"/>
+        </w:rPr>
+        <w:t xml:space="preserve"> </w:t>
+      </w:r>
+      <w:r>
+        <w:rPr>
+          <w:rFonts w:ascii="Times New Roman" w:hAnsi="Times New Roman" w:cs="Times New Roman"/>
+          <w:i/>
+          <w:sz w:val="20"/>
+          <w:szCs w:val="20"/>
+        </w:rPr>
+        <w:t>per se</w:t>
+      </w:r>
+      <w:r>
+        <w:rPr>
+          <w:rFonts w:ascii="Times New Roman" w:hAnsi="Times New Roman" w:cs="Times New Roman"/>
+          <w:sz w:val="20"/>
+          <w:szCs w:val="20"/>
+        </w:rPr>
+        <w:t xml:space="preserve">. </w:t>
       </w:r>
       <w:r>
         <w:rPr>
@@ -879,65 +987,63 @@
                       <wps:txbx>
                         <w:txbxContent>
                           <w:p>
-                            <w:ins w:id="1" w:author="Stephenson, Erin" w:date="2016-02-26T13:11:00Z">
-                              <w:r>
-                                <w:rPr>
-                                  <w:rFonts w:ascii="Times New Roman" w:hAnsi="Times New Roman" w:cs="Times New Roman"/>
-                                  <w:noProof/>
-                                  <w:color w:val="808080" w:themeColor="background1" w:themeShade="80"/>
-                                  <w:sz w:val="20"/>
-                                  <w:szCs w:val="20"/>
-                                </w:rPr>
-                                <w:drawing>
-                                  <wp:inline distT="0" distB="0" distL="0" distR="0" wp14:anchorId="6076EA94" wp14:editId="3898E930">
-                                    <wp:extent cx="3581400" cy="3695700"/>
-                                    <wp:effectExtent l="0" t="0" r="0" b="0"/>
-                                    <wp:docPr id="11" name="Picture 11" descr="C:\Users\esteph16\AppData\Local\Microsoft\Windows\INetCache\Content.Word\MCP230_westerns Akt S6K AMPK.PNG"/>
-                                    <wp:cNvGraphicFramePr>
-                                      <a:graphicFrameLocks xmlns:a="http://schemas.openxmlformats.org/drawingml/2006/main" noChangeAspect="1"/>
-                                    </wp:cNvGraphicFramePr>
-                                    <a:graphic xmlns:a="http://schemas.openxmlformats.org/drawingml/2006/main">
-                                      <a:graphicData uri="http://schemas.openxmlformats.org/drawingml/2006/picture">
-                                        <pic:pic xmlns:pic="http://schemas.openxmlformats.org/drawingml/2006/picture">
-                                          <pic:nvPicPr>
-                                            <pic:cNvPr id="0" name="Picture 17" descr="C:\Users\esteph16\AppData\Local\Microsoft\Windows\INetCache\Content.Word\MCP230_westerns Akt S6K AMPK.PNG"/>
-                                            <pic:cNvPicPr>
-                                              <a:picLocks noChangeAspect="1" noChangeArrowheads="1"/>
-                                            </pic:cNvPicPr>
-                                          </pic:nvPicPr>
-                                          <pic:blipFill>
-                                            <a:blip r:embed="rId7">
-                                              <a:extLst>
-                                                <a:ext uri="{28A0092B-C50C-407E-A947-70E740481C1C}">
-                                                  <a14:useLocalDpi xmlns:a14="http://schemas.microsoft.com/office/drawing/2010/main" val="0"/>
-                                                </a:ext>
-                                              </a:extLst>
-                                            </a:blip>
-                                            <a:srcRect/>
-                                            <a:stretch>
-                                              <a:fillRect/>
-                                            </a:stretch>
-                                          </pic:blipFill>
-                                          <pic:spPr bwMode="auto">
-                                            <a:xfrm>
-                                              <a:off x="0" y="0"/>
-                                              <a:ext cx="3581400" cy="3695700"/>
-                                            </a:xfrm>
-                                            <a:prstGeom prst="rect">
-                                              <a:avLst/>
-                                            </a:prstGeom>
+                            <w:r>
+                              <w:rPr>
+                                <w:rFonts w:ascii="Times New Roman" w:hAnsi="Times New Roman" w:cs="Times New Roman"/>
+                                <w:noProof/>
+                                <w:color w:val="808080" w:themeColor="background1" w:themeShade="80"/>
+                                <w:sz w:val="20"/>
+                                <w:szCs w:val="20"/>
+                              </w:rPr>
+                              <w:drawing>
+                                <wp:inline distT="0" distB="0" distL="0" distR="0" wp14:anchorId="6076EA94" wp14:editId="3898E930">
+                                  <wp:extent cx="3581400" cy="3695700"/>
+                                  <wp:effectExtent l="0" t="0" r="0" b="0"/>
+                                  <wp:docPr id="11" name="Picture 11" descr="C:\Users\esteph16\AppData\Local\Microsoft\Windows\INetCache\Content.Word\MCP230_westerns Akt S6K AMPK.PNG"/>
+                                  <wp:cNvGraphicFramePr>
+                                    <a:graphicFrameLocks xmlns:a="http://schemas.openxmlformats.org/drawingml/2006/main" noChangeAspect="1"/>
+                                  </wp:cNvGraphicFramePr>
+                                  <a:graphic xmlns:a="http://schemas.openxmlformats.org/drawingml/2006/main">
+                                    <a:graphicData uri="http://schemas.openxmlformats.org/drawingml/2006/picture">
+                                      <pic:pic xmlns:pic="http://schemas.openxmlformats.org/drawingml/2006/picture">
+                                        <pic:nvPicPr>
+                                          <pic:cNvPr id="0" name="Picture 17" descr="C:\Users\esteph16\AppData\Local\Microsoft\Windows\INetCache\Content.Word\MCP230_westerns Akt S6K AMPK.PNG"/>
+                                          <pic:cNvPicPr>
+                                            <a:picLocks noChangeAspect="1" noChangeArrowheads="1"/>
+                                          </pic:cNvPicPr>
+                                        </pic:nvPicPr>
+                                        <pic:blipFill>
+                                          <a:blip r:embed="rId7">
+                                            <a:extLst>
+                                              <a:ext uri="{28A0092B-C50C-407E-A947-70E740481C1C}">
+                                                <a14:useLocalDpi xmlns:a14="http://schemas.microsoft.com/office/drawing/2010/main" val="0"/>
+                                              </a:ext>
+                                            </a:extLst>
+                                          </a:blip>
+                                          <a:srcRect/>
+                                          <a:stretch>
+                                            <a:fillRect/>
+                                          </a:stretch>
+                                        </pic:blipFill>
+                                        <pic:spPr bwMode="auto">
+                                          <a:xfrm>
+                                            <a:off x="0" y="0"/>
+                                            <a:ext cx="3581400" cy="3695700"/>
+                                          </a:xfrm>
+                                          <a:prstGeom prst="rect">
+                                            <a:avLst/>
+                                          </a:prstGeom>
+                                          <a:noFill/>
+                                          <a:ln>
                                             <a:noFill/>
-                                            <a:ln>
-                                              <a:noFill/>
-                                            </a:ln>
-                                          </pic:spPr>
-                                        </pic:pic>
-                                      </a:graphicData>
-                                    </a:graphic>
-                                  </wp:inline>
-                                </w:drawing>
-                              </w:r>
-                            </w:ins>
+                                          </a:ln>
+                                        </pic:spPr>
+                                      </pic:pic>
+                                    </a:graphicData>
+                                  </a:graphic>
+                                </wp:inline>
+                              </w:drawing>
+                            </w:r>
                           </w:p>
                         </w:txbxContent>
                       </wps:txbx>
@@ -962,65 +1068,63 @@
                 <v:textbox>
                   <w:txbxContent>
                     <w:p>
-                      <w:ins w:id="2" w:author="Stephenson, Erin" w:date="2016-02-26T13:11:00Z">
-                        <w:r>
-                          <w:rPr>
-                            <w:rFonts w:ascii="Times New Roman" w:hAnsi="Times New Roman" w:cs="Times New Roman"/>
-                            <w:noProof/>
-                            <w:color w:val="808080" w:themeColor="background1" w:themeShade="80"/>
-                            <w:sz w:val="20"/>
-                            <w:szCs w:val="20"/>
-                          </w:rPr>
-                          <w:drawing>
-                            <wp:inline distT="0" distB="0" distL="0" distR="0" wp14:anchorId="6076EA94" wp14:editId="3898E930">
-                              <wp:extent cx="3581400" cy="3695700"/>
-                              <wp:effectExtent l="0" t="0" r="0" b="0"/>
-                              <wp:docPr id="11" name="Picture 11" descr="C:\Users\esteph16\AppData\Local\Microsoft\Windows\INetCache\Content.Word\MCP230_westerns Akt S6K AMPK.PNG"/>
-                              <wp:cNvGraphicFramePr>
-                                <a:graphicFrameLocks xmlns:a="http://schemas.openxmlformats.org/drawingml/2006/main" noChangeAspect="1"/>
-                              </wp:cNvGraphicFramePr>
-                              <a:graphic xmlns:a="http://schemas.openxmlformats.org/drawingml/2006/main">
-                                <a:graphicData uri="http://schemas.openxmlformats.org/drawingml/2006/picture">
-                                  <pic:pic xmlns:pic="http://schemas.openxmlformats.org/drawingml/2006/picture">
-                                    <pic:nvPicPr>
-                                      <pic:cNvPr id="0" name="Picture 17" descr="C:\Users\esteph16\AppData\Local\Microsoft\Windows\INetCache\Content.Word\MCP230_westerns Akt S6K AMPK.PNG"/>
-                                      <pic:cNvPicPr>
-                                        <a:picLocks noChangeAspect="1" noChangeArrowheads="1"/>
-                                      </pic:cNvPicPr>
-                                    </pic:nvPicPr>
-                                    <pic:blipFill>
-                                      <a:blip r:embed="rId7">
-                                        <a:extLst>
-                                          <a:ext uri="{28A0092B-C50C-407E-A947-70E740481C1C}">
-                                            <a14:useLocalDpi xmlns:a14="http://schemas.microsoft.com/office/drawing/2010/main" val="0"/>
-                                          </a:ext>
-                                        </a:extLst>
-                                      </a:blip>
-                                      <a:srcRect/>
-                                      <a:stretch>
-                                        <a:fillRect/>
-                                      </a:stretch>
-                                    </pic:blipFill>
-                                    <pic:spPr bwMode="auto">
-                                      <a:xfrm>
-                                        <a:off x="0" y="0"/>
-                                        <a:ext cx="3581400" cy="3695700"/>
-                                      </a:xfrm>
-                                      <a:prstGeom prst="rect">
-                                        <a:avLst/>
-                                      </a:prstGeom>
+                      <w:r>
+                        <w:rPr>
+                          <w:rFonts w:ascii="Times New Roman" w:hAnsi="Times New Roman" w:cs="Times New Roman"/>
+                          <w:noProof/>
+                          <w:color w:val="808080" w:themeColor="background1" w:themeShade="80"/>
+                          <w:sz w:val="20"/>
+                          <w:szCs w:val="20"/>
+                        </w:rPr>
+                        <w:drawing>
+                          <wp:inline distT="0" distB="0" distL="0" distR="0" wp14:anchorId="6076EA94" wp14:editId="3898E930">
+                            <wp:extent cx="3581400" cy="3695700"/>
+                            <wp:effectExtent l="0" t="0" r="0" b="0"/>
+                            <wp:docPr id="11" name="Picture 11" descr="C:\Users\esteph16\AppData\Local\Microsoft\Windows\INetCache\Content.Word\MCP230_westerns Akt S6K AMPK.PNG"/>
+                            <wp:cNvGraphicFramePr>
+                              <a:graphicFrameLocks xmlns:a="http://schemas.openxmlformats.org/drawingml/2006/main" noChangeAspect="1"/>
+                            </wp:cNvGraphicFramePr>
+                            <a:graphic xmlns:a="http://schemas.openxmlformats.org/drawingml/2006/main">
+                              <a:graphicData uri="http://schemas.openxmlformats.org/drawingml/2006/picture">
+                                <pic:pic xmlns:pic="http://schemas.openxmlformats.org/drawingml/2006/picture">
+                                  <pic:nvPicPr>
+                                    <pic:cNvPr id="0" name="Picture 17" descr="C:\Users\esteph16\AppData\Local\Microsoft\Windows\INetCache\Content.Word\MCP230_westerns Akt S6K AMPK.PNG"/>
+                                    <pic:cNvPicPr>
+                                      <a:picLocks noChangeAspect="1" noChangeArrowheads="1"/>
+                                    </pic:cNvPicPr>
+                                  </pic:nvPicPr>
+                                  <pic:blipFill>
+                                    <a:blip r:embed="rId7">
+                                      <a:extLst>
+                                        <a:ext uri="{28A0092B-C50C-407E-A947-70E740481C1C}">
+                                          <a14:useLocalDpi xmlns:a14="http://schemas.microsoft.com/office/drawing/2010/main" val="0"/>
+                                        </a:ext>
+                                      </a:extLst>
+                                    </a:blip>
+                                    <a:srcRect/>
+                                    <a:stretch>
+                                      <a:fillRect/>
+                                    </a:stretch>
+                                  </pic:blipFill>
+                                  <pic:spPr bwMode="auto">
+                                    <a:xfrm>
+                                      <a:off x="0" y="0"/>
+                                      <a:ext cx="3581400" cy="3695700"/>
+                                    </a:xfrm>
+                                    <a:prstGeom prst="rect">
+                                      <a:avLst/>
+                                    </a:prstGeom>
+                                    <a:noFill/>
+                                    <a:ln>
                                       <a:noFill/>
-                                      <a:ln>
-                                        <a:noFill/>
-                                      </a:ln>
-                                    </pic:spPr>
-                                  </pic:pic>
-                                </a:graphicData>
-                              </a:graphic>
-                            </wp:inline>
-                          </w:drawing>
-                        </w:r>
-                      </w:ins>
+                                    </a:ln>
+                                  </pic:spPr>
+                                </pic:pic>
+                              </a:graphicData>
+                            </a:graphic>
+                          </wp:inline>
+                        </w:drawing>
+                      </w:r>
                     </w:p>
                   </w:txbxContent>
                 </v:textbox>
@@ -1382,6 +1486,7 @@
           <w:sz w:val="20"/>
           <w:szCs w:val="20"/>
         </w:rPr>
+        <w:lastRenderedPageBreak/>
         <w:t>different</w:t>
       </w:r>
       <w:r>
@@ -1517,7 +1622,6 @@
           <w:sz w:val="20"/>
           <w:szCs w:val="20"/>
         </w:rPr>
-        <w:lastRenderedPageBreak/>
         <mc:AlternateContent>
           <mc:Choice Requires="wps">
             <w:drawing>
@@ -2360,6 +2464,7 @@
           <w:sz w:val="20"/>
           <w:szCs w:val="20"/>
         </w:rPr>
+        <w:lastRenderedPageBreak/>
         <w:t xml:space="preserve">We </w:t>
       </w:r>
       <w:r>
@@ -2616,7 +2721,6 @@
           <w:sz w:val="20"/>
           <w:szCs w:val="20"/>
         </w:rPr>
-        <w:lastRenderedPageBreak/>
         <w:t>Ppard</w:t>
       </w:r>
       <w:proofErr w:type="spellEnd"/>
@@ -2876,7 +2980,7 @@
         <mc:AlternateContent>
           <mc:Choice Requires="wps">
             <w:drawing>
-              <wp:anchor distT="45720" distB="45720" distL="114300" distR="114300" simplePos="0" relativeHeight="251649536" behindDoc="0" locked="0" layoutInCell="1" allowOverlap="1" wp14:anchorId="071BA067" wp14:editId="7D8B80E6">
+              <wp:anchor distT="45720" distB="45720" distL="114300" distR="114300" simplePos="0" relativeHeight="251653632" behindDoc="0" locked="0" layoutInCell="1" allowOverlap="1" wp14:anchorId="071BA067" wp14:editId="7D8B80E6">
                 <wp:simplePos x="0" y="0"/>
                 <wp:positionH relativeFrom="column">
                   <wp:posOffset>923925</wp:posOffset>
@@ -3163,7 +3267,7 @@
           </mc:Choice>
           <mc:Fallback>
             <w:pict>
-              <v:shape w14:anchorId="071BA067" id="_x0000_s1029" type="#_x0000_t202" style="position:absolute;margin-left:72.75pt;margin-top:100.5pt;width:413.05pt;height:312pt;z-index:251649536;visibility:visible;mso-wrap-style:square;mso-width-percent:0;mso-height-percent:0;mso-wrap-distance-left:9pt;mso-wrap-distance-top:3.6pt;mso-wrap-distance-right:9pt;mso-wrap-distance-bottom:3.6pt;mso-position-horizontal:absolute;mso-position-horizontal-relative:text;mso-position-vertical:absolute;mso-position-vertical-relative:text;mso-width-percent:0;mso-height-percent:0;mso-width-relative:margin;mso-height-relative:margin;v-text-anchor:top" o:gfxdata="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">
+              <v:shape w14:anchorId="071BA067" id="_x0000_s1029" type="#_x0000_t202" style="position:absolute;margin-left:72.75pt;margin-top:100.5pt;width:413.05pt;height:312pt;z-index:251653632;visibility:visible;mso-wrap-style:square;mso-width-percent:0;mso-height-percent:0;mso-wrap-distance-left:9pt;mso-wrap-distance-top:3.6pt;mso-wrap-distance-right:9pt;mso-wrap-distance-bottom:3.6pt;mso-position-horizontal:absolute;mso-position-horizontal-relative:text;mso-position-vertical:absolute;mso-position-vertical-relative:text;mso-width-percent:0;mso-height-percent:0;mso-width-relative:margin;mso-height-relative:margin;v-text-anchor:top" o:gfxdata="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">
                 <v:textbox>
                   <w:txbxContent>
                     <w:p>
@@ -4193,10 +4297,11 @@
           <w:sz w:val="20"/>
           <w:szCs w:val="20"/>
         </w:rPr>
+        <w:lastRenderedPageBreak/>
         <mc:AlternateContent>
           <mc:Choice Requires="wps">
             <w:drawing>
-              <wp:anchor distT="45720" distB="45720" distL="114300" distR="114300" simplePos="0" relativeHeight="251653632" behindDoc="0" locked="0" layoutInCell="1" allowOverlap="1" wp14:anchorId="4E4A21CB" wp14:editId="6BDD040B">
+              <wp:anchor distT="45720" distB="45720" distL="114300" distR="114300" simplePos="0" relativeHeight="251654656" behindDoc="0" locked="0" layoutInCell="1" allowOverlap="1" wp14:anchorId="4E4A21CB" wp14:editId="6BDD040B">
                 <wp:simplePos x="0" y="0"/>
                 <wp:positionH relativeFrom="column">
                   <wp:posOffset>419100</wp:posOffset>
@@ -4444,25 +4549,7 @@
                                 <w:sz w:val="20"/>
                                 <w:szCs w:val="20"/>
                               </w:rPr>
-                              <w:t xml:space="preserve"> ± SE, n=</w:t>
-                            </w:r>
-                            <w:r>
-                              <w:rPr>
-                                <w:rFonts w:ascii="Times New Roman" w:hAnsi="Times New Roman" w:cs="Times New Roman"/>
-                                <w:noProof/>
-                                <w:sz w:val="20"/>
-                                <w:szCs w:val="20"/>
-                              </w:rPr>
-                              <w:t>10-12</w:t>
-                            </w:r>
-                            <w:r>
-                              <w:rPr>
-                                <w:rFonts w:ascii="Times New Roman" w:hAnsi="Times New Roman" w:cs="Times New Roman"/>
-                                <w:noProof/>
-                                <w:sz w:val="20"/>
-                                <w:szCs w:val="20"/>
-                              </w:rPr>
-                              <w:t>/group.</w:t>
+                              <w:t xml:space="preserve"> ± SE, n=10-12/group.</w:t>
                             </w:r>
                             <w:r>
                               <w:rPr>
@@ -4498,7 +4585,7 @@
           </mc:Choice>
           <mc:Fallback>
             <w:pict>
-              <v:shape w14:anchorId="4E4A21CB" id="_x0000_s1030" type="#_x0000_t202" style="position:absolute;left:0;text-align:left;margin-left:33pt;margin-top:5.2pt;width:468.75pt;height:180.75pt;z-index:251653632;visibility:visible;mso-wrap-style:square;mso-width-percent:0;mso-height-percent:0;mso-wrap-distance-left:9pt;mso-wrap-distance-top:3.6pt;mso-wrap-distance-right:9pt;mso-wrap-distance-bottom:3.6pt;mso-position-horizontal:absolute;mso-position-horizontal-relative:text;mso-position-vertical:absolute;mso-position-vertical-relative:text;mso-width-percent:0;mso-height-percent:0;mso-width-relative:margin;mso-height-relative:margin;v-text-anchor:top" o:gfxdata="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">
+              <v:shape w14:anchorId="4E4A21CB" id="_x0000_s1030" type="#_x0000_t202" style="position:absolute;left:0;text-align:left;margin-left:33pt;margin-top:5.2pt;width:468.75pt;height:180.75pt;z-index:251654656;visibility:visible;mso-wrap-style:square;mso-width-percent:0;mso-height-percent:0;mso-wrap-distance-left:9pt;mso-wrap-distance-top:3.6pt;mso-wrap-distance-right:9pt;mso-wrap-distance-bottom:3.6pt;mso-position-horizontal:absolute;mso-position-horizontal-relative:text;mso-position-vertical:absolute;mso-position-vertical-relative:text;mso-width-percent:0;mso-height-percent:0;mso-width-relative:margin;mso-height-relative:margin;v-text-anchor:top" o:gfxdata="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">
                 <v:textbox>
                   <w:txbxContent>
                     <w:p>
@@ -4706,25 +4793,7 @@
                           <w:sz w:val="20"/>
                           <w:szCs w:val="20"/>
                         </w:rPr>
-                        <w:t xml:space="preserve"> ± SE, n=</w:t>
-                      </w:r>
-                      <w:r>
-                        <w:rPr>
-                          <w:rFonts w:ascii="Times New Roman" w:hAnsi="Times New Roman" w:cs="Times New Roman"/>
-                          <w:noProof/>
-                          <w:sz w:val="20"/>
-                          <w:szCs w:val="20"/>
-                        </w:rPr>
-                        <w:t>10-12</w:t>
-                      </w:r>
-                      <w:r>
-                        <w:rPr>
-                          <w:rFonts w:ascii="Times New Roman" w:hAnsi="Times New Roman" w:cs="Times New Roman"/>
-                          <w:noProof/>
-                          <w:sz w:val="20"/>
-                          <w:szCs w:val="20"/>
-                        </w:rPr>
-                        <w:t>/group.</w:t>
+                        <w:t xml:space="preserve"> ± SE, n=10-12/group.</w:t>
                       </w:r>
                       <w:r>
                         <w:rPr>
@@ -5804,6 +5873,7 @@
           <w:sz w:val="20"/>
           <w:szCs w:val="20"/>
         </w:rPr>
+        <w:lastRenderedPageBreak/>
         <w:t xml:space="preserve">Blood was collected in the fed state and </w:t>
       </w:r>
       <w:r>
@@ -6204,16 +6274,7 @@
           <w:sz w:val="20"/>
           <w:szCs w:val="20"/>
         </w:rPr>
-        <w:t xml:space="preserve"> that the effect of MCP230 </w:t>
-      </w:r>
-      <w:r>
-        <w:rPr>
-          <w:rFonts w:ascii="Times New Roman" w:hAnsi="Times New Roman" w:cs="Times New Roman"/>
-          <w:sz w:val="20"/>
-          <w:szCs w:val="20"/>
-        </w:rPr>
-        <w:lastRenderedPageBreak/>
-        <w:t>exposure on energy expenditure may be due to th</w:t>
+        <w:t xml:space="preserve"> that the effect of MCP230 exposure on energy expenditure may be due to th</w:t>
       </w:r>
       <w:r>
         <w:rPr>
@@ -6483,16 +6544,7 @@
           <w:sz w:val="20"/>
           <w:szCs w:val="20"/>
         </w:rPr>
-        <w:t>“</w:t>
-      </w:r>
-      <w:r>
-        <w:rPr>
-          <w:rFonts w:ascii="Times New Roman" w:hAnsi="Times New Roman" w:cs="Times New Roman"/>
-          <w:b/>
-          <w:sz w:val="20"/>
-          <w:szCs w:val="20"/>
-        </w:rPr>
-        <w:t xml:space="preserve">Energy expenditure was calculated using the Lusk equation (25) via the </w:t>
+        <w:t xml:space="preserve">“Energy expenditure was calculated using the Lusk equation (25) via the </w:t>
       </w:r>
       <w:proofErr w:type="spellStart"/>
       <w:r>
@@ -6571,7 +6623,7 @@
         <mc:AlternateContent>
           <mc:Choice Requires="wps">
             <w:drawing>
-              <wp:anchor distT="45720" distB="45720" distL="114300" distR="114300" simplePos="0" relativeHeight="251663872" behindDoc="0" locked="0" layoutInCell="1" allowOverlap="1" wp14:anchorId="55730AA7" wp14:editId="18F10A04">
+              <wp:anchor distT="45720" distB="45720" distL="114300" distR="114300" simplePos="0" relativeHeight="251659776" behindDoc="0" locked="0" layoutInCell="1" allowOverlap="1" wp14:anchorId="55730AA7" wp14:editId="18F10A04">
                 <wp:simplePos x="0" y="0"/>
                 <wp:positionH relativeFrom="column">
                   <wp:posOffset>47625</wp:posOffset>
@@ -6873,7 +6925,7 @@
           </mc:Choice>
           <mc:Fallback>
             <w:pict>
-              <v:shape w14:anchorId="55730AA7" id="_x0000_s1031" type="#_x0000_t202" style="position:absolute;margin-left:3.75pt;margin-top:24.95pt;width:525pt;height:230.25pt;z-index:251663872;visibility:visible;mso-wrap-style:square;mso-width-percent:0;mso-height-percent:0;mso-wrap-distance-left:9pt;mso-wrap-distance-top:3.6pt;mso-wrap-distance-right:9pt;mso-wrap-distance-bottom:3.6pt;mso-position-horizontal:absolute;mso-position-horizontal-relative:text;mso-position-vertical:absolute;mso-position-vertical-relative:text;mso-width-percent:0;mso-height-percent:0;mso-width-relative:margin;mso-height-relative:margin;v-text-anchor:top" o:gfxdata="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">
+              <v:shape w14:anchorId="55730AA7" id="_x0000_s1031" type="#_x0000_t202" style="position:absolute;margin-left:3.75pt;margin-top:24.95pt;width:525pt;height:230.25pt;z-index:251659776;visibility:visible;mso-wrap-style:square;mso-width-percent:0;mso-height-percent:0;mso-wrap-distance-left:9pt;mso-wrap-distance-top:3.6pt;mso-wrap-distance-right:9pt;mso-wrap-distance-bottom:3.6pt;mso-position-horizontal:absolute;mso-position-horizontal-relative:text;mso-position-vertical:absolute;mso-position-vertical-relative:text;mso-width-percent:0;mso-height-percent:0;mso-width-relative:margin;mso-height-relative:margin;v-text-anchor:top" o:gfxdata="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">
                 <v:textbox>
                   <w:txbxContent>
                     <w:p>
@@ -7184,10 +7236,11 @@
           <w:sz w:val="20"/>
           <w:szCs w:val="20"/>
         </w:rPr>
+        <w:lastRenderedPageBreak/>
         <mc:AlternateContent>
           <mc:Choice Requires="wps">
             <w:drawing>
-              <wp:anchor distT="45720" distB="45720" distL="114300" distR="114300" simplePos="0" relativeHeight="251656704" behindDoc="0" locked="0" layoutInCell="1" allowOverlap="1" wp14:anchorId="2E7C3801" wp14:editId="721A0435">
+              <wp:anchor distT="45720" distB="45720" distL="114300" distR="114300" simplePos="0" relativeHeight="251657728" behindDoc="0" locked="0" layoutInCell="1" allowOverlap="1" wp14:anchorId="2E7C3801" wp14:editId="721A0435">
                 <wp:simplePos x="0" y="0"/>
                 <wp:positionH relativeFrom="column">
                   <wp:posOffset>38100</wp:posOffset>
@@ -7609,7 +7662,7 @@
           </mc:Choice>
           <mc:Fallback>
             <w:pict>
-              <v:shape w14:anchorId="2E7C3801" id="_x0000_s1032" type="#_x0000_t202" style="position:absolute;margin-left:3pt;margin-top:98.7pt;width:534.75pt;height:194.25pt;z-index:251656704;visibility:visible;mso-wrap-style:square;mso-width-percent:0;mso-height-percent:0;mso-wrap-distance-left:9pt;mso-wrap-distance-top:3.6pt;mso-wrap-distance-right:9pt;mso-wrap-distance-bottom:3.6pt;mso-position-horizontal:absolute;mso-position-horizontal-relative:text;mso-position-vertical:absolute;mso-position-vertical-relative:text;mso-width-percent:0;mso-height-percent:0;mso-width-relative:margin;mso-height-relative:margin;v-text-anchor:top" o:gfxdata="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">
+              <v:shape w14:anchorId="2E7C3801" id="_x0000_s1032" type="#_x0000_t202" style="position:absolute;margin-left:3pt;margin-top:98.7pt;width:534.75pt;height:194.25pt;z-index:251657728;visibility:visible;mso-wrap-style:square;mso-width-percent:0;mso-height-percent:0;mso-wrap-distance-left:9pt;mso-wrap-distance-top:3.6pt;mso-wrap-distance-right:9pt;mso-wrap-distance-bottom:3.6pt;mso-position-horizontal:absolute;mso-position-horizontal-relative:text;mso-position-vertical:absolute;mso-position-vertical-relative:text;mso-width-percent:0;mso-height-percent:0;mso-width-relative:margin;mso-height-relative:margin;v-text-anchor:top" o:gfxdata="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">
                 <v:textbox>
                   <w:txbxContent>
                     <w:p>
@@ -8300,7 +8353,6 @@
           <w:sz w:val="20"/>
           <w:szCs w:val="20"/>
         </w:rPr>
-        <w:lastRenderedPageBreak/>
         <w:t>explain the reduction in energy expenditure</w:t>
       </w:r>
       <w:r>
@@ -8822,7 +8874,7 @@
         <mc:AlternateContent>
           <mc:Choice Requires="wps">
             <w:drawing>
-              <wp:anchor distT="0" distB="0" distL="114300" distR="114300" simplePos="0" relativeHeight="251668992" behindDoc="0" locked="0" layoutInCell="1" allowOverlap="1" wp14:anchorId="6BEF09F3" wp14:editId="6B204D67">
+              <wp:anchor distT="0" distB="0" distL="114300" distR="114300" simplePos="0" relativeHeight="251661824" behindDoc="0" locked="0" layoutInCell="1" allowOverlap="1" wp14:anchorId="6BEF09F3" wp14:editId="6B204D67">
                 <wp:simplePos x="0" y="0"/>
                 <wp:positionH relativeFrom="column">
                   <wp:posOffset>5000625</wp:posOffset>
@@ -8872,14 +8924,6 @@
                       <wps:txbx>
                         <w:txbxContent>
                           <w:p>
-                            <w:pPr>
-                              <w:rPr>
-                                <w:del w:id="3" w:author="Stephenson, Erin" w:date="2016-02-29T16:49:00Z"/>
-                                <w:rFonts w:ascii="Times New Roman" w:hAnsi="Times New Roman" w:cs="Times New Roman"/>
-                                <w:sz w:val="20"/>
-                                <w:szCs w:val="20"/>
-                              </w:rPr>
-                            </w:pPr>
                             <w:r>
                               <w:rPr>
                                 <w:rFonts w:ascii="Times New Roman" w:hAnsi="Times New Roman" w:cs="Times New Roman"/>
@@ -8967,7 +9011,6 @@
                               <w:t xml:space="preserve"> (left panel) and reduced activity (right panel).</w:t>
                             </w:r>
                           </w:p>
-                          <w:p/>
                         </w:txbxContent>
                       </wps:txbx>
                       <wps:bodyPr rot="0" spcFirstLastPara="0" vertOverflow="overflow" horzOverflow="overflow" vert="horz" wrap="square" lIns="91440" tIns="45720" rIns="91440" bIns="45720" numCol="1" spcCol="0" rtlCol="0" fromWordArt="0" anchor="t" anchorCtr="0" forceAA="0" compatLnSpc="1">
@@ -8987,18 +9030,10 @@
           </mc:Choice>
           <mc:Fallback>
             <w:pict>
-              <v:shape w14:anchorId="6BEF09F3" id="Text Box 23" o:spid="_x0000_s1033" type="#_x0000_t202" style="position:absolute;left:0;text-align:left;margin-left:393.75pt;margin-top:71.1pt;width:138.75pt;height:107.25pt;z-index:251668992;visibility:visible;mso-wrap-style:square;mso-height-percent:0;mso-wrap-distance-left:9pt;mso-wrap-distance-top:0;mso-wrap-distance-right:9pt;mso-wrap-distance-bottom:0;mso-position-horizontal:absolute;mso-position-horizontal-relative:text;mso-position-vertical:absolute;mso-position-vertical-relative:text;mso-height-percent:0;mso-height-relative:margin;v-text-anchor:top" o:gfxdata="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" fillcolor="white [3201]" stroked="f" strokeweight=".5pt">
+              <v:shape w14:anchorId="6BEF09F3" id="Text Box 23" o:spid="_x0000_s1033" type="#_x0000_t202" style="position:absolute;left:0;text-align:left;margin-left:393.75pt;margin-top:71.1pt;width:138.75pt;height:107.25pt;z-index:251661824;visibility:visible;mso-wrap-style:square;mso-height-percent:0;mso-wrap-distance-left:9pt;mso-wrap-distance-top:0;mso-wrap-distance-right:9pt;mso-wrap-distance-bottom:0;mso-position-horizontal:absolute;mso-position-horizontal-relative:text;mso-position-vertical:absolute;mso-position-vertical-relative:text;mso-height-percent:0;mso-height-relative:margin;v-text-anchor:top" o:gfxdata="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" fillcolor="white [3201]" stroked="f" strokeweight=".5pt">
                 <v:textbox>
                   <w:txbxContent>
                     <w:p>
-                      <w:pPr>
-                        <w:rPr>
-                          <w:del w:id="4" w:author="Stephenson, Erin" w:date="2016-02-29T16:49:00Z"/>
-                          <w:rFonts w:ascii="Times New Roman" w:hAnsi="Times New Roman" w:cs="Times New Roman"/>
-                          <w:sz w:val="20"/>
-                          <w:szCs w:val="20"/>
-                        </w:rPr>
-                      </w:pPr>
                       <w:r>
                         <w:rPr>
                           <w:rFonts w:ascii="Times New Roman" w:hAnsi="Times New Roman" w:cs="Times New Roman"/>
@@ -9086,7 +9121,6 @@
                         <w:t xml:space="preserve"> (left panel) and reduced activity (right panel).</w:t>
                       </w:r>
                     </w:p>
-                    <w:p/>
                   </w:txbxContent>
                 </v:textbox>
               </v:shape>
@@ -9104,7 +9138,7 @@
         <mc:AlternateContent>
           <mc:Choice Requires="wps">
             <w:drawing>
-              <wp:anchor distT="45720" distB="45720" distL="114300" distR="114300" simplePos="0" relativeHeight="251667968" behindDoc="0" locked="0" layoutInCell="1" allowOverlap="1" wp14:anchorId="76715249" wp14:editId="514654D7">
+              <wp:anchor distT="45720" distB="45720" distL="114300" distR="114300" simplePos="0" relativeHeight="251660800" behindDoc="0" locked="0" layoutInCell="1" allowOverlap="1" wp14:anchorId="76715249" wp14:editId="514654D7">
                 <wp:simplePos x="0" y="0"/>
                 <wp:positionH relativeFrom="column">
                   <wp:posOffset>47625</wp:posOffset>
@@ -9150,7 +9184,6 @@
                           <w:p>
                             <w:pPr>
                               <w:rPr>
-                                <w:ins w:id="5" w:author="Stephenson, Erin" w:date="2016-02-29T14:16:00Z"/>
                                 <w:b/>
                               </w:rPr>
                             </w:pPr>
@@ -9239,13 +9272,12 @@
           </mc:Choice>
           <mc:Fallback>
             <w:pict>
-              <v:shape w14:anchorId="76715249" id="_x0000_s1034" type="#_x0000_t202" style="position:absolute;left:0;text-align:left;margin-left:3.75pt;margin-top:37.35pt;width:529.5pt;height:141.75pt;z-index:251667968;visibility:visible;mso-wrap-style:square;mso-width-percent:0;mso-height-percent:0;mso-wrap-distance-left:9pt;mso-wrap-distance-top:3.6pt;mso-wrap-distance-right:9pt;mso-wrap-distance-bottom:3.6pt;mso-position-horizontal:absolute;mso-position-horizontal-relative:text;mso-position-vertical:absolute;mso-position-vertical-relative:text;mso-width-percent:0;mso-height-percent:0;mso-width-relative:margin;mso-height-relative:margin;v-text-anchor:top" o:gfxdata="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">
+              <v:shape w14:anchorId="76715249" id="_x0000_s1034" type="#_x0000_t202" style="position:absolute;left:0;text-align:left;margin-left:3.75pt;margin-top:37.35pt;width:529.5pt;height:141.75pt;z-index:251660800;visibility:visible;mso-wrap-style:square;mso-width-percent:0;mso-height-percent:0;mso-wrap-distance-left:9pt;mso-wrap-distance-top:3.6pt;mso-wrap-distance-right:9pt;mso-wrap-distance-bottom:3.6pt;mso-position-horizontal:absolute;mso-position-horizontal-relative:text;mso-position-vertical:absolute;mso-position-vertical-relative:text;mso-width-percent:0;mso-height-percent:0;mso-width-relative:margin;mso-height-relative:margin;v-text-anchor:top" o:gfxdata="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">
                 <v:textbox>
                   <w:txbxContent>
                     <w:p>
                       <w:pPr>
                         <w:rPr>
-                          <w:ins w:id="6" w:author="Stephenson, Erin" w:date="2016-02-29T14:16:00Z"/>
                           <w:b/>
                         </w:rPr>
                       </w:pPr>
@@ -9468,6 +9500,7 @@
           <w:sz w:val="20"/>
           <w:szCs w:val="20"/>
         </w:rPr>
+        <w:lastRenderedPageBreak/>
         <w:t>As described above (reviewer 1, comment 5)</w:t>
       </w:r>
       <w:r>
@@ -9972,7 +10005,6 @@
           <w:sz w:val="20"/>
           <w:szCs w:val="20"/>
         </w:rPr>
-        <w:lastRenderedPageBreak/>
         <w:t>Reviewer #3 (Comments to the Author (Required)):</w:t>
       </w:r>
     </w:p>
@@ -10220,34 +10252,33 @@
           <w:sz w:val="20"/>
           <w:szCs w:val="20"/>
         </w:rPr>
-        <w:t xml:space="preserve">However, we did make an attempt to assess a candidate pathway in the muscle which might indicate if there were direct effects. </w:t>
-      </w:r>
-      <w:commentRangeStart w:id="7"/>
-      <w:r>
-        <w:rPr>
-          <w:rFonts w:ascii="Times New Roman" w:hAnsi="Times New Roman" w:cs="Times New Roman"/>
-          <w:sz w:val="20"/>
-          <w:szCs w:val="20"/>
-        </w:rPr>
-        <w:t>We have stated this explicitly in the revised manuscript:</w:t>
-      </w:r>
-      <w:commentRangeEnd w:id="7"/>
-      <w:r>
-        <w:rPr>
-          <w:rStyle w:val="CommentReference"/>
-        </w:rPr>
-        <w:commentReference w:id="7"/>
-      </w:r>
-    </w:p>
-    <w:p>
-      <w:pPr>
+        <w:t>We have stated as much in our revised manuscript</w:t>
+      </w:r>
+      <w:r>
+        <w:rPr>
+          <w:rFonts w:ascii="Times New Roman" w:hAnsi="Times New Roman" w:cs="Times New Roman"/>
+          <w:sz w:val="20"/>
+          <w:szCs w:val="20"/>
+        </w:rPr>
+        <w:t xml:space="preserve"> (Line </w:t>
+      </w:r>
+      <w:r>
         <w:rPr>
           <w:rFonts w:ascii="Times New Roman" w:hAnsi="Times New Roman" w:cs="Times New Roman"/>
           <w:color w:val="FF0000"/>
           <w:sz w:val="20"/>
           <w:szCs w:val="20"/>
         </w:rPr>
-      </w:pPr>
+        <w:t>XX</w:t>
+      </w:r>
+      <w:r>
+        <w:rPr>
+          <w:rFonts w:ascii="Times New Roman" w:hAnsi="Times New Roman" w:cs="Times New Roman"/>
+          <w:sz w:val="20"/>
+          <w:szCs w:val="20"/>
+        </w:rPr>
+        <w:t xml:space="preserve">, page </w:t>
+      </w:r>
       <w:r>
         <w:rPr>
           <w:rFonts w:ascii="Times New Roman" w:hAnsi="Times New Roman" w:cs="Times New Roman"/>
@@ -10255,254 +10286,23 @@
           <w:sz w:val="20"/>
           <w:szCs w:val="20"/>
         </w:rPr>
-        <w:t>Overall, the manuscript is largely dependent on mRNA and protein measures as a surrogate for functional measures, which significantly reduces the enthusiasm for the i</w:t>
-      </w:r>
-      <w:r>
-        <w:rPr>
-          <w:rFonts w:ascii="Times New Roman" w:hAnsi="Times New Roman" w:cs="Times New Roman"/>
-          <w:color w:val="FF0000"/>
-          <w:sz w:val="20"/>
-          <w:szCs w:val="20"/>
-        </w:rPr>
-        <w:t xml:space="preserve">deas that drive the submission. </w:t>
-      </w:r>
-    </w:p>
-    <w:p>
-      <w:pPr>
-        <w:rPr>
-          <w:rFonts w:ascii="Times New Roman" w:hAnsi="Times New Roman" w:cs="Times New Roman"/>
-          <w:sz w:val="20"/>
-          <w:szCs w:val="20"/>
-        </w:rPr>
-      </w:pPr>
-      <w:r>
-        <w:rPr>
-          <w:rFonts w:ascii="Times New Roman" w:hAnsi="Times New Roman" w:cs="Times New Roman"/>
-          <w:sz w:val="20"/>
-          <w:szCs w:val="20"/>
-        </w:rPr>
-        <w:t xml:space="preserve">Our </w:t>
-      </w:r>
-      <w:r>
-        <w:rPr>
-          <w:rFonts w:ascii="Times New Roman" w:hAnsi="Times New Roman" w:cs="Times New Roman"/>
-          <w:sz w:val="20"/>
-          <w:szCs w:val="20"/>
-        </w:rPr>
-        <w:t xml:space="preserve">revised </w:t>
-      </w:r>
-      <w:r>
-        <w:rPr>
-          <w:rFonts w:ascii="Times New Roman" w:hAnsi="Times New Roman" w:cs="Times New Roman"/>
-          <w:sz w:val="20"/>
-          <w:szCs w:val="20"/>
-        </w:rPr>
-        <w:t>manuscript</w:t>
-      </w:r>
-      <w:r>
-        <w:rPr>
-          <w:rFonts w:ascii="Times New Roman" w:hAnsi="Times New Roman" w:cs="Times New Roman"/>
-          <w:sz w:val="20"/>
-          <w:szCs w:val="20"/>
-        </w:rPr>
-        <w:t xml:space="preserve"> now</w:t>
-      </w:r>
-      <w:r>
-        <w:rPr>
-          <w:rFonts w:ascii="Times New Roman" w:hAnsi="Times New Roman" w:cs="Times New Roman"/>
-          <w:sz w:val="20"/>
-          <w:szCs w:val="20"/>
-        </w:rPr>
-        <w:t xml:space="preserve"> provides</w:t>
-      </w:r>
-      <w:r>
-        <w:rPr>
-          <w:rFonts w:ascii="Times New Roman" w:hAnsi="Times New Roman" w:cs="Times New Roman"/>
-          <w:sz w:val="20"/>
-          <w:szCs w:val="20"/>
-        </w:rPr>
-        <w:t xml:space="preserve"> new</w:t>
-      </w:r>
-      <w:r>
-        <w:rPr>
-          <w:rFonts w:ascii="Times New Roman" w:hAnsi="Times New Roman" w:cs="Times New Roman"/>
-          <w:sz w:val="20"/>
-          <w:szCs w:val="20"/>
-        </w:rPr>
-        <w:t xml:space="preserve"> </w:t>
-      </w:r>
-      <w:r>
-        <w:rPr>
-          <w:rFonts w:ascii="Times New Roman" w:hAnsi="Times New Roman" w:cs="Times New Roman"/>
-          <w:i/>
-          <w:sz w:val="20"/>
-          <w:szCs w:val="20"/>
-        </w:rPr>
-        <w:t>in vivo</w:t>
-      </w:r>
-      <w:r>
-        <w:rPr>
-          <w:rFonts w:ascii="Times New Roman" w:hAnsi="Times New Roman" w:cs="Times New Roman"/>
-          <w:sz w:val="20"/>
-          <w:szCs w:val="20"/>
-        </w:rPr>
-        <w:t xml:space="preserve">, functional data </w:t>
-      </w:r>
-      <w:r>
-        <w:rPr>
-          <w:rFonts w:ascii="Times New Roman" w:hAnsi="Times New Roman" w:cs="Times New Roman"/>
-          <w:sz w:val="20"/>
-          <w:szCs w:val="20"/>
-        </w:rPr>
-        <w:t xml:space="preserve">(energy expenditure) </w:t>
-      </w:r>
-      <w:r>
-        <w:rPr>
-          <w:rFonts w:ascii="Times New Roman" w:hAnsi="Times New Roman" w:cs="Times New Roman"/>
-          <w:sz w:val="20"/>
-          <w:szCs w:val="20"/>
-        </w:rPr>
-        <w:t xml:space="preserve">as well as the skeletal muscle mRNA and protein measurements. </w:t>
-      </w:r>
-    </w:p>
-    <w:p>
-      <w:pPr>
-        <w:rPr>
-          <w:rFonts w:ascii="Times New Roman" w:hAnsi="Times New Roman" w:cs="Times New Roman"/>
-          <w:color w:val="FF0000"/>
-          <w:sz w:val="20"/>
-          <w:szCs w:val="20"/>
-        </w:rPr>
-      </w:pPr>
-      <w:r>
-        <w:rPr>
-          <w:rFonts w:ascii="Times New Roman" w:hAnsi="Times New Roman" w:cs="Times New Roman"/>
-          <w:color w:val="FF0000"/>
-          <w:sz w:val="20"/>
-          <w:szCs w:val="20"/>
-        </w:rPr>
-        <w:t xml:space="preserve">No functional data provided for the mitochondria (i.e. mitochondrial respiration). When considering the defined hypotheses it would seem these measures are necessary. </w:t>
-      </w:r>
-    </w:p>
-    <w:p>
-      <w:pPr>
-        <w:rPr>
-          <w:rFonts w:ascii="Times New Roman" w:hAnsi="Times New Roman" w:cs="Times New Roman"/>
-          <w:sz w:val="20"/>
-          <w:szCs w:val="20"/>
-        </w:rPr>
-      </w:pPr>
-      <w:r>
-        <w:rPr>
-          <w:rFonts w:ascii="Times New Roman" w:hAnsi="Times New Roman" w:cs="Times New Roman"/>
-          <w:sz w:val="20"/>
-          <w:szCs w:val="20"/>
-        </w:rPr>
-        <w:t xml:space="preserve">We present citrate synthase activity as </w:t>
-      </w:r>
-      <w:r>
-        <w:rPr>
-          <w:rFonts w:ascii="Times New Roman" w:hAnsi="Times New Roman" w:cs="Times New Roman"/>
-          <w:sz w:val="20"/>
-          <w:szCs w:val="20"/>
-        </w:rPr>
-        <w:t>a</w:t>
-      </w:r>
-      <w:r>
-        <w:rPr>
-          <w:rFonts w:ascii="Times New Roman" w:hAnsi="Times New Roman" w:cs="Times New Roman"/>
-          <w:sz w:val="20"/>
-          <w:szCs w:val="20"/>
-        </w:rPr>
-        <w:t xml:space="preserve"> functional measure of mitochondrial activity</w:t>
-      </w:r>
-      <w:r>
-        <w:rPr>
-          <w:rFonts w:ascii="Times New Roman" w:hAnsi="Times New Roman" w:cs="Times New Roman"/>
-          <w:sz w:val="20"/>
-          <w:szCs w:val="20"/>
-        </w:rPr>
-        <w:t>, which is congruent with changes in whole body energy expenditure</w:t>
-      </w:r>
-      <w:r>
-        <w:rPr>
-          <w:rFonts w:ascii="Times New Roman" w:hAnsi="Times New Roman" w:cs="Times New Roman"/>
-          <w:sz w:val="20"/>
-          <w:szCs w:val="20"/>
-        </w:rPr>
-        <w:t xml:space="preserve">. We acknowledge that this is not </w:t>
-      </w:r>
-      <w:r>
-        <w:rPr>
-          <w:rFonts w:ascii="Times New Roman" w:hAnsi="Times New Roman" w:cs="Times New Roman"/>
-          <w:sz w:val="20"/>
-          <w:szCs w:val="20"/>
-        </w:rPr>
-        <w:t xml:space="preserve">as thorough of an assessment of mitochondrial function as </w:t>
-      </w:r>
-      <w:r>
-        <w:rPr>
-          <w:rFonts w:ascii="Times New Roman" w:hAnsi="Times New Roman" w:cs="Times New Roman"/>
-          <w:sz w:val="20"/>
-          <w:szCs w:val="20"/>
-        </w:rPr>
-        <w:t xml:space="preserve">some </w:t>
-      </w:r>
-      <w:r>
-        <w:rPr>
-          <w:rFonts w:ascii="Times New Roman" w:hAnsi="Times New Roman" w:cs="Times New Roman"/>
-          <w:sz w:val="20"/>
-          <w:szCs w:val="20"/>
-        </w:rPr>
-        <w:t xml:space="preserve">other studies in the published literature; however </w:t>
-      </w:r>
-      <w:r>
-        <w:rPr>
-          <w:rFonts w:ascii="Times New Roman" w:hAnsi="Times New Roman" w:cs="Times New Roman"/>
-          <w:sz w:val="20"/>
-          <w:szCs w:val="20"/>
-        </w:rPr>
-        <w:t xml:space="preserve">such </w:t>
-      </w:r>
-      <w:r>
-        <w:rPr>
-          <w:rFonts w:ascii="Times New Roman" w:hAnsi="Times New Roman" w:cs="Times New Roman"/>
-          <w:sz w:val="20"/>
-          <w:szCs w:val="20"/>
-        </w:rPr>
-        <w:t>analys</w:t>
-      </w:r>
-      <w:r>
-        <w:rPr>
-          <w:rFonts w:ascii="Times New Roman" w:hAnsi="Times New Roman" w:cs="Times New Roman"/>
-          <w:sz w:val="20"/>
-          <w:szCs w:val="20"/>
-        </w:rPr>
-        <w:t>e</w:t>
-      </w:r>
-      <w:r>
-        <w:rPr>
-          <w:rFonts w:ascii="Times New Roman" w:hAnsi="Times New Roman" w:cs="Times New Roman"/>
-          <w:sz w:val="20"/>
-          <w:szCs w:val="20"/>
-        </w:rPr>
-        <w:t>s</w:t>
-      </w:r>
-      <w:r>
-        <w:rPr>
-          <w:rFonts w:ascii="Times New Roman" w:hAnsi="Times New Roman" w:cs="Times New Roman"/>
-          <w:sz w:val="20"/>
-          <w:szCs w:val="20"/>
-        </w:rPr>
-        <w:t xml:space="preserve"> are </w:t>
-      </w:r>
-      <w:r>
-        <w:rPr>
-          <w:rFonts w:ascii="Times New Roman" w:hAnsi="Times New Roman" w:cs="Times New Roman"/>
-          <w:sz w:val="20"/>
-          <w:szCs w:val="20"/>
-        </w:rPr>
-        <w:t>not possible in the resubmission time frame. In the revised manuscript, we have provided more molecular data regarding mitochondrial biogenesis pathways, oxidative stress and mitochondrial protein levels, as described above. We have added the caveat of no direct measurements of isolated muscle function to the revised discussion:</w:t>
+        <w:t>XX</w:t>
+      </w:r>
+      <w:r>
+        <w:rPr>
+          <w:rFonts w:ascii="Times New Roman" w:hAnsi="Times New Roman" w:cs="Times New Roman"/>
+          <w:sz w:val="20"/>
+          <w:szCs w:val="20"/>
+        </w:rPr>
+        <w:t>)</w:t>
+      </w:r>
+      <w:r>
+        <w:rPr>
+          <w:rFonts w:ascii="Times New Roman" w:hAnsi="Times New Roman" w:cs="Times New Roman"/>
+          <w:sz w:val="20"/>
+          <w:szCs w:val="20"/>
+        </w:rPr>
+        <w:t>.</w:t>
       </w:r>
     </w:p>
     <w:p>
@@ -10531,111 +10331,16 @@
           <w:sz w:val="20"/>
           <w:szCs w:val="20"/>
         </w:rPr>
-        <w:t xml:space="preserve">Although we do not present any </w:t>
+        <w:t>It must be emphasized that this exposure is indirect, through the mother, as there is no evidence that the EPFR crosses the placenta to exert its effect on the muscle directly.</w:t>
       </w:r>
       <w:r>
         <w:rPr>
           <w:rFonts w:ascii="Times New Roman" w:hAnsi="Times New Roman" w:cs="Times New Roman"/>
           <w:b/>
-          <w:i/>
-          <w:sz w:val="20"/>
-          <w:szCs w:val="20"/>
-        </w:rPr>
-        <w:t>ex vivo</w:t>
-      </w:r>
-      <w:r>
-        <w:rPr>
-          <w:rFonts w:ascii="Times New Roman" w:hAnsi="Times New Roman" w:cs="Times New Roman"/>
-          <w:b/>
-          <w:sz w:val="20"/>
-          <w:szCs w:val="20"/>
-        </w:rPr>
-        <w:t xml:space="preserve"> functional measurements to support our hypothesis, similarly to Siegel </w:t>
-      </w:r>
-      <w:r>
-        <w:rPr>
-          <w:rFonts w:ascii="Times New Roman" w:hAnsi="Times New Roman" w:cs="Times New Roman"/>
-          <w:b/>
-          <w:i/>
-          <w:sz w:val="20"/>
-          <w:szCs w:val="20"/>
-        </w:rPr>
-        <w:t>et al</w:t>
-      </w:r>
-      <w:r>
-        <w:rPr>
-          <w:rFonts w:ascii="Times New Roman" w:hAnsi="Times New Roman" w:cs="Times New Roman"/>
-          <w:b/>
-          <w:sz w:val="20"/>
-          <w:szCs w:val="20"/>
-        </w:rPr>
-        <w:t>., we did not see changes in any upstream regulators of mitochondrial biogenesis (Figure 6) or mitochondrial protein expression (Figure 5D and E) as part of the ch</w:t>
-      </w:r>
-      <w:bookmarkStart w:id="8" w:name="_GoBack"/>
-      <w:bookmarkEnd w:id="8"/>
-      <w:r>
-        <w:rPr>
-          <w:rFonts w:ascii="Times New Roman" w:hAnsi="Times New Roman" w:cs="Times New Roman"/>
-          <w:b/>
-          <w:sz w:val="20"/>
-          <w:szCs w:val="20"/>
-        </w:rPr>
-        <w:t xml:space="preserve">ronic effects of acute </w:t>
-      </w:r>
-      <w:r>
-        <w:rPr>
-          <w:rFonts w:ascii="Times New Roman" w:hAnsi="Times New Roman" w:cs="Times New Roman"/>
-          <w:b/>
-          <w:i/>
-          <w:sz w:val="20"/>
-          <w:szCs w:val="20"/>
-        </w:rPr>
-        <w:t>in utero</w:t>
-      </w:r>
-      <w:r>
-        <w:rPr>
-          <w:rFonts w:ascii="Times New Roman" w:hAnsi="Times New Roman" w:cs="Times New Roman"/>
-          <w:b/>
-          <w:sz w:val="20"/>
-          <w:szCs w:val="20"/>
-        </w:rPr>
-        <w:t xml:space="preserve"> MCP230-exposure</w:t>
-      </w:r>
-      <w:r>
-        <w:rPr>
-          <w:rFonts w:ascii="Times New Roman" w:hAnsi="Times New Roman" w:cs="Times New Roman"/>
-          <w:b/>
-          <w:sz w:val="20"/>
-          <w:szCs w:val="20"/>
-        </w:rPr>
-        <w:t>…</w:t>
-      </w:r>
-      <w:r>
-        <w:rPr>
-          <w:rFonts w:ascii="Times New Roman" w:hAnsi="Times New Roman" w:cs="Times New Roman"/>
-          <w:b/>
-          <w:sz w:val="20"/>
-          <w:szCs w:val="20"/>
-        </w:rPr>
-        <w:t xml:space="preserve"> </w:t>
-      </w:r>
-      <w:r>
-        <w:rPr>
-          <w:rFonts w:ascii="Times New Roman" w:hAnsi="Times New Roman" w:cs="Times New Roman"/>
-          <w:b/>
-          <w:sz w:val="20"/>
-          <w:szCs w:val="20"/>
-        </w:rPr>
-        <w:t>Future studies with more robust measurements of mitochondrial function and the oxidative stress response will provide more mechanistic insight into this process</w:t>
-      </w:r>
-      <w:r>
-        <w:rPr>
-          <w:rFonts w:ascii="Times New Roman" w:hAnsi="Times New Roman" w:cs="Times New Roman"/>
-          <w:b/>
-          <w:sz w:val="20"/>
-          <w:szCs w:val="20"/>
-        </w:rPr>
-        <w:t>.”</w:t>
+          <w:sz w:val="20"/>
+          <w:szCs w:val="20"/>
+        </w:rPr>
+        <w:t>”</w:t>
       </w:r>
     </w:p>
     <w:p>
@@ -10654,7 +10359,16 @@
           <w:sz w:val="20"/>
           <w:szCs w:val="20"/>
         </w:rPr>
-        <w:t xml:space="preserve">In the same line of thinking, the discussion provides extended discussions on oxidative stress, yet the submission does not provide a single measure of oxidative stress. </w:t>
+        <w:t>Overall, the manuscript is largely dependent on mRNA and protein measures as a surrogate for functional measures, which significantly reduces the enthusiasm for the i</w:t>
+      </w:r>
+      <w:r>
+        <w:rPr>
+          <w:rFonts w:ascii="Times New Roman" w:hAnsi="Times New Roman" w:cs="Times New Roman"/>
+          <w:color w:val="FF0000"/>
+          <w:sz w:val="20"/>
+          <w:szCs w:val="20"/>
+        </w:rPr>
+        <w:t xml:space="preserve">deas that drive the submission. </w:t>
       </w:r>
     </w:p>
     <w:p>
@@ -10665,69 +10379,94 @@
           <w:szCs w:val="20"/>
         </w:rPr>
       </w:pPr>
-      <w:commentRangeStart w:id="9"/>
-      <w:r>
-        <w:rPr>
-          <w:rFonts w:ascii="Times New Roman" w:hAnsi="Times New Roman" w:cs="Times New Roman"/>
-          <w:sz w:val="20"/>
-          <w:szCs w:val="20"/>
-        </w:rPr>
-        <w:t>We agree with this reviewer and have extended our findings in the revised manuscrip</w:t>
-      </w:r>
-      <w:r>
-        <w:rPr>
-          <w:rFonts w:ascii="Times New Roman" w:hAnsi="Times New Roman" w:cs="Times New Roman"/>
-          <w:sz w:val="20"/>
-          <w:szCs w:val="20"/>
-        </w:rPr>
-        <w:t>t to include measurement of</w:t>
-      </w:r>
-      <w:r>
-        <w:rPr>
-          <w:rFonts w:ascii="Times New Roman" w:hAnsi="Times New Roman" w:cs="Times New Roman"/>
-          <w:sz w:val="20"/>
-          <w:szCs w:val="20"/>
-        </w:rPr>
-        <w:t xml:space="preserve"> genes</w:t>
-      </w:r>
-      <w:r>
-        <w:rPr>
-          <w:rFonts w:ascii="Times New Roman" w:hAnsi="Times New Roman" w:cs="Times New Roman"/>
-          <w:sz w:val="20"/>
-          <w:szCs w:val="20"/>
-        </w:rPr>
-        <w:t xml:space="preserve"> known to be</w:t>
-      </w:r>
-      <w:r>
-        <w:rPr>
-          <w:rFonts w:ascii="Times New Roman" w:hAnsi="Times New Roman" w:cs="Times New Roman"/>
-          <w:sz w:val="20"/>
-          <w:szCs w:val="20"/>
-        </w:rPr>
-        <w:t xml:space="preserve"> upregulated </w:t>
-      </w:r>
-      <w:r>
-        <w:rPr>
-          <w:rFonts w:ascii="Times New Roman" w:hAnsi="Times New Roman" w:cs="Times New Roman"/>
-          <w:sz w:val="20"/>
-          <w:szCs w:val="20"/>
-        </w:rPr>
-        <w:t>in response to</w:t>
-      </w:r>
-      <w:r>
-        <w:rPr>
-          <w:rFonts w:ascii="Times New Roman" w:hAnsi="Times New Roman" w:cs="Times New Roman"/>
-          <w:sz w:val="20"/>
-          <w:szCs w:val="20"/>
-        </w:rPr>
-        <w:t xml:space="preserve"> oxidative stress. </w:t>
-      </w:r>
-      <w:commentRangeEnd w:id="9"/>
-      <w:r>
-        <w:rPr>
-          <w:rStyle w:val="CommentReference"/>
-        </w:rPr>
-        <w:commentReference w:id="9"/>
+      <w:r>
+        <w:rPr>
+          <w:rFonts w:ascii="Times New Roman" w:hAnsi="Times New Roman" w:cs="Times New Roman"/>
+          <w:sz w:val="20"/>
+          <w:szCs w:val="20"/>
+        </w:rPr>
+        <w:t xml:space="preserve">Our </w:t>
+      </w:r>
+      <w:r>
+        <w:rPr>
+          <w:rFonts w:ascii="Times New Roman" w:hAnsi="Times New Roman" w:cs="Times New Roman"/>
+          <w:sz w:val="20"/>
+          <w:szCs w:val="20"/>
+        </w:rPr>
+        <w:t xml:space="preserve">revised </w:t>
+      </w:r>
+      <w:r>
+        <w:rPr>
+          <w:rFonts w:ascii="Times New Roman" w:hAnsi="Times New Roman" w:cs="Times New Roman"/>
+          <w:sz w:val="20"/>
+          <w:szCs w:val="20"/>
+        </w:rPr>
+        <w:t>manuscript</w:t>
+      </w:r>
+      <w:r>
+        <w:rPr>
+          <w:rFonts w:ascii="Times New Roman" w:hAnsi="Times New Roman" w:cs="Times New Roman"/>
+          <w:sz w:val="20"/>
+          <w:szCs w:val="20"/>
+        </w:rPr>
+        <w:t xml:space="preserve"> now</w:t>
+      </w:r>
+      <w:r>
+        <w:rPr>
+          <w:rFonts w:ascii="Times New Roman" w:hAnsi="Times New Roman" w:cs="Times New Roman"/>
+          <w:sz w:val="20"/>
+          <w:szCs w:val="20"/>
+        </w:rPr>
+        <w:t xml:space="preserve"> provides</w:t>
+      </w:r>
+      <w:r>
+        <w:rPr>
+          <w:rFonts w:ascii="Times New Roman" w:hAnsi="Times New Roman" w:cs="Times New Roman"/>
+          <w:sz w:val="20"/>
+          <w:szCs w:val="20"/>
+        </w:rPr>
+        <w:t xml:space="preserve"> new</w:t>
+      </w:r>
+      <w:r>
+        <w:rPr>
+          <w:rFonts w:ascii="Times New Roman" w:hAnsi="Times New Roman" w:cs="Times New Roman"/>
+          <w:sz w:val="20"/>
+          <w:szCs w:val="20"/>
+        </w:rPr>
+        <w:t xml:space="preserve"> </w:t>
+      </w:r>
+      <w:r>
+        <w:rPr>
+          <w:rFonts w:ascii="Times New Roman" w:hAnsi="Times New Roman" w:cs="Times New Roman"/>
+          <w:i/>
+          <w:sz w:val="20"/>
+          <w:szCs w:val="20"/>
+        </w:rPr>
+        <w:t>in vivo</w:t>
+      </w:r>
+      <w:r>
+        <w:rPr>
+          <w:rFonts w:ascii="Times New Roman" w:hAnsi="Times New Roman" w:cs="Times New Roman"/>
+          <w:sz w:val="20"/>
+          <w:szCs w:val="20"/>
+        </w:rPr>
+        <w:t xml:space="preserve">, functional data </w:t>
+      </w:r>
+      <w:r>
+        <w:rPr>
+          <w:rFonts w:ascii="Times New Roman" w:hAnsi="Times New Roman" w:cs="Times New Roman"/>
+          <w:sz w:val="20"/>
+          <w:szCs w:val="20"/>
+        </w:rPr>
+        <w:t xml:space="preserve">(energy expenditure) </w:t>
+      </w:r>
+      <w:r>
+        <w:rPr>
+          <w:rFonts w:ascii="Times New Roman" w:hAnsi="Times New Roman" w:cs="Times New Roman"/>
+          <w:sz w:val="20"/>
+          <w:szCs w:val="20"/>
+        </w:rPr>
+        <w:t xml:space="preserve">as well as the skeletal muscle mRNA and protein measurements. </w:t>
       </w:r>
     </w:p>
     <w:p>
@@ -10746,27 +10485,7 @@
           <w:sz w:val="20"/>
           <w:szCs w:val="20"/>
         </w:rPr>
-        <w:t xml:space="preserve">Also, there is a disconnect between the </w:t>
-      </w:r>
-      <w:proofErr w:type="spellStart"/>
-      <w:r>
-        <w:rPr>
-          <w:rFonts w:ascii="Times New Roman" w:hAnsi="Times New Roman" w:cs="Times New Roman"/>
-          <w:color w:val="FF0000"/>
-          <w:sz w:val="20"/>
-          <w:szCs w:val="20"/>
-        </w:rPr>
-        <w:t>mtDNA</w:t>
-      </w:r>
-      <w:proofErr w:type="spellEnd"/>
-      <w:r>
-        <w:rPr>
-          <w:rFonts w:ascii="Times New Roman" w:hAnsi="Times New Roman" w:cs="Times New Roman"/>
-          <w:color w:val="FF0000"/>
-          <w:sz w:val="20"/>
-          <w:szCs w:val="20"/>
-        </w:rPr>
-        <w:t xml:space="preserve"> results and the results obtained using the OXPHOS antibody with no clear explanation over why this may have occurred. Functional data or EM imaging likely would clear this up. </w:t>
+        <w:t xml:space="preserve">No functional data provided for the mitochondria (i.e. mitochondrial respiration). When considering the defined hypotheses it would seem these measures are necessary. </w:t>
       </w:r>
     </w:p>
     <w:p>
@@ -10783,70 +10502,119 @@
           <w:sz w:val="20"/>
           <w:szCs w:val="20"/>
         </w:rPr>
-        <w:t>We have added to our di</w:t>
-      </w:r>
-      <w:r>
-        <w:rPr>
-          <w:rFonts w:ascii="Times New Roman" w:hAnsi="Times New Roman" w:cs="Times New Roman"/>
-          <w:sz w:val="20"/>
-          <w:szCs w:val="20"/>
-        </w:rPr>
-        <w:t>scussion about this disconnect and followed up with new analyses of the upstream regulators of mitochondrial biogenesis (see figure</w:t>
-      </w:r>
-      <w:r>
-        <w:rPr>
-          <w:rFonts w:ascii="Times New Roman" w:hAnsi="Times New Roman" w:cs="Times New Roman"/>
-          <w:sz w:val="20"/>
-          <w:szCs w:val="20"/>
-        </w:rPr>
-        <w:t xml:space="preserve"> 3, </w:t>
-      </w:r>
-      <w:r>
-        <w:rPr>
-          <w:rFonts w:ascii="Times New Roman" w:hAnsi="Times New Roman" w:cs="Times New Roman"/>
-          <w:sz w:val="20"/>
-          <w:szCs w:val="20"/>
-        </w:rPr>
-        <w:t xml:space="preserve">reviewer 1, </w:t>
-      </w:r>
-      <w:r>
-        <w:rPr>
-          <w:rFonts w:ascii="Times New Roman" w:hAnsi="Times New Roman" w:cs="Times New Roman"/>
-          <w:sz w:val="20"/>
-          <w:szCs w:val="20"/>
-        </w:rPr>
-        <w:t>response</w:t>
-      </w:r>
-      <w:r>
-        <w:rPr>
-          <w:rFonts w:ascii="Times New Roman" w:hAnsi="Times New Roman" w:cs="Times New Roman"/>
-          <w:sz w:val="20"/>
-          <w:szCs w:val="20"/>
-        </w:rPr>
-        <w:t xml:space="preserve"> </w:t>
-      </w:r>
-      <w:r>
-        <w:rPr>
-          <w:rFonts w:ascii="Times New Roman" w:hAnsi="Times New Roman" w:cs="Times New Roman"/>
-          <w:sz w:val="20"/>
-          <w:szCs w:val="20"/>
-        </w:rPr>
-        <w:t>4</w:t>
-      </w:r>
-      <w:r>
-        <w:rPr>
-          <w:rFonts w:ascii="Times New Roman" w:hAnsi="Times New Roman" w:cs="Times New Roman"/>
-          <w:sz w:val="20"/>
-          <w:szCs w:val="20"/>
-        </w:rPr>
-        <w:t>). As we explain above, we do not think additional functional experiments would provide us with any new information and cite the work of Siegel et al (2011) as to what we think is happening.</w:t>
+        <w:t xml:space="preserve">We present citrate synthase activity as </w:t>
+      </w:r>
+      <w:r>
+        <w:rPr>
+          <w:rFonts w:ascii="Times New Roman" w:hAnsi="Times New Roman" w:cs="Times New Roman"/>
+          <w:sz w:val="20"/>
+          <w:szCs w:val="20"/>
+        </w:rPr>
+        <w:t>a</w:t>
+      </w:r>
+      <w:r>
+        <w:rPr>
+          <w:rFonts w:ascii="Times New Roman" w:hAnsi="Times New Roman" w:cs="Times New Roman"/>
+          <w:sz w:val="20"/>
+          <w:szCs w:val="20"/>
+        </w:rPr>
+        <w:t xml:space="preserve"> functional measure of mitochondrial activity</w:t>
+      </w:r>
+      <w:r>
+        <w:rPr>
+          <w:rFonts w:ascii="Times New Roman" w:hAnsi="Times New Roman" w:cs="Times New Roman"/>
+          <w:sz w:val="20"/>
+          <w:szCs w:val="20"/>
+        </w:rPr>
+        <w:t>, which is congruent with changes in whole body energy expenditure</w:t>
+      </w:r>
+      <w:r>
+        <w:rPr>
+          <w:rFonts w:ascii="Times New Roman" w:hAnsi="Times New Roman" w:cs="Times New Roman"/>
+          <w:sz w:val="20"/>
+          <w:szCs w:val="20"/>
+        </w:rPr>
+        <w:t xml:space="preserve">. We acknowledge that this is not </w:t>
+      </w:r>
+      <w:r>
+        <w:rPr>
+          <w:rFonts w:ascii="Times New Roman" w:hAnsi="Times New Roman" w:cs="Times New Roman"/>
+          <w:sz w:val="20"/>
+          <w:szCs w:val="20"/>
+        </w:rPr>
+        <w:t xml:space="preserve">as thorough of an assessment of mitochondrial function as </w:t>
+      </w:r>
+      <w:r>
+        <w:rPr>
+          <w:rFonts w:ascii="Times New Roman" w:hAnsi="Times New Roman" w:cs="Times New Roman"/>
+          <w:sz w:val="20"/>
+          <w:szCs w:val="20"/>
+        </w:rPr>
+        <w:t xml:space="preserve">some </w:t>
+      </w:r>
+      <w:r>
+        <w:rPr>
+          <w:rFonts w:ascii="Times New Roman" w:hAnsi="Times New Roman" w:cs="Times New Roman"/>
+          <w:sz w:val="20"/>
+          <w:szCs w:val="20"/>
+        </w:rPr>
+        <w:t xml:space="preserve">other studies in the published literature; however </w:t>
+      </w:r>
+      <w:r>
+        <w:rPr>
+          <w:rFonts w:ascii="Times New Roman" w:hAnsi="Times New Roman" w:cs="Times New Roman"/>
+          <w:sz w:val="20"/>
+          <w:szCs w:val="20"/>
+        </w:rPr>
+        <w:t xml:space="preserve">such </w:t>
+      </w:r>
+      <w:r>
+        <w:rPr>
+          <w:rFonts w:ascii="Times New Roman" w:hAnsi="Times New Roman" w:cs="Times New Roman"/>
+          <w:sz w:val="20"/>
+          <w:szCs w:val="20"/>
+        </w:rPr>
+        <w:t>analys</w:t>
+      </w:r>
+      <w:r>
+        <w:rPr>
+          <w:rFonts w:ascii="Times New Roman" w:hAnsi="Times New Roman" w:cs="Times New Roman"/>
+          <w:sz w:val="20"/>
+          <w:szCs w:val="20"/>
+        </w:rPr>
+        <w:t>e</w:t>
+      </w:r>
+      <w:r>
+        <w:rPr>
+          <w:rFonts w:ascii="Times New Roman" w:hAnsi="Times New Roman" w:cs="Times New Roman"/>
+          <w:sz w:val="20"/>
+          <w:szCs w:val="20"/>
+        </w:rPr>
+        <w:t>s</w:t>
+      </w:r>
+      <w:r>
+        <w:rPr>
+          <w:rFonts w:ascii="Times New Roman" w:hAnsi="Times New Roman" w:cs="Times New Roman"/>
+          <w:sz w:val="20"/>
+          <w:szCs w:val="20"/>
+        </w:rPr>
+        <w:t xml:space="preserve"> are </w:t>
+      </w:r>
+      <w:r>
+        <w:rPr>
+          <w:rFonts w:ascii="Times New Roman" w:hAnsi="Times New Roman" w:cs="Times New Roman"/>
+          <w:sz w:val="20"/>
+          <w:szCs w:val="20"/>
+        </w:rPr>
+        <w:t>not possible in the resubmission time frame. In the revised manuscript, we have provided more molecular data regarding mitochondrial biogenesis pathways, oxidative stress and mitochondrial protein levels, as described above. We have added the caveat of no direct measurements of isolated muscle function to the revised discussion:</w:t>
       </w:r>
     </w:p>
     <w:p>
       <w:pPr>
-        <w:rPr>
-          <w:rFonts w:ascii="Times New Roman" w:hAnsi="Times New Roman" w:cs="Times New Roman"/>
-          <w:color w:val="FF0000"/>
+        <w:ind w:left="720"/>
+        <w:rPr>
+          <w:rFonts w:ascii="Times New Roman" w:hAnsi="Times New Roman" w:cs="Times New Roman"/>
+          <w:b/>
           <w:sz w:val="20"/>
           <w:szCs w:val="20"/>
         </w:rPr>
@@ -10854,17 +10622,103 @@
       <w:r>
         <w:rPr>
           <w:rFonts w:ascii="Times New Roman" w:hAnsi="Times New Roman" w:cs="Times New Roman"/>
-          <w:color w:val="FF0000"/>
-          <w:sz w:val="20"/>
-          <w:szCs w:val="20"/>
-        </w:rPr>
-        <w:t xml:space="preserve">Providing some sort of intervention that targets the skeletal muscle mitochondria to prevent the overall phenotype induced by the EPFR would significantly strengthen the study. </w:t>
+          <w:b/>
+          <w:sz w:val="20"/>
+          <w:szCs w:val="20"/>
+        </w:rPr>
+        <w:t>“</w:t>
+      </w:r>
+      <w:r>
+        <w:rPr>
+          <w:rFonts w:ascii="Times New Roman" w:hAnsi="Times New Roman" w:cs="Times New Roman"/>
+          <w:b/>
+          <w:sz w:val="20"/>
+          <w:szCs w:val="20"/>
+        </w:rPr>
+        <w:t xml:space="preserve">Although we do not present any </w:t>
+      </w:r>
+      <w:r>
+        <w:rPr>
+          <w:rFonts w:ascii="Times New Roman" w:hAnsi="Times New Roman" w:cs="Times New Roman"/>
+          <w:b/>
+          <w:i/>
+          <w:sz w:val="20"/>
+          <w:szCs w:val="20"/>
+        </w:rPr>
+        <w:t>ex vivo</w:t>
+      </w:r>
+      <w:r>
+        <w:rPr>
+          <w:rFonts w:ascii="Times New Roman" w:hAnsi="Times New Roman" w:cs="Times New Roman"/>
+          <w:b/>
+          <w:sz w:val="20"/>
+          <w:szCs w:val="20"/>
+        </w:rPr>
+        <w:t xml:space="preserve"> functional measurements to support our hypothesis, similarly to Siegel </w:t>
+      </w:r>
+      <w:r>
+        <w:rPr>
+          <w:rFonts w:ascii="Times New Roman" w:hAnsi="Times New Roman" w:cs="Times New Roman"/>
+          <w:b/>
+          <w:i/>
+          <w:sz w:val="20"/>
+          <w:szCs w:val="20"/>
+        </w:rPr>
+        <w:t>et al</w:t>
+      </w:r>
+      <w:r>
+        <w:rPr>
+          <w:rFonts w:ascii="Times New Roman" w:hAnsi="Times New Roman" w:cs="Times New Roman"/>
+          <w:b/>
+          <w:sz w:val="20"/>
+          <w:szCs w:val="20"/>
+        </w:rPr>
+        <w:t xml:space="preserve">., we did not see changes in any upstream regulators of mitochondrial biogenesis (Figure 6) or mitochondrial protein expression (Figure 5D and E) as part of the chronic effects of acute </w:t>
+      </w:r>
+      <w:r>
+        <w:rPr>
+          <w:rFonts w:ascii="Times New Roman" w:hAnsi="Times New Roman" w:cs="Times New Roman"/>
+          <w:b/>
+          <w:i/>
+          <w:sz w:val="20"/>
+          <w:szCs w:val="20"/>
+        </w:rPr>
+        <w:t>in utero</w:t>
+      </w:r>
+      <w:r>
+        <w:rPr>
+          <w:rFonts w:ascii="Times New Roman" w:hAnsi="Times New Roman" w:cs="Times New Roman"/>
+          <w:b/>
+          <w:sz w:val="20"/>
+          <w:szCs w:val="20"/>
+        </w:rPr>
+        <w:t xml:space="preserve"> MCP230-exposure</w:t>
+      </w:r>
+      <w:r>
+        <w:rPr>
+          <w:rFonts w:ascii="Times New Roman" w:hAnsi="Times New Roman" w:cs="Times New Roman"/>
+          <w:b/>
+          <w:sz w:val="20"/>
+          <w:szCs w:val="20"/>
+        </w:rPr>
+        <w:t>…</w:t>
+      </w:r>
+      <w:r>
+        <w:rPr>
+          <w:rFonts w:ascii="Times New Roman" w:hAnsi="Times New Roman" w:cs="Times New Roman"/>
+          <w:b/>
+          <w:sz w:val="20"/>
+          <w:szCs w:val="20"/>
+        </w:rPr>
+        <w:t xml:space="preserve"> </w:t>
       </w:r>
     </w:p>
     <w:p>
       <w:pPr>
-        <w:rPr>
-          <w:rFonts w:ascii="Times New Roman" w:hAnsi="Times New Roman" w:cs="Times New Roman"/>
+        <w:ind w:left="720"/>
+        <w:rPr>
+          <w:rFonts w:ascii="Times New Roman" w:hAnsi="Times New Roman" w:cs="Times New Roman"/>
+          <w:b/>
           <w:sz w:val="20"/>
           <w:szCs w:val="20"/>
         </w:rPr>
@@ -10872,121 +10726,35 @@
       <w:r>
         <w:rPr>
           <w:rFonts w:ascii="Times New Roman" w:hAnsi="Times New Roman" w:cs="Times New Roman"/>
-          <w:sz w:val="20"/>
-          <w:szCs w:val="20"/>
-        </w:rPr>
-        <w:t>We have a follow up study planned that tests our oxidative stress hypothesis</w:t>
-      </w:r>
-      <w:r>
-        <w:rPr>
-          <w:rFonts w:ascii="Times New Roman" w:hAnsi="Times New Roman" w:cs="Times New Roman"/>
-          <w:sz w:val="20"/>
-          <w:szCs w:val="20"/>
-        </w:rPr>
-        <w:t xml:space="preserve"> and aims to prevent the phenotype we report in this manuscript</w:t>
-      </w:r>
-      <w:r>
-        <w:rPr>
-          <w:rFonts w:ascii="Times New Roman" w:hAnsi="Times New Roman" w:cs="Times New Roman"/>
-          <w:sz w:val="20"/>
-          <w:szCs w:val="20"/>
-        </w:rPr>
-        <w:t xml:space="preserve">. This </w:t>
-      </w:r>
-      <w:r>
-        <w:rPr>
-          <w:rFonts w:ascii="Times New Roman" w:hAnsi="Times New Roman" w:cs="Times New Roman"/>
-          <w:sz w:val="20"/>
-          <w:szCs w:val="20"/>
-        </w:rPr>
-        <w:t xml:space="preserve">newer </w:t>
-      </w:r>
-      <w:r>
-        <w:rPr>
-          <w:rFonts w:ascii="Times New Roman" w:hAnsi="Times New Roman" w:cs="Times New Roman"/>
-          <w:sz w:val="20"/>
-          <w:szCs w:val="20"/>
-        </w:rPr>
-        <w:t xml:space="preserve">work, while </w:t>
-      </w:r>
-      <w:r>
-        <w:rPr>
-          <w:rFonts w:ascii="Times New Roman" w:hAnsi="Times New Roman" w:cs="Times New Roman"/>
-          <w:sz w:val="20"/>
-          <w:szCs w:val="20"/>
-        </w:rPr>
-        <w:t xml:space="preserve">closely </w:t>
-      </w:r>
-      <w:r>
-        <w:rPr>
-          <w:rFonts w:ascii="Times New Roman" w:hAnsi="Times New Roman" w:cs="Times New Roman"/>
-          <w:sz w:val="20"/>
-          <w:szCs w:val="20"/>
-        </w:rPr>
-        <w:t>related, is well beyond the scope of the current study</w:t>
-      </w:r>
-      <w:r>
-        <w:rPr>
-          <w:rFonts w:ascii="Times New Roman" w:hAnsi="Times New Roman" w:cs="Times New Roman"/>
-          <w:sz w:val="20"/>
-          <w:szCs w:val="20"/>
-        </w:rPr>
-        <w:t xml:space="preserve"> and </w:t>
-      </w:r>
-      <w:r>
-        <w:rPr>
-          <w:rFonts w:ascii="Times New Roman" w:hAnsi="Times New Roman" w:cs="Times New Roman"/>
-          <w:sz w:val="20"/>
-          <w:szCs w:val="20"/>
-        </w:rPr>
-        <w:t xml:space="preserve">we believe </w:t>
-      </w:r>
-      <w:r>
-        <w:rPr>
-          <w:rFonts w:ascii="Times New Roman" w:hAnsi="Times New Roman" w:cs="Times New Roman"/>
-          <w:sz w:val="20"/>
-          <w:szCs w:val="20"/>
-        </w:rPr>
-        <w:t>is better served as an entirely separate report</w:t>
-      </w:r>
-      <w:r>
-        <w:rPr>
-          <w:rFonts w:ascii="Times New Roman" w:hAnsi="Times New Roman" w:cs="Times New Roman"/>
-          <w:sz w:val="20"/>
-          <w:szCs w:val="20"/>
-        </w:rPr>
-        <w:t>.</w:t>
-      </w:r>
-      <w:r>
-        <w:rPr>
-          <w:rFonts w:ascii="Times New Roman" w:hAnsi="Times New Roman" w:cs="Times New Roman"/>
-          <w:sz w:val="20"/>
-          <w:szCs w:val="20"/>
-        </w:rPr>
-        <w:t xml:space="preserve"> </w:t>
-      </w:r>
-      <w:r>
-        <w:rPr>
-          <w:rFonts w:ascii="Times New Roman" w:hAnsi="Times New Roman" w:cs="Times New Roman"/>
-          <w:sz w:val="20"/>
-          <w:szCs w:val="20"/>
-        </w:rPr>
-        <w:t xml:space="preserve"> </w:t>
-      </w:r>
-      <w:r>
-        <w:rPr>
-          <w:rFonts w:ascii="Times New Roman" w:hAnsi="Times New Roman" w:cs="Times New Roman"/>
-          <w:sz w:val="20"/>
-          <w:szCs w:val="20"/>
-        </w:rPr>
-        <w:t>We have amended our discussion to state that while oxidative stress is one potential mechanism, this report does not conclusively prove that hypothesis to be true.</w:t>
+          <w:b/>
+          <w:sz w:val="20"/>
+          <w:szCs w:val="20"/>
+        </w:rPr>
+        <w:t>…</w:t>
+      </w:r>
+      <w:r>
+        <w:rPr>
+          <w:rFonts w:ascii="Times New Roman" w:hAnsi="Times New Roman" w:cs="Times New Roman"/>
+          <w:b/>
+          <w:sz w:val="20"/>
+          <w:szCs w:val="20"/>
+        </w:rPr>
+        <w:t>Future studies with more robust measurements of mitochondrial function and the oxidative stress response will provide more mechanistic insight into this process</w:t>
+      </w:r>
+      <w:r>
+        <w:rPr>
+          <w:rFonts w:ascii="Times New Roman" w:hAnsi="Times New Roman" w:cs="Times New Roman"/>
+          <w:b/>
+          <w:sz w:val="20"/>
+          <w:szCs w:val="20"/>
+        </w:rPr>
+        <w:t>.”</w:t>
       </w:r>
     </w:p>
     <w:p>
       <w:pPr>
         <w:rPr>
           <w:rFonts w:ascii="Times New Roman" w:hAnsi="Times New Roman" w:cs="Times New Roman"/>
-          <w:color w:val="FF0000"/>
           <w:sz w:val="20"/>
           <w:szCs w:val="20"/>
         </w:rPr>
@@ -10994,43 +10762,176 @@
       <w:r>
         <w:rPr>
           <w:rFonts w:ascii="Times New Roman" w:hAnsi="Times New Roman" w:cs="Times New Roman"/>
-          <w:color w:val="FF0000"/>
-          <w:sz w:val="20"/>
-          <w:szCs w:val="20"/>
-        </w:rPr>
-        <w:t xml:space="preserve">Finally, the purpose of the idea was to determine if the animals develop a form of </w:t>
-      </w:r>
-      <w:commentRangeStart w:id="10"/>
-      <w:r>
-        <w:rPr>
-          <w:rFonts w:ascii="Times New Roman" w:hAnsi="Times New Roman" w:cs="Times New Roman"/>
-          <w:color w:val="FF0000"/>
-          <w:sz w:val="20"/>
-          <w:szCs w:val="20"/>
-        </w:rPr>
-        <w:t xml:space="preserve">metabolic disease </w:t>
-      </w:r>
-      <w:commentRangeEnd w:id="10"/>
-      <w:r>
-        <w:rPr>
-          <w:rStyle w:val="CommentReference"/>
-        </w:rPr>
-        <w:commentReference w:id="10"/>
-      </w:r>
-      <w:r>
-        <w:rPr>
-          <w:rFonts w:ascii="Times New Roman" w:hAnsi="Times New Roman" w:cs="Times New Roman"/>
-          <w:color w:val="FF0000"/>
-          <w:sz w:val="20"/>
-          <w:szCs w:val="20"/>
-        </w:rPr>
-        <w:t>after the EPFR exposure. Thus the authors provided the animals with a HFD, however based on the way the data are presented it is challenging to determine if the HFD actually had an effect. Specifically, there is no attempt to determine if the mice develop any sort of glucose intolerance or insulin intolerance while on the HFD.</w:t>
+          <w:sz w:val="20"/>
+          <w:szCs w:val="20"/>
+        </w:rPr>
+        <w:lastRenderedPageBreak/>
+        <w:t xml:space="preserve">We also cite the work of Siegel </w:t>
+      </w:r>
+      <w:r>
+        <w:rPr>
+          <w:rFonts w:ascii="Times New Roman" w:hAnsi="Times New Roman" w:cs="Times New Roman"/>
+          <w:i/>
+          <w:sz w:val="20"/>
+          <w:szCs w:val="20"/>
+        </w:rPr>
+        <w:t>et al</w:t>
+      </w:r>
+      <w:r>
+        <w:rPr>
+          <w:rFonts w:ascii="Times New Roman" w:hAnsi="Times New Roman" w:cs="Times New Roman"/>
+          <w:sz w:val="20"/>
+          <w:szCs w:val="20"/>
+        </w:rPr>
+        <w:t xml:space="preserve">., who have previously shown that mild oxidative stress reduces mitochondrial function </w:t>
+      </w:r>
+      <w:r>
+        <w:rPr>
+          <w:rFonts w:ascii="Times New Roman" w:hAnsi="Times New Roman" w:cs="Times New Roman"/>
+          <w:i/>
+          <w:sz w:val="20"/>
+          <w:szCs w:val="20"/>
+        </w:rPr>
+        <w:t>in vivo</w:t>
+      </w:r>
+      <w:r>
+        <w:rPr>
+          <w:rFonts w:ascii="Times New Roman" w:hAnsi="Times New Roman" w:cs="Times New Roman"/>
+          <w:sz w:val="20"/>
+          <w:szCs w:val="20"/>
+        </w:rPr>
+        <w:t xml:space="preserve">, but </w:t>
+      </w:r>
+      <w:r>
+        <w:rPr>
+          <w:rFonts w:ascii="Times New Roman" w:hAnsi="Times New Roman" w:cs="Times New Roman"/>
+          <w:i/>
+          <w:sz w:val="20"/>
+          <w:szCs w:val="20"/>
+        </w:rPr>
+        <w:t>ex vivo</w:t>
+      </w:r>
+      <w:r>
+        <w:rPr>
+          <w:rFonts w:ascii="Times New Roman" w:hAnsi="Times New Roman" w:cs="Times New Roman"/>
+          <w:sz w:val="20"/>
+          <w:szCs w:val="20"/>
+        </w:rPr>
+        <w:t xml:space="preserve"> measurements of skeletal muscle respiratory capacity in these same mice </w:t>
+      </w:r>
+      <w:r>
+        <w:rPr>
+          <w:rFonts w:ascii="Times New Roman" w:hAnsi="Times New Roman" w:cs="Times New Roman"/>
+          <w:sz w:val="20"/>
+          <w:szCs w:val="20"/>
+        </w:rPr>
+        <w:t xml:space="preserve">are </w:t>
+      </w:r>
+      <w:r>
+        <w:rPr>
+          <w:rFonts w:ascii="Times New Roman" w:hAnsi="Times New Roman" w:cs="Times New Roman"/>
+          <w:sz w:val="20"/>
+          <w:szCs w:val="20"/>
+        </w:rPr>
+        <w:t xml:space="preserve">not impaired, suggesting that the humeral milieu is important for determining how oxidative stress regulates skeletal muscle mitochondrial function. </w:t>
+      </w:r>
+      <w:r>
+        <w:rPr>
+          <w:rFonts w:ascii="Times New Roman" w:hAnsi="Times New Roman" w:cs="Times New Roman"/>
+          <w:sz w:val="20"/>
+          <w:szCs w:val="20"/>
+        </w:rPr>
+        <w:t>Thus,</w:t>
+      </w:r>
+      <w:r>
+        <w:rPr>
+          <w:rFonts w:ascii="Times New Roman" w:hAnsi="Times New Roman" w:cs="Times New Roman"/>
+          <w:sz w:val="20"/>
+          <w:szCs w:val="20"/>
+        </w:rPr>
+        <w:t xml:space="preserve"> while more functional data may prove useful to us, </w:t>
+      </w:r>
+      <w:r>
+        <w:rPr>
+          <w:rFonts w:ascii="Times New Roman" w:hAnsi="Times New Roman" w:cs="Times New Roman"/>
+          <w:sz w:val="20"/>
+          <w:szCs w:val="20"/>
+        </w:rPr>
+        <w:t>it is</w:t>
+      </w:r>
+      <w:r>
+        <w:rPr>
+          <w:rFonts w:ascii="Times New Roman" w:hAnsi="Times New Roman" w:cs="Times New Roman"/>
+          <w:sz w:val="20"/>
+          <w:szCs w:val="20"/>
+        </w:rPr>
+        <w:t xml:space="preserve"> equally possible</w:t>
+      </w:r>
+      <w:r>
+        <w:rPr>
+          <w:rFonts w:ascii="Times New Roman" w:hAnsi="Times New Roman" w:cs="Times New Roman"/>
+          <w:sz w:val="20"/>
+          <w:szCs w:val="20"/>
+        </w:rPr>
+        <w:t xml:space="preserve"> that data from </w:t>
+      </w:r>
+      <w:r>
+        <w:rPr>
+          <w:rFonts w:ascii="Times New Roman" w:hAnsi="Times New Roman" w:cs="Times New Roman"/>
+          <w:i/>
+          <w:sz w:val="20"/>
+          <w:szCs w:val="20"/>
+        </w:rPr>
+        <w:t>ex vivo</w:t>
+      </w:r>
+      <w:r>
+        <w:rPr>
+          <w:rFonts w:ascii="Times New Roman" w:hAnsi="Times New Roman" w:cs="Times New Roman"/>
+          <w:sz w:val="20"/>
+          <w:szCs w:val="20"/>
+        </w:rPr>
+        <w:t xml:space="preserve"> </w:t>
+      </w:r>
+      <w:proofErr w:type="spellStart"/>
+      <w:r>
+        <w:rPr>
+          <w:rFonts w:ascii="Times New Roman" w:hAnsi="Times New Roman" w:cs="Times New Roman"/>
+          <w:sz w:val="20"/>
+          <w:szCs w:val="20"/>
+        </w:rPr>
+        <w:t>respirometry</w:t>
+      </w:r>
+      <w:proofErr w:type="spellEnd"/>
+      <w:r>
+        <w:rPr>
+          <w:rFonts w:ascii="Times New Roman" w:hAnsi="Times New Roman" w:cs="Times New Roman"/>
+          <w:sz w:val="20"/>
+          <w:szCs w:val="20"/>
+        </w:rPr>
+        <w:t xml:space="preserve"> experiments may not </w:t>
+      </w:r>
+      <w:r>
+        <w:rPr>
+          <w:rFonts w:ascii="Times New Roman" w:hAnsi="Times New Roman" w:cs="Times New Roman"/>
+          <w:sz w:val="20"/>
+          <w:szCs w:val="20"/>
+        </w:rPr>
+        <w:t>provide us with a compelling answer</w:t>
+      </w:r>
+      <w:r>
+        <w:rPr>
+          <w:rFonts w:ascii="Times New Roman" w:hAnsi="Times New Roman" w:cs="Times New Roman"/>
+          <w:sz w:val="20"/>
+          <w:szCs w:val="20"/>
+        </w:rPr>
+        <w:t>.</w:t>
       </w:r>
     </w:p>
     <w:p>
       <w:pPr>
         <w:rPr>
           <w:rFonts w:ascii="Times New Roman" w:hAnsi="Times New Roman" w:cs="Times New Roman"/>
+          <w:color w:val="FF0000"/>
           <w:sz w:val="20"/>
           <w:szCs w:val="20"/>
         </w:rPr>
@@ -11038,10 +10939,695 @@
       <w:r>
         <w:rPr>
           <w:rFonts w:ascii="Times New Roman" w:hAnsi="Times New Roman" w:cs="Times New Roman"/>
-          <w:sz w:val="20"/>
-          <w:szCs w:val="20"/>
-        </w:rPr>
-        <w:lastRenderedPageBreak/>
+          <w:color w:val="FF0000"/>
+          <w:sz w:val="20"/>
+          <w:szCs w:val="20"/>
+        </w:rPr>
+        <w:t xml:space="preserve">In the same line of thinking, the discussion provides extended discussions on oxidative stress, yet the submission does not provide a single measure of oxidative stress. </w:t>
+      </w:r>
+    </w:p>
+    <w:p>
+      <w:pPr>
+        <w:rPr>
+          <w:rFonts w:ascii="Times New Roman" w:hAnsi="Times New Roman" w:cs="Times New Roman"/>
+          <w:sz w:val="20"/>
+          <w:szCs w:val="20"/>
+        </w:rPr>
+      </w:pPr>
+      <w:r>
+        <w:rPr>
+          <w:rFonts w:ascii="Times New Roman" w:hAnsi="Times New Roman" w:cs="Times New Roman"/>
+          <w:sz w:val="20"/>
+          <w:szCs w:val="20"/>
+        </w:rPr>
+        <w:t>We agree with this reviewer and have extended our findings in the revised manuscrip</w:t>
+      </w:r>
+      <w:r>
+        <w:rPr>
+          <w:rFonts w:ascii="Times New Roman" w:hAnsi="Times New Roman" w:cs="Times New Roman"/>
+          <w:sz w:val="20"/>
+          <w:szCs w:val="20"/>
+        </w:rPr>
+        <w:t>t to include measurement of</w:t>
+      </w:r>
+      <w:r>
+        <w:rPr>
+          <w:rFonts w:ascii="Times New Roman" w:hAnsi="Times New Roman" w:cs="Times New Roman"/>
+          <w:sz w:val="20"/>
+          <w:szCs w:val="20"/>
+        </w:rPr>
+        <w:t xml:space="preserve"> genes</w:t>
+      </w:r>
+      <w:r>
+        <w:rPr>
+          <w:rFonts w:ascii="Times New Roman" w:hAnsi="Times New Roman" w:cs="Times New Roman"/>
+          <w:sz w:val="20"/>
+          <w:szCs w:val="20"/>
+        </w:rPr>
+        <w:t xml:space="preserve"> known to be</w:t>
+      </w:r>
+      <w:r>
+        <w:rPr>
+          <w:rFonts w:ascii="Times New Roman" w:hAnsi="Times New Roman" w:cs="Times New Roman"/>
+          <w:sz w:val="20"/>
+          <w:szCs w:val="20"/>
+        </w:rPr>
+        <w:t xml:space="preserve"> upregulated </w:t>
+      </w:r>
+      <w:r>
+        <w:rPr>
+          <w:rFonts w:ascii="Times New Roman" w:hAnsi="Times New Roman" w:cs="Times New Roman"/>
+          <w:sz w:val="20"/>
+          <w:szCs w:val="20"/>
+        </w:rPr>
+        <w:t>in response to</w:t>
+      </w:r>
+      <w:r>
+        <w:rPr>
+          <w:rFonts w:ascii="Times New Roman" w:hAnsi="Times New Roman" w:cs="Times New Roman"/>
+          <w:sz w:val="20"/>
+          <w:szCs w:val="20"/>
+        </w:rPr>
+        <w:t xml:space="preserve"> oxidative stress. </w:t>
+      </w:r>
+      <w:r>
+        <w:rPr>
+          <w:rFonts w:ascii="Times New Roman" w:hAnsi="Times New Roman" w:cs="Times New Roman"/>
+          <w:sz w:val="20"/>
+          <w:szCs w:val="20"/>
+        </w:rPr>
+        <w:t>We found that mRNA for</w:t>
+      </w:r>
+      <w:r>
+        <w:rPr>
+          <w:rFonts w:ascii="Times New Roman" w:hAnsi="Times New Roman" w:cs="Times New Roman"/>
+          <w:sz w:val="20"/>
+          <w:szCs w:val="20"/>
+        </w:rPr>
+        <w:t xml:space="preserve"> the antioxidant genes </w:t>
+      </w:r>
+      <w:r>
+        <w:rPr>
+          <w:rFonts w:ascii="Times New Roman" w:hAnsi="Times New Roman" w:cs="Times New Roman"/>
+          <w:i/>
+          <w:sz w:val="20"/>
+          <w:szCs w:val="20"/>
+        </w:rPr>
+        <w:t>Sod1</w:t>
+      </w:r>
+      <w:r>
+        <w:rPr>
+          <w:rFonts w:ascii="Times New Roman" w:hAnsi="Times New Roman" w:cs="Times New Roman"/>
+          <w:sz w:val="20"/>
+          <w:szCs w:val="20"/>
+        </w:rPr>
+        <w:t xml:space="preserve">, </w:t>
+      </w:r>
+      <w:r>
+        <w:rPr>
+          <w:rFonts w:ascii="Times New Roman" w:hAnsi="Times New Roman" w:cs="Times New Roman"/>
+          <w:i/>
+          <w:sz w:val="20"/>
+          <w:szCs w:val="20"/>
+        </w:rPr>
+        <w:t>Sod2</w:t>
+      </w:r>
+      <w:r>
+        <w:rPr>
+          <w:rFonts w:ascii="Times New Roman" w:hAnsi="Times New Roman" w:cs="Times New Roman"/>
+          <w:sz w:val="20"/>
+          <w:szCs w:val="20"/>
+        </w:rPr>
+        <w:t xml:space="preserve">, </w:t>
+      </w:r>
+      <w:r>
+        <w:rPr>
+          <w:rFonts w:ascii="Times New Roman" w:hAnsi="Times New Roman" w:cs="Times New Roman"/>
+          <w:i/>
+          <w:sz w:val="20"/>
+          <w:szCs w:val="20"/>
+        </w:rPr>
+        <w:t>Cat</w:t>
+      </w:r>
+      <w:r>
+        <w:rPr>
+          <w:rFonts w:ascii="Times New Roman" w:hAnsi="Times New Roman" w:cs="Times New Roman"/>
+          <w:sz w:val="20"/>
+          <w:szCs w:val="20"/>
+        </w:rPr>
+        <w:t xml:space="preserve">, </w:t>
+      </w:r>
+      <w:r>
+        <w:rPr>
+          <w:rFonts w:ascii="Times New Roman" w:hAnsi="Times New Roman" w:cs="Times New Roman"/>
+          <w:i/>
+          <w:sz w:val="20"/>
+          <w:szCs w:val="20"/>
+        </w:rPr>
+        <w:t>Gpx1</w:t>
+      </w:r>
+      <w:r>
+        <w:rPr>
+          <w:rFonts w:ascii="Times New Roman" w:hAnsi="Times New Roman" w:cs="Times New Roman"/>
+          <w:sz w:val="20"/>
+          <w:szCs w:val="20"/>
+        </w:rPr>
+        <w:t xml:space="preserve"> and </w:t>
+      </w:r>
+      <w:proofErr w:type="spellStart"/>
+      <w:r>
+        <w:rPr>
+          <w:rFonts w:ascii="Times New Roman" w:hAnsi="Times New Roman" w:cs="Times New Roman"/>
+          <w:i/>
+          <w:sz w:val="20"/>
+          <w:szCs w:val="20"/>
+        </w:rPr>
+        <w:t>Gclm</w:t>
+      </w:r>
+      <w:proofErr w:type="spellEnd"/>
+      <w:r>
+        <w:rPr>
+          <w:rFonts w:ascii="Times New Roman" w:hAnsi="Times New Roman" w:cs="Times New Roman"/>
+          <w:sz w:val="20"/>
+          <w:szCs w:val="20"/>
+        </w:rPr>
+        <w:t xml:space="preserve"> were all increased in the mice exposed to MCP230, whereas </w:t>
+      </w:r>
+      <w:r>
+        <w:rPr>
+          <w:rFonts w:ascii="Times New Roman" w:hAnsi="Times New Roman" w:cs="Times New Roman"/>
+          <w:i/>
+          <w:sz w:val="20"/>
+          <w:szCs w:val="20"/>
+        </w:rPr>
+        <w:t>Ucp2</w:t>
+      </w:r>
+      <w:r>
+        <w:rPr>
+          <w:rFonts w:ascii="Times New Roman" w:hAnsi="Times New Roman" w:cs="Times New Roman"/>
+          <w:sz w:val="20"/>
+          <w:szCs w:val="20"/>
+        </w:rPr>
+        <w:t xml:space="preserve">, an uncoupling protein known to be induced in response to oxidative stress as a means to reduce endogenous ROS production was also elevated. </w:t>
+      </w:r>
+      <w:r>
+        <w:rPr>
+          <w:rFonts w:ascii="Times New Roman" w:hAnsi="Times New Roman" w:cs="Times New Roman"/>
+          <w:sz w:val="20"/>
+          <w:szCs w:val="20"/>
+        </w:rPr>
+        <w:t xml:space="preserve">This </w:t>
+      </w:r>
+      <w:r>
+        <w:rPr>
+          <w:rFonts w:ascii="Times New Roman" w:hAnsi="Times New Roman" w:cs="Times New Roman"/>
+          <w:sz w:val="20"/>
+          <w:szCs w:val="20"/>
+        </w:rPr>
+        <w:t xml:space="preserve">new </w:t>
+      </w:r>
+      <w:r>
+        <w:rPr>
+          <w:rFonts w:ascii="Times New Roman" w:hAnsi="Times New Roman" w:cs="Times New Roman"/>
+          <w:sz w:val="20"/>
+          <w:szCs w:val="20"/>
+        </w:rPr>
+        <w:t xml:space="preserve">data is provided </w:t>
+      </w:r>
+      <w:r>
+        <w:rPr>
+          <w:rFonts w:ascii="Times New Roman" w:hAnsi="Times New Roman" w:cs="Times New Roman"/>
+          <w:sz w:val="20"/>
+          <w:szCs w:val="20"/>
+        </w:rPr>
+        <w:t xml:space="preserve">here </w:t>
+      </w:r>
+      <w:r>
+        <w:rPr>
+          <w:rFonts w:ascii="Times New Roman" w:hAnsi="Times New Roman" w:cs="Times New Roman"/>
+          <w:sz w:val="20"/>
+          <w:szCs w:val="20"/>
+        </w:rPr>
+        <w:t xml:space="preserve">as part of </w:t>
+      </w:r>
+      <w:r>
+        <w:rPr>
+          <w:rFonts w:ascii="Times New Roman" w:hAnsi="Times New Roman" w:cs="Times New Roman"/>
+          <w:sz w:val="20"/>
+          <w:szCs w:val="20"/>
+        </w:rPr>
+        <w:t xml:space="preserve">one of </w:t>
+      </w:r>
+      <w:r>
+        <w:rPr>
+          <w:rFonts w:ascii="Times New Roman" w:hAnsi="Times New Roman" w:cs="Times New Roman"/>
+          <w:sz w:val="20"/>
+          <w:szCs w:val="20"/>
+        </w:rPr>
+        <w:t xml:space="preserve">our </w:t>
+      </w:r>
+      <w:r>
+        <w:rPr>
+          <w:rFonts w:ascii="Times New Roman" w:hAnsi="Times New Roman" w:cs="Times New Roman"/>
+          <w:sz w:val="20"/>
+          <w:szCs w:val="20"/>
+        </w:rPr>
+        <w:t xml:space="preserve">earlier </w:t>
+      </w:r>
+      <w:r>
+        <w:rPr>
+          <w:rFonts w:ascii="Times New Roman" w:hAnsi="Times New Roman" w:cs="Times New Roman"/>
+          <w:sz w:val="20"/>
+          <w:szCs w:val="20"/>
+        </w:rPr>
+        <w:t>response</w:t>
+      </w:r>
+      <w:r>
+        <w:rPr>
+          <w:rFonts w:ascii="Times New Roman" w:hAnsi="Times New Roman" w:cs="Times New Roman"/>
+          <w:sz w:val="20"/>
+          <w:szCs w:val="20"/>
+        </w:rPr>
+        <w:t>s</w:t>
+      </w:r>
+      <w:r>
+        <w:rPr>
+          <w:rFonts w:ascii="Times New Roman" w:hAnsi="Times New Roman" w:cs="Times New Roman"/>
+          <w:sz w:val="20"/>
+          <w:szCs w:val="20"/>
+        </w:rPr>
+        <w:t xml:space="preserve"> (</w:t>
+      </w:r>
+      <w:r>
+        <w:rPr>
+          <w:rFonts w:ascii="Times New Roman" w:hAnsi="Times New Roman" w:cs="Times New Roman"/>
+          <w:sz w:val="20"/>
+          <w:szCs w:val="20"/>
+        </w:rPr>
+        <w:t xml:space="preserve">reviewer #2, </w:t>
+      </w:r>
+      <w:r>
+        <w:rPr>
+          <w:rFonts w:ascii="Times New Roman" w:hAnsi="Times New Roman" w:cs="Times New Roman"/>
+          <w:sz w:val="20"/>
+          <w:szCs w:val="20"/>
+        </w:rPr>
+        <w:t xml:space="preserve">response 6, figure 6). </w:t>
+      </w:r>
+      <w:r>
+        <w:rPr>
+          <w:rFonts w:ascii="Times New Roman" w:hAnsi="Times New Roman" w:cs="Times New Roman"/>
+          <w:sz w:val="20"/>
+          <w:szCs w:val="20"/>
+        </w:rPr>
+        <w:t xml:space="preserve">Although we have not been able to measure oxidative stress directly, we think that this mRNA evidence is compelling enough to support our </w:t>
+      </w:r>
+      <w:r>
+        <w:rPr>
+          <w:rFonts w:ascii="Times New Roman" w:hAnsi="Times New Roman" w:cs="Times New Roman"/>
+          <w:sz w:val="20"/>
+          <w:szCs w:val="20"/>
+        </w:rPr>
+        <w:t>discussions on oxidative stress</w:t>
+      </w:r>
+      <w:r>
+        <w:rPr>
+          <w:rFonts w:ascii="Times New Roman" w:hAnsi="Times New Roman" w:cs="Times New Roman"/>
+          <w:sz w:val="20"/>
+          <w:szCs w:val="20"/>
+        </w:rPr>
+        <w:t>.</w:t>
+      </w:r>
+    </w:p>
+    <w:p>
+      <w:pPr>
+        <w:rPr>
+          <w:rFonts w:ascii="Times New Roman" w:hAnsi="Times New Roman" w:cs="Times New Roman"/>
+          <w:color w:val="FF0000"/>
+          <w:sz w:val="20"/>
+          <w:szCs w:val="20"/>
+        </w:rPr>
+      </w:pPr>
+      <w:r>
+        <w:rPr>
+          <w:rFonts w:ascii="Times New Roman" w:hAnsi="Times New Roman" w:cs="Times New Roman"/>
+          <w:color w:val="FF0000"/>
+          <w:sz w:val="20"/>
+          <w:szCs w:val="20"/>
+        </w:rPr>
+        <w:t xml:space="preserve">Also, there is </w:t>
+      </w:r>
+      <w:proofErr w:type="gramStart"/>
+      <w:r>
+        <w:rPr>
+          <w:rFonts w:ascii="Times New Roman" w:hAnsi="Times New Roman" w:cs="Times New Roman"/>
+          <w:color w:val="FF0000"/>
+          <w:sz w:val="20"/>
+          <w:szCs w:val="20"/>
+        </w:rPr>
+        <w:t>a disconnect</w:t>
+      </w:r>
+      <w:proofErr w:type="gramEnd"/>
+      <w:r>
+        <w:rPr>
+          <w:rFonts w:ascii="Times New Roman" w:hAnsi="Times New Roman" w:cs="Times New Roman"/>
+          <w:color w:val="FF0000"/>
+          <w:sz w:val="20"/>
+          <w:szCs w:val="20"/>
+        </w:rPr>
+        <w:t xml:space="preserve"> between the </w:t>
+      </w:r>
+      <w:proofErr w:type="spellStart"/>
+      <w:r>
+        <w:rPr>
+          <w:rFonts w:ascii="Times New Roman" w:hAnsi="Times New Roman" w:cs="Times New Roman"/>
+          <w:color w:val="FF0000"/>
+          <w:sz w:val="20"/>
+          <w:szCs w:val="20"/>
+        </w:rPr>
+        <w:t>mtDNA</w:t>
+      </w:r>
+      <w:proofErr w:type="spellEnd"/>
+      <w:r>
+        <w:rPr>
+          <w:rFonts w:ascii="Times New Roman" w:hAnsi="Times New Roman" w:cs="Times New Roman"/>
+          <w:color w:val="FF0000"/>
+          <w:sz w:val="20"/>
+          <w:szCs w:val="20"/>
+        </w:rPr>
+        <w:t xml:space="preserve"> results and the results obtained using the OXPHOS antibody with no clear explanation over why this may have occurred. Functional data or EM imaging likely would clear this up. </w:t>
+      </w:r>
+    </w:p>
+    <w:p>
+      <w:pPr>
+        <w:rPr>
+          <w:rFonts w:ascii="Times New Roman" w:hAnsi="Times New Roman" w:cs="Times New Roman"/>
+          <w:sz w:val="20"/>
+          <w:szCs w:val="20"/>
+        </w:rPr>
+      </w:pPr>
+      <w:r>
+        <w:rPr>
+          <w:rFonts w:ascii="Times New Roman" w:hAnsi="Times New Roman" w:cs="Times New Roman"/>
+          <w:sz w:val="20"/>
+          <w:szCs w:val="20"/>
+        </w:rPr>
+        <w:t>We have added to our di</w:t>
+      </w:r>
+      <w:r>
+        <w:rPr>
+          <w:rFonts w:ascii="Times New Roman" w:hAnsi="Times New Roman" w:cs="Times New Roman"/>
+          <w:sz w:val="20"/>
+          <w:szCs w:val="20"/>
+        </w:rPr>
+        <w:t>scussion about this disconnect and followed up with new analyses of the upstream regulators of mitochondrial biogenesis (see figure</w:t>
+      </w:r>
+      <w:r>
+        <w:rPr>
+          <w:rFonts w:ascii="Times New Roman" w:hAnsi="Times New Roman" w:cs="Times New Roman"/>
+          <w:sz w:val="20"/>
+          <w:szCs w:val="20"/>
+        </w:rPr>
+        <w:t xml:space="preserve"> 3, </w:t>
+      </w:r>
+      <w:r>
+        <w:rPr>
+          <w:rFonts w:ascii="Times New Roman" w:hAnsi="Times New Roman" w:cs="Times New Roman"/>
+          <w:sz w:val="20"/>
+          <w:szCs w:val="20"/>
+        </w:rPr>
+        <w:t xml:space="preserve">reviewer 1, </w:t>
+      </w:r>
+      <w:r>
+        <w:rPr>
+          <w:rFonts w:ascii="Times New Roman" w:hAnsi="Times New Roman" w:cs="Times New Roman"/>
+          <w:sz w:val="20"/>
+          <w:szCs w:val="20"/>
+        </w:rPr>
+        <w:t xml:space="preserve">response </w:t>
+      </w:r>
+      <w:r>
+        <w:rPr>
+          <w:rFonts w:ascii="Times New Roman" w:hAnsi="Times New Roman" w:cs="Times New Roman"/>
+          <w:sz w:val="20"/>
+          <w:szCs w:val="20"/>
+        </w:rPr>
+        <w:t>4</w:t>
+      </w:r>
+      <w:r>
+        <w:rPr>
+          <w:rFonts w:ascii="Times New Roman" w:hAnsi="Times New Roman" w:cs="Times New Roman"/>
+          <w:sz w:val="20"/>
+          <w:szCs w:val="20"/>
+        </w:rPr>
+        <w:t xml:space="preserve">). As we explain above, we do not think additional functional experiments </w:t>
+      </w:r>
+      <w:r>
+        <w:rPr>
+          <w:rFonts w:ascii="Times New Roman" w:hAnsi="Times New Roman" w:cs="Times New Roman"/>
+          <w:sz w:val="20"/>
+          <w:szCs w:val="20"/>
+        </w:rPr>
+        <w:t xml:space="preserve">or EM </w:t>
+      </w:r>
+      <w:r>
+        <w:rPr>
+          <w:rFonts w:ascii="Times New Roman" w:hAnsi="Times New Roman" w:cs="Times New Roman"/>
+          <w:sz w:val="20"/>
+          <w:szCs w:val="20"/>
+        </w:rPr>
+        <w:t xml:space="preserve">data </w:t>
+      </w:r>
+      <w:r>
+        <w:rPr>
+          <w:rFonts w:ascii="Times New Roman" w:hAnsi="Times New Roman" w:cs="Times New Roman"/>
+          <w:sz w:val="20"/>
+          <w:szCs w:val="20"/>
+        </w:rPr>
+        <w:t xml:space="preserve">would provide us with </w:t>
+      </w:r>
+      <w:r>
+        <w:rPr>
+          <w:rFonts w:ascii="Times New Roman" w:hAnsi="Times New Roman" w:cs="Times New Roman"/>
+          <w:sz w:val="20"/>
+          <w:szCs w:val="20"/>
+        </w:rPr>
+        <w:t xml:space="preserve">any direct </w:t>
+      </w:r>
+      <w:r>
+        <w:rPr>
+          <w:rFonts w:ascii="Times New Roman" w:hAnsi="Times New Roman" w:cs="Times New Roman"/>
+          <w:sz w:val="20"/>
+          <w:szCs w:val="20"/>
+        </w:rPr>
+        <w:t>answers</w:t>
+      </w:r>
+      <w:r>
+        <w:rPr>
+          <w:rFonts w:ascii="Times New Roman" w:hAnsi="Times New Roman" w:cs="Times New Roman"/>
+          <w:sz w:val="20"/>
+          <w:szCs w:val="20"/>
+        </w:rPr>
+        <w:t xml:space="preserve"> </w:t>
+      </w:r>
+      <w:r>
+        <w:rPr>
+          <w:rFonts w:ascii="Times New Roman" w:hAnsi="Times New Roman" w:cs="Times New Roman"/>
+          <w:sz w:val="20"/>
+          <w:szCs w:val="20"/>
+        </w:rPr>
+        <w:t>about this disconnect</w:t>
+      </w:r>
+      <w:r>
+        <w:rPr>
+          <w:rFonts w:ascii="Times New Roman" w:hAnsi="Times New Roman" w:cs="Times New Roman"/>
+          <w:sz w:val="20"/>
+          <w:szCs w:val="20"/>
+        </w:rPr>
+        <w:t xml:space="preserve"> </w:t>
+      </w:r>
+      <w:r>
+        <w:rPr>
+          <w:rFonts w:ascii="Times New Roman" w:hAnsi="Times New Roman" w:cs="Times New Roman"/>
+          <w:sz w:val="20"/>
+          <w:szCs w:val="20"/>
+        </w:rPr>
+        <w:t>and cite the work of Siegel et al (2011) as to what we think is happening.</w:t>
+      </w:r>
+    </w:p>
+    <w:p>
+      <w:pPr>
+        <w:rPr>
+          <w:rFonts w:ascii="Times New Roman" w:hAnsi="Times New Roman" w:cs="Times New Roman"/>
+          <w:color w:val="FF0000"/>
+          <w:sz w:val="20"/>
+          <w:szCs w:val="20"/>
+        </w:rPr>
+      </w:pPr>
+      <w:r>
+        <w:rPr>
+          <w:rFonts w:ascii="Times New Roman" w:hAnsi="Times New Roman" w:cs="Times New Roman"/>
+          <w:color w:val="FF0000"/>
+          <w:sz w:val="20"/>
+          <w:szCs w:val="20"/>
+        </w:rPr>
+        <w:t xml:space="preserve">Providing some sort of intervention that targets the skeletal muscle mitochondria to prevent the overall phenotype induced by the EPFR would significantly strengthen the study. </w:t>
+      </w:r>
+    </w:p>
+    <w:p>
+      <w:pPr>
+        <w:rPr>
+          <w:rFonts w:ascii="Times New Roman" w:hAnsi="Times New Roman" w:cs="Times New Roman"/>
+          <w:sz w:val="20"/>
+          <w:szCs w:val="20"/>
+        </w:rPr>
+      </w:pPr>
+      <w:r>
+        <w:rPr>
+          <w:rFonts w:ascii="Times New Roman" w:hAnsi="Times New Roman" w:cs="Times New Roman"/>
+          <w:sz w:val="20"/>
+          <w:szCs w:val="20"/>
+        </w:rPr>
+        <w:t>We have a follow up study planned that tests our oxidative stress hypothesis</w:t>
+      </w:r>
+      <w:r>
+        <w:rPr>
+          <w:rFonts w:ascii="Times New Roman" w:hAnsi="Times New Roman" w:cs="Times New Roman"/>
+          <w:sz w:val="20"/>
+          <w:szCs w:val="20"/>
+        </w:rPr>
+        <w:t xml:space="preserve"> and aims to prevent the phenotype we report in this manuscript</w:t>
+      </w:r>
+      <w:r>
+        <w:rPr>
+          <w:rFonts w:ascii="Times New Roman" w:hAnsi="Times New Roman" w:cs="Times New Roman"/>
+          <w:sz w:val="20"/>
+          <w:szCs w:val="20"/>
+        </w:rPr>
+        <w:t xml:space="preserve">. This </w:t>
+      </w:r>
+      <w:r>
+        <w:rPr>
+          <w:rFonts w:ascii="Times New Roman" w:hAnsi="Times New Roman" w:cs="Times New Roman"/>
+          <w:sz w:val="20"/>
+          <w:szCs w:val="20"/>
+        </w:rPr>
+        <w:t xml:space="preserve">newer </w:t>
+      </w:r>
+      <w:r>
+        <w:rPr>
+          <w:rFonts w:ascii="Times New Roman" w:hAnsi="Times New Roman" w:cs="Times New Roman"/>
+          <w:sz w:val="20"/>
+          <w:szCs w:val="20"/>
+        </w:rPr>
+        <w:t xml:space="preserve">work, while </w:t>
+      </w:r>
+      <w:r>
+        <w:rPr>
+          <w:rFonts w:ascii="Times New Roman" w:hAnsi="Times New Roman" w:cs="Times New Roman"/>
+          <w:sz w:val="20"/>
+          <w:szCs w:val="20"/>
+        </w:rPr>
+        <w:t xml:space="preserve">closely </w:t>
+      </w:r>
+      <w:r>
+        <w:rPr>
+          <w:rFonts w:ascii="Times New Roman" w:hAnsi="Times New Roman" w:cs="Times New Roman"/>
+          <w:sz w:val="20"/>
+          <w:szCs w:val="20"/>
+        </w:rPr>
+        <w:t>related, is well beyond the scope of the current study</w:t>
+      </w:r>
+      <w:r>
+        <w:rPr>
+          <w:rFonts w:ascii="Times New Roman" w:hAnsi="Times New Roman" w:cs="Times New Roman"/>
+          <w:sz w:val="20"/>
+          <w:szCs w:val="20"/>
+        </w:rPr>
+        <w:t xml:space="preserve"> and </w:t>
+      </w:r>
+      <w:r>
+        <w:rPr>
+          <w:rFonts w:ascii="Times New Roman" w:hAnsi="Times New Roman" w:cs="Times New Roman"/>
+          <w:sz w:val="20"/>
+          <w:szCs w:val="20"/>
+        </w:rPr>
+        <w:t xml:space="preserve">we believe </w:t>
+      </w:r>
+      <w:r>
+        <w:rPr>
+          <w:rFonts w:ascii="Times New Roman" w:hAnsi="Times New Roman" w:cs="Times New Roman"/>
+          <w:sz w:val="20"/>
+          <w:szCs w:val="20"/>
+        </w:rPr>
+        <w:t>is better served as an entirely separate report</w:t>
+      </w:r>
+      <w:r>
+        <w:rPr>
+          <w:rFonts w:ascii="Times New Roman" w:hAnsi="Times New Roman" w:cs="Times New Roman"/>
+          <w:sz w:val="20"/>
+          <w:szCs w:val="20"/>
+        </w:rPr>
+        <w:t>.</w:t>
+      </w:r>
+      <w:r>
+        <w:rPr>
+          <w:rFonts w:ascii="Times New Roman" w:hAnsi="Times New Roman" w:cs="Times New Roman"/>
+          <w:sz w:val="20"/>
+          <w:szCs w:val="20"/>
+        </w:rPr>
+        <w:t xml:space="preserve"> </w:t>
+      </w:r>
+      <w:r>
+        <w:rPr>
+          <w:rFonts w:ascii="Times New Roman" w:hAnsi="Times New Roman" w:cs="Times New Roman"/>
+          <w:sz w:val="20"/>
+          <w:szCs w:val="20"/>
+        </w:rPr>
+        <w:t xml:space="preserve"> </w:t>
+      </w:r>
+      <w:r>
+        <w:rPr>
+          <w:rFonts w:ascii="Times New Roman" w:hAnsi="Times New Roman" w:cs="Times New Roman"/>
+          <w:sz w:val="20"/>
+          <w:szCs w:val="20"/>
+        </w:rPr>
+        <w:t>We have amended our discussion to state that while oxidative stress is one potential mechanism, this report does not conclusively prove that hypothesis to be true.</w:t>
+      </w:r>
+    </w:p>
+    <w:p>
+      <w:pPr>
+        <w:rPr>
+          <w:rFonts w:ascii="Times New Roman" w:hAnsi="Times New Roman" w:cs="Times New Roman"/>
+          <w:color w:val="FF0000"/>
+          <w:sz w:val="20"/>
+          <w:szCs w:val="20"/>
+        </w:rPr>
+      </w:pPr>
+      <w:r>
+        <w:rPr>
+          <w:rFonts w:ascii="Times New Roman" w:hAnsi="Times New Roman" w:cs="Times New Roman"/>
+          <w:color w:val="FF0000"/>
+          <w:sz w:val="20"/>
+          <w:szCs w:val="20"/>
+        </w:rPr>
+        <w:t>Finally, the purpose of the idea was to determine if the animals develop a form of metabolic disease after the EPFR exposure. Thus the authors provided the animals with a HFD, however based on the way the data are presented it is challenging to determine if the HFD actually had an effect. Specifically, there is no attempt to determine if the mice develop any sort of glucose intolerance or insulin intolerance while on the HFD.</w:t>
+      </w:r>
+    </w:p>
+    <w:p>
+      <w:pPr>
+        <w:rPr>
+          <w:rFonts w:ascii="Times New Roman" w:hAnsi="Times New Roman" w:cs="Times New Roman"/>
+          <w:sz w:val="20"/>
+          <w:szCs w:val="20"/>
+        </w:rPr>
+      </w:pPr>
+      <w:r>
+        <w:rPr>
+          <w:rFonts w:ascii="Times New Roman" w:hAnsi="Times New Roman" w:cs="Times New Roman"/>
+          <w:sz w:val="20"/>
+          <w:szCs w:val="20"/>
+        </w:rPr>
         <w:t xml:space="preserve">All our mice were exposed to a high fat diet to induce obesity and our intention was to assess whether acute </w:t>
       </w:r>
       <w:r>
@@ -11117,7 +11703,8 @@
         </w:rPr>
         <w:t xml:space="preserve"> found that all groups of mice responded similarly to the HFD with regards to fasting glucose and insulin concentrations (and HOMA-IR). These levels, while not different between the groups, were (at least in our hands) elevated compared to non-obese mice of a similar age on a </w:t>
       </w:r>
-      <w:commentRangeStart w:id="11"/>
+      <w:commentRangeStart w:id="2"/>
+      <w:commentRangeStart w:id="3"/>
       <w:r>
         <w:rPr>
           <w:rFonts w:ascii="Times New Roman" w:hAnsi="Times New Roman" w:cs="Times New Roman"/>
@@ -11126,12 +11713,19 @@
         </w:rPr>
         <w:t>standard rodent chow diet</w:t>
       </w:r>
-      <w:commentRangeEnd w:id="11"/>
+      <w:commentRangeEnd w:id="2"/>
       <w:r>
         <w:rPr>
           <w:rStyle w:val="CommentReference"/>
         </w:rPr>
-        <w:commentReference w:id="11"/>
+        <w:commentReference w:id="2"/>
+      </w:r>
+      <w:commentRangeEnd w:id="3"/>
+      <w:r>
+        <w:rPr>
+          <w:rStyle w:val="CommentReference"/>
+        </w:rPr>
+        <w:commentReference w:id="3"/>
       </w:r>
       <w:r>
         <w:rPr>
@@ -11147,49 +11741,39 @@
           <w:sz w:val="20"/>
           <w:szCs w:val="20"/>
         </w:rPr>
-        <w:t xml:space="preserve">We have presented new data regarding insulin sensitivity and limited our statements regarding metabolic syndrome in our responses </w:t>
-      </w:r>
-      <w:commentRangeStart w:id="12"/>
-      <w:r>
-        <w:rPr>
-          <w:rFonts w:ascii="Times New Roman" w:hAnsi="Times New Roman" w:cs="Times New Roman"/>
-          <w:sz w:val="20"/>
-          <w:szCs w:val="20"/>
-        </w:rPr>
-        <w:t>above</w:t>
-      </w:r>
-      <w:commentRangeEnd w:id="12"/>
-      <w:r>
-        <w:rPr>
-          <w:rStyle w:val="CommentReference"/>
-        </w:rPr>
-        <w:commentReference w:id="12"/>
-      </w:r>
-      <w:r>
-        <w:rPr>
-          <w:rFonts w:ascii="Times New Roman" w:hAnsi="Times New Roman" w:cs="Times New Roman"/>
-          <w:sz w:val="20"/>
-          <w:szCs w:val="20"/>
-        </w:rPr>
-        <w:t xml:space="preserve"> (</w:t>
-      </w:r>
-      <w:ins w:id="13" w:author="Stephenson, Erin" w:date="2016-02-29T15:33:00Z">
-        <w:r>
-          <w:rPr>
-            <w:rFonts w:ascii="Times New Roman" w:hAnsi="Times New Roman" w:cs="Times New Roman"/>
-            <w:sz w:val="20"/>
-            <w:szCs w:val="20"/>
-          </w:rPr>
-          <w:t>reviewer 2, response 1</w:t>
-        </w:r>
-      </w:ins>
-      <w:r>
-        <w:rPr>
-          <w:rFonts w:ascii="Times New Roman" w:hAnsi="Times New Roman" w:cs="Times New Roman"/>
-          <w:sz w:val="20"/>
-          <w:szCs w:val="20"/>
-        </w:rPr>
-        <w:t xml:space="preserve">) </w:t>
+        <w:t>We have presented new data regarding insulin sensitivity and limited our statements regarding metabolic syndrome in our responses above (</w:t>
+      </w:r>
+      <w:r>
+        <w:rPr>
+          <w:rFonts w:ascii="Times New Roman" w:hAnsi="Times New Roman" w:cs="Times New Roman"/>
+          <w:sz w:val="20"/>
+          <w:szCs w:val="20"/>
+        </w:rPr>
+        <w:t>reviewer 2, response 1</w:t>
+      </w:r>
+      <w:r>
+        <w:rPr>
+          <w:rFonts w:ascii="Times New Roman" w:hAnsi="Times New Roman" w:cs="Times New Roman"/>
+          <w:sz w:val="20"/>
+          <w:szCs w:val="20"/>
+        </w:rPr>
+        <w:t>)</w:t>
+      </w:r>
+      <w:r>
+        <w:rPr>
+          <w:rFonts w:ascii="Times New Roman" w:hAnsi="Times New Roman" w:cs="Times New Roman"/>
+          <w:sz w:val="20"/>
+          <w:szCs w:val="20"/>
+        </w:rPr>
+        <w:t>.</w:t>
+      </w:r>
+      <w:r>
+        <w:rPr>
+          <w:rFonts w:ascii="Times New Roman" w:hAnsi="Times New Roman" w:cs="Times New Roman"/>
+          <w:sz w:val="20"/>
+          <w:szCs w:val="20"/>
+        </w:rPr>
+        <w:t xml:space="preserve"> </w:t>
       </w:r>
     </w:p>
     <w:p>
@@ -11213,7 +11797,7 @@
 
 <file path=word/comments.xml><?xml version="1.0" encoding="utf-8"?>
 <w:comments xmlns:wpc="http://schemas.microsoft.com/office/word/2010/wordprocessingCanvas" xmlns:mc="http://schemas.openxmlformats.org/markup-compatibility/2006" xmlns:o="urn:schemas-microsoft-com:office:office" xmlns:r="http://schemas.openxmlformats.org/officeDocument/2006/relationships" xmlns:m="http://schemas.openxmlformats.org/officeDocument/2006/math" xmlns:v="urn:schemas-microsoft-com:vml" xmlns:wp14="http://schemas.microsoft.com/office/word/2010/wordprocessingDrawing" xmlns:wp="http://schemas.openxmlformats.org/drawingml/2006/wordprocessingDrawing" xmlns:w10="urn:schemas-microsoft-com:office:word" xmlns:w="http://schemas.openxmlformats.org/wordprocessingml/2006/main" xmlns:w14="http://schemas.microsoft.com/office/word/2010/wordml" xmlns:w15="http://schemas.microsoft.com/office/word/2012/wordml" xmlns:wpg="http://schemas.microsoft.com/office/word/2010/wordprocessingGroup" xmlns:wpi="http://schemas.microsoft.com/office/word/2010/wordprocessingInk" xmlns:wne="http://schemas.microsoft.com/office/word/2006/wordml" xmlns:wps="http://schemas.microsoft.com/office/word/2010/wordprocessingShape" mc:Ignorable="w14 w15 wp14">
-  <w:comment w:id="0" w:author="Dave Bridges" w:date="2016-02-24T13:28:00Z" w:initials="DB">
+  <w:comment w:id="1" w:author="Dave Bridges" w:date="2016-02-24T13:28:00Z" w:initials="DB">
     <w:p>
       <w:pPr>
         <w:pStyle w:val="CommentText"/>
@@ -11229,39 +11813,23 @@
       </w:r>
     </w:p>
   </w:comment>
-  <w:comment w:id="7" w:author="Stephenson, Erin" w:date="2016-02-29T16:51:00Z" w:initials="SE">
-    <w:p>
-      <w:pPr>
-        <w:rPr>
-          <w:rFonts w:ascii="Times New Roman" w:hAnsi="Times New Roman" w:cs="Times New Roman"/>
-          <w:b/>
-          <w:sz w:val="20"/>
-          <w:szCs w:val="20"/>
-        </w:rPr>
-      </w:pPr>
-      <w:r>
-        <w:rPr>
-          <w:rStyle w:val="CommentReference"/>
-        </w:rPr>
-        <w:annotationRef/>
-      </w:r>
-      <w:r>
-        <w:rPr>
-          <w:rFonts w:ascii="Times New Roman" w:hAnsi="Times New Roman" w:cs="Times New Roman"/>
-          <w:b/>
-          <w:sz w:val="20"/>
-          <w:szCs w:val="20"/>
-        </w:rPr>
-        <w:t>SAY SOMETHING ABOUT THIS CAVEAT</w:t>
-      </w:r>
-    </w:p>
+  <w:comment w:id="2" w:author="Dave Bridges" w:date="2016-02-24T14:09:00Z" w:initials="DB">
     <w:p>
       <w:pPr>
         <w:pStyle w:val="CommentText"/>
       </w:pPr>
+      <w:r>
+        <w:rPr>
+          <w:rStyle w:val="CommentReference"/>
+        </w:rPr>
+        <w:annotationRef/>
+      </w:r>
+      <w:r>
+        <w:t>Talk about increase in fat mass from what we have seen from matt’s data</w:t>
+      </w:r>
     </w:p>
   </w:comment>
-  <w:comment w:id="9" w:author="Dave Bridges" w:date="2016-02-24T14:06:00Z" w:initials="DB">
+  <w:comment w:id="3" w:author="Stephenson, Erin" w:date="2016-03-03T14:27:00Z" w:initials="SE">
     <w:p>
       <w:pPr>
         <w:pStyle w:val="CommentText"/>
@@ -11273,64 +11841,7 @@
         <w:annotationRef/>
       </w:r>
       <w:r>
-        <w:t xml:space="preserve">Say more here, including citing your results and discussion statements </w:t>
-      </w:r>
-    </w:p>
-  </w:comment>
-  <w:comment w:id="10" w:author="Dave Bridges" w:date="2016-02-24T14:13:00Z" w:initials="DB">
-    <w:p>
-      <w:pPr>
-        <w:pStyle w:val="CommentText"/>
-      </w:pPr>
-      <w:r>
-        <w:rPr>
-          <w:rStyle w:val="CommentReference"/>
-        </w:rPr>
-        <w:annotationRef/>
-      </w:r>
-      <w:r>
-        <w:t xml:space="preserve">Change the introduction </w:t>
-      </w:r>
-      <w:r>
-        <w:t xml:space="preserve">if the focus </w:t>
-      </w:r>
-      <w:r>
-        <w:t xml:space="preserve">is on metabolic disease </w:t>
-      </w:r>
-      <w:r>
-        <w:t>and change it to a focus on energy balance.</w:t>
-      </w:r>
-    </w:p>
-  </w:comment>
-  <w:comment w:id="11" w:author="Dave Bridges" w:date="2016-02-24T14:09:00Z" w:initials="DB">
-    <w:p>
-      <w:pPr>
-        <w:pStyle w:val="CommentText"/>
-      </w:pPr>
-      <w:r>
-        <w:rPr>
-          <w:rStyle w:val="CommentReference"/>
-        </w:rPr>
-        <w:annotationRef/>
-      </w:r>
-      <w:r>
-        <w:t>Talk about increase in fat mass from what we have seen from matt’s data</w:t>
-      </w:r>
-    </w:p>
-  </w:comment>
-  <w:comment w:id="12" w:author="Dave Bridges" w:date="2016-02-24T14:12:00Z" w:initials="DB">
-    <w:p>
-      <w:pPr>
-        <w:pStyle w:val="CommentText"/>
-      </w:pPr>
-      <w:r>
-        <w:rPr>
-          <w:rStyle w:val="CommentReference"/>
-        </w:rPr>
-        <w:annotationRef/>
-      </w:r>
-      <w:r>
-        <w:t>Say where these comments are</w:t>
+        <w:t xml:space="preserve">I’m not sure what you mean here. </w:t>
       </w:r>
     </w:p>
   </w:comment>
@@ -11340,11 +11851,8 @@
 <file path=word/commentsExtended.xml><?xml version="1.0" encoding="utf-8"?>
 <w15:commentsEx xmlns:wpc="http://schemas.microsoft.com/office/word/2010/wordprocessingCanvas" xmlns:mc="http://schemas.openxmlformats.org/markup-compatibility/2006" xmlns:o="urn:schemas-microsoft-com:office:office" xmlns:r="http://schemas.openxmlformats.org/officeDocument/2006/relationships" xmlns:m="http://schemas.openxmlformats.org/officeDocument/2006/math" xmlns:v="urn:schemas-microsoft-com:vml" xmlns:wp14="http://schemas.microsoft.com/office/word/2010/wordprocessingDrawing" xmlns:wp="http://schemas.openxmlformats.org/drawingml/2006/wordprocessingDrawing" xmlns:w10="urn:schemas-microsoft-com:office:word" xmlns:w="http://schemas.openxmlformats.org/wordprocessingml/2006/main" xmlns:w14="http://schemas.microsoft.com/office/word/2010/wordml" xmlns:w15="http://schemas.microsoft.com/office/word/2012/wordml" xmlns:wpg="http://schemas.microsoft.com/office/word/2010/wordprocessingGroup" xmlns:wpi="http://schemas.microsoft.com/office/word/2010/wordprocessingInk" xmlns:wne="http://schemas.microsoft.com/office/word/2006/wordml" xmlns:wps="http://schemas.microsoft.com/office/word/2010/wordprocessingShape" mc:Ignorable="w14 w15 wp14">
   <w15:commentEx w15:paraId="3C270B71" w15:done="0"/>
-  <w15:commentEx w15:paraId="4338A304" w15:done="0"/>
-  <w15:commentEx w15:paraId="586755C2" w15:done="0"/>
-  <w15:commentEx w15:paraId="53212CDC" w15:done="0"/>
   <w15:commentEx w15:paraId="3AC2DC5F" w15:done="0"/>
-  <w15:commentEx w15:paraId="608D0A4B" w15:done="0"/>
+  <w15:commentEx w15:paraId="49427B76" w15:paraIdParent="3AC2DC5F" w15:done="0"/>
 </w15:commentsEx>
 </file>
 
@@ -12158,7 +12666,7 @@
 </file>
 
 <file path=customXml/itemProps1.xml><?xml version="1.0" encoding="utf-8"?>
-<ds:datastoreItem xmlns:ds="http://schemas.openxmlformats.org/officeDocument/2006/customXml" ds:itemID="{C968D2A9-6AC6-4A67-8D42-44E4B0396209}">
+<ds:datastoreItem xmlns:ds="http://schemas.openxmlformats.org/officeDocument/2006/customXml" ds:itemID="{0C5E3DAD-A2DC-4BFA-9DA2-64FF503CF0E9}">
   <ds:schemaRefs>
     <ds:schemaRef ds:uri="http://schemas.openxmlformats.org/officeDocument/2006/bibliography"/>
   </ds:schemaRefs>

</xml_diff>

<commit_message>
Finished response through reviewer 3
</commit_message>
<xml_diff>
--- a/Manuscript/Response.docx
+++ b/Manuscript/Response.docx
@@ -11306,15 +11306,7 @@
             <w:sz w:val="20"/>
             <w:szCs w:val="20"/>
           </w:rPr>
-          <w:t>more robust</w:t>
-        </w:r>
-        <w:r>
-          <w:rPr>
-            <w:rFonts w:ascii="Times New Roman" w:hAnsi="Times New Roman" w:cs="Times New Roman"/>
-            <w:sz w:val="20"/>
-            <w:szCs w:val="20"/>
-          </w:rPr>
-          <w:t xml:space="preserve"> </w:t>
+          <w:t xml:space="preserve">more robust </w:t>
         </w:r>
       </w:ins>
       <w:r>
@@ -11342,15 +11334,7 @@
             <w:sz w:val="20"/>
             <w:szCs w:val="20"/>
           </w:rPr>
-          <w:t>hypothesize</w:t>
-        </w:r>
-        <w:r>
-          <w:rPr>
-            <w:rFonts w:ascii="Times New Roman" w:hAnsi="Times New Roman" w:cs="Times New Roman"/>
-            <w:sz w:val="20"/>
-            <w:szCs w:val="20"/>
-          </w:rPr>
-          <w:t xml:space="preserve"> </w:t>
+          <w:t xml:space="preserve">hypothesize </w:t>
         </w:r>
       </w:ins>
       <w:r>
@@ -11853,18 +11837,35 @@
           <w:sz w:val="20"/>
           <w:szCs w:val="20"/>
         </w:rPr>
-        <w:t>“Each exposure of MCP230 that the mothers received was the equivalent to a human breathing 200µg/m</w:t>
-      </w:r>
+        <w:t xml:space="preserve">“Each exposure of MCP230 that the mothers received was the equivalent to a human breathing </w:t>
+      </w:r>
+      <w:commentRangeStart w:id="170"/>
       <w:r>
         <w:rPr>
           <w:rFonts w:ascii="Times New Roman" w:hAnsi="Times New Roman" w:cs="Times New Roman"/>
           <w:b/>
           <w:sz w:val="20"/>
           <w:szCs w:val="20"/>
+        </w:rPr>
+        <w:t>200µg/m</w:t>
+      </w:r>
+      <w:r>
+        <w:rPr>
+          <w:rFonts w:ascii="Times New Roman" w:hAnsi="Times New Roman" w:cs="Times New Roman"/>
+          <w:b/>
+          <w:sz w:val="20"/>
+          <w:szCs w:val="20"/>
           <w:vertAlign w:val="superscript"/>
         </w:rPr>
         <w:t>3</w:t>
       </w:r>
+      <w:commentRangeEnd w:id="170"/>
+      <w:r>
+        <w:rPr>
+          <w:rStyle w:val="CommentReference"/>
+        </w:rPr>
+        <w:commentReference w:id="170"/>
+      </w:r>
       <w:r>
         <w:rPr>
           <w:rFonts w:ascii="Times New Roman" w:hAnsi="Times New Roman" w:cs="Times New Roman"/>
@@ -11872,18 +11873,7 @@
           <w:sz w:val="20"/>
           <w:szCs w:val="20"/>
         </w:rPr>
-        <w:t xml:space="preserve">, which is </w:t>
-      </w:r>
-      <w:bookmarkStart w:id="170" w:name="_GoBack"/>
-      <w:bookmarkEnd w:id="170"/>
-      <w:r>
-        <w:rPr>
-          <w:rFonts w:ascii="Times New Roman" w:hAnsi="Times New Roman" w:cs="Times New Roman"/>
-          <w:b/>
-          <w:sz w:val="20"/>
-          <w:szCs w:val="20"/>
-        </w:rPr>
-        <w:t>similar to what would be inhaled on a typical day in one of the major US cities</w:t>
+        <w:t>, which is similar to what would be inhaled on a typical day in one of the major US cities</w:t>
       </w:r>
       <w:ins w:id="171" w:author="Dave Bridges" w:date="2016-03-08T09:31:00Z">
         <w:r>
@@ -12054,14 +12044,16 @@
         </w:rPr>
         <w:t xml:space="preserve">. </w:t>
       </w:r>
-      <w:r>
-        <w:rPr>
-          <w:rFonts w:ascii="Times New Roman" w:hAnsi="Times New Roman" w:cs="Times New Roman"/>
-          <w:sz w:val="20"/>
-          <w:szCs w:val="20"/>
-        </w:rPr>
-        <w:t xml:space="preserve">That said, it is still a question we have considered. </w:t>
-      </w:r>
+      <w:del w:id="174" w:author="Dave Bridges" w:date="2016-03-08T09:35:00Z">
+        <w:r>
+          <w:rPr>
+            <w:rFonts w:ascii="Times New Roman" w:hAnsi="Times New Roman" w:cs="Times New Roman"/>
+            <w:sz w:val="20"/>
+            <w:szCs w:val="20"/>
+          </w:rPr>
+          <w:delText xml:space="preserve">That said, it is still a question we have considered. </w:delText>
+        </w:r>
+      </w:del>
       <w:r>
         <w:rPr>
           <w:rFonts w:ascii="Times New Roman" w:hAnsi="Times New Roman" w:cs="Times New Roman"/>
@@ -12126,21 +12118,49 @@
         </w:rPr>
         <w:t xml:space="preserve">Thus, it is </w:t>
       </w:r>
-      <w:r>
-        <w:rPr>
-          <w:rFonts w:ascii="Times New Roman" w:hAnsi="Times New Roman" w:cs="Times New Roman"/>
-          <w:sz w:val="20"/>
-          <w:szCs w:val="20"/>
-        </w:rPr>
-        <w:t>possible</w:t>
-      </w:r>
-      <w:r>
-        <w:rPr>
-          <w:rFonts w:ascii="Times New Roman" w:hAnsi="Times New Roman" w:cs="Times New Roman"/>
-          <w:sz w:val="20"/>
-          <w:szCs w:val="20"/>
-        </w:rPr>
-        <w:t xml:space="preserve"> that all the effects we see </w:t>
+      <w:del w:id="175" w:author="Dave Bridges" w:date="2016-03-08T09:35:00Z">
+        <w:r>
+          <w:rPr>
+            <w:rFonts w:ascii="Times New Roman" w:hAnsi="Times New Roman" w:cs="Times New Roman"/>
+            <w:sz w:val="20"/>
+            <w:szCs w:val="20"/>
+          </w:rPr>
+          <w:delText>possible</w:delText>
+        </w:r>
+        <w:r>
+          <w:rPr>
+            <w:rFonts w:ascii="Times New Roman" w:hAnsi="Times New Roman" w:cs="Times New Roman"/>
+            <w:sz w:val="20"/>
+            <w:szCs w:val="20"/>
+          </w:rPr>
+          <w:delText xml:space="preserve"> </w:delText>
+        </w:r>
+      </w:del>
+      <w:ins w:id="176" w:author="Dave Bridges" w:date="2016-03-08T09:35:00Z">
+        <w:r>
+          <w:rPr>
+            <w:rFonts w:ascii="Times New Roman" w:hAnsi="Times New Roman" w:cs="Times New Roman"/>
+            <w:sz w:val="20"/>
+            <w:szCs w:val="20"/>
+          </w:rPr>
+          <w:t>probable</w:t>
+        </w:r>
+        <w:r>
+          <w:rPr>
+            <w:rFonts w:ascii="Times New Roman" w:hAnsi="Times New Roman" w:cs="Times New Roman"/>
+            <w:sz w:val="20"/>
+            <w:szCs w:val="20"/>
+          </w:rPr>
+          <w:t xml:space="preserve"> </w:t>
+        </w:r>
+      </w:ins>
+      <w:r>
+        <w:rPr>
+          <w:rFonts w:ascii="Times New Roman" w:hAnsi="Times New Roman" w:cs="Times New Roman"/>
+          <w:sz w:val="20"/>
+          <w:szCs w:val="20"/>
+        </w:rPr>
+        <w:t xml:space="preserve">that all the effects we see </w:t>
       </w:r>
       <w:r>
         <w:rPr>
@@ -12180,15 +12200,123 @@
           <w:sz w:val="20"/>
           <w:szCs w:val="20"/>
         </w:rPr>
-        <w:t xml:space="preserve"> as the particulate may not come into dir</w:t>
-      </w:r>
-      <w:r>
-        <w:rPr>
-          <w:rFonts w:ascii="Times New Roman" w:hAnsi="Times New Roman" w:cs="Times New Roman"/>
-          <w:sz w:val="20"/>
-          <w:szCs w:val="20"/>
-        </w:rPr>
-        <w:t xml:space="preserve">ect contact with the offspring at all. Whether or not the particulate crosses the placenta to exert its effects on the offspring </w:t>
+        <w:t xml:space="preserve"> as </w:t>
+      </w:r>
+      <w:del w:id="177" w:author="Dave Bridges" w:date="2016-03-08T09:35:00Z">
+        <w:r>
+          <w:rPr>
+            <w:rFonts w:ascii="Times New Roman" w:hAnsi="Times New Roman" w:cs="Times New Roman"/>
+            <w:sz w:val="20"/>
+            <w:szCs w:val="20"/>
+          </w:rPr>
+          <w:delText xml:space="preserve">the </w:delText>
+        </w:r>
+      </w:del>
+      <w:ins w:id="178" w:author="Dave Bridges" w:date="2016-03-08T09:35:00Z">
+        <w:r>
+          <w:rPr>
+            <w:rFonts w:ascii="Times New Roman" w:hAnsi="Times New Roman" w:cs="Times New Roman"/>
+            <w:sz w:val="20"/>
+            <w:szCs w:val="20"/>
+          </w:rPr>
+          <w:t>we have no evidence at present that</w:t>
+        </w:r>
+        <w:r>
+          <w:rPr>
+            <w:rFonts w:ascii="Times New Roman" w:hAnsi="Times New Roman" w:cs="Times New Roman"/>
+            <w:sz w:val="20"/>
+            <w:szCs w:val="20"/>
+          </w:rPr>
+          <w:t xml:space="preserve"> </w:t>
+        </w:r>
+      </w:ins>
+      <w:r>
+        <w:rPr>
+          <w:rFonts w:ascii="Times New Roman" w:hAnsi="Times New Roman" w:cs="Times New Roman"/>
+          <w:sz w:val="20"/>
+          <w:szCs w:val="20"/>
+        </w:rPr>
+        <w:t>particulate</w:t>
+      </w:r>
+      <w:ins w:id="179" w:author="Dave Bridges" w:date="2016-03-08T09:36:00Z">
+        <w:r>
+          <w:rPr>
+            <w:rFonts w:ascii="Times New Roman" w:hAnsi="Times New Roman" w:cs="Times New Roman"/>
+            <w:sz w:val="20"/>
+            <w:szCs w:val="20"/>
+          </w:rPr>
+          <w:t>s</w:t>
+        </w:r>
+      </w:ins>
+      <w:r>
+        <w:rPr>
+          <w:rFonts w:ascii="Times New Roman" w:hAnsi="Times New Roman" w:cs="Times New Roman"/>
+          <w:sz w:val="20"/>
+          <w:szCs w:val="20"/>
+        </w:rPr>
+        <w:t xml:space="preserve"> </w:t>
+      </w:r>
+      <w:del w:id="180" w:author="Dave Bridges" w:date="2016-03-08T09:36:00Z">
+        <w:r>
+          <w:rPr>
+            <w:rFonts w:ascii="Times New Roman" w:hAnsi="Times New Roman" w:cs="Times New Roman"/>
+            <w:sz w:val="20"/>
+            <w:szCs w:val="20"/>
+          </w:rPr>
+          <w:delText xml:space="preserve">may not </w:delText>
+        </w:r>
+      </w:del>
+      <w:r>
+        <w:rPr>
+          <w:rFonts w:ascii="Times New Roman" w:hAnsi="Times New Roman" w:cs="Times New Roman"/>
+          <w:sz w:val="20"/>
+          <w:szCs w:val="20"/>
+        </w:rPr>
+        <w:t>come into dir</w:t>
+      </w:r>
+      <w:r>
+        <w:rPr>
+          <w:rFonts w:ascii="Times New Roman" w:hAnsi="Times New Roman" w:cs="Times New Roman"/>
+          <w:sz w:val="20"/>
+          <w:szCs w:val="20"/>
+        </w:rPr>
+        <w:t>ect contact with the offspring</w:t>
+      </w:r>
+      <w:del w:id="181" w:author="Dave Bridges" w:date="2016-03-08T09:36:00Z">
+        <w:r>
+          <w:rPr>
+            <w:rFonts w:ascii="Times New Roman" w:hAnsi="Times New Roman" w:cs="Times New Roman"/>
+            <w:sz w:val="20"/>
+            <w:szCs w:val="20"/>
+          </w:rPr>
+          <w:delText xml:space="preserve"> at all</w:delText>
+        </w:r>
+      </w:del>
+      <w:r>
+        <w:rPr>
+          <w:rFonts w:ascii="Times New Roman" w:hAnsi="Times New Roman" w:cs="Times New Roman"/>
+          <w:sz w:val="20"/>
+          <w:szCs w:val="20"/>
+        </w:rPr>
+        <w:t xml:space="preserve">. Whether or not the particulate </w:t>
+      </w:r>
+      <w:ins w:id="182" w:author="Dave Bridges" w:date="2016-03-08T09:36:00Z">
+        <w:r>
+          <w:rPr>
+            <w:rFonts w:ascii="Times New Roman" w:hAnsi="Times New Roman" w:cs="Times New Roman"/>
+            <w:sz w:val="20"/>
+            <w:szCs w:val="20"/>
+          </w:rPr>
+          <w:t xml:space="preserve">itself </w:t>
+        </w:r>
+      </w:ins>
+      <w:r>
+        <w:rPr>
+          <w:rFonts w:ascii="Times New Roman" w:hAnsi="Times New Roman" w:cs="Times New Roman"/>
+          <w:sz w:val="20"/>
+          <w:szCs w:val="20"/>
+        </w:rPr>
+        <w:t xml:space="preserve">crosses the placenta to exert its effects on the offspring </w:t>
       </w:r>
       <w:r>
         <w:rPr>
@@ -12204,7 +12332,25 @@
           <w:sz w:val="20"/>
           <w:szCs w:val="20"/>
         </w:rPr>
-        <w:t xml:space="preserve"> incredibly difficult to determine</w:t>
+        <w:t xml:space="preserve"> </w:t>
+      </w:r>
+      <w:del w:id="183" w:author="Dave Bridges" w:date="2016-03-08T09:36:00Z">
+        <w:r>
+          <w:rPr>
+            <w:rFonts w:ascii="Times New Roman" w:hAnsi="Times New Roman" w:cs="Times New Roman"/>
+            <w:sz w:val="20"/>
+            <w:szCs w:val="20"/>
+          </w:rPr>
+          <w:delText xml:space="preserve">incredibly </w:delText>
+        </w:r>
+      </w:del>
+      <w:r>
+        <w:rPr>
+          <w:rFonts w:ascii="Times New Roman" w:hAnsi="Times New Roman" w:cs="Times New Roman"/>
+          <w:sz w:val="20"/>
+          <w:szCs w:val="20"/>
+        </w:rPr>
+        <w:t>difficult to determine</w:t>
       </w:r>
       <w:r>
         <w:rPr>
@@ -12307,7 +12453,47 @@
           <w:sz w:val="20"/>
           <w:szCs w:val="20"/>
         </w:rPr>
-        <w:t>It must be emphasized that this exposure is indirect, through the mother, as there is no evidence that the EPFR crosses the placenta to exert its effect on the muscle directly.</w:t>
+        <w:t>It must be emphasized that this exposure is indirect, through the mother, as there is no evidence</w:t>
+      </w:r>
+      <w:ins w:id="184" w:author="Dave Bridges" w:date="2016-03-08T09:36:00Z">
+        <w:r>
+          <w:rPr>
+            <w:rFonts w:ascii="Times New Roman" w:hAnsi="Times New Roman" w:cs="Times New Roman"/>
+            <w:b/>
+            <w:sz w:val="20"/>
+            <w:szCs w:val="20"/>
+          </w:rPr>
+          <w:t xml:space="preserve"> at present</w:t>
+        </w:r>
+      </w:ins>
+      <w:r>
+        <w:rPr>
+          <w:rFonts w:ascii="Times New Roman" w:hAnsi="Times New Roman" w:cs="Times New Roman"/>
+          <w:b/>
+          <w:sz w:val="20"/>
+          <w:szCs w:val="20"/>
+        </w:rPr>
+        <w:t xml:space="preserve"> that the </w:t>
+      </w:r>
+      <w:ins w:id="185" w:author="Dave Bridges" w:date="2016-03-08T09:36:00Z">
+        <w:r>
+          <w:rPr>
+            <w:rFonts w:ascii="Times New Roman" w:hAnsi="Times New Roman" w:cs="Times New Roman"/>
+            <w:b/>
+            <w:sz w:val="20"/>
+            <w:szCs w:val="20"/>
+          </w:rPr>
+          <w:t xml:space="preserve">particulate conjugated </w:t>
+        </w:r>
+      </w:ins>
+      <w:r>
+        <w:rPr>
+          <w:rFonts w:ascii="Times New Roman" w:hAnsi="Times New Roman" w:cs="Times New Roman"/>
+          <w:b/>
+          <w:sz w:val="20"/>
+          <w:szCs w:val="20"/>
+        </w:rPr>
+        <w:t>EPFR crosses the placenta to exert its effect on the muscle directly.</w:t>
       </w:r>
       <w:r>
         <w:rPr>
@@ -12401,16 +12587,26 @@
           <w:sz w:val="20"/>
           <w:szCs w:val="20"/>
         </w:rPr>
-        <w:t xml:space="preserve"> new</w:t>
-      </w:r>
-      <w:r>
-        <w:rPr>
-          <w:rFonts w:ascii="Times New Roman" w:hAnsi="Times New Roman" w:cs="Times New Roman"/>
-          <w:sz w:val="20"/>
-          <w:szCs w:val="20"/>
-        </w:rPr>
         <w:t xml:space="preserve"> </w:t>
       </w:r>
+      <w:del w:id="186" w:author="Dave Bridges" w:date="2016-03-08T09:38:00Z">
+        <w:r>
+          <w:rPr>
+            <w:rFonts w:ascii="Times New Roman" w:hAnsi="Times New Roman" w:cs="Times New Roman"/>
+            <w:sz w:val="20"/>
+            <w:szCs w:val="20"/>
+          </w:rPr>
+          <w:delText>new</w:delText>
+        </w:r>
+        <w:r>
+          <w:rPr>
+            <w:rFonts w:ascii="Times New Roman" w:hAnsi="Times New Roman" w:cs="Times New Roman"/>
+            <w:sz w:val="20"/>
+            <w:szCs w:val="20"/>
+          </w:rPr>
+          <w:delText xml:space="preserve"> </w:delText>
+        </w:r>
+      </w:del>
       <w:r>
         <w:rPr>
           <w:rFonts w:ascii="Times New Roman" w:hAnsi="Times New Roman" w:cs="Times New Roman"/>
@@ -12442,7 +12638,35 @@
           <w:sz w:val="20"/>
           <w:szCs w:val="20"/>
         </w:rPr>
-        <w:t xml:space="preserve">as well as the skeletal muscle mRNA and protein measurements. </w:t>
+        <w:t>as well as the skeletal muscle mRNA and protein measurements</w:t>
+      </w:r>
+      <w:ins w:id="187" w:author="Dave Bridges" w:date="2016-03-08T09:39:00Z">
+        <w:r>
+          <w:rPr>
+            <w:rFonts w:ascii="Times New Roman" w:hAnsi="Times New Roman" w:cs="Times New Roman"/>
+            <w:sz w:val="20"/>
+            <w:szCs w:val="20"/>
+          </w:rPr>
+          <w:t xml:space="preserve"> and enzyme activity determination</w:t>
+        </w:r>
+      </w:ins>
+      <w:ins w:id="188" w:author="Dave Bridges" w:date="2016-03-08T09:38:00Z">
+        <w:r>
+          <w:rPr>
+            <w:rFonts w:ascii="Times New Roman" w:hAnsi="Times New Roman" w:cs="Times New Roman"/>
+            <w:sz w:val="20"/>
+            <w:szCs w:val="20"/>
+          </w:rPr>
+          <w:t xml:space="preserve"> as described above</w:t>
+        </w:r>
+      </w:ins>
+      <w:r>
+        <w:rPr>
+          <w:rFonts w:ascii="Times New Roman" w:hAnsi="Times New Roman" w:cs="Times New Roman"/>
+          <w:sz w:val="20"/>
+          <w:szCs w:val="20"/>
+        </w:rPr>
+        <w:t xml:space="preserve">. </w:t>
       </w:r>
     </w:p>
     <w:p>
@@ -12502,7 +12726,35 @@
           <w:sz w:val="20"/>
           <w:szCs w:val="20"/>
         </w:rPr>
-        <w:t>, which is congruent with changes in whole body energy expenditure</w:t>
+        <w:t xml:space="preserve">, which is congruent </w:t>
+      </w:r>
+      <w:del w:id="189" w:author="Dave Bridges" w:date="2016-03-08T09:39:00Z">
+        <w:r>
+          <w:rPr>
+            <w:rFonts w:ascii="Times New Roman" w:hAnsi="Times New Roman" w:cs="Times New Roman"/>
+            <w:sz w:val="20"/>
+            <w:szCs w:val="20"/>
+          </w:rPr>
+          <w:delText xml:space="preserve">with </w:delText>
+        </w:r>
+      </w:del>
+      <w:ins w:id="190" w:author="Dave Bridges" w:date="2016-03-08T09:39:00Z">
+        <w:r>
+          <w:rPr>
+            <w:rFonts w:ascii="Times New Roman" w:hAnsi="Times New Roman" w:cs="Times New Roman"/>
+            <w:sz w:val="20"/>
+            <w:szCs w:val="20"/>
+          </w:rPr>
+          <w:t xml:space="preserve">with our findings of </w:t>
+        </w:r>
+      </w:ins>
+      <w:r>
+        <w:rPr>
+          <w:rFonts w:ascii="Times New Roman" w:hAnsi="Times New Roman" w:cs="Times New Roman"/>
+          <w:sz w:val="20"/>
+          <w:szCs w:val="20"/>
+        </w:rPr>
+        <w:t>changes in whole body energy expenditure</w:t>
       </w:r>
       <w:r>
         <w:rPr>
@@ -12518,23 +12770,59 @@
           <w:sz w:val="20"/>
           <w:szCs w:val="20"/>
         </w:rPr>
-        <w:t xml:space="preserve">as thorough of an assessment of mitochondrial function as </w:t>
-      </w:r>
-      <w:r>
-        <w:rPr>
-          <w:rFonts w:ascii="Times New Roman" w:hAnsi="Times New Roman" w:cs="Times New Roman"/>
-          <w:sz w:val="20"/>
-          <w:szCs w:val="20"/>
-        </w:rPr>
-        <w:t xml:space="preserve">some </w:t>
-      </w:r>
-      <w:r>
-        <w:rPr>
-          <w:rFonts w:ascii="Times New Roman" w:hAnsi="Times New Roman" w:cs="Times New Roman"/>
-          <w:sz w:val="20"/>
-          <w:szCs w:val="20"/>
-        </w:rPr>
-        <w:t xml:space="preserve">other studies in the published literature; however </w:t>
+        <w:t>a</w:t>
+      </w:r>
+      <w:del w:id="191" w:author="Dave Bridges" w:date="2016-03-08T09:39:00Z">
+        <w:r>
+          <w:rPr>
+            <w:rFonts w:ascii="Times New Roman" w:hAnsi="Times New Roman" w:cs="Times New Roman"/>
+            <w:sz w:val="20"/>
+            <w:szCs w:val="20"/>
+          </w:rPr>
+          <w:delText>s</w:delText>
+        </w:r>
+      </w:del>
+      <w:r>
+        <w:rPr>
+          <w:rFonts w:ascii="Times New Roman" w:hAnsi="Times New Roman" w:cs="Times New Roman"/>
+          <w:sz w:val="20"/>
+          <w:szCs w:val="20"/>
+        </w:rPr>
+        <w:t xml:space="preserve"> thorough of an assessment of mitochondrial function</w:t>
+      </w:r>
+      <w:del w:id="192" w:author="Dave Bridges" w:date="2016-03-08T09:39:00Z">
+        <w:r>
+          <w:rPr>
+            <w:rFonts w:ascii="Times New Roman" w:hAnsi="Times New Roman" w:cs="Times New Roman"/>
+            <w:sz w:val="20"/>
+            <w:szCs w:val="20"/>
+          </w:rPr>
+          <w:delText xml:space="preserve"> as </w:delText>
+        </w:r>
+        <w:r>
+          <w:rPr>
+            <w:rFonts w:ascii="Times New Roman" w:hAnsi="Times New Roman" w:cs="Times New Roman"/>
+            <w:sz w:val="20"/>
+            <w:szCs w:val="20"/>
+          </w:rPr>
+          <w:delText xml:space="preserve">some </w:delText>
+        </w:r>
+        <w:r>
+          <w:rPr>
+            <w:rFonts w:ascii="Times New Roman" w:hAnsi="Times New Roman" w:cs="Times New Roman"/>
+            <w:sz w:val="20"/>
+            <w:szCs w:val="20"/>
+          </w:rPr>
+          <w:delText>other studies in the published literature</w:delText>
+        </w:r>
+      </w:del>
+      <w:r>
+        <w:rPr>
+          <w:rFonts w:ascii="Times New Roman" w:hAnsi="Times New Roman" w:cs="Times New Roman"/>
+          <w:sz w:val="20"/>
+          <w:szCs w:val="20"/>
+        </w:rPr>
+        <w:t xml:space="preserve">; however </w:t>
       </w:r>
       <w:r>
         <w:rPr>
@@ -12574,15 +12862,81 @@
           <w:sz w:val="20"/>
           <w:szCs w:val="20"/>
         </w:rPr>
-        <w:t xml:space="preserve"> are </w:t>
-      </w:r>
-      <w:r>
-        <w:rPr>
-          <w:rFonts w:ascii="Times New Roman" w:hAnsi="Times New Roman" w:cs="Times New Roman"/>
-          <w:sz w:val="20"/>
-          <w:szCs w:val="20"/>
-        </w:rPr>
-        <w:t>not possible in the resubmission time frame. In the revised manuscript, we have provided more molecular data regarding mitochondrial biogenesis pathways, oxidative stress and mitochondrial protein levels, as described above. We have added the caveat of no direct measurements of isolated muscle function to the revised discussion:</w:t>
+        <w:t xml:space="preserve"> </w:t>
+      </w:r>
+      <w:del w:id="193" w:author="Dave Bridges" w:date="2016-03-08T10:04:00Z">
+        <w:r>
+          <w:rPr>
+            <w:rFonts w:ascii="Times New Roman" w:hAnsi="Times New Roman" w:cs="Times New Roman"/>
+            <w:sz w:val="20"/>
+            <w:szCs w:val="20"/>
+          </w:rPr>
+          <w:delText xml:space="preserve">are </w:delText>
+        </w:r>
+      </w:del>
+      <w:ins w:id="194" w:author="Dave Bridges" w:date="2016-03-08T10:04:00Z">
+        <w:r>
+          <w:rPr>
+            <w:rFonts w:ascii="Times New Roman" w:hAnsi="Times New Roman" w:cs="Times New Roman"/>
+            <w:sz w:val="20"/>
+            <w:szCs w:val="20"/>
+          </w:rPr>
+          <w:t xml:space="preserve">were </w:t>
+        </w:r>
+      </w:ins>
+      <w:r>
+        <w:rPr>
+          <w:rFonts w:ascii="Times New Roman" w:hAnsi="Times New Roman" w:cs="Times New Roman"/>
+          <w:sz w:val="20"/>
+          <w:szCs w:val="20"/>
+        </w:rPr>
+        <w:t xml:space="preserve">not possible in the resubmission time frame. In the revised manuscript, we have provided more molecular data regarding mitochondrial biogenesis pathways, oxidative stress and mitochondrial protein levels, as described above. We have added </w:t>
+      </w:r>
+      <w:del w:id="195" w:author="Dave Bridges" w:date="2016-03-08T10:06:00Z">
+        <w:r>
+          <w:rPr>
+            <w:rFonts w:ascii="Times New Roman" w:hAnsi="Times New Roman" w:cs="Times New Roman"/>
+            <w:sz w:val="20"/>
+            <w:szCs w:val="20"/>
+          </w:rPr>
+          <w:delText xml:space="preserve">the </w:delText>
+        </w:r>
+      </w:del>
+      <w:ins w:id="196" w:author="Dave Bridges" w:date="2016-03-08T10:06:00Z">
+        <w:r>
+          <w:rPr>
+            <w:rFonts w:ascii="Times New Roman" w:hAnsi="Times New Roman" w:cs="Times New Roman"/>
+            <w:sz w:val="20"/>
+            <w:szCs w:val="20"/>
+          </w:rPr>
+          <w:t xml:space="preserve">this </w:t>
+        </w:r>
+      </w:ins>
+      <w:r>
+        <w:rPr>
+          <w:rFonts w:ascii="Times New Roman" w:hAnsi="Times New Roman" w:cs="Times New Roman"/>
+          <w:sz w:val="20"/>
+          <w:szCs w:val="20"/>
+        </w:rPr>
+        <w:t xml:space="preserve">caveat </w:t>
+      </w:r>
+      <w:del w:id="197" w:author="Dave Bridges" w:date="2016-03-08T10:06:00Z">
+        <w:r>
+          <w:rPr>
+            <w:rFonts w:ascii="Times New Roman" w:hAnsi="Times New Roman" w:cs="Times New Roman"/>
+            <w:sz w:val="20"/>
+            <w:szCs w:val="20"/>
+          </w:rPr>
+          <w:delText xml:space="preserve">of no direct measurements of isolated muscle function </w:delText>
+        </w:r>
+      </w:del>
+      <w:r>
+        <w:rPr>
+          <w:rFonts w:ascii="Times New Roman" w:hAnsi="Times New Roman" w:cs="Times New Roman"/>
+          <w:sz w:val="20"/>
+          <w:szCs w:val="20"/>
+        </w:rPr>
+        <w:t>to the revised discussion:</w:t>
       </w:r>
     </w:p>
     <w:p>
@@ -12630,18 +12984,79 @@
           <w:sz w:val="20"/>
           <w:szCs w:val="20"/>
         </w:rPr>
-        <w:t xml:space="preserve"> functional measurements to support our hypothesis, similarly to Siegel </w:t>
-      </w:r>
+        <w:t xml:space="preserve"> functional measurements</w:t>
+      </w:r>
+      <w:del w:id="198" w:author="Dave Bridges" w:date="2016-03-08T10:04:00Z">
+        <w:r>
+          <w:rPr>
+            <w:rFonts w:ascii="Times New Roman" w:hAnsi="Times New Roman" w:cs="Times New Roman"/>
+            <w:b/>
+            <w:sz w:val="20"/>
+            <w:szCs w:val="20"/>
+          </w:rPr>
+          <w:delText xml:space="preserve"> to support our hypothesis</w:delText>
+        </w:r>
+      </w:del>
       <w:r>
         <w:rPr>
           <w:rFonts w:ascii="Times New Roman" w:hAnsi="Times New Roman" w:cs="Times New Roman"/>
           <w:b/>
-          <w:i/>
-          <w:sz w:val="20"/>
-          <w:szCs w:val="20"/>
-        </w:rPr>
-        <w:t>et al</w:t>
-      </w:r>
+          <w:sz w:val="20"/>
+          <w:szCs w:val="20"/>
+        </w:rPr>
+        <w:t xml:space="preserve">, similarly to </w:t>
+      </w:r>
+      <w:ins w:id="199" w:author="Dave Bridges" w:date="2016-03-08T10:05:00Z">
+        <w:r>
+          <w:rPr>
+            <w:rFonts w:ascii="Times New Roman" w:hAnsi="Times New Roman" w:cs="Times New Roman"/>
+            <w:b/>
+            <w:sz w:val="20"/>
+            <w:szCs w:val="20"/>
+          </w:rPr>
+          <w:t xml:space="preserve">previous </w:t>
+        </w:r>
+      </w:ins>
+      <w:ins w:id="200" w:author="Dave Bridges" w:date="2016-03-08T10:08:00Z">
+        <w:r>
+          <w:rPr>
+            <w:rFonts w:ascii="Times New Roman" w:hAnsi="Times New Roman" w:cs="Times New Roman"/>
+            <w:b/>
+            <w:sz w:val="20"/>
+            <w:szCs w:val="20"/>
+          </w:rPr>
+          <w:t>reports</w:t>
+        </w:r>
+      </w:ins>
+      <w:ins w:id="201" w:author="Dave Bridges" w:date="2016-03-08T10:05:00Z">
+        <w:r>
+          <w:rPr>
+            <w:rFonts w:ascii="Times New Roman" w:hAnsi="Times New Roman" w:cs="Times New Roman"/>
+            <w:b/>
+            <w:sz w:val="20"/>
+            <w:szCs w:val="20"/>
+          </w:rPr>
+          <w:t xml:space="preserve"> on oxidative stress-</w:t>
+        </w:r>
+        <w:r>
+          <w:rPr>
+            <w:rFonts w:ascii="Times New Roman" w:hAnsi="Times New Roman" w:cs="Times New Roman"/>
+            <w:b/>
+            <w:sz w:val="20"/>
+            <w:szCs w:val="20"/>
+          </w:rPr>
+          <w:t xml:space="preserve">induced mitochondrial dysfunction </w:t>
+        </w:r>
+        <w:r>
+          <w:rPr>
+            <w:rFonts w:ascii="Times New Roman" w:hAnsi="Times New Roman" w:cs="Times New Roman"/>
+            <w:b/>
+            <w:sz w:val="20"/>
+            <w:szCs w:val="20"/>
+          </w:rPr>
+          <w:fldChar w:fldCharType="begin" w:fldLock="1"/>
+        </w:r>
+      </w:ins>
       <w:r>
         <w:rPr>
           <w:rFonts w:ascii="Times New Roman" w:hAnsi="Times New Roman" w:cs="Times New Roman"/>
@@ -12649,7 +13064,137 @@
           <w:sz w:val="20"/>
           <w:szCs w:val="20"/>
         </w:rPr>
-        <w:t xml:space="preserve">., we did not see changes in any upstream regulators of mitochondrial biogenesis (Figure 6) or mitochondrial protein expression (Figure 5D and E) as part of the chronic effects of acute </w:t>
+        <w:instrText>ADDIN CSL_CITATION { "citationItems" : [ { "id" : "ITEM-1", "itemData" : { "DOI" : "10.1371/journal.pone.0026963", "ISBN" : "1932-6203 (Electronic) 1932-6203 (Linking)", "ISSN" : "19326203", "PMID" : "22132085", "abstract" : "Oxidative stress and mitochondrial function are at the core of many degenerative conditions. However, the interaction between oxidative stress and in vivo mitochondrial function is unclear. We used both pharmacological (2 week paraquat (PQ) treatment of wild type mice) and transgenic (mice lacking Cu, Zn-superoxide dismutase (SOD1(-/-))) models to test the effect of oxidative stress on in vivo mitochondrial function in skeletal muscle. Magnetic resonance and optical spectroscopy were used to measure mitochondrial ATP and oxygen fluxes and cell energetic state. In both models of oxidative stress, coupling of oxidative phosphorylation was significantly lower (lower P/O) at rest in vivo in skeletal muscle and was dose-dependent in the PQ model. Despite this reduction in efficiency, in vivo mitochondrial phosphorylation capacity (ATPmax) was maintained in both models, and ex vivo mitochondrial respiration in permeabilized muscle fibers was unchanged following PQ treatment. In association with the reduced P/O, PQ treatment led to a dose-dependent reduction in PCr/ATP ratio and increased phosphorylation of AMPK. These results indicate that oxidative stress uncouples oxidative phosphorylation in vivo and results in energetic stress in the absence of defects in the mitochondrial electron transport chain.", "author" : [ { "dropping-particle" : "", "family" : "Siegel", "given" : "Michael P.", "non-dropping-particle" : "", "parse-names" : false, "suffix" : "" }, { "dropping-particle" : "", "family" : "Kruse", "given" : "Shane E.", "non-dropping-particle" : "", "parse-names" : false, "suffix" : "" }, { "dropping-particle" : "", "family" : "Knowels", "given" : "Gary", "non-dropping-particle" : "", "parse-names" : false, "suffix" : "" }, { "dropping-particle" : "", "family" : "Salmon", "given" : "Adam", "non-dropping-particle" : "", "parse-names" : false, "suffix" : "" }, { "dropping-particle" : "", "family" : "Beyer", "given" : "Richard", "non-dropping-particle" : "", "parse-names" : false, "suffix" : "" }, { "dropping-particle" : "", "family" : "Xie", "given" : "Hui", "non-dropping-particle" : "", "parse-names" : false, "suffix" : "" }, { "dropping-particle" : "", "family" : "Remmen", "given" : "Holly", "non-dropping-particle" : "van", "parse-names" : false, "suffix" : "" }, { "dropping-particle" : "", "family" : "Smith", "given" : "Steven R.", "non-dropping-particle" : "", "parse-names" : false, "suffix" : "" }, { "dropping-particle" : "", "family" : "Marcinek", "given" : "David J.", "non-dropping-particle" : "", "parse-names" : false, "suffix" : "" } ], "container-title" : "PLoS ONE", "id" : "ITEM-1", "issue" : "11", "issued" : { "date-parts" : [ [ "2011" ] ] }, "title" : "Reduced coupling of oxidative phosphorylation In Vivo precedes electron transport chain defects due to mild oxidative stress in mice", "type" : "article-journal", "volume" : "6" }, "uris" : [ "http://www.mendeley.com/documents/?uuid=098a3f29-95fc-4e67-8e18-c57ab37aa79e" ] } ], "mendeley" : { "formattedCitation" : "(4)", "plainTextFormattedCitation" : "(4)", "previouslyFormattedCitation" : "(4)" }, "properties" : { "noteIndex" : 0 }, "schema" : "https://github.com/citation-style-language/schema/raw/master/csl-citation.json" }</w:instrText>
+      </w:r>
+      <w:r>
+        <w:rPr>
+          <w:rFonts w:ascii="Times New Roman" w:hAnsi="Times New Roman" w:cs="Times New Roman"/>
+          <w:b/>
+          <w:sz w:val="20"/>
+          <w:szCs w:val="20"/>
+        </w:rPr>
+        <w:fldChar w:fldCharType="separate"/>
+      </w:r>
+      <w:r>
+        <w:rPr>
+          <w:rFonts w:ascii="Times New Roman" w:hAnsi="Times New Roman" w:cs="Times New Roman"/>
+          <w:noProof/>
+          <w:sz w:val="20"/>
+          <w:szCs w:val="20"/>
+        </w:rPr>
+        <w:t>(4)</w:t>
+      </w:r>
+      <w:ins w:id="202" w:author="Dave Bridges" w:date="2016-03-08T10:05:00Z">
+        <w:r>
+          <w:rPr>
+            <w:rFonts w:ascii="Times New Roman" w:hAnsi="Times New Roman" w:cs="Times New Roman"/>
+            <w:b/>
+            <w:sz w:val="20"/>
+            <w:szCs w:val="20"/>
+          </w:rPr>
+          <w:fldChar w:fldCharType="end"/>
+        </w:r>
+      </w:ins>
+      <w:del w:id="203" w:author="Dave Bridges" w:date="2016-03-08T10:05:00Z">
+        <w:r>
+          <w:rPr>
+            <w:rFonts w:ascii="Times New Roman" w:hAnsi="Times New Roman" w:cs="Times New Roman"/>
+            <w:b/>
+            <w:sz w:val="20"/>
+            <w:szCs w:val="20"/>
+          </w:rPr>
+          <w:delText xml:space="preserve">Siegel </w:delText>
+        </w:r>
+        <w:r>
+          <w:rPr>
+            <w:rFonts w:ascii="Times New Roman" w:hAnsi="Times New Roman" w:cs="Times New Roman"/>
+            <w:b/>
+            <w:i/>
+            <w:sz w:val="20"/>
+            <w:szCs w:val="20"/>
+          </w:rPr>
+          <w:delText>et al</w:delText>
+        </w:r>
+        <w:r>
+          <w:rPr>
+            <w:rFonts w:ascii="Times New Roman" w:hAnsi="Times New Roman" w:cs="Times New Roman"/>
+            <w:b/>
+            <w:sz w:val="20"/>
+            <w:szCs w:val="20"/>
+          </w:rPr>
+          <w:delText>.</w:delText>
+        </w:r>
+      </w:del>
+      <w:r>
+        <w:rPr>
+          <w:rFonts w:ascii="Times New Roman" w:hAnsi="Times New Roman" w:cs="Times New Roman"/>
+          <w:b/>
+          <w:sz w:val="20"/>
+          <w:szCs w:val="20"/>
+        </w:rPr>
+        <w:t xml:space="preserve">, we did not see </w:t>
+      </w:r>
+      <w:del w:id="204" w:author="Dave Bridges" w:date="2016-03-08T10:05:00Z">
+        <w:r>
+          <w:rPr>
+            <w:rFonts w:ascii="Times New Roman" w:hAnsi="Times New Roman" w:cs="Times New Roman"/>
+            <w:b/>
+            <w:sz w:val="20"/>
+            <w:szCs w:val="20"/>
+          </w:rPr>
+          <w:delText xml:space="preserve">changes </w:delText>
+        </w:r>
+      </w:del>
+      <w:ins w:id="205" w:author="Dave Bridges" w:date="2016-03-08T10:09:00Z">
+        <w:r>
+          <w:rPr>
+            <w:rFonts w:ascii="Times New Roman" w:hAnsi="Times New Roman" w:cs="Times New Roman"/>
+            <w:b/>
+            <w:sz w:val="20"/>
+            <w:szCs w:val="20"/>
+          </w:rPr>
+          <w:t>observe reductions</w:t>
+        </w:r>
+      </w:ins>
+      <w:ins w:id="206" w:author="Dave Bridges" w:date="2016-03-08T10:05:00Z">
+        <w:r>
+          <w:rPr>
+            <w:rFonts w:ascii="Times New Roman" w:hAnsi="Times New Roman" w:cs="Times New Roman"/>
+            <w:b/>
+            <w:sz w:val="20"/>
+            <w:szCs w:val="20"/>
+          </w:rPr>
+          <w:t xml:space="preserve"> </w:t>
+        </w:r>
+      </w:ins>
+      <w:r>
+        <w:rPr>
+          <w:rFonts w:ascii="Times New Roman" w:hAnsi="Times New Roman" w:cs="Times New Roman"/>
+          <w:b/>
+          <w:sz w:val="20"/>
+          <w:szCs w:val="20"/>
+        </w:rPr>
+        <w:t xml:space="preserve">in </w:t>
+      </w:r>
+      <w:del w:id="207" w:author="Dave Bridges" w:date="2016-03-08T10:07:00Z">
+        <w:r>
+          <w:rPr>
+            <w:rFonts w:ascii="Times New Roman" w:hAnsi="Times New Roman" w:cs="Times New Roman"/>
+            <w:b/>
+            <w:sz w:val="20"/>
+            <w:szCs w:val="20"/>
+          </w:rPr>
+          <w:delText xml:space="preserve">any </w:delText>
+        </w:r>
+      </w:del>
+      <w:r>
+        <w:rPr>
+          <w:rFonts w:ascii="Times New Roman" w:hAnsi="Times New Roman" w:cs="Times New Roman"/>
+          <w:b/>
+          <w:sz w:val="20"/>
+          <w:szCs w:val="20"/>
+        </w:rPr>
+        <w:t xml:space="preserve">upstream regulators of mitochondrial biogenesis (Figure 6) or mitochondrial protein expression (Figure 5D and E) as part of the chronic effects of acute </w:t>
       </w:r>
       <w:r>
         <w:rPr>
@@ -12715,7 +13260,47 @@
           <w:sz w:val="20"/>
           <w:szCs w:val="20"/>
         </w:rPr>
-        <w:t>Future studies with more robust measurements of mitochondrial function and the oxidative stress response will provide more mechanistic insight into this process</w:t>
+        <w:t xml:space="preserve">Future studies with </w:t>
+      </w:r>
+      <w:del w:id="208" w:author="Dave Bridges" w:date="2016-03-08T10:06:00Z">
+        <w:r>
+          <w:rPr>
+            <w:rFonts w:ascii="Times New Roman" w:hAnsi="Times New Roman" w:cs="Times New Roman"/>
+            <w:b/>
+            <w:sz w:val="20"/>
+            <w:szCs w:val="20"/>
+          </w:rPr>
+          <w:delText xml:space="preserve">more robust </w:delText>
+        </w:r>
+      </w:del>
+      <w:ins w:id="209" w:author="Dave Bridges" w:date="2016-03-08T10:06:00Z">
+        <w:r>
+          <w:rPr>
+            <w:rFonts w:ascii="Times New Roman" w:hAnsi="Times New Roman" w:cs="Times New Roman"/>
+            <w:b/>
+            <w:sz w:val="20"/>
+            <w:szCs w:val="20"/>
+          </w:rPr>
+          <w:t>direct</w:t>
+        </w:r>
+        <w:r>
+          <w:rPr>
+            <w:rFonts w:ascii="Times New Roman" w:hAnsi="Times New Roman" w:cs="Times New Roman"/>
+            <w:b/>
+            <w:sz w:val="20"/>
+            <w:szCs w:val="20"/>
+          </w:rPr>
+          <w:t xml:space="preserve"> </w:t>
+        </w:r>
+      </w:ins>
+      <w:r>
+        <w:rPr>
+          <w:rFonts w:ascii="Times New Roman" w:hAnsi="Times New Roman" w:cs="Times New Roman"/>
+          <w:b/>
+          <w:sz w:val="20"/>
+          <w:szCs w:val="20"/>
+        </w:rPr>
+        <w:t>measurements of mitochondrial function and the oxidative stress response will provide more mechanistic insight into this process</w:t>
       </w:r>
       <w:r>
         <w:rPr>
@@ -12758,7 +13343,70 @@
           <w:sz w:val="20"/>
           <w:szCs w:val="20"/>
         </w:rPr>
-        <w:t xml:space="preserve">., who have previously shown that mild oxidative stress reduces mitochondrial function </w:t>
+        <w:t>.</w:t>
+      </w:r>
+      <w:ins w:id="210" w:author="Dave Bridges" w:date="2016-03-08T10:06:00Z">
+        <w:r>
+          <w:rPr>
+            <w:rFonts w:ascii="Times New Roman" w:hAnsi="Times New Roman" w:cs="Times New Roman"/>
+            <w:sz w:val="20"/>
+            <w:szCs w:val="20"/>
+          </w:rPr>
+          <w:t xml:space="preserve"> </w:t>
+        </w:r>
+      </w:ins>
+      <w:ins w:id="211" w:author="Dave Bridges" w:date="2016-03-08T10:07:00Z">
+        <w:r>
+          <w:rPr>
+            <w:rFonts w:ascii="Times New Roman" w:hAnsi="Times New Roman" w:cs="Times New Roman"/>
+            <w:sz w:val="20"/>
+            <w:szCs w:val="20"/>
+          </w:rPr>
+          <w:fldChar w:fldCharType="begin" w:fldLock="1"/>
+        </w:r>
+      </w:ins>
+      <w:r>
+        <w:rPr>
+          <w:rFonts w:ascii="Times New Roman" w:hAnsi="Times New Roman" w:cs="Times New Roman"/>
+          <w:sz w:val="20"/>
+          <w:szCs w:val="20"/>
+        </w:rPr>
+        <w:instrText>ADDIN CSL_CITATION { "citationItems" : [ { "id" : "ITEM-1", "itemData" : { "DOI" : "10.1371/journal.pone.0026963", "ISBN" : "1932-6203 (Electronic) 1932-6203 (Linking)", "ISSN" : "19326203", "PMID" : "22132085", "abstract" : "Oxidative stress and mitochondrial function are at the core of many degenerative conditions. However, the interaction between oxidative stress and in vivo mitochondrial function is unclear. We used both pharmacological (2 week paraquat (PQ) treatment of wild type mice) and transgenic (mice lacking Cu, Zn-superoxide dismutase (SOD1(-/-))) models to test the effect of oxidative stress on in vivo mitochondrial function in skeletal muscle. Magnetic resonance and optical spectroscopy were used to measure mitochondrial ATP and oxygen fluxes and cell energetic state. In both models of oxidative stress, coupling of oxidative phosphorylation was significantly lower (lower P/O) at rest in vivo in skeletal muscle and was dose-dependent in the PQ model. Despite this reduction in efficiency, in vivo mitochondrial phosphorylation capacity (ATPmax) was maintained in both models, and ex vivo mitochondrial respiration in permeabilized muscle fibers was unchanged following PQ treatment. In association with the reduced P/O, PQ treatment led to a dose-dependent reduction in PCr/ATP ratio and increased phosphorylation of AMPK. These results indicate that oxidative stress uncouples oxidative phosphorylation in vivo and results in energetic stress in the absence of defects in the mitochondrial electron transport chain.", "author" : [ { "dropping-particle" : "", "family" : "Siegel", "given" : "Michael P.", "non-dropping-particle" : "", "parse-names" : false, "suffix" : "" }, { "dropping-particle" : "", "family" : "Kruse", "given" : "Shane E.", "non-dropping-particle" : "", "parse-names" : false, "suffix" : "" }, { "dropping-particle" : "", "family" : "Knowels", "given" : "Gary", "non-dropping-particle" : "", "parse-names" : false, "suffix" : "" }, { "dropping-particle" : "", "family" : "Salmon", "given" : "Adam", "non-dropping-particle" : "", "parse-names" : false, "suffix" : "" }, { "dropping-particle" : "", "family" : "Beyer", "given" : "Richard", "non-dropping-particle" : "", "parse-names" : false, "suffix" : "" }, { "dropping-particle" : "", "family" : "Xie", "given" : "Hui", "non-dropping-particle" : "", "parse-names" : false, "suffix" : "" }, { "dropping-particle" : "", "family" : "Remmen", "given" : "Holly", "non-dropping-particle" : "van", "parse-names" : false, "suffix" : "" }, { "dropping-particle" : "", "family" : "Smith", "given" : "Steven R.", "non-dropping-particle" : "", "parse-names" : false, "suffix" : "" }, { "dropping-particle" : "", "family" : "Marcinek", "given" : "David J.", "non-dropping-particle" : "", "parse-names" : false, "suffix" : "" } ], "container-title" : "PLoS ONE", "id" : "ITEM-1", "issue" : "11", "issued" : { "date-parts" : [ [ "2011" ] ] }, "title" : "Reduced coupling of oxidative phosphorylation In Vivo precedes electron transport chain defects due to mild oxidative stress in mice", "type" : "article-journal", "volume" : "6" }, "uris" : [ "http://www.mendeley.com/documents/?uuid=098a3f29-95fc-4e67-8e18-c57ab37aa79e" ] } ], "mendeley" : { "formattedCitation" : "(4)", "plainTextFormattedCitation" : "(4)" }, "properties" : { "noteIndex" : 0 }, "schema" : "https://github.com/citation-style-language/schema/raw/master/csl-citation.json" }</w:instrText>
+      </w:r>
+      <w:r>
+        <w:rPr>
+          <w:rFonts w:ascii="Times New Roman" w:hAnsi="Times New Roman" w:cs="Times New Roman"/>
+          <w:sz w:val="20"/>
+          <w:szCs w:val="20"/>
+        </w:rPr>
+        <w:fldChar w:fldCharType="separate"/>
+      </w:r>
+      <w:r>
+        <w:rPr>
+          <w:rFonts w:ascii="Times New Roman" w:hAnsi="Times New Roman" w:cs="Times New Roman"/>
+          <w:noProof/>
+          <w:sz w:val="20"/>
+          <w:szCs w:val="20"/>
+        </w:rPr>
+        <w:t>(4)</w:t>
+      </w:r>
+      <w:ins w:id="212" w:author="Dave Bridges" w:date="2016-03-08T10:07:00Z">
+        <w:r>
+          <w:rPr>
+            <w:rFonts w:ascii="Times New Roman" w:hAnsi="Times New Roman" w:cs="Times New Roman"/>
+            <w:sz w:val="20"/>
+            <w:szCs w:val="20"/>
+          </w:rPr>
+          <w:fldChar w:fldCharType="end"/>
+        </w:r>
+      </w:ins>
+      <w:r>
+        <w:rPr>
+          <w:rFonts w:ascii="Times New Roman" w:hAnsi="Times New Roman" w:cs="Times New Roman"/>
+          <w:sz w:val="20"/>
+          <w:szCs w:val="20"/>
+        </w:rPr>
+        <w:t xml:space="preserve">, who have previously shown that mild oxidative stress reduces mitochondrial function </w:t>
       </w:r>
       <w:r>
         <w:rPr>
@@ -12792,7 +13440,25 @@
           <w:sz w:val="20"/>
           <w:szCs w:val="20"/>
         </w:rPr>
-        <w:t xml:space="preserve"> measurements of skeletal muscle respiratory capacity in these same mice </w:t>
+        <w:t xml:space="preserve"> measurements of skeletal muscle respiratory capacity in these </w:t>
+      </w:r>
+      <w:del w:id="213" w:author="Dave Bridges" w:date="2016-03-08T10:10:00Z">
+        <w:r>
+          <w:rPr>
+            <w:rFonts w:ascii="Times New Roman" w:hAnsi="Times New Roman" w:cs="Times New Roman"/>
+            <w:sz w:val="20"/>
+            <w:szCs w:val="20"/>
+          </w:rPr>
+          <w:delText xml:space="preserve">same </w:delText>
+        </w:r>
+      </w:del>
+      <w:r>
+        <w:rPr>
+          <w:rFonts w:ascii="Times New Roman" w:hAnsi="Times New Roman" w:cs="Times New Roman"/>
+          <w:sz w:val="20"/>
+          <w:szCs w:val="20"/>
+        </w:rPr>
+        <w:t xml:space="preserve">mice </w:t>
       </w:r>
       <w:r>
         <w:rPr>
@@ -12808,7 +13474,60 @@
           <w:sz w:val="20"/>
           <w:szCs w:val="20"/>
         </w:rPr>
-        <w:t xml:space="preserve">not impaired, suggesting that the humeral milieu is important for determining how oxidative stress regulates skeletal muscle mitochondrial function. </w:t>
+        <w:t xml:space="preserve">not impaired, suggesting that the </w:t>
+      </w:r>
+      <w:del w:id="214" w:author="Dave Bridges" w:date="2016-03-08T10:10:00Z">
+        <w:r>
+          <w:rPr>
+            <w:rFonts w:ascii="Times New Roman" w:hAnsi="Times New Roman" w:cs="Times New Roman"/>
+            <w:i/>
+            <w:sz w:val="20"/>
+            <w:szCs w:val="20"/>
+            <w:rPrChange w:id="215" w:author="Dave Bridges" w:date="2016-03-08T10:10:00Z">
+              <w:rPr>
+                <w:rFonts w:ascii="Times New Roman" w:hAnsi="Times New Roman" w:cs="Times New Roman"/>
+                <w:sz w:val="20"/>
+                <w:szCs w:val="20"/>
+              </w:rPr>
+            </w:rPrChange>
+          </w:rPr>
+          <w:delText>humeral</w:delText>
+        </w:r>
+        <w:r>
+          <w:rPr>
+            <w:rFonts w:ascii="Times New Roman" w:hAnsi="Times New Roman" w:cs="Times New Roman"/>
+            <w:sz w:val="20"/>
+            <w:szCs w:val="20"/>
+          </w:rPr>
+          <w:delText xml:space="preserve"> </w:delText>
+        </w:r>
+      </w:del>
+      <w:ins w:id="216" w:author="Dave Bridges" w:date="2016-03-08T10:10:00Z">
+        <w:r>
+          <w:rPr>
+            <w:rFonts w:ascii="Times New Roman" w:hAnsi="Times New Roman" w:cs="Times New Roman"/>
+            <w:i/>
+            <w:sz w:val="20"/>
+            <w:szCs w:val="20"/>
+          </w:rPr>
+          <w:t>in vivo</w:t>
+        </w:r>
+        <w:r>
+          <w:rPr>
+            <w:rFonts w:ascii="Times New Roman" w:hAnsi="Times New Roman" w:cs="Times New Roman"/>
+            <w:sz w:val="20"/>
+            <w:szCs w:val="20"/>
+          </w:rPr>
+          <w:t xml:space="preserve"> </w:t>
+        </w:r>
+      </w:ins>
+      <w:r>
+        <w:rPr>
+          <w:rFonts w:ascii="Times New Roman" w:hAnsi="Times New Roman" w:cs="Times New Roman"/>
+          <w:sz w:val="20"/>
+          <w:szCs w:val="20"/>
+        </w:rPr>
+        <w:t xml:space="preserve">milieu is important for determining how oxidative stress regulates skeletal muscle mitochondrial function. </w:t>
       </w:r>
       <w:r>
         <w:rPr>
@@ -12901,6 +13620,16 @@
         </w:rPr>
         <w:t>.</w:t>
       </w:r>
+      <w:ins w:id="217" w:author="Dave Bridges" w:date="2016-03-08T10:10:00Z">
+        <w:r>
+          <w:rPr>
+            <w:rFonts w:ascii="Times New Roman" w:hAnsi="Times New Roman" w:cs="Times New Roman"/>
+            <w:sz w:val="20"/>
+            <w:szCs w:val="20"/>
+          </w:rPr>
+          <w:t xml:space="preserve">  We expect to answer these important questions in future studies.</w:t>
+        </w:r>
+      </w:ins>
     </w:p>
     <w:p>
       <w:pPr>
@@ -13104,15 +13833,85 @@
           <w:sz w:val="20"/>
           <w:szCs w:val="20"/>
         </w:rPr>
-        <w:t xml:space="preserve">, an uncoupling protein known to be induced in response to oxidative stress as a means to reduce endogenous ROS production was also elevated. </w:t>
-      </w:r>
-      <w:r>
-        <w:rPr>
-          <w:rFonts w:ascii="Times New Roman" w:hAnsi="Times New Roman" w:cs="Times New Roman"/>
-          <w:sz w:val="20"/>
-          <w:szCs w:val="20"/>
-        </w:rPr>
-        <w:t xml:space="preserve">This </w:t>
+        <w:t xml:space="preserve">, an uncoupling protein known to be induced in response to oxidative stress as a means to reduce endogenous ROS production was also </w:t>
+      </w:r>
+      <w:commentRangeStart w:id="218"/>
+      <w:r>
+        <w:rPr>
+          <w:rFonts w:ascii="Times New Roman" w:hAnsi="Times New Roman" w:cs="Times New Roman"/>
+          <w:sz w:val="20"/>
+          <w:szCs w:val="20"/>
+        </w:rPr>
+        <w:t>elevated</w:t>
+      </w:r>
+      <w:commentRangeEnd w:id="218"/>
+      <w:r>
+        <w:rPr>
+          <w:rStyle w:val="CommentReference"/>
+        </w:rPr>
+        <w:commentReference w:id="218"/>
+      </w:r>
+      <w:r>
+        <w:rPr>
+          <w:rFonts w:ascii="Times New Roman" w:hAnsi="Times New Roman" w:cs="Times New Roman"/>
+          <w:sz w:val="20"/>
+          <w:szCs w:val="20"/>
+        </w:rPr>
+        <w:t xml:space="preserve">. </w:t>
+      </w:r>
+      <w:r>
+        <w:rPr>
+          <w:rFonts w:ascii="Times New Roman" w:hAnsi="Times New Roman" w:cs="Times New Roman"/>
+          <w:sz w:val="20"/>
+          <w:szCs w:val="20"/>
+        </w:rPr>
+        <w:t>Th</w:t>
+      </w:r>
+      <w:ins w:id="219" w:author="Dave Bridges" w:date="2016-03-08T10:11:00Z">
+        <w:r>
+          <w:rPr>
+            <w:rFonts w:ascii="Times New Roman" w:hAnsi="Times New Roman" w:cs="Times New Roman"/>
+            <w:sz w:val="20"/>
+            <w:szCs w:val="20"/>
+          </w:rPr>
+          <w:t>e</w:t>
+        </w:r>
+      </w:ins>
+      <w:del w:id="220" w:author="Dave Bridges" w:date="2016-03-08T10:11:00Z">
+        <w:r>
+          <w:rPr>
+            <w:rFonts w:ascii="Times New Roman" w:hAnsi="Times New Roman" w:cs="Times New Roman"/>
+            <w:sz w:val="20"/>
+            <w:szCs w:val="20"/>
+          </w:rPr>
+          <w:delText>i</w:delText>
+        </w:r>
+      </w:del>
+      <w:r>
+        <w:rPr>
+          <w:rFonts w:ascii="Times New Roman" w:hAnsi="Times New Roman" w:cs="Times New Roman"/>
+          <w:sz w:val="20"/>
+          <w:szCs w:val="20"/>
+        </w:rPr>
+        <w:t>s</w:t>
+      </w:r>
+      <w:ins w:id="221" w:author="Dave Bridges" w:date="2016-03-08T10:11:00Z">
+        <w:r>
+          <w:rPr>
+            <w:rFonts w:ascii="Times New Roman" w:hAnsi="Times New Roman" w:cs="Times New Roman"/>
+            <w:sz w:val="20"/>
+            <w:szCs w:val="20"/>
+          </w:rPr>
+          <w:t>e</w:t>
+        </w:r>
+      </w:ins>
+      <w:r>
+        <w:rPr>
+          <w:rFonts w:ascii="Times New Roman" w:hAnsi="Times New Roman" w:cs="Times New Roman"/>
+          <w:sz w:val="20"/>
+          <w:szCs w:val="20"/>
+        </w:rPr>
+        <w:t xml:space="preserve"> </w:t>
       </w:r>
       <w:r>
         <w:rPr>
@@ -13128,7 +13927,35 @@
           <w:sz w:val="20"/>
           <w:szCs w:val="20"/>
         </w:rPr>
-        <w:t xml:space="preserve">data is provided </w:t>
+        <w:t xml:space="preserve">data </w:t>
+      </w:r>
+      <w:del w:id="222" w:author="Dave Bridges" w:date="2016-03-08T10:11:00Z">
+        <w:r>
+          <w:rPr>
+            <w:rFonts w:ascii="Times New Roman" w:hAnsi="Times New Roman" w:cs="Times New Roman"/>
+            <w:sz w:val="20"/>
+            <w:szCs w:val="20"/>
+          </w:rPr>
+          <w:delText xml:space="preserve">is </w:delText>
+        </w:r>
+      </w:del>
+      <w:ins w:id="223" w:author="Dave Bridges" w:date="2016-03-08T10:11:00Z">
+        <w:r>
+          <w:rPr>
+            <w:rFonts w:ascii="Times New Roman" w:hAnsi="Times New Roman" w:cs="Times New Roman"/>
+            <w:sz w:val="20"/>
+            <w:szCs w:val="20"/>
+          </w:rPr>
+          <w:t xml:space="preserve">are </w:t>
+        </w:r>
+      </w:ins>
+      <w:r>
+        <w:rPr>
+          <w:rFonts w:ascii="Times New Roman" w:hAnsi="Times New Roman" w:cs="Times New Roman"/>
+          <w:sz w:val="20"/>
+          <w:szCs w:val="20"/>
+        </w:rPr>
+        <w:t xml:space="preserve">provided </w:t>
       </w:r>
       <w:r>
         <w:rPr>
@@ -13208,23 +14035,179 @@
           <w:sz w:val="20"/>
           <w:szCs w:val="20"/>
         </w:rPr>
-        <w:t xml:space="preserve">response 6, figure 6). </w:t>
-      </w:r>
-      <w:r>
-        <w:rPr>
-          <w:rFonts w:ascii="Times New Roman" w:hAnsi="Times New Roman" w:cs="Times New Roman"/>
-          <w:sz w:val="20"/>
-          <w:szCs w:val="20"/>
-        </w:rPr>
-        <w:t xml:space="preserve">Although we have not been able to measure oxidative stress directly, we think that this mRNA evidence is compelling enough to support our </w:t>
-      </w:r>
-      <w:r>
-        <w:rPr>
-          <w:rFonts w:ascii="Times New Roman" w:hAnsi="Times New Roman" w:cs="Times New Roman"/>
-          <w:sz w:val="20"/>
-          <w:szCs w:val="20"/>
-        </w:rPr>
-        <w:t>discussions on oxidative stress</w:t>
+        <w:t xml:space="preserve">response 6, </w:t>
+      </w:r>
+      <w:ins w:id="224" w:author="Dave Bridges" w:date="2016-03-08T10:12:00Z">
+        <w:r>
+          <w:rPr>
+            <w:rFonts w:ascii="Times New Roman" w:hAnsi="Times New Roman" w:cs="Times New Roman"/>
+            <w:sz w:val="20"/>
+            <w:szCs w:val="20"/>
+          </w:rPr>
+          <w:t>F</w:t>
+        </w:r>
+      </w:ins>
+      <w:del w:id="225" w:author="Dave Bridges" w:date="2016-03-08T10:12:00Z">
+        <w:r>
+          <w:rPr>
+            <w:rFonts w:ascii="Times New Roman" w:hAnsi="Times New Roman" w:cs="Times New Roman"/>
+            <w:sz w:val="20"/>
+            <w:szCs w:val="20"/>
+          </w:rPr>
+          <w:delText>f</w:delText>
+        </w:r>
+      </w:del>
+      <w:r>
+        <w:rPr>
+          <w:rFonts w:ascii="Times New Roman" w:hAnsi="Times New Roman" w:cs="Times New Roman"/>
+          <w:sz w:val="20"/>
+          <w:szCs w:val="20"/>
+        </w:rPr>
+        <w:t>igure 6</w:t>
+      </w:r>
+      <w:ins w:id="226" w:author="Dave Bridges" w:date="2016-03-08T10:11:00Z">
+        <w:r>
+          <w:rPr>
+            <w:rFonts w:ascii="Times New Roman" w:hAnsi="Times New Roman" w:cs="Times New Roman"/>
+            <w:sz w:val="20"/>
+            <w:szCs w:val="20"/>
+          </w:rPr>
+          <w:t xml:space="preserve"> of this document, Figure </w:t>
+        </w:r>
+      </w:ins>
+      <w:del w:id="227" w:author="Dave Bridges" w:date="2016-03-08T10:12:00Z">
+        <w:r>
+          <w:rPr>
+            <w:rFonts w:ascii="Times New Roman" w:hAnsi="Times New Roman" w:cs="Times New Roman"/>
+            <w:sz w:val="20"/>
+            <w:szCs w:val="20"/>
+          </w:rPr>
+          <w:delText xml:space="preserve">). </w:delText>
+        </w:r>
+      </w:del>
+      <w:ins w:id="228" w:author="Dave Bridges" w:date="2016-03-08T10:12:00Z">
+        <w:r>
+          <w:rPr>
+            <w:rFonts w:ascii="Times New Roman" w:hAnsi="Times New Roman" w:cs="Times New Roman"/>
+            <w:sz w:val="20"/>
+            <w:szCs w:val="20"/>
+          </w:rPr>
+          <w:t xml:space="preserve">7 of the revised manuscript). </w:t>
+        </w:r>
+      </w:ins>
+      <w:del w:id="229" w:author="Dave Bridges" w:date="2016-03-08T10:12:00Z">
+        <w:r>
+          <w:rPr>
+            <w:rFonts w:ascii="Times New Roman" w:hAnsi="Times New Roman" w:cs="Times New Roman"/>
+            <w:sz w:val="20"/>
+            <w:szCs w:val="20"/>
+          </w:rPr>
+          <w:delText>Although we have not been able to measure oxidative stress directly, w</w:delText>
+        </w:r>
+      </w:del>
+      <w:ins w:id="230" w:author="Dave Bridges" w:date="2016-03-08T10:12:00Z">
+        <w:r>
+          <w:rPr>
+            <w:rFonts w:ascii="Times New Roman" w:hAnsi="Times New Roman" w:cs="Times New Roman"/>
+            <w:sz w:val="20"/>
+            <w:szCs w:val="20"/>
+          </w:rPr>
+          <w:t>W</w:t>
+        </w:r>
+      </w:ins>
+      <w:r>
+        <w:rPr>
+          <w:rFonts w:ascii="Times New Roman" w:hAnsi="Times New Roman" w:cs="Times New Roman"/>
+          <w:sz w:val="20"/>
+          <w:szCs w:val="20"/>
+        </w:rPr>
+        <w:t xml:space="preserve">e think </w:t>
+      </w:r>
+      <w:del w:id="231" w:author="Dave Bridges" w:date="2016-03-08T10:12:00Z">
+        <w:r>
+          <w:rPr>
+            <w:rFonts w:ascii="Times New Roman" w:hAnsi="Times New Roman" w:cs="Times New Roman"/>
+            <w:sz w:val="20"/>
+            <w:szCs w:val="20"/>
+          </w:rPr>
+          <w:delText>that this mRNA</w:delText>
+        </w:r>
+      </w:del>
+      <w:ins w:id="232" w:author="Dave Bridges" w:date="2016-03-08T10:12:00Z">
+        <w:r>
+          <w:rPr>
+            <w:rFonts w:ascii="Times New Roman" w:hAnsi="Times New Roman" w:cs="Times New Roman"/>
+            <w:sz w:val="20"/>
+            <w:szCs w:val="20"/>
+          </w:rPr>
+          <w:t>these data, along with previous reports</w:t>
+        </w:r>
+      </w:ins>
+      <w:del w:id="233" w:author="Dave Bridges" w:date="2016-03-08T10:12:00Z">
+        <w:r>
+          <w:rPr>
+            <w:rFonts w:ascii="Times New Roman" w:hAnsi="Times New Roman" w:cs="Times New Roman"/>
+            <w:sz w:val="20"/>
+            <w:szCs w:val="20"/>
+          </w:rPr>
+          <w:delText xml:space="preserve"> evidence is</w:delText>
+        </w:r>
+      </w:del>
+      <w:ins w:id="234" w:author="Dave Bridges" w:date="2016-03-08T10:12:00Z">
+        <w:r>
+          <w:rPr>
+            <w:rFonts w:ascii="Times New Roman" w:hAnsi="Times New Roman" w:cs="Times New Roman"/>
+            <w:sz w:val="20"/>
+            <w:szCs w:val="20"/>
+          </w:rPr>
+          <w:t xml:space="preserve"> are</w:t>
+        </w:r>
+      </w:ins>
+      <w:r>
+        <w:rPr>
+          <w:rFonts w:ascii="Times New Roman" w:hAnsi="Times New Roman" w:cs="Times New Roman"/>
+          <w:sz w:val="20"/>
+          <w:szCs w:val="20"/>
+        </w:rPr>
+        <w:t xml:space="preserve"> compelling enough to support our </w:t>
+      </w:r>
+      <w:del w:id="235" w:author="Dave Bridges" w:date="2016-03-08T10:12:00Z">
+        <w:r>
+          <w:rPr>
+            <w:rFonts w:ascii="Times New Roman" w:hAnsi="Times New Roman" w:cs="Times New Roman"/>
+            <w:sz w:val="20"/>
+            <w:szCs w:val="20"/>
+          </w:rPr>
+          <w:delText xml:space="preserve">discussions </w:delText>
+        </w:r>
+      </w:del>
+      <w:ins w:id="236" w:author="Dave Bridges" w:date="2016-03-08T10:12:00Z">
+        <w:r>
+          <w:rPr>
+            <w:rFonts w:ascii="Times New Roman" w:hAnsi="Times New Roman" w:cs="Times New Roman"/>
+            <w:sz w:val="20"/>
+            <w:szCs w:val="20"/>
+          </w:rPr>
+          <w:t>hypotheses regarding</w:t>
+        </w:r>
+      </w:ins>
+      <w:del w:id="237" w:author="Dave Bridges" w:date="2016-03-08T10:12:00Z">
+        <w:r>
+          <w:rPr>
+            <w:rFonts w:ascii="Times New Roman" w:hAnsi="Times New Roman" w:cs="Times New Roman"/>
+            <w:sz w:val="20"/>
+            <w:szCs w:val="20"/>
+          </w:rPr>
+          <w:delText>on</w:delText>
+        </w:r>
+      </w:del>
+      <w:r>
+        <w:rPr>
+          <w:rFonts w:ascii="Times New Roman" w:hAnsi="Times New Roman" w:cs="Times New Roman"/>
+          <w:sz w:val="20"/>
+          <w:szCs w:val="20"/>
+        </w:rPr>
+        <w:t xml:space="preserve"> oxidative stress</w:t>
       </w:r>
       <w:r>
         <w:rPr>
@@ -13282,102 +14265,202 @@
           <w:szCs w:val="20"/>
         </w:rPr>
       </w:pPr>
-      <w:r>
-        <w:rPr>
-          <w:rFonts w:ascii="Times New Roman" w:hAnsi="Times New Roman" w:cs="Times New Roman"/>
-          <w:sz w:val="20"/>
-          <w:szCs w:val="20"/>
-        </w:rPr>
-        <w:t>We have added to our di</w:t>
-      </w:r>
-      <w:r>
-        <w:rPr>
-          <w:rFonts w:ascii="Times New Roman" w:hAnsi="Times New Roman" w:cs="Times New Roman"/>
-          <w:sz w:val="20"/>
-          <w:szCs w:val="20"/>
-        </w:rPr>
-        <w:t>scussion about this disconnect and followed up with new analyses of the upstream regulators of mitochondrial biogenesis (see figure</w:t>
-      </w:r>
-      <w:r>
-        <w:rPr>
-          <w:rFonts w:ascii="Times New Roman" w:hAnsi="Times New Roman" w:cs="Times New Roman"/>
-          <w:sz w:val="20"/>
-          <w:szCs w:val="20"/>
-        </w:rPr>
-        <w:t xml:space="preserve"> 3, </w:t>
-      </w:r>
-      <w:r>
-        <w:rPr>
-          <w:rFonts w:ascii="Times New Roman" w:hAnsi="Times New Roman" w:cs="Times New Roman"/>
-          <w:sz w:val="20"/>
-          <w:szCs w:val="20"/>
-        </w:rPr>
-        <w:t xml:space="preserve">reviewer 1, </w:t>
-      </w:r>
-      <w:r>
-        <w:rPr>
-          <w:rFonts w:ascii="Times New Roman" w:hAnsi="Times New Roman" w:cs="Times New Roman"/>
-          <w:sz w:val="20"/>
-          <w:szCs w:val="20"/>
-        </w:rPr>
-        <w:t xml:space="preserve">response </w:t>
-      </w:r>
-      <w:r>
-        <w:rPr>
-          <w:rFonts w:ascii="Times New Roman" w:hAnsi="Times New Roman" w:cs="Times New Roman"/>
-          <w:sz w:val="20"/>
-          <w:szCs w:val="20"/>
-        </w:rPr>
-        <w:t>4</w:t>
-      </w:r>
-      <w:r>
-        <w:rPr>
-          <w:rFonts w:ascii="Times New Roman" w:hAnsi="Times New Roman" w:cs="Times New Roman"/>
-          <w:sz w:val="20"/>
-          <w:szCs w:val="20"/>
-        </w:rPr>
-        <w:t xml:space="preserve">). As we explain above, we do not think additional functional experiments </w:t>
-      </w:r>
-      <w:r>
-        <w:rPr>
-          <w:rFonts w:ascii="Times New Roman" w:hAnsi="Times New Roman" w:cs="Times New Roman"/>
-          <w:sz w:val="20"/>
-          <w:szCs w:val="20"/>
-        </w:rPr>
-        <w:t xml:space="preserve">or EM </w:t>
-      </w:r>
-      <w:r>
-        <w:rPr>
-          <w:rFonts w:ascii="Times New Roman" w:hAnsi="Times New Roman" w:cs="Times New Roman"/>
-          <w:sz w:val="20"/>
-          <w:szCs w:val="20"/>
-        </w:rPr>
-        <w:t xml:space="preserve">data </w:t>
-      </w:r>
-      <w:r>
-        <w:rPr>
-          <w:rFonts w:ascii="Times New Roman" w:hAnsi="Times New Roman" w:cs="Times New Roman"/>
-          <w:sz w:val="20"/>
-          <w:szCs w:val="20"/>
-        </w:rPr>
-        <w:t xml:space="preserve">would provide us with </w:t>
-      </w:r>
-      <w:r>
-        <w:rPr>
-          <w:rFonts w:ascii="Times New Roman" w:hAnsi="Times New Roman" w:cs="Times New Roman"/>
-          <w:sz w:val="20"/>
-          <w:szCs w:val="20"/>
-        </w:rPr>
-        <w:t xml:space="preserve">any direct answers </w:t>
-      </w:r>
-      <w:r>
-        <w:rPr>
-          <w:rFonts w:ascii="Times New Roman" w:hAnsi="Times New Roman" w:cs="Times New Roman"/>
-          <w:sz w:val="20"/>
-          <w:szCs w:val="20"/>
-        </w:rPr>
-        <w:t>about this disconnect</w:t>
-      </w:r>
+      <w:ins w:id="238" w:author="Dave Bridges" w:date="2016-03-08T10:16:00Z">
+        <w:r>
+          <w:rPr>
+            <w:rFonts w:ascii="Times New Roman" w:hAnsi="Times New Roman" w:cs="Times New Roman"/>
+            <w:sz w:val="20"/>
+            <w:szCs w:val="20"/>
+          </w:rPr>
+          <w:t xml:space="preserve">The ambiguity regarding the very slight increases in mitochondrial protein levels and </w:t>
+        </w:r>
+        <w:proofErr w:type="spellStart"/>
+        <w:r>
+          <w:rPr>
+            <w:rFonts w:ascii="Times New Roman" w:hAnsi="Times New Roman" w:cs="Times New Roman"/>
+            <w:sz w:val="20"/>
+            <w:szCs w:val="20"/>
+          </w:rPr>
+          <w:t>mtDNA</w:t>
+        </w:r>
+        <w:proofErr w:type="spellEnd"/>
+        <w:r>
+          <w:rPr>
+            <w:rFonts w:ascii="Times New Roman" w:hAnsi="Times New Roman" w:cs="Times New Roman"/>
+            <w:sz w:val="20"/>
+            <w:szCs w:val="20"/>
+          </w:rPr>
+          <w:t xml:space="preserve"> has been partially resolved in the revised manuscript.  We now show more robust data that OXPHOS protein levels are unchanged, in spite of reductions in </w:t>
+        </w:r>
+        <w:proofErr w:type="spellStart"/>
+        <w:r>
+          <w:rPr>
+            <w:rFonts w:ascii="Times New Roman" w:hAnsi="Times New Roman" w:cs="Times New Roman"/>
+            <w:sz w:val="20"/>
+            <w:szCs w:val="20"/>
+          </w:rPr>
+          <w:t>mtDNA</w:t>
+        </w:r>
+        <w:proofErr w:type="spellEnd"/>
+        <w:r>
+          <w:rPr>
+            <w:rFonts w:ascii="Times New Roman" w:hAnsi="Times New Roman" w:cs="Times New Roman"/>
+            <w:sz w:val="20"/>
+            <w:szCs w:val="20"/>
+          </w:rPr>
+          <w:t xml:space="preserve"> and citrate synthase activity.  </w:t>
+        </w:r>
+      </w:ins>
+      <w:del w:id="239" w:author="Dave Bridges" w:date="2016-03-08T10:17:00Z">
+        <w:r>
+          <w:rPr>
+            <w:rFonts w:ascii="Times New Roman" w:hAnsi="Times New Roman" w:cs="Times New Roman"/>
+            <w:sz w:val="20"/>
+            <w:szCs w:val="20"/>
+          </w:rPr>
+          <w:delText>We have added to our di</w:delText>
+        </w:r>
+        <w:r>
+          <w:rPr>
+            <w:rFonts w:ascii="Times New Roman" w:hAnsi="Times New Roman" w:cs="Times New Roman"/>
+            <w:sz w:val="20"/>
+            <w:szCs w:val="20"/>
+          </w:rPr>
+          <w:delText>scussion about this disconnect and followed up with new analyses of the upstream regulators of mitochondrial biogenesis (see figure</w:delText>
+        </w:r>
+        <w:r>
+          <w:rPr>
+            <w:rFonts w:ascii="Times New Roman" w:hAnsi="Times New Roman" w:cs="Times New Roman"/>
+            <w:sz w:val="20"/>
+            <w:szCs w:val="20"/>
+          </w:rPr>
+          <w:delText xml:space="preserve"> 3, </w:delText>
+        </w:r>
+        <w:r>
+          <w:rPr>
+            <w:rFonts w:ascii="Times New Roman" w:hAnsi="Times New Roman" w:cs="Times New Roman"/>
+            <w:sz w:val="20"/>
+            <w:szCs w:val="20"/>
+          </w:rPr>
+          <w:delText xml:space="preserve">reviewer 1, </w:delText>
+        </w:r>
+        <w:r>
+          <w:rPr>
+            <w:rFonts w:ascii="Times New Roman" w:hAnsi="Times New Roman" w:cs="Times New Roman"/>
+            <w:sz w:val="20"/>
+            <w:szCs w:val="20"/>
+          </w:rPr>
+          <w:delText xml:space="preserve">response </w:delText>
+        </w:r>
+        <w:r>
+          <w:rPr>
+            <w:rFonts w:ascii="Times New Roman" w:hAnsi="Times New Roman" w:cs="Times New Roman"/>
+            <w:sz w:val="20"/>
+            <w:szCs w:val="20"/>
+          </w:rPr>
+          <w:delText>4</w:delText>
+        </w:r>
+        <w:r>
+          <w:rPr>
+            <w:rFonts w:ascii="Times New Roman" w:hAnsi="Times New Roman" w:cs="Times New Roman"/>
+            <w:sz w:val="20"/>
+            <w:szCs w:val="20"/>
+          </w:rPr>
+          <w:delText>).</w:delText>
+        </w:r>
+      </w:del>
+      <w:ins w:id="240" w:author="Dave Bridges" w:date="2016-03-08T10:17:00Z">
+        <w:r>
+          <w:rPr>
+            <w:rFonts w:ascii="Times New Roman" w:hAnsi="Times New Roman" w:cs="Times New Roman"/>
+            <w:sz w:val="20"/>
+            <w:szCs w:val="20"/>
+          </w:rPr>
+          <w:t xml:space="preserve">As described above, </w:t>
+        </w:r>
+      </w:ins>
+      <w:proofErr w:type="spellStart"/>
+      <w:ins w:id="241" w:author="Dave Bridges" w:date="2016-03-08T10:18:00Z">
+        <w:r>
+          <w:rPr>
+            <w:rFonts w:ascii="Times New Roman" w:hAnsi="Times New Roman" w:cs="Times New Roman"/>
+            <w:sz w:val="20"/>
+            <w:szCs w:val="20"/>
+          </w:rPr>
+          <w:t>respirometry</w:t>
+        </w:r>
+      </w:ins>
+      <w:proofErr w:type="spellEnd"/>
+      <w:ins w:id="242" w:author="Dave Bridges" w:date="2016-03-08T10:17:00Z">
+        <w:r>
+          <w:rPr>
+            <w:rFonts w:ascii="Times New Roman" w:hAnsi="Times New Roman" w:cs="Times New Roman"/>
+            <w:sz w:val="20"/>
+            <w:szCs w:val="20"/>
+          </w:rPr>
+          <w:t xml:space="preserve"> data or EM imaging are not possible with our current samples, and </w:t>
+        </w:r>
+      </w:ins>
+      <w:ins w:id="243" w:author="Dave Bridges" w:date="2016-03-08T10:18:00Z">
+        <w:r>
+          <w:rPr>
+            <w:rFonts w:ascii="Times New Roman" w:hAnsi="Times New Roman" w:cs="Times New Roman"/>
+            <w:sz w:val="20"/>
+            <w:szCs w:val="20"/>
+          </w:rPr>
+          <w:t>are</w:t>
+        </w:r>
+      </w:ins>
+      <w:ins w:id="244" w:author="Dave Bridges" w:date="2016-03-08T10:17:00Z">
+        <w:r>
+          <w:rPr>
+            <w:rFonts w:ascii="Times New Roman" w:hAnsi="Times New Roman" w:cs="Times New Roman"/>
+            <w:sz w:val="20"/>
+            <w:szCs w:val="20"/>
+          </w:rPr>
+          <w:t xml:space="preserve"> not be possible within the </w:t>
+        </w:r>
+      </w:ins>
+      <w:ins w:id="245" w:author="Dave Bridges" w:date="2016-03-08T10:18:00Z">
+        <w:r>
+          <w:rPr>
+            <w:rFonts w:ascii="Times New Roman" w:hAnsi="Times New Roman" w:cs="Times New Roman"/>
+            <w:sz w:val="20"/>
+            <w:szCs w:val="20"/>
+          </w:rPr>
+          <w:t>revision</w:t>
+        </w:r>
+      </w:ins>
+      <w:ins w:id="246" w:author="Dave Bridges" w:date="2016-03-08T10:17:00Z">
+        <w:r>
+          <w:rPr>
+            <w:rFonts w:ascii="Times New Roman" w:hAnsi="Times New Roman" w:cs="Times New Roman"/>
+            <w:sz w:val="20"/>
+            <w:szCs w:val="20"/>
+          </w:rPr>
+          <w:t xml:space="preserve"> </w:t>
+        </w:r>
+      </w:ins>
+      <w:proofErr w:type="gramStart"/>
+      <w:ins w:id="247" w:author="Dave Bridges" w:date="2016-03-08T10:18:00Z">
+        <w:r>
+          <w:rPr>
+            <w:rFonts w:ascii="Times New Roman" w:hAnsi="Times New Roman" w:cs="Times New Roman"/>
+            <w:sz w:val="20"/>
+            <w:szCs w:val="20"/>
+          </w:rPr>
+          <w:t>time-frame</w:t>
+        </w:r>
+        <w:proofErr w:type="gramEnd"/>
+        <w:r>
+          <w:rPr>
+            <w:rFonts w:ascii="Times New Roman" w:hAnsi="Times New Roman" w:cs="Times New Roman"/>
+            <w:sz w:val="20"/>
+            <w:szCs w:val="20"/>
+          </w:rPr>
+          <w:t>.</w:t>
+        </w:r>
+      </w:ins>
       <w:r>
         <w:rPr>
           <w:rFonts w:ascii="Times New Roman" w:hAnsi="Times New Roman" w:cs="Times New Roman"/>
@@ -13386,14 +14469,82 @@
         </w:rPr>
         <w:t xml:space="preserve"> </w:t>
       </w:r>
-      <w:r>
-        <w:rPr>
-          <w:rFonts w:ascii="Times New Roman" w:hAnsi="Times New Roman" w:cs="Times New Roman"/>
-          <w:sz w:val="20"/>
-          <w:szCs w:val="20"/>
-        </w:rPr>
-        <w:t>and cite the work of Siegel et al (2011) as to what we think is happening.</w:t>
-      </w:r>
+      <w:del w:id="248" w:author="Dave Bridges" w:date="2016-03-08T10:15:00Z">
+        <w:r>
+          <w:rPr>
+            <w:rFonts w:ascii="Times New Roman" w:hAnsi="Times New Roman" w:cs="Times New Roman"/>
+            <w:sz w:val="20"/>
+            <w:szCs w:val="20"/>
+          </w:rPr>
+          <w:delText xml:space="preserve">As we explain above, we do not think additional functional experiments </w:delText>
+        </w:r>
+        <w:r>
+          <w:rPr>
+            <w:rFonts w:ascii="Times New Roman" w:hAnsi="Times New Roman" w:cs="Times New Roman"/>
+            <w:sz w:val="20"/>
+            <w:szCs w:val="20"/>
+          </w:rPr>
+          <w:delText xml:space="preserve">or EM </w:delText>
+        </w:r>
+        <w:r>
+          <w:rPr>
+            <w:rFonts w:ascii="Times New Roman" w:hAnsi="Times New Roman" w:cs="Times New Roman"/>
+            <w:sz w:val="20"/>
+            <w:szCs w:val="20"/>
+          </w:rPr>
+          <w:delText xml:space="preserve">data </w:delText>
+        </w:r>
+        <w:r>
+          <w:rPr>
+            <w:rFonts w:ascii="Times New Roman" w:hAnsi="Times New Roman" w:cs="Times New Roman"/>
+            <w:sz w:val="20"/>
+            <w:szCs w:val="20"/>
+          </w:rPr>
+          <w:delText xml:space="preserve">would provide us with </w:delText>
+        </w:r>
+        <w:r>
+          <w:rPr>
+            <w:rFonts w:ascii="Times New Roman" w:hAnsi="Times New Roman" w:cs="Times New Roman"/>
+            <w:sz w:val="20"/>
+            <w:szCs w:val="20"/>
+          </w:rPr>
+          <w:delText xml:space="preserve">any direct answers </w:delText>
+        </w:r>
+        <w:r>
+          <w:rPr>
+            <w:rFonts w:ascii="Times New Roman" w:hAnsi="Times New Roman" w:cs="Times New Roman"/>
+            <w:sz w:val="20"/>
+            <w:szCs w:val="20"/>
+          </w:rPr>
+          <w:delText>about this disconnect</w:delText>
+        </w:r>
+        <w:r>
+          <w:rPr>
+            <w:rFonts w:ascii="Times New Roman" w:hAnsi="Times New Roman" w:cs="Times New Roman"/>
+            <w:sz w:val="20"/>
+            <w:szCs w:val="20"/>
+          </w:rPr>
+          <w:delText xml:space="preserve"> </w:delText>
+        </w:r>
+        <w:r>
+          <w:rPr>
+            <w:rFonts w:ascii="Times New Roman" w:hAnsi="Times New Roman" w:cs="Times New Roman"/>
+            <w:sz w:val="20"/>
+            <w:szCs w:val="20"/>
+          </w:rPr>
+          <w:delText xml:space="preserve">and cite the work of Siegel et al (2011) </w:delText>
+        </w:r>
+      </w:del>
+      <w:del w:id="249" w:author="Dave Bridges" w:date="2016-03-08T10:13:00Z">
+        <w:r>
+          <w:rPr>
+            <w:rFonts w:ascii="Times New Roman" w:hAnsi="Times New Roman" w:cs="Times New Roman"/>
+            <w:sz w:val="20"/>
+            <w:szCs w:val="20"/>
+          </w:rPr>
+          <w:delText>as to what we think is happening.</w:delText>
+        </w:r>
+      </w:del>
     </w:p>
     <w:p>
       <w:pPr>
@@ -13438,6 +14589,16 @@
         </w:rPr>
         <w:t xml:space="preserve"> and aims to prevent the phenotype we report in this manuscript</w:t>
       </w:r>
+      <w:ins w:id="250" w:author="Dave Bridges" w:date="2016-03-08T10:14:00Z">
+        <w:r>
+          <w:rPr>
+            <w:rFonts w:ascii="Times New Roman" w:hAnsi="Times New Roman" w:cs="Times New Roman"/>
+            <w:sz w:val="20"/>
+            <w:szCs w:val="20"/>
+          </w:rPr>
+          <w:t xml:space="preserve"> via the use of hSOD2 transgenic animal exposures</w:t>
+        </w:r>
+      </w:ins>
       <w:r>
         <w:rPr>
           <w:rFonts w:ascii="Times New Roman" w:hAnsi="Times New Roman" w:cs="Times New Roman"/>
@@ -13446,14 +14607,16 @@
         </w:rPr>
         <w:t xml:space="preserve">. This </w:t>
       </w:r>
-      <w:r>
-        <w:rPr>
-          <w:rFonts w:ascii="Times New Roman" w:hAnsi="Times New Roman" w:cs="Times New Roman"/>
-          <w:sz w:val="20"/>
-          <w:szCs w:val="20"/>
-        </w:rPr>
-        <w:t xml:space="preserve">newer </w:t>
-      </w:r>
+      <w:del w:id="251" w:author="Dave Bridges" w:date="2016-03-08T10:14:00Z">
+        <w:r>
+          <w:rPr>
+            <w:rFonts w:ascii="Times New Roman" w:hAnsi="Times New Roman" w:cs="Times New Roman"/>
+            <w:sz w:val="20"/>
+            <w:szCs w:val="20"/>
+          </w:rPr>
+          <w:delText xml:space="preserve">newer </w:delText>
+        </w:r>
+      </w:del>
       <w:r>
         <w:rPr>
           <w:rFonts w:ascii="Times New Roman" w:hAnsi="Times New Roman" w:cs="Times New Roman"/>
@@ -13476,7 +14639,25 @@
           <w:sz w:val="20"/>
           <w:szCs w:val="20"/>
         </w:rPr>
-        <w:t>related, is well beyond the scope of the current study</w:t>
+        <w:t xml:space="preserve">related, is </w:t>
+      </w:r>
+      <w:del w:id="252" w:author="Dave Bridges" w:date="2016-03-08T10:14:00Z">
+        <w:r>
+          <w:rPr>
+            <w:rFonts w:ascii="Times New Roman" w:hAnsi="Times New Roman" w:cs="Times New Roman"/>
+            <w:sz w:val="20"/>
+            <w:szCs w:val="20"/>
+          </w:rPr>
+          <w:delText xml:space="preserve">well </w:delText>
+        </w:r>
+      </w:del>
+      <w:r>
+        <w:rPr>
+          <w:rFonts w:ascii="Times New Roman" w:hAnsi="Times New Roman" w:cs="Times New Roman"/>
+          <w:sz w:val="20"/>
+          <w:szCs w:val="20"/>
+        </w:rPr>
+        <w:t>beyond the scope of the current study</w:t>
       </w:r>
       <w:r>
         <w:rPr>
@@ -13500,8 +14681,28 @@
           <w:sz w:val="20"/>
           <w:szCs w:val="20"/>
         </w:rPr>
-        <w:t>is better served as an entirely separate report</w:t>
-      </w:r>
+        <w:t xml:space="preserve">is better served as an entirely separate </w:t>
+      </w:r>
+      <w:del w:id="253" w:author="Dave Bridges" w:date="2016-03-08T10:19:00Z">
+        <w:r>
+          <w:rPr>
+            <w:rFonts w:ascii="Times New Roman" w:hAnsi="Times New Roman" w:cs="Times New Roman"/>
+            <w:sz w:val="20"/>
+            <w:szCs w:val="20"/>
+          </w:rPr>
+          <w:delText>report</w:delText>
+        </w:r>
+      </w:del>
+      <w:ins w:id="254" w:author="Dave Bridges" w:date="2016-03-08T10:19:00Z">
+        <w:r>
+          <w:rPr>
+            <w:rFonts w:ascii="Times New Roman" w:hAnsi="Times New Roman" w:cs="Times New Roman"/>
+            <w:sz w:val="20"/>
+            <w:szCs w:val="20"/>
+          </w:rPr>
+          <w:t>study</w:t>
+        </w:r>
+      </w:ins>
       <w:r>
         <w:rPr>
           <w:rFonts w:ascii="Times New Roman" w:hAnsi="Times New Roman" w:cs="Times New Roman"/>
@@ -13557,7 +14758,7 @@
     <w:p>
       <w:pPr>
         <w:rPr>
-          <w:ins w:id="174" w:author="Dave Bridges" w:date="2016-03-08T08:29:00Z"/>
+          <w:ins w:id="255" w:author="Dave Bridges" w:date="2016-03-08T08:29:00Z"/>
           <w:rFonts w:ascii="Times New Roman" w:hAnsi="Times New Roman" w:cs="Times New Roman"/>
           <w:sz w:val="20"/>
           <w:szCs w:val="20"/>
@@ -13569,7 +14770,17 @@
           <w:sz w:val="20"/>
           <w:szCs w:val="20"/>
         </w:rPr>
-        <w:t xml:space="preserve">All our mice were exposed to a high fat diet to induce obesity and our intention was to assess whether acute </w:t>
+        <w:t>All our mice were exposed to a high fat diet to induce obesity and our intention was to assess wh</w:t>
+      </w:r>
+      <w:bookmarkStart w:id="256" w:name="_GoBack"/>
+      <w:bookmarkEnd w:id="256"/>
+      <w:r>
+        <w:rPr>
+          <w:rFonts w:ascii="Times New Roman" w:hAnsi="Times New Roman" w:cs="Times New Roman"/>
+          <w:sz w:val="20"/>
+          <w:szCs w:val="20"/>
+        </w:rPr>
+        <w:t xml:space="preserve">ether acute </w:t>
       </w:r>
       <w:r>
         <w:rPr>
@@ -13588,13 +14799,23 @@
         </w:rPr>
         <w:t xml:space="preserve"> MCP230 exposure would worsen </w:t>
       </w:r>
-      <w:r>
-        <w:rPr>
-          <w:rFonts w:ascii="Times New Roman" w:hAnsi="Times New Roman" w:cs="Times New Roman"/>
-          <w:sz w:val="20"/>
-          <w:szCs w:val="20"/>
-        </w:rPr>
-        <w:t xml:space="preserve">select features of </w:t>
+      <w:del w:id="257" w:author="Dave Bridges" w:date="2016-03-08T10:20:00Z">
+        <w:r>
+          <w:rPr>
+            <w:rFonts w:ascii="Times New Roman" w:hAnsi="Times New Roman" w:cs="Times New Roman"/>
+            <w:sz w:val="20"/>
+            <w:szCs w:val="20"/>
+          </w:rPr>
+          <w:delText xml:space="preserve">select </w:delText>
+        </w:r>
+      </w:del>
+      <w:r>
+        <w:rPr>
+          <w:rFonts w:ascii="Times New Roman" w:hAnsi="Times New Roman" w:cs="Times New Roman"/>
+          <w:sz w:val="20"/>
+          <w:szCs w:val="20"/>
+        </w:rPr>
+        <w:t xml:space="preserve">features of </w:t>
       </w:r>
       <w:r>
         <w:rPr>
@@ -13642,10 +14863,46 @@
           <w:sz w:val="20"/>
           <w:szCs w:val="20"/>
         </w:rPr>
-        <w:t xml:space="preserve"> found that all groups of mice responded similarly to the HFD with regards to fasting glucose and insulin concentrations (and HOMA-IR). These levels, while not different between the groups, were (at least in our hands) elevated compared to non-obese mice of a similar age on a </w:t>
-      </w:r>
-      <w:commentRangeStart w:id="175"/>
-      <w:commentRangeStart w:id="176"/>
+        <w:t xml:space="preserve"> found that all groups of mice responded similarly to the HFD with regards to fasting glucose and insulin concentrations (and HOMA-IR)</w:t>
+      </w:r>
+      <w:ins w:id="258" w:author="Dave Bridges" w:date="2016-03-08T10:21:00Z">
+        <w:r>
+          <w:rPr>
+            <w:rFonts w:ascii="Times New Roman" w:hAnsi="Times New Roman" w:cs="Times New Roman"/>
+            <w:sz w:val="20"/>
+            <w:szCs w:val="20"/>
+          </w:rPr>
+          <w:t xml:space="preserve"> as described in the new Figure 3 of the revised manuscript</w:t>
+        </w:r>
+      </w:ins>
+      <w:r>
+        <w:rPr>
+          <w:rFonts w:ascii="Times New Roman" w:hAnsi="Times New Roman" w:cs="Times New Roman"/>
+          <w:sz w:val="20"/>
+          <w:szCs w:val="20"/>
+        </w:rPr>
+        <w:t xml:space="preserve">. These levels, while not different between the groups, were </w:t>
+      </w:r>
+      <w:del w:id="259" w:author="Dave Bridges" w:date="2016-03-08T10:21:00Z">
+        <w:r>
+          <w:rPr>
+            <w:rFonts w:ascii="Times New Roman" w:hAnsi="Times New Roman" w:cs="Times New Roman"/>
+            <w:sz w:val="20"/>
+            <w:szCs w:val="20"/>
+          </w:rPr>
+          <w:delText xml:space="preserve">(at least in our hands) </w:delText>
+        </w:r>
+      </w:del>
+      <w:r>
+        <w:rPr>
+          <w:rFonts w:ascii="Times New Roman" w:hAnsi="Times New Roman" w:cs="Times New Roman"/>
+          <w:sz w:val="20"/>
+          <w:szCs w:val="20"/>
+        </w:rPr>
+        <w:t xml:space="preserve">elevated compared to non-obese mice of a similar age on a </w:t>
+      </w:r>
+      <w:commentRangeStart w:id="260"/>
+      <w:commentRangeStart w:id="261"/>
       <w:r>
         <w:rPr>
           <w:rFonts w:ascii="Times New Roman" w:hAnsi="Times New Roman" w:cs="Times New Roman"/>
@@ -13654,19 +14911,19 @@
         </w:rPr>
         <w:t>standard rodent chow diet</w:t>
       </w:r>
-      <w:commentRangeEnd w:id="175"/>
+      <w:commentRangeEnd w:id="260"/>
       <w:r>
         <w:rPr>
           <w:rStyle w:val="CommentReference"/>
         </w:rPr>
-        <w:commentReference w:id="175"/>
-      </w:r>
-      <w:commentRangeEnd w:id="176"/>
+        <w:commentReference w:id="260"/>
+      </w:r>
+      <w:commentRangeEnd w:id="261"/>
       <w:r>
         <w:rPr>
           <w:rStyle w:val="CommentReference"/>
         </w:rPr>
-        <w:commentReference w:id="176"/>
+        <w:commentReference w:id="261"/>
       </w:r>
       <w:r>
         <w:rPr>
@@ -13720,7 +14977,7 @@
     <w:p>
       <w:pPr>
         <w:rPr>
-          <w:ins w:id="177" w:author="Dave Bridges" w:date="2016-03-08T08:29:00Z"/>
+          <w:ins w:id="262" w:author="Dave Bridges" w:date="2016-03-08T08:29:00Z"/>
           <w:rFonts w:ascii="Times New Roman" w:hAnsi="Times New Roman" w:cs="Times New Roman"/>
           <w:sz w:val="20"/>
           <w:szCs w:val="20"/>
@@ -13730,14 +14987,14 @@
     <w:p>
       <w:pPr>
         <w:rPr>
-          <w:ins w:id="178" w:author="Dave Bridges" w:date="2016-03-08T08:29:00Z"/>
+          <w:ins w:id="263" w:author="Dave Bridges" w:date="2016-03-08T08:29:00Z"/>
           <w:rFonts w:ascii="Times New Roman" w:hAnsi="Times New Roman" w:cs="Times New Roman"/>
           <w:b/>
           <w:sz w:val="20"/>
           <w:szCs w:val="20"/>
-          <w:rPrChange w:id="179" w:author="Dave Bridges" w:date="2016-03-08T08:29:00Z">
+          <w:rPrChange w:id="264" w:author="Dave Bridges" w:date="2016-03-08T08:29:00Z">
             <w:rPr>
-              <w:ins w:id="180" w:author="Dave Bridges" w:date="2016-03-08T08:29:00Z"/>
+              <w:ins w:id="265" w:author="Dave Bridges" w:date="2016-03-08T08:29:00Z"/>
               <w:rFonts w:ascii="Times New Roman" w:hAnsi="Times New Roman" w:cs="Times New Roman"/>
               <w:sz w:val="20"/>
               <w:szCs w:val="20"/>
@@ -13745,14 +15002,14 @@
           </w:rPrChange>
         </w:rPr>
       </w:pPr>
-      <w:ins w:id="181" w:author="Dave Bridges" w:date="2016-03-08T08:29:00Z">
+      <w:ins w:id="266" w:author="Dave Bridges" w:date="2016-03-08T08:29:00Z">
         <w:r>
           <w:rPr>
             <w:rFonts w:ascii="Times New Roman" w:hAnsi="Times New Roman" w:cs="Times New Roman"/>
             <w:b/>
             <w:sz w:val="20"/>
             <w:szCs w:val="20"/>
-            <w:rPrChange w:id="182" w:author="Dave Bridges" w:date="2016-03-08T08:29:00Z">
+            <w:rPrChange w:id="267" w:author="Dave Bridges" w:date="2016-03-08T08:29:00Z">
               <w:rPr>
                 <w:rFonts w:ascii="Times New Roman" w:hAnsi="Times New Roman" w:cs="Times New Roman"/>
                 <w:sz w:val="20"/>
@@ -13779,7 +15036,7 @@
           <w:szCs w:val="24"/>
         </w:rPr>
       </w:pPr>
-      <w:ins w:id="183" w:author="Dave Bridges" w:date="2016-03-08T08:29:00Z">
+      <w:ins w:id="268" w:author="Dave Bridges" w:date="2016-03-08T08:29:00Z">
         <w:r>
           <w:rPr>
             <w:rFonts w:ascii="Times New Roman" w:hAnsi="Times New Roman" w:cs="Times New Roman"/>
@@ -14590,6 +15847,7 @@
           <w:rFonts w:ascii="Times New Roman" w:hAnsi="Times New Roman" w:cs="Times New Roman"/>
           <w:noProof/>
           <w:sz w:val="20"/>
+          <w:szCs w:val="24"/>
         </w:rPr>
       </w:pPr>
       <w:r>
@@ -14781,11 +16039,244 @@
         <w:ind w:left="640" w:hanging="640"/>
         <w:rPr>
           <w:rFonts w:ascii="Times New Roman" w:hAnsi="Times New Roman" w:cs="Times New Roman"/>
-          <w:sz w:val="20"/>
-          <w:szCs w:val="20"/>
+          <w:noProof/>
+          <w:sz w:val="20"/>
         </w:rPr>
       </w:pPr>
-      <w:ins w:id="184" w:author="Dave Bridges" w:date="2016-03-08T08:29:00Z">
+      <w:r>
+        <w:rPr>
+          <w:rFonts w:ascii="Times New Roman" w:hAnsi="Times New Roman" w:cs="Times New Roman"/>
+          <w:noProof/>
+          <w:sz w:val="20"/>
+          <w:szCs w:val="24"/>
+        </w:rPr>
+        <w:t xml:space="preserve">4. </w:t>
+      </w:r>
+      <w:r>
+        <w:rPr>
+          <w:rFonts w:ascii="Times New Roman" w:hAnsi="Times New Roman" w:cs="Times New Roman"/>
+          <w:noProof/>
+          <w:sz w:val="20"/>
+          <w:szCs w:val="24"/>
+        </w:rPr>
+        <w:tab/>
+      </w:r>
+      <w:r>
+        <w:rPr>
+          <w:rFonts w:ascii="Times New Roman" w:hAnsi="Times New Roman" w:cs="Times New Roman"/>
+          <w:b/>
+          <w:bCs/>
+          <w:noProof/>
+          <w:sz w:val="20"/>
+          <w:szCs w:val="24"/>
+        </w:rPr>
+        <w:t>Siegel MP</w:t>
+      </w:r>
+      <w:r>
+        <w:rPr>
+          <w:rFonts w:ascii="Times New Roman" w:hAnsi="Times New Roman" w:cs="Times New Roman"/>
+          <w:noProof/>
+          <w:sz w:val="20"/>
+          <w:szCs w:val="24"/>
+        </w:rPr>
+        <w:t xml:space="preserve">, </w:t>
+      </w:r>
+      <w:r>
+        <w:rPr>
+          <w:rFonts w:ascii="Times New Roman" w:hAnsi="Times New Roman" w:cs="Times New Roman"/>
+          <w:b/>
+          <w:bCs/>
+          <w:noProof/>
+          <w:sz w:val="20"/>
+          <w:szCs w:val="24"/>
+        </w:rPr>
+        <w:t>Kruse SE</w:t>
+      </w:r>
+      <w:r>
+        <w:rPr>
+          <w:rFonts w:ascii="Times New Roman" w:hAnsi="Times New Roman" w:cs="Times New Roman"/>
+          <w:noProof/>
+          <w:sz w:val="20"/>
+          <w:szCs w:val="24"/>
+        </w:rPr>
+        <w:t xml:space="preserve">, </w:t>
+      </w:r>
+      <w:r>
+        <w:rPr>
+          <w:rFonts w:ascii="Times New Roman" w:hAnsi="Times New Roman" w:cs="Times New Roman"/>
+          <w:b/>
+          <w:bCs/>
+          <w:noProof/>
+          <w:sz w:val="20"/>
+          <w:szCs w:val="24"/>
+        </w:rPr>
+        <w:t>Knowels G</w:t>
+      </w:r>
+      <w:r>
+        <w:rPr>
+          <w:rFonts w:ascii="Times New Roman" w:hAnsi="Times New Roman" w:cs="Times New Roman"/>
+          <w:noProof/>
+          <w:sz w:val="20"/>
+          <w:szCs w:val="24"/>
+        </w:rPr>
+        <w:t xml:space="preserve">, </w:t>
+      </w:r>
+      <w:r>
+        <w:rPr>
+          <w:rFonts w:ascii="Times New Roman" w:hAnsi="Times New Roman" w:cs="Times New Roman"/>
+          <w:b/>
+          <w:bCs/>
+          <w:noProof/>
+          <w:sz w:val="20"/>
+          <w:szCs w:val="24"/>
+        </w:rPr>
+        <w:t>Salmon A</w:t>
+      </w:r>
+      <w:r>
+        <w:rPr>
+          <w:rFonts w:ascii="Times New Roman" w:hAnsi="Times New Roman" w:cs="Times New Roman"/>
+          <w:noProof/>
+          <w:sz w:val="20"/>
+          <w:szCs w:val="24"/>
+        </w:rPr>
+        <w:t xml:space="preserve">, </w:t>
+      </w:r>
+      <w:r>
+        <w:rPr>
+          <w:rFonts w:ascii="Times New Roman" w:hAnsi="Times New Roman" w:cs="Times New Roman"/>
+          <w:b/>
+          <w:bCs/>
+          <w:noProof/>
+          <w:sz w:val="20"/>
+          <w:szCs w:val="24"/>
+        </w:rPr>
+        <w:t>Beyer R</w:t>
+      </w:r>
+      <w:r>
+        <w:rPr>
+          <w:rFonts w:ascii="Times New Roman" w:hAnsi="Times New Roman" w:cs="Times New Roman"/>
+          <w:noProof/>
+          <w:sz w:val="20"/>
+          <w:szCs w:val="24"/>
+        </w:rPr>
+        <w:t xml:space="preserve">, </w:t>
+      </w:r>
+      <w:r>
+        <w:rPr>
+          <w:rFonts w:ascii="Times New Roman" w:hAnsi="Times New Roman" w:cs="Times New Roman"/>
+          <w:b/>
+          <w:bCs/>
+          <w:noProof/>
+          <w:sz w:val="20"/>
+          <w:szCs w:val="24"/>
+        </w:rPr>
+        <w:t>Xie H</w:t>
+      </w:r>
+      <w:r>
+        <w:rPr>
+          <w:rFonts w:ascii="Times New Roman" w:hAnsi="Times New Roman" w:cs="Times New Roman"/>
+          <w:noProof/>
+          <w:sz w:val="20"/>
+          <w:szCs w:val="24"/>
+        </w:rPr>
+        <w:t xml:space="preserve">, </w:t>
+      </w:r>
+      <w:r>
+        <w:rPr>
+          <w:rFonts w:ascii="Times New Roman" w:hAnsi="Times New Roman" w:cs="Times New Roman"/>
+          <w:b/>
+          <w:bCs/>
+          <w:noProof/>
+          <w:sz w:val="20"/>
+          <w:szCs w:val="24"/>
+        </w:rPr>
+        <w:t>van Remmen H</w:t>
+      </w:r>
+      <w:r>
+        <w:rPr>
+          <w:rFonts w:ascii="Times New Roman" w:hAnsi="Times New Roman" w:cs="Times New Roman"/>
+          <w:noProof/>
+          <w:sz w:val="20"/>
+          <w:szCs w:val="24"/>
+        </w:rPr>
+        <w:t xml:space="preserve">, </w:t>
+      </w:r>
+      <w:r>
+        <w:rPr>
+          <w:rFonts w:ascii="Times New Roman" w:hAnsi="Times New Roman" w:cs="Times New Roman"/>
+          <w:b/>
+          <w:bCs/>
+          <w:noProof/>
+          <w:sz w:val="20"/>
+          <w:szCs w:val="24"/>
+        </w:rPr>
+        <w:t>Smith SR</w:t>
+      </w:r>
+      <w:r>
+        <w:rPr>
+          <w:rFonts w:ascii="Times New Roman" w:hAnsi="Times New Roman" w:cs="Times New Roman"/>
+          <w:noProof/>
+          <w:sz w:val="20"/>
+          <w:szCs w:val="24"/>
+        </w:rPr>
+        <w:t xml:space="preserve">, </w:t>
+      </w:r>
+      <w:r>
+        <w:rPr>
+          <w:rFonts w:ascii="Times New Roman" w:hAnsi="Times New Roman" w:cs="Times New Roman"/>
+          <w:b/>
+          <w:bCs/>
+          <w:noProof/>
+          <w:sz w:val="20"/>
+          <w:szCs w:val="24"/>
+        </w:rPr>
+        <w:t>Marcinek DJ</w:t>
+      </w:r>
+      <w:r>
+        <w:rPr>
+          <w:rFonts w:ascii="Times New Roman" w:hAnsi="Times New Roman" w:cs="Times New Roman"/>
+          <w:noProof/>
+          <w:sz w:val="20"/>
+          <w:szCs w:val="24"/>
+        </w:rPr>
+        <w:t xml:space="preserve">. Reduced coupling of oxidative phosphorylation In Vivo precedes electron transport chain defects due to mild oxidative stress in mice. </w:t>
+      </w:r>
+      <w:r>
+        <w:rPr>
+          <w:rFonts w:ascii="Times New Roman" w:hAnsi="Times New Roman" w:cs="Times New Roman"/>
+          <w:i/>
+          <w:iCs/>
+          <w:noProof/>
+          <w:sz w:val="20"/>
+          <w:szCs w:val="24"/>
+        </w:rPr>
+        <w:t>PLoS One</w:t>
+      </w:r>
+      <w:r>
+        <w:rPr>
+          <w:rFonts w:ascii="Times New Roman" w:hAnsi="Times New Roman" w:cs="Times New Roman"/>
+          <w:noProof/>
+          <w:sz w:val="20"/>
+          <w:szCs w:val="24"/>
+        </w:rPr>
+        <w:t xml:space="preserve"> 6, 2011.</w:t>
+      </w:r>
+    </w:p>
+    <w:p>
+      <w:pPr>
+        <w:widowControl w:val="0"/>
+        <w:autoSpaceDE w:val="0"/>
+        <w:autoSpaceDN w:val="0"/>
+        <w:adjustRightInd w:val="0"/>
+        <w:spacing w:line="240" w:lineRule="auto"/>
+        <w:ind w:left="640" w:hanging="640"/>
+        <w:rPr>
+          <w:rFonts w:ascii="Times New Roman" w:hAnsi="Times New Roman" w:cs="Times New Roman"/>
+          <w:sz w:val="20"/>
+          <w:szCs w:val="20"/>
+        </w:rPr>
+      </w:pPr>
+      <w:ins w:id="269" w:author="Dave Bridges" w:date="2016-03-08T08:29:00Z">
         <w:r>
           <w:rPr>
             <w:rFonts w:ascii="Times New Roman" w:hAnsi="Times New Roman" w:cs="Times New Roman"/>
@@ -15013,7 +16504,7 @@
       <w:proofErr w:type="spellEnd"/>
     </w:p>
   </w:comment>
-  <w:comment w:id="175" w:author="Dave Bridges" w:date="2016-02-24T14:09:00Z" w:initials="DB">
+  <w:comment w:id="170" w:author="Dave Bridges" w:date="2016-03-08T09:33:00Z" w:initials="DB">
     <w:p>
       <w:pPr>
         <w:pStyle w:val="CommentText"/>
@@ -15025,11 +16516,67 @@
         <w:annotationRef/>
       </w:r>
       <w:r>
-        <w:t>Talk about increase in fat mass from what we have seen from matt’s data</w:t>
+        <w:t>Of what? PM2.5?  EPFRs?</w:t>
       </w:r>
     </w:p>
   </w:comment>
-  <w:comment w:id="176" w:author="Stephenson, Erin" w:date="2016-03-03T14:27:00Z" w:initials="SE">
+  <w:comment w:id="218" w:author="Dave Bridges" w:date="2016-03-08T10:11:00Z" w:initials="DB">
+    <w:p>
+      <w:pPr>
+        <w:pStyle w:val="CommentText"/>
+      </w:pPr>
+      <w:r>
+        <w:rPr>
+          <w:rStyle w:val="CommentReference"/>
+        </w:rPr>
+        <w:annotationRef/>
+      </w:r>
+      <w:r>
+        <w:t>Maybe also PGC1a/</w:t>
+      </w:r>
+      <w:proofErr w:type="spellStart"/>
+      <w:r>
+        <w:t>PPARd</w:t>
+      </w:r>
+      <w:proofErr w:type="spellEnd"/>
+    </w:p>
+  </w:comment>
+  <w:comment w:id="260" w:author="Dave Bridges" w:date="2016-03-08T10:23:00Z" w:initials="DB">
+    <w:p>
+      <w:pPr>
+        <w:pStyle w:val="CommentText"/>
+      </w:pPr>
+      <w:r>
+        <w:rPr>
+          <w:rStyle w:val="CommentReference"/>
+        </w:rPr>
+        <w:annotationRef/>
+      </w:r>
+      <w:r>
+        <w:t>Pull out Matt’s insulin/glucose/</w:t>
+      </w:r>
+      <w:proofErr w:type="spellStart"/>
+      <w:r>
+        <w:t>homa</w:t>
+      </w:r>
+      <w:proofErr w:type="spellEnd"/>
+      <w:r>
+        <w:t xml:space="preserve"> and body weight data from his CD fed animals (should be on bower or here </w:t>
+      </w:r>
+      <w:hyperlink r:id="rId1" w:history="1">
+        <w:r>
+          <w:rPr>
+            <w:rStyle w:val="Hyperlink"/>
+          </w:rPr>
+          <w:t>https://github.com/BridgesLab/PredictorsDietInducedObesity</w:t>
+        </w:r>
+      </w:hyperlink>
+      <w:r>
+        <w:t>).  Graph our results beside CD/NCD values to show that the diet had some effect on all of these.</w:t>
+      </w:r>
+    </w:p>
+  </w:comment>
+  <w:comment w:id="261" w:author="Stephenson, Erin" w:date="2016-03-03T14:27:00Z" w:initials="SE">
     <w:p>
       <w:pPr>
         <w:pStyle w:val="CommentText"/>
@@ -15380,6 +16927,17 @@
       <w:spacing w:after="0" w:line="240" w:lineRule="auto"/>
     </w:pPr>
   </w:style>
+  <w:style w:type="character" w:styleId="Hyperlink">
+    <w:name w:val="Hyperlink"/>
+    <w:basedOn w:val="DefaultParagraphFont"/>
+    <w:uiPriority w:val="99"/>
+    <w:unhideWhenUsed/>
+    <w:rsid w:val="00DE1B82"/>
+    <w:rPr>
+      <w:color w:val="0563C1" w:themeColor="hyperlink"/>
+      <w:u w:val="single"/>
+    </w:rPr>
+  </w:style>
 </w:styles>
 </file>
 
@@ -15699,6 +17257,17 @@
       <w:spacing w:after="0" w:line="240" w:lineRule="auto"/>
     </w:pPr>
   </w:style>
+  <w:style w:type="character" w:styleId="Hyperlink">
+    <w:name w:val="Hyperlink"/>
+    <w:basedOn w:val="DefaultParagraphFont"/>
+    <w:uiPriority w:val="99"/>
+    <w:unhideWhenUsed/>
+    <w:rsid w:val="00DE1B82"/>
+    <w:rPr>
+      <w:color w:val="0563C1" w:themeColor="hyperlink"/>
+      <w:u w:val="single"/>
+    </w:rPr>
+  </w:style>
 </w:styles>
 </file>
 
@@ -15968,7 +17537,7 @@
 </file>
 
 <file path=customXml/itemProps1.xml><?xml version="1.0" encoding="utf-8"?>
-<ds:datastoreItem xmlns:ds="http://schemas.openxmlformats.org/officeDocument/2006/customXml" ds:itemID="{0443CE82-5C8C-D341-A4DC-C2534CDD5E6B}">
+<ds:datastoreItem xmlns:ds="http://schemas.openxmlformats.org/officeDocument/2006/customXml" ds:itemID="{88D0346A-0FC0-BD48-92D1-2E391586EAFF}">
   <ds:schemaRefs>
     <ds:schemaRef ds:uri="http://schemas.openxmlformats.org/officeDocument/2006/bibliography"/>
   </ds:schemaRefs>

</xml_diff>